<commit_message>
Update Customer Interview Template.docx
</commit_message>
<xml_diff>
--- a/Customer Interview Template.docx
+++ b/Customer Interview Template.docx
@@ -18,8 +18,8 @@
             <v:stroke joinstyle="miter"/>
             <v:path gradientshapeok="t" o:connecttype="rect"/>
           </v:shapetype>
-          <v:shape id="Shape51" o:spid="_x0000_s1210" type="#_x0000_t202" style="position:absolute;margin-left:316.65pt;margin-top:495.3pt;width:20.8pt;height:12.75pt;z-index:-251602432;mso-wrap-style:none;mso-position-horizontal-relative:page;mso-position-vertical-relative:page" filled="f" stroked="f" strokecolor="#3465a4">
-            <v:stroke color2="#cb9a5b" joinstyle="round"/>
+          <v:shape id="Shape51" style="position:absolute;margin-left:316.65pt;margin-top:495.3pt;width:20.8pt;height:12.75pt;z-index:-251602432;mso-wrap-style:none;mso-position-horizontal-relative:page;mso-position-vertical-relative:page" o:spid="_x0000_s1210" filled="f" stroked="f" strokecolor="#3465a4" type="#_x0000_t202">
+            <v:stroke joinstyle="round" color2="#cb9a5b"/>
             <v:textbox style="mso-rotate-with-shape:t" inset="0,0,0,0">
               <w:txbxContent>
                 <w:p>
@@ -50,24 +50,24 @@
       </w:r>
       <w:r>
         <w:pict w14:anchorId="21A01817">
-          <v:shape id="Shape60" o:spid="_x0000_s1232" type="#_x0000_t202" style="position:absolute;margin-left:197.95pt;margin-top:533.25pt;width:.1pt;height:13.85pt;z-index:-251579904;mso-wrap-style:none;mso-position-horizontal-relative:page;mso-position-vertical-relative:page;v-text-anchor:middle" filled="f" stroked="f" strokecolor="#3465a4">
-            <v:stroke color2="#cb9a5b" joinstyle="round"/>
+          <v:shape id="Shape60" style="position:absolute;margin-left:197.95pt;margin-top:533.25pt;width:.1pt;height:13.85pt;z-index:-251579904;mso-wrap-style:none;mso-position-horizontal-relative:page;mso-position-vertical-relative:page;v-text-anchor:middle" o:spid="_x0000_s1232" filled="f" stroked="f" strokecolor="#3465a4" type="#_x0000_t202">
+            <v:stroke joinstyle="round" color2="#cb9a5b"/>
             <w10:wrap type="square" anchorx="margin" anchory="margin"/>
           </v:shape>
         </w:pict>
       </w:r>
       <w:r>
         <w:pict w14:anchorId="15C8DBA9">
-          <v:shape id="Shape59" o:spid="_x0000_s1230" type="#_x0000_t202" style="position:absolute;margin-left:161.95pt;margin-top:533.25pt;width:.1pt;height:13.85pt;z-index:-251581952;mso-wrap-style:none;mso-position-horizontal-relative:page;mso-position-vertical-relative:page;v-text-anchor:middle" filled="f" stroked="f" strokecolor="#3465a4">
-            <v:stroke color2="#cb9a5b" joinstyle="round"/>
+          <v:shape id="Shape59" style="position:absolute;margin-left:161.95pt;margin-top:533.25pt;width:.1pt;height:13.85pt;z-index:-251581952;mso-wrap-style:none;mso-position-horizontal-relative:page;mso-position-vertical-relative:page;v-text-anchor:middle" o:spid="_x0000_s1230" filled="f" stroked="f" strokecolor="#3465a4" type="#_x0000_t202">
+            <v:stroke joinstyle="round" color2="#cb9a5b"/>
             <w10:wrap type="square" anchorx="margin" anchory="margin"/>
           </v:shape>
         </w:pict>
       </w:r>
       <w:r>
         <w:pict w14:anchorId="559FA9CD">
-          <v:shape id="Shape58" o:spid="_x0000_s1228" type="#_x0000_t202" style="position:absolute;margin-left:161.95pt;margin-top:520.6pt;width:180.4pt;height:12.75pt;z-index:-251584000;mso-wrap-style:none;mso-position-horizontal-relative:page;mso-position-vertical-relative:page" filled="f" stroked="f" strokecolor="#3465a4">
-            <v:stroke color2="#cb9a5b" joinstyle="round"/>
+          <v:shape id="Shape58" style="position:absolute;margin-left:161.95pt;margin-top:520.6pt;width:180.4pt;height:12.75pt;z-index:-251584000;mso-wrap-style:none;mso-position-horizontal-relative:page;mso-position-vertical-relative:page" o:spid="_x0000_s1228" filled="f" stroked="f" strokecolor="#3465a4" type="#_x0000_t202">
+            <v:stroke joinstyle="round" color2="#cb9a5b"/>
             <v:textbox style="mso-rotate-with-shape:t" inset="0,0,0,0">
               <w:txbxContent>
                 <w:p>
@@ -98,8 +98,8 @@
       </w:r>
       <w:r>
         <w:pict w14:anchorId="6941FB48">
-          <v:shape id="Shape57" o:spid="_x0000_s1226" type="#_x0000_t202" style="position:absolute;margin-left:161.95pt;margin-top:508.05pt;width:355.3pt;height:12.75pt;z-index:-251586048;mso-wrap-style:none;mso-position-horizontal-relative:page;mso-position-vertical-relative:page" filled="f" stroked="f" strokecolor="#3465a4">
-            <v:stroke color2="#cb9a5b" joinstyle="round"/>
+          <v:shape id="Shape57" style="position:absolute;margin-left:161.95pt;margin-top:508.05pt;width:355.3pt;height:12.75pt;z-index:-251586048;mso-wrap-style:none;mso-position-horizontal-relative:page;mso-position-vertical-relative:page" o:spid="_x0000_s1226" filled="f" stroked="f" strokecolor="#3465a4" type="#_x0000_t202">
+            <v:stroke joinstyle="round" color2="#cb9a5b"/>
             <v:textbox style="mso-rotate-with-shape:t" inset="0,0,0,0">
               <w:txbxContent>
                 <w:p>
@@ -130,8 +130,8 @@
       </w:r>
       <w:r>
         <w:pict w14:anchorId="2351E2E2">
-          <v:shape id="Shape56" o:spid="_x0000_s1224" type="#_x0000_t202" style="position:absolute;margin-left:486.55pt;margin-top:495.3pt;width:35.5pt;height:12.75pt;z-index:-251588096;mso-wrap-style:none;mso-position-horizontal-relative:page;mso-position-vertical-relative:page" filled="f" stroked="f" strokecolor="#3465a4">
-            <v:stroke color2="#cb9a5b" joinstyle="round"/>
+          <v:shape id="Shape56" style="position:absolute;margin-left:486.55pt;margin-top:495.3pt;width:35.5pt;height:12.75pt;z-index:-251588096;mso-wrap-style:none;mso-position-horizontal-relative:page;mso-position-vertical-relative:page" o:spid="_x0000_s1224" filled="f" stroked="f" strokecolor="#3465a4" type="#_x0000_t202">
+            <v:stroke joinstyle="round" color2="#cb9a5b"/>
             <v:textbox style="mso-rotate-with-shape:t" inset="0,0,0,0">
               <w:txbxContent>
                 <w:p>
@@ -162,8 +162,8 @@
       </w:r>
       <w:r>
         <w:pict w14:anchorId="1779B6E5">
-          <v:shape id="Shape55" o:spid="_x0000_s1220" type="#_x0000_t202" style="position:absolute;margin-left:434.15pt;margin-top:495.3pt;width:44.05pt;height:12.75pt;z-index:-251592192;mso-wrap-style:none;mso-position-horizontal-relative:page;mso-position-vertical-relative:page" filled="f" stroked="f" strokecolor="#3465a4">
-            <v:stroke color2="#cb9a5b" joinstyle="round"/>
+          <v:shape id="Shape55" style="position:absolute;margin-left:434.15pt;margin-top:495.3pt;width:44.05pt;height:12.75pt;z-index:-251592192;mso-wrap-style:none;mso-position-horizontal-relative:page;mso-position-vertical-relative:page" o:spid="_x0000_s1220" filled="f" stroked="f" strokecolor="#3465a4" type="#_x0000_t202">
+            <v:stroke joinstyle="round" color2="#cb9a5b"/>
             <v:textbox style="mso-rotate-with-shape:t" inset="0,0,0,0">
               <w:txbxContent>
                 <w:p>
@@ -194,8 +194,8 @@
       </w:r>
       <w:r>
         <w:pict w14:anchorId="336A2AE9">
-          <v:shape id="Shape54" o:spid="_x0000_s1217" type="#_x0000_t202" style="position:absolute;margin-left:399.7pt;margin-top:495.3pt;width:26.3pt;height:12.75pt;z-index:-251595264;mso-wrap-style:none;mso-position-horizontal-relative:page;mso-position-vertical-relative:page" filled="f" stroked="f" strokecolor="#3465a4">
-            <v:stroke color2="#cb9a5b" joinstyle="round"/>
+          <v:shape id="Shape54" style="position:absolute;margin-left:399.7pt;margin-top:495.3pt;width:26.3pt;height:12.75pt;z-index:-251595264;mso-wrap-style:none;mso-position-horizontal-relative:page;mso-position-vertical-relative:page" o:spid="_x0000_s1217" filled="f" stroked="f" strokecolor="#3465a4" type="#_x0000_t202">
+            <v:stroke joinstyle="round" color2="#cb9a5b"/>
             <v:textbox style="mso-rotate-with-shape:t" inset="0,0,0,0">
               <w:txbxContent>
                 <w:p>
@@ -226,8 +226,8 @@
       </w:r>
       <w:r>
         <w:pict w14:anchorId="0AFCFD92">
-          <v:shape id="Shape53" o:spid="_x0000_s1215" type="#_x0000_t202" style="position:absolute;margin-left:370.9pt;margin-top:495.3pt;width:20.8pt;height:12.75pt;z-index:-251597312;mso-wrap-style:none;mso-position-horizontal-relative:page;mso-position-vertical-relative:page" filled="f" stroked="f" strokecolor="#3465a4">
-            <v:stroke color2="#cb9a5b" joinstyle="round"/>
+          <v:shape id="Shape53" style="position:absolute;margin-left:370.9pt;margin-top:495.3pt;width:20.8pt;height:12.75pt;z-index:-251597312;mso-wrap-style:none;mso-position-horizontal-relative:page;mso-position-vertical-relative:page" o:spid="_x0000_s1215" filled="f" stroked="f" strokecolor="#3465a4" type="#_x0000_t202">
+            <v:stroke joinstyle="round" color2="#cb9a5b"/>
             <v:textbox style="mso-rotate-with-shape:t" inset="0,0,0,0">
               <w:txbxContent>
                 <w:p>
@@ -258,8 +258,8 @@
       </w:r>
       <w:r>
         <w:pict w14:anchorId="2698841C">
-          <v:shape id="Shape52" o:spid="_x0000_s1212" type="#_x0000_t202" style="position:absolute;margin-left:345.35pt;margin-top:495.3pt;width:17.75pt;height:12.75pt;z-index:-251600384;mso-wrap-style:none;mso-position-horizontal-relative:page;mso-position-vertical-relative:page" filled="f" stroked="f" strokecolor="#3465a4">
-            <v:stroke color2="#cb9a5b" joinstyle="round"/>
+          <v:shape id="Shape52" style="position:absolute;margin-left:345.35pt;margin-top:495.3pt;width:17.75pt;height:12.75pt;z-index:-251600384;mso-wrap-style:none;mso-position-horizontal-relative:page;mso-position-vertical-relative:page" o:spid="_x0000_s1212" filled="f" stroked="f" strokecolor="#3465a4" type="#_x0000_t202">
+            <v:stroke joinstyle="round" color2="#cb9a5b"/>
             <v:textbox style="mso-rotate-with-shape:t" inset="0,0,0,0">
               <w:txbxContent>
                 <w:p>
@@ -290,16 +290,16 @@
       </w:r>
       <w:r>
         <w:pict w14:anchorId="4410F73F">
-          <v:shape id="Shape61" o:spid="_x0000_s1233" type="#_x0000_t202" style="position:absolute;margin-left:233.95pt;margin-top:533.25pt;width:.1pt;height:13.85pt;z-index:-251578880;mso-wrap-style:none;mso-position-horizontal-relative:page;mso-position-vertical-relative:page;v-text-anchor:middle" filled="f" stroked="f" strokecolor="#3465a4">
-            <v:stroke color2="#cb9a5b" joinstyle="round"/>
+          <v:shape id="Shape61" style="position:absolute;margin-left:233.95pt;margin-top:533.25pt;width:.1pt;height:13.85pt;z-index:-251578880;mso-wrap-style:none;mso-position-horizontal-relative:page;mso-position-vertical-relative:page;v-text-anchor:middle" o:spid="_x0000_s1233" filled="f" stroked="f" strokecolor="#3465a4" type="#_x0000_t202">
+            <v:stroke joinstyle="round" color2="#cb9a5b"/>
             <w10:wrap type="square" anchorx="margin" anchory="margin"/>
           </v:shape>
         </w:pict>
       </w:r>
       <w:r>
         <w:pict w14:anchorId="59E9F3E4">
-          <v:shape id="Shape50" o:spid="_x0000_s1207" type="#_x0000_t202" style="position:absolute;margin-left:296.5pt;margin-top:495.3pt;width:12.25pt;height:12.75pt;z-index:-251605504;mso-wrap-style:none;mso-position-horizontal-relative:page;mso-position-vertical-relative:page" filled="f" stroked="f" strokecolor="#3465a4">
-            <v:stroke color2="#cb9a5b" joinstyle="round"/>
+          <v:shape id="Shape50" style="position:absolute;margin-left:296.5pt;margin-top:495.3pt;width:12.25pt;height:12.75pt;z-index:-251605504;mso-wrap-style:none;mso-position-horizontal-relative:page;mso-position-vertical-relative:page" o:spid="_x0000_s1207" filled="f" stroked="f" strokecolor="#3465a4" type="#_x0000_t202">
+            <v:stroke joinstyle="round" color2="#cb9a5b"/>
             <v:textbox style="mso-rotate-with-shape:t" inset="0,0,0,0">
               <w:txbxContent>
                 <w:p>
@@ -330,8 +330,8 @@
       </w:r>
       <w:r>
         <w:pict w14:anchorId="7F3E6105">
-          <v:shape id="Shape49" o:spid="_x0000_s1203" type="#_x0000_t202" style="position:absolute;margin-left:262.9pt;margin-top:495.3pt;width:25.7pt;height:12.75pt;z-index:-251609600;mso-wrap-style:none;mso-position-horizontal-relative:page;mso-position-vertical-relative:page" filled="f" stroked="f" strokecolor="#3465a4">
-            <v:stroke color2="#cb9a5b" joinstyle="round"/>
+          <v:shape id="Shape49" style="position:absolute;margin-left:262.9pt;margin-top:495.3pt;width:25.7pt;height:12.75pt;z-index:-251609600;mso-wrap-style:none;mso-position-horizontal-relative:page;mso-position-vertical-relative:page" o:spid="_x0000_s1203" filled="f" stroked="f" strokecolor="#3465a4" type="#_x0000_t202">
+            <v:stroke joinstyle="round" color2="#cb9a5b"/>
             <v:textbox style="mso-rotate-with-shape:t" inset="0,0,0,0">
               <w:txbxContent>
                 <w:p>
@@ -362,8 +362,8 @@
       </w:r>
       <w:r>
         <w:pict w14:anchorId="171CEBF0">
-          <v:shape id="Shape48" o:spid="_x0000_s1199" type="#_x0000_t202" style="position:absolute;margin-left:198.55pt;margin-top:495.3pt;width:56.3pt;height:12.75pt;z-index:-251613696;mso-wrap-style:none;mso-position-horizontal-relative:page;mso-position-vertical-relative:page" filled="f" stroked="f" strokecolor="#3465a4">
-            <v:stroke color2="#cb9a5b" joinstyle="round"/>
+          <v:shape id="Shape48" style="position:absolute;margin-left:198.55pt;margin-top:495.3pt;width:56.3pt;height:12.75pt;z-index:-251613696;mso-wrap-style:none;mso-position-horizontal-relative:page;mso-position-vertical-relative:page" o:spid="_x0000_s1199" filled="f" stroked="f" strokecolor="#3465a4" type="#_x0000_t202">
+            <v:stroke joinstyle="round" color2="#cb9a5b"/>
             <v:textbox style="mso-rotate-with-shape:t" inset="0,0,0,0">
               <w:txbxContent>
                 <w:p>
@@ -394,8 +394,8 @@
       </w:r>
       <w:r>
         <w:pict w14:anchorId="4B94180D">
-          <v:shape id="Shape47" o:spid="_x0000_s1196" type="#_x0000_t202" style="position:absolute;margin-left:161.95pt;margin-top:495.3pt;width:28.75pt;height:12.75pt;z-index:-251616768;mso-wrap-style:none;mso-position-horizontal-relative:page;mso-position-vertical-relative:page" filled="f" stroked="f" strokecolor="#3465a4">
-            <v:stroke color2="#cb9a5b" joinstyle="round"/>
+          <v:shape id="Shape47" style="position:absolute;margin-left:161.95pt;margin-top:495.3pt;width:28.75pt;height:12.75pt;z-index:-251616768;mso-wrap-style:none;mso-position-horizontal-relative:page;mso-position-vertical-relative:page" o:spid="_x0000_s1196" filled="f" stroked="f" strokecolor="#3465a4" type="#_x0000_t202">
+            <v:stroke joinstyle="round" color2="#cb9a5b"/>
             <v:textbox style="mso-rotate-with-shape:t" inset="0,0,0,0">
               <w:txbxContent>
                 <w:p>
@@ -426,8 +426,8 @@
       </w:r>
       <w:r>
         <w:pict w14:anchorId="0B6B779A">
-          <v:shape id="Shape46" o:spid="_x0000_s1193" type="#_x0000_t202" style="position:absolute;margin-left:161.95pt;margin-top:482.7pt;width:353.25pt;height:12.75pt;z-index:-251619840;mso-wrap-style:none;mso-position-horizontal-relative:page;mso-position-vertical-relative:page" filled="f" stroked="f" strokecolor="#3465a4">
-            <v:stroke color2="#cb9a5b" joinstyle="round"/>
+          <v:shape id="Shape46" style="position:absolute;margin-left:161.95pt;margin-top:482.7pt;width:353.25pt;height:12.75pt;z-index:-251619840;mso-wrap-style:none;mso-position-horizontal-relative:page;mso-position-vertical-relative:page" o:spid="_x0000_s1193" filled="f" stroked="f" strokecolor="#3465a4" type="#_x0000_t202">
+            <v:stroke joinstyle="round" color2="#cb9a5b"/>
             <v:textbox style="mso-rotate-with-shape:t" inset="0,0,0,0">
               <w:txbxContent>
                 <w:p>
@@ -458,8 +458,8 @@
       </w:r>
       <w:r>
         <w:pict w14:anchorId="34D8105C">
-          <v:shape id="Shape45" o:spid="_x0000_s1191" type="#_x0000_t202" style="position:absolute;margin-left:161.95pt;margin-top:470.15pt;width:358.35pt;height:12.75pt;z-index:-251621888;mso-wrap-style:none;mso-position-horizontal-relative:page;mso-position-vertical-relative:page" filled="f" stroked="f" strokecolor="#3465a4">
-            <v:stroke color2="#cb9a5b" joinstyle="round"/>
+          <v:shape id="Shape45" style="position:absolute;margin-left:161.95pt;margin-top:470.15pt;width:358.35pt;height:12.75pt;z-index:-251621888;mso-wrap-style:none;mso-position-horizontal-relative:page;mso-position-vertical-relative:page" o:spid="_x0000_s1191" filled="f" stroked="f" strokecolor="#3465a4" type="#_x0000_t202">
+            <v:stroke joinstyle="round" color2="#cb9a5b"/>
             <v:textbox style="mso-rotate-with-shape:t" inset="0,0,0,0">
               <w:txbxContent>
                 <w:p>
@@ -490,8 +490,8 @@
       </w:r>
       <w:r>
         <w:pict w14:anchorId="5FF862DA">
-          <v:shape id="Shape44" o:spid="_x0000_s1187" type="#_x0000_t202" style="position:absolute;margin-left:90pt;margin-top:457.3pt;width:375.2pt;height:12.75pt;z-index:-251625984;mso-wrap-style:none;mso-position-horizontal-relative:page;mso-position-vertical-relative:page" filled="f" stroked="f" strokecolor="#3465a4">
-            <v:stroke color2="#cb9a5b" joinstyle="round"/>
+          <v:shape id="Shape44" style="position:absolute;margin-left:90pt;margin-top:457.3pt;width:375.2pt;height:12.75pt;z-index:-251625984;mso-wrap-style:none;mso-position-horizontal-relative:page;mso-position-vertical-relative:page" o:spid="_x0000_s1187" filled="f" stroked="f" strokecolor="#3465a4" type="#_x0000_t202">
+            <v:stroke joinstyle="round" color2="#cb9a5b"/>
             <v:textbox style="mso-rotate-with-shape:t" inset="0,0,0,0">
               <w:txbxContent>
                 <w:p>
@@ -544,16 +544,16 @@
       </w:r>
       <w:r>
         <w:pict w14:anchorId="56F51F55">
-          <v:shape id="Shape43" o:spid="_x0000_s1185" type="#_x0000_t202" style="position:absolute;margin-left:90pt;margin-top:443.55pt;width:.1pt;height:13.85pt;z-index:-251628032;mso-wrap-style:none;mso-position-horizontal-relative:page;mso-position-vertical-relative:page;v-text-anchor:middle" filled="f" stroked="f" strokecolor="#3465a4">
-            <v:stroke color2="#cb9a5b" joinstyle="round"/>
+          <v:shape id="Shape43" style="position:absolute;margin-left:90pt;margin-top:443.55pt;width:.1pt;height:13.85pt;z-index:-251628032;mso-wrap-style:none;mso-position-horizontal-relative:page;mso-position-vertical-relative:page;v-text-anchor:middle" o:spid="_x0000_s1185" filled="f" stroked="f" strokecolor="#3465a4" type="#_x0000_t202">
+            <v:stroke joinstyle="round" color2="#cb9a5b"/>
             <w10:wrap type="square" anchorx="margin" anchory="margin"/>
           </v:shape>
         </w:pict>
       </w:r>
       <w:r>
         <w:pict w14:anchorId="14BFED6D">
-          <v:shape id="Shape42" o:spid="_x0000_s1181" type="#_x0000_t202" style="position:absolute;margin-left:162pt;margin-top:431pt;width:359.55pt;height:12.75pt;z-index:-251632128;mso-wrap-style:none;mso-position-horizontal-relative:page;mso-position-vertical-relative:page" filled="f" stroked="f" strokecolor="#3465a4">
-            <v:stroke color2="#cb9a5b" joinstyle="round"/>
+          <v:shape id="Shape42" style="position:absolute;margin-left:162pt;margin-top:431pt;width:359.55pt;height:12.75pt;z-index:-251632128;mso-wrap-style:none;mso-position-horizontal-relative:page;mso-position-vertical-relative:page" o:spid="_x0000_s1181" filled="f" stroked="f" strokecolor="#3465a4" type="#_x0000_t202">
+            <v:stroke joinstyle="round" color2="#cb9a5b"/>
             <v:textbox style="mso-rotate-with-shape:t" inset="0,0,0,0">
               <w:txbxContent>
                 <w:p>
@@ -584,8 +584,8 @@
       </w:r>
       <w:r>
         <w:pict w14:anchorId="22043781">
-          <v:shape id="Shape71" o:spid="_x0000_s1253" type="#_x0000_t202" style="position:absolute;margin-left:161.95pt;margin-top:622.9pt;width:345.45pt;height:12.75pt;z-index:-251558400;mso-wrap-style:none;mso-position-horizontal-relative:page;mso-position-vertical-relative:page" filled="f" stroked="f" strokecolor="#3465a4">
-            <v:stroke color2="#cb9a5b" joinstyle="round"/>
+          <v:shape id="Shape71" style="position:absolute;margin-left:161.95pt;margin-top:622.9pt;width:345.45pt;height:12.75pt;z-index:-251558400;mso-wrap-style:none;mso-position-horizontal-relative:page;mso-position-vertical-relative:page" o:spid="_x0000_s1253" filled="f" stroked="f" strokecolor="#3465a4" type="#_x0000_t202">
+            <v:stroke joinstyle="round" color2="#cb9a5b"/>
             <v:textbox style="mso-rotate-with-shape:t" inset="0,0,0,0">
               <w:txbxContent>
                 <w:p>
@@ -626,16 +626,16 @@
       </w:r>
       <w:r>
         <w:pict w14:anchorId="16D21F97">
-          <v:shape id="Shape80" o:spid="_x0000_s1041" type="#_x0000_t202" style="position:absolute;margin-left:90pt;margin-top:742.35pt;width:.1pt;height:13.85pt;z-index:-251775488;mso-wrap-style:none;mso-position-horizontal-relative:page;mso-position-vertical-relative:page;v-text-anchor:middle" filled="f" stroked="f" strokecolor="#3465a4">
-            <v:stroke color2="#cb9a5b" joinstyle="round"/>
+          <v:shape id="Shape80" style="position:absolute;margin-left:90pt;margin-top:742.35pt;width:.1pt;height:13.85pt;z-index:-251775488;mso-wrap-style:none;mso-position-horizontal-relative:page;mso-position-vertical-relative:page;v-text-anchor:middle" o:spid="_x0000_s1041" filled="f" stroked="f" strokecolor="#3465a4" type="#_x0000_t202">
+            <v:stroke joinstyle="round" color2="#cb9a5b"/>
             <w10:wrap type="square" anchorx="margin" anchory="margin"/>
           </v:shape>
         </w:pict>
       </w:r>
       <w:r>
         <w:pict w14:anchorId="1612A186">
-          <v:shape id="Shape79" o:spid="_x0000_s1037" type="#_x0000_t202" style="position:absolute;margin-left:90pt;margin-top:732pt;width:426.75pt;height:10.4pt;z-index:-251779584;mso-wrap-style:none;mso-position-horizontal-relative:page;mso-position-vertical-relative:page" filled="f" stroked="f" strokecolor="#3465a4">
-            <v:stroke color2="#cb9a5b" joinstyle="round"/>
+          <v:shape id="Shape79" style="position:absolute;margin-left:90pt;margin-top:732pt;width:426.75pt;height:10.4pt;z-index:-251779584;mso-wrap-style:none;mso-position-horizontal-relative:page;mso-position-vertical-relative:page" o:spid="_x0000_s1037" filled="f" stroked="f" strokecolor="#3465a4" type="#_x0000_t202">
+            <v:stroke joinstyle="round" color2="#cb9a5b"/>
             <v:textbox style="mso-rotate-with-shape:t" inset="0,0,0,0">
               <w:txbxContent>
                 <w:p>
@@ -668,8 +668,8 @@
       </w:r>
       <w:r>
         <w:pict w14:anchorId="63CB57F6">
-          <v:shape id="Shape78" o:spid="_x0000_s1268" type="#_x0000_t202" style="position:absolute;margin-left:162pt;margin-top:700.05pt;width:275.55pt;height:12.75pt;z-index:-251543040;mso-wrap-style:none;mso-position-horizontal-relative:page;mso-position-vertical-relative:page" filled="f" stroked="f" strokecolor="#3465a4">
-            <v:stroke color2="#cb9a5b" joinstyle="round"/>
+          <v:shape id="Shape78" style="position:absolute;margin-left:162pt;margin-top:700.05pt;width:275.55pt;height:12.75pt;z-index:-251543040;mso-wrap-style:none;mso-position-horizontal-relative:page;mso-position-vertical-relative:page" o:spid="_x0000_s1268" filled="f" stroked="f" strokecolor="#3465a4" type="#_x0000_t202">
+            <v:stroke joinstyle="round" color2="#cb9a5b"/>
             <v:textbox style="mso-rotate-with-shape:t" inset="0,0,0,0">
               <w:txbxContent>
                 <w:p>
@@ -700,8 +700,8 @@
       </w:r>
       <w:r>
         <w:pict w14:anchorId="0AFA60BF">
-          <v:shape id="Shape77" o:spid="_x0000_s1265" type="#_x0000_t202" style="position:absolute;margin-left:162pt;margin-top:687.45pt;width:354.05pt;height:12.75pt;z-index:-251546112;mso-wrap-style:none;mso-position-horizontal-relative:page;mso-position-vertical-relative:page" filled="f" stroked="f" strokecolor="#3465a4">
-            <v:stroke color2="#cb9a5b" joinstyle="round"/>
+          <v:shape id="Shape77" style="position:absolute;margin-left:162pt;margin-top:687.45pt;width:354.05pt;height:12.75pt;z-index:-251546112;mso-wrap-style:none;mso-position-horizontal-relative:page;mso-position-vertical-relative:page" o:spid="_x0000_s1265" filled="f" stroked="f" strokecolor="#3465a4" type="#_x0000_t202">
+            <v:stroke joinstyle="round" color2="#cb9a5b"/>
             <v:textbox style="mso-rotate-with-shape:t" inset="0,0,0,0">
               <w:txbxContent>
                 <w:p>
@@ -732,8 +732,8 @@
       </w:r>
       <w:r>
         <w:pict w14:anchorId="425E33D6">
-          <v:shape id="Shape76" o:spid="_x0000_s1263" type="#_x0000_t202" style="position:absolute;margin-left:161.95pt;margin-top:674.6pt;width:351.5pt;height:12.75pt;z-index:-251548160;mso-wrap-style:none;mso-position-horizontal-relative:page;mso-position-vertical-relative:page" filled="f" stroked="f" strokecolor="#3465a4">
-            <v:stroke color2="#cb9a5b" joinstyle="round"/>
+          <v:shape id="Shape76" style="position:absolute;margin-left:161.95pt;margin-top:674.6pt;width:351.5pt;height:12.75pt;z-index:-251548160;mso-wrap-style:none;mso-position-horizontal-relative:page;mso-position-vertical-relative:page" o:spid="_x0000_s1263" filled="f" stroked="f" strokecolor="#3465a4" type="#_x0000_t202">
+            <v:stroke joinstyle="round" color2="#cb9a5b"/>
             <v:textbox style="mso-rotate-with-shape:t" inset="0,0,0,0">
               <w:txbxContent>
                 <w:p>
@@ -774,8 +774,8 @@
       </w:r>
       <w:r>
         <w:pict w14:anchorId="32F77847">
-          <v:shape id="Shape75" o:spid="_x0000_s1262" type="#_x0000_t202" style="position:absolute;margin-left:2in;margin-top:674.6pt;width:3.7pt;height:12.75pt;z-index:-251549184;mso-wrap-style:none;mso-position-horizontal-relative:page;mso-position-vertical-relative:page" filled="f" stroked="f" strokecolor="#3465a4">
-            <v:stroke color2="#cb9a5b" joinstyle="round"/>
+          <v:shape id="Shape75" style="position:absolute;margin-left:2in;margin-top:674.6pt;width:3.7pt;height:12.75pt;z-index:-251549184;mso-wrap-style:none;mso-position-horizontal-relative:page;mso-position-vertical-relative:page" o:spid="_x0000_s1262" filled="f" stroked="f" strokecolor="#3465a4" type="#_x0000_t202">
+            <v:stroke joinstyle="round" color2="#cb9a5b"/>
             <v:textbox style="mso-rotate-with-shape:t" inset="0,0,0,0">
               <w:txbxContent>
                 <w:p>
@@ -806,16 +806,16 @@
       </w:r>
       <w:r>
         <w:pict w14:anchorId="5ACE05F8">
-          <v:shape id="Shape74" o:spid="_x0000_s1259" type="#_x0000_t202" style="position:absolute;margin-left:90pt;margin-top:660.9pt;width:.1pt;height:13.85pt;z-index:-251552256;mso-wrap-style:none;mso-position-horizontal-relative:page;mso-position-vertical-relative:page;v-text-anchor:middle" filled="f" stroked="f" strokecolor="#3465a4">
-            <v:stroke color2="#cb9a5b" joinstyle="round"/>
+          <v:shape id="Shape74" style="position:absolute;margin-left:90pt;margin-top:660.9pt;width:.1pt;height:13.85pt;z-index:-251552256;mso-wrap-style:none;mso-position-horizontal-relative:page;mso-position-vertical-relative:page;v-text-anchor:middle" o:spid="_x0000_s1259" filled="f" stroked="f" strokecolor="#3465a4" type="#_x0000_t202">
+            <v:stroke joinstyle="round" color2="#cb9a5b"/>
             <w10:wrap type="square" anchorx="margin" anchory="margin"/>
           </v:shape>
         </w:pict>
       </w:r>
       <w:r>
         <w:pict w14:anchorId="2CC7F48E">
-          <v:shape id="Shape73" o:spid="_x0000_s1257" type="#_x0000_t202" style="position:absolute;margin-left:161.95pt;margin-top:648.3pt;width:355.3pt;height:12.75pt;z-index:-251554304;mso-wrap-style:none;mso-position-horizontal-relative:page;mso-position-vertical-relative:page" filled="f" stroked="f" strokecolor="#3465a4">
-            <v:stroke color2="#cb9a5b" joinstyle="round"/>
+          <v:shape id="Shape73" style="position:absolute;margin-left:161.95pt;margin-top:648.3pt;width:355.3pt;height:12.75pt;z-index:-251554304;mso-wrap-style:none;mso-position-horizontal-relative:page;mso-position-vertical-relative:page" o:spid="_x0000_s1257" filled="f" stroked="f" strokecolor="#3465a4" type="#_x0000_t202">
+            <v:stroke joinstyle="round" color2="#cb9a5b"/>
             <v:textbox style="mso-rotate-with-shape:t" inset="0,0,0,0">
               <w:txbxContent>
                 <w:p>
@@ -846,8 +846,8 @@
       </w:r>
       <w:r>
         <w:pict w14:anchorId="0DFDAFED">
-          <v:shape id="Shape72" o:spid="_x0000_s1255" type="#_x0000_t202" style="position:absolute;margin-left:161.95pt;margin-top:635.6pt;width:336.55pt;height:12.75pt;z-index:-251556352;mso-wrap-style:none;mso-position-horizontal-relative:page;mso-position-vertical-relative:page" filled="f" stroked="f" strokecolor="#3465a4">
-            <v:stroke color2="#cb9a5b" joinstyle="round"/>
+          <v:shape id="Shape72" style="position:absolute;margin-left:161.95pt;margin-top:635.6pt;width:336.55pt;height:12.75pt;z-index:-251556352;mso-wrap-style:none;mso-position-horizontal-relative:page;mso-position-vertical-relative:page" o:spid="_x0000_s1255" filled="f" stroked="f" strokecolor="#3465a4" type="#_x0000_t202">
+            <v:stroke joinstyle="round" color2="#cb9a5b"/>
             <v:textbox style="mso-rotate-with-shape:t" inset="0,0,0,0">
               <w:txbxContent>
                 <w:p>
@@ -878,8 +878,8 @@
       </w:r>
       <w:r>
         <w:pict w14:anchorId="5852BD63">
-          <v:shape id="Shape41" o:spid="_x0000_s1179" type="#_x0000_t202" style="position:absolute;margin-left:162pt;margin-top:418.3pt;width:343.6pt;height:12.75pt;z-index:-251634176;mso-wrap-style:none;mso-position-horizontal-relative:page;mso-position-vertical-relative:page" filled="f" stroked="f" strokecolor="#3465a4">
-            <v:stroke color2="#cb9a5b" joinstyle="round"/>
+          <v:shape id="Shape41" style="position:absolute;margin-left:162pt;margin-top:418.3pt;width:343.6pt;height:12.75pt;z-index:-251634176;mso-wrap-style:none;mso-position-horizontal-relative:page;mso-position-vertical-relative:page" o:spid="_x0000_s1179" filled="f" stroked="f" strokecolor="#3465a4" type="#_x0000_t202">
+            <v:stroke joinstyle="round" color2="#cb9a5b"/>
             <v:textbox style="mso-rotate-with-shape:t" inset="0,0,0,0">
               <w:txbxContent>
                 <w:p>
@@ -910,8 +910,8 @@
       </w:r>
       <w:r>
         <w:pict w14:anchorId="793851D5">
-          <v:shape id="Shape70" o:spid="_x0000_s1251" type="#_x0000_t202" style="position:absolute;margin-left:2in;margin-top:622.9pt;width:3.7pt;height:12.75pt;z-index:-251560448;mso-wrap-style:none;mso-position-horizontal-relative:page;mso-position-vertical-relative:page" filled="f" stroked="f" strokecolor="#3465a4">
-            <v:stroke color2="#cb9a5b" joinstyle="round"/>
+          <v:shape id="Shape70" style="position:absolute;margin-left:2in;margin-top:622.9pt;width:3.7pt;height:12.75pt;z-index:-251560448;mso-wrap-style:none;mso-position-horizontal-relative:page;mso-position-vertical-relative:page" o:spid="_x0000_s1251" filled="f" stroked="f" strokecolor="#3465a4" type="#_x0000_t202">
+            <v:stroke joinstyle="round" color2="#cb9a5b"/>
             <v:textbox style="mso-rotate-with-shape:t" inset="0,0,0,0">
               <w:txbxContent>
                 <w:p>
@@ -942,16 +942,16 @@
       </w:r>
       <w:r>
         <w:pict w14:anchorId="00A8548A">
-          <v:shape id="Shape69" o:spid="_x0000_s1250" type="#_x0000_t202" style="position:absolute;margin-left:90pt;margin-top:609.15pt;width:.1pt;height:13.85pt;z-index:-251561472;mso-wrap-style:none;mso-position-horizontal-relative:page;mso-position-vertical-relative:page;v-text-anchor:middle" filled="f" stroked="f" strokecolor="#3465a4">
-            <v:stroke color2="#cb9a5b" joinstyle="round"/>
+          <v:shape id="Shape69" style="position:absolute;margin-left:90pt;margin-top:609.15pt;width:.1pt;height:13.85pt;z-index:-251561472;mso-wrap-style:none;mso-position-horizontal-relative:page;mso-position-vertical-relative:page;v-text-anchor:middle" o:spid="_x0000_s1250" filled="f" stroked="f" strokecolor="#3465a4" type="#_x0000_t202">
+            <v:stroke joinstyle="round" color2="#cb9a5b"/>
             <w10:wrap type="square" anchorx="margin" anchory="margin"/>
           </v:shape>
         </w:pict>
       </w:r>
       <w:r>
         <w:pict w14:anchorId="54BFE4DC">
-          <v:shape id="Shape68" o:spid="_x0000_s1248" type="#_x0000_t202" style="position:absolute;margin-left:162pt;margin-top:596.6pt;width:305.75pt;height:12.75pt;z-index:-251563520;mso-wrap-style:none;mso-position-horizontal-relative:page;mso-position-vertical-relative:page" filled="f" stroked="f" strokecolor="#3465a4">
-            <v:stroke color2="#cb9a5b" joinstyle="round"/>
+          <v:shape id="Shape68" style="position:absolute;margin-left:162pt;margin-top:596.6pt;width:305.75pt;height:12.75pt;z-index:-251563520;mso-wrap-style:none;mso-position-horizontal-relative:page;mso-position-vertical-relative:page" o:spid="_x0000_s1248" filled="f" stroked="f" strokecolor="#3465a4" type="#_x0000_t202">
+            <v:stroke joinstyle="round" color2="#cb9a5b"/>
             <v:textbox style="mso-rotate-with-shape:t" inset="0,0,0,0">
               <w:txbxContent>
                 <w:p>
@@ -982,8 +982,8 @@
       </w:r>
       <w:r>
         <w:pict w14:anchorId="60BBA4A3">
-          <v:shape id="Shape67" o:spid="_x0000_s1246" type="#_x0000_t202" style="position:absolute;margin-left:162pt;margin-top:583.9pt;width:344.3pt;height:12.75pt;z-index:-251565568;mso-wrap-style:none;mso-position-horizontal-relative:page;mso-position-vertical-relative:page" filled="f" stroked="f" strokecolor="#3465a4">
-            <v:stroke color2="#cb9a5b" joinstyle="round"/>
+          <v:shape id="Shape67" style="position:absolute;margin-left:162pt;margin-top:583.9pt;width:344.3pt;height:12.75pt;z-index:-251565568;mso-wrap-style:none;mso-position-horizontal-relative:page;mso-position-vertical-relative:page" o:spid="_x0000_s1246" filled="f" stroked="f" strokecolor="#3465a4" type="#_x0000_t202">
+            <v:stroke joinstyle="round" color2="#cb9a5b"/>
             <v:textbox style="mso-rotate-with-shape:t" inset="0,0,0,0">
               <w:txbxContent>
                 <w:p>
@@ -1014,8 +1014,8 @@
       </w:r>
       <w:r>
         <w:pict w14:anchorId="19A7E8EB">
-          <v:shape id="Shape66" o:spid="_x0000_s1244" type="#_x0000_t202" style="position:absolute;margin-left:161.95pt;margin-top:571.25pt;width:341.85pt;height:12.75pt;z-index:-251567616;mso-wrap-style:none;mso-position-horizontal-relative:page;mso-position-vertical-relative:page" filled="f" stroked="f" strokecolor="#3465a4">
-            <v:stroke color2="#cb9a5b" joinstyle="round"/>
+          <v:shape id="Shape66" style="position:absolute;margin-left:161.95pt;margin-top:571.25pt;width:341.85pt;height:12.75pt;z-index:-251567616;mso-wrap-style:none;mso-position-horizontal-relative:page;mso-position-vertical-relative:page" o:spid="_x0000_s1244" filled="f" stroked="f" strokecolor="#3465a4" type="#_x0000_t202">
+            <v:stroke joinstyle="round" color2="#cb9a5b"/>
             <v:textbox style="mso-rotate-with-shape:t" inset="0,0,0,0">
               <w:txbxContent>
                 <w:p>
@@ -1046,8 +1046,8 @@
       </w:r>
       <w:r>
         <w:pict w14:anchorId="599F41D5">
-          <v:shape id="Shape65" o:spid="_x0000_s1242" type="#_x0000_t202" style="position:absolute;margin-left:161.95pt;margin-top:558.45pt;width:351.55pt;height:12.75pt;z-index:-251569664;mso-wrap-style:none;mso-position-horizontal-relative:page;mso-position-vertical-relative:page" filled="f" stroked="f" strokecolor="#3465a4">
-            <v:stroke color2="#cb9a5b" joinstyle="round"/>
+          <v:shape id="Shape65" style="position:absolute;margin-left:161.95pt;margin-top:558.45pt;width:351.55pt;height:12.75pt;z-index:-251569664;mso-wrap-style:none;mso-position-horizontal-relative:page;mso-position-vertical-relative:page" o:spid="_x0000_s1242" filled="f" stroked="f" strokecolor="#3465a4" type="#_x0000_t202">
+            <v:stroke joinstyle="round" color2="#cb9a5b"/>
             <v:textbox style="mso-rotate-with-shape:t" inset="0,0,0,0">
               <w:txbxContent>
                 <w:p>
@@ -1088,8 +1088,8 @@
       </w:r>
       <w:r>
         <w:pict w14:anchorId="4DAD66A3">
-          <v:shape id="Shape64" o:spid="_x0000_s1240" type="#_x0000_t202" style="position:absolute;margin-left:2in;margin-top:558.45pt;width:3.7pt;height:12.75pt;z-index:-251571712;mso-wrap-style:none;mso-position-horizontal-relative:page;mso-position-vertical-relative:page" filled="f" stroked="f" strokecolor="#3465a4">
-            <v:stroke color2="#cb9a5b" joinstyle="round"/>
+          <v:shape id="Shape64" style="position:absolute;margin-left:2in;margin-top:558.45pt;width:3.7pt;height:12.75pt;z-index:-251571712;mso-wrap-style:none;mso-position-horizontal-relative:page;mso-position-vertical-relative:page" o:spid="_x0000_s1240" filled="f" stroked="f" strokecolor="#3465a4" type="#_x0000_t202">
+            <v:stroke joinstyle="round" color2="#cb9a5b"/>
             <v:textbox style="mso-rotate-with-shape:t" inset="0,0,0,0">
               <w:txbxContent>
                 <w:p>
@@ -1120,7 +1120,7 @@
       </w:r>
       <w:r>
         <w:pict w14:anchorId="10476863">
-          <v:shape id="Shape63" o:spid="_x0000_s1235" style="position:absolute;margin-left:162pt;margin-top:557.15pt;width:129.65pt;height:.9pt;z-index:-251576832;mso-wrap-style:none;mso-position-horizontal:absolute;mso-position-horizontal-relative:page;mso-position-vertical:absolute;mso-position-vertical-relative:page;v-text-anchor:middle" coordsize="4574,32" path="m,31r4573,l4573,,,,,31e" fillcolor="black" stroked="f" strokecolor="#3465a4">
+          <v:shape id="Shape63" style="position:absolute;margin-left:162pt;margin-top:557.15pt;width:129.65pt;height:.9pt;z-index:-251576832;mso-wrap-style:none;mso-position-horizontal:absolute;mso-position-horizontal-relative:page;mso-position-vertical:absolute;mso-position-vertical-relative:page;v-text-anchor:middle" coordsize="4574,32" o:spid="_x0000_s1235" fillcolor="black" stroked="f" strokecolor="#3465a4" path="m,31r4573,l4573,,,,,31e">
             <v:stroke color2="#cb9a5b"/>
             <w10:wrap type="square" anchorx="margin" anchory="margin"/>
           </v:shape>
@@ -1128,8 +1128,8 @@
       </w:r>
       <w:r>
         <w:pict w14:anchorId="1E7C6A65">
-          <v:shape id="Shape62" o:spid="_x0000_s1238" type="#_x0000_t202" style="position:absolute;margin-left:162pt;margin-top:545.95pt;width:129.65pt;height:12.75pt;z-index:-251573760;mso-wrap-style:none;mso-position-horizontal-relative:page;mso-position-vertical-relative:page" filled="f" stroked="f" strokecolor="#3465a4">
-            <v:stroke color2="#cb9a5b" joinstyle="round"/>
+          <v:shape id="Shape62" style="position:absolute;margin-left:162pt;margin-top:545.95pt;width:129.65pt;height:12.75pt;z-index:-251573760;mso-wrap-style:none;mso-position-horizontal-relative:page;mso-position-vertical-relative:page" o:spid="_x0000_s1238" filled="f" stroked="f" strokecolor="#3465a4" type="#_x0000_t202">
+            <v:stroke joinstyle="round" color2="#cb9a5b"/>
             <v:textbox style="mso-rotate-with-shape:t" inset="0,0,0,0">
               <w:txbxContent>
                 <w:p>
@@ -1160,8 +1160,8 @@
       </w:r>
       <w:r>
         <w:pict w14:anchorId="260A62A9">
-          <v:shape id="Shape11" o:spid="_x0000_s1077" type="#_x0000_t202" style="position:absolute;margin-left:296.15pt;margin-top:123.8pt;width:56.3pt;height:12.75pt;z-index:-251738624;mso-wrap-style:none;mso-position-horizontal-relative:page;mso-position-vertical-relative:page" filled="f" stroked="f" strokecolor="#3465a4">
-            <v:stroke color2="#cb9a5b" joinstyle="round"/>
+          <v:shape id="Shape11" style="position:absolute;margin-left:296.15pt;margin-top:123.8pt;width:56.3pt;height:12.75pt;z-index:-251738624;mso-wrap-style:none;mso-position-horizontal-relative:page;mso-position-vertical-relative:page" o:spid="_x0000_s1077" filled="f" stroked="f" strokecolor="#3465a4" type="#_x0000_t202">
+            <v:stroke joinstyle="round" color2="#cb9a5b"/>
             <v:textbox style="mso-rotate-with-shape:t" inset="0,0,0,0">
               <w:txbxContent>
                 <w:p>
@@ -1192,16 +1192,16 @@
       </w:r>
       <w:r>
         <w:pict w14:anchorId="7777A92F">
-          <v:shape id="Shape20" o:spid="_x0000_s1113" type="#_x0000_t202" style="position:absolute;margin-left:162pt;margin-top:199.85pt;width:.1pt;height:13.85pt;z-index:-251701760;mso-wrap-style:none;mso-position-horizontal-relative:page;mso-position-vertical-relative:page;v-text-anchor:middle" filled="f" stroked="f" strokecolor="#3465a4">
-            <v:stroke color2="#cb9a5b" joinstyle="round"/>
+          <v:shape id="Shape20" style="position:absolute;margin-left:162pt;margin-top:199.85pt;width:.1pt;height:13.85pt;z-index:-251701760;mso-wrap-style:none;mso-position-horizontal-relative:page;mso-position-vertical-relative:page;v-text-anchor:middle" o:spid="_x0000_s1113" filled="f" stroked="f" strokecolor="#3465a4" type="#_x0000_t202">
+            <v:stroke joinstyle="round" color2="#cb9a5b"/>
             <w10:wrap type="square" anchorx="margin" anchory="margin"/>
           </v:shape>
         </w:pict>
       </w:r>
       <w:r>
         <w:pict w14:anchorId="44A26E54">
-          <v:shape id="Shape19" o:spid="_x0000_s1106" type="#_x0000_t202" style="position:absolute;margin-left:162pt;margin-top:187pt;width:159.6pt;height:12.75pt;z-index:-251708928;mso-wrap-style:none;mso-position-horizontal-relative:page;mso-position-vertical-relative:page" filled="f" stroked="f" strokecolor="#3465a4">
-            <v:stroke color2="#cb9a5b" joinstyle="round"/>
+          <v:shape id="Shape19" style="position:absolute;margin-left:162pt;margin-top:187pt;width:159.6pt;height:12.75pt;z-index:-251708928;mso-wrap-style:none;mso-position-horizontal-relative:page;mso-position-vertical-relative:page" o:spid="_x0000_s1106" filled="f" stroked="f" strokecolor="#3465a4" type="#_x0000_t202">
+            <v:stroke joinstyle="round" color2="#cb9a5b"/>
             <v:textbox style="mso-rotate-with-shape:t" inset="0,0,0,0">
               <w:txbxContent>
                 <w:p>
@@ -1251,8 +1251,8 @@
       </w:r>
       <w:r>
         <w:pict w14:anchorId="266F68E7">
-          <v:shape id="Shape18" o:spid="_x0000_s1105" type="#_x0000_t202" style="position:absolute;margin-left:162pt;margin-top:174.4pt;width:351pt;height:12.75pt;z-index:-251709952;mso-wrap-style:none;mso-position-horizontal-relative:page;mso-position-vertical-relative:page" filled="f" stroked="f" strokecolor="#3465a4">
-            <v:stroke color2="#cb9a5b" joinstyle="round"/>
+          <v:shape id="Shape18" style="position:absolute;margin-left:162pt;margin-top:174.4pt;width:351pt;height:12.75pt;z-index:-251709952;mso-wrap-style:none;mso-position-horizontal-relative:page;mso-position-vertical-relative:page" o:spid="_x0000_s1105" filled="f" stroked="f" strokecolor="#3465a4" type="#_x0000_t202">
+            <v:stroke joinstyle="round" color2="#cb9a5b"/>
             <v:textbox style="mso-rotate-with-shape:t" inset="0,0,0,0">
               <w:txbxContent>
                 <w:p>
@@ -1302,8 +1302,8 @@
       </w:r>
       <w:r>
         <w:pict w14:anchorId="1B183E56">
-          <v:shape id="Shape17" o:spid="_x0000_s1101" type="#_x0000_t202" style="position:absolute;margin-left:162pt;margin-top:161.85pt;width:352.2pt;height:12.75pt;z-index:-251714048;mso-wrap-style:none;mso-position-horizontal-relative:page;mso-position-vertical-relative:page" filled="f" stroked="f" strokecolor="#3465a4">
-            <v:stroke color2="#cb9a5b" joinstyle="round"/>
+          <v:shape id="Shape17" style="position:absolute;margin-left:162pt;margin-top:161.85pt;width:352.2pt;height:12.75pt;z-index:-251714048;mso-wrap-style:none;mso-position-horizontal-relative:page;mso-position-vertical-relative:page" o:spid="_x0000_s1101" filled="f" stroked="f" strokecolor="#3465a4" type="#_x0000_t202">
+            <v:stroke joinstyle="round" color2="#cb9a5b"/>
             <v:textbox style="mso-rotate-with-shape:t" inset="0,0,0,0">
               <w:txbxContent>
                 <w:p>
@@ -1334,8 +1334,8 @@
       </w:r>
       <w:r>
         <w:pict w14:anchorId="0C1C299C">
-          <v:shape id="Shape16" o:spid="_x0000_s1097" type="#_x0000_t202" style="position:absolute;margin-left:162pt;margin-top:149.1pt;width:350.4pt;height:12.75pt;z-index:-251718144;mso-wrap-style:none;mso-position-horizontal-relative:page;mso-position-vertical-relative:page" filled="f" stroked="f" strokecolor="#3465a4">
-            <v:stroke color2="#cb9a5b" joinstyle="round"/>
+          <v:shape id="Shape16" style="position:absolute;margin-left:162pt;margin-top:149.1pt;width:350.4pt;height:12.75pt;z-index:-251718144;mso-wrap-style:none;mso-position-horizontal-relative:page;mso-position-vertical-relative:page" o:spid="_x0000_s1097" filled="f" stroked="f" strokecolor="#3465a4" type="#_x0000_t202">
+            <v:stroke joinstyle="round" color2="#cb9a5b"/>
             <v:textbox style="mso-rotate-with-shape:t" inset="0,0,0,0">
               <w:txbxContent>
                 <w:p>
@@ -1385,8 +1385,8 @@
       </w:r>
       <w:r>
         <w:pict w14:anchorId="2F74FA46">
-          <v:shape id="Shape15" o:spid="_x0000_s1090" type="#_x0000_t202" style="position:absolute;margin-left:162pt;margin-top:136.65pt;width:344.9pt;height:12.75pt;z-index:-251725312;mso-wrap-style:none;mso-position-horizontal-relative:page;mso-position-vertical-relative:page" filled="f" stroked="f" strokecolor="#3465a4">
-            <v:stroke color2="#cb9a5b" joinstyle="round"/>
+          <v:shape id="Shape15" style="position:absolute;margin-left:162pt;margin-top:136.65pt;width:344.9pt;height:12.75pt;z-index:-251725312;mso-wrap-style:none;mso-position-horizontal-relative:page;mso-position-vertical-relative:page" o:spid="_x0000_s1090" filled="f" stroked="f" strokecolor="#3465a4" type="#_x0000_t202">
+            <v:stroke joinstyle="round" color2="#cb9a5b"/>
             <v:textbox style="mso-rotate-with-shape:t" inset="0,0,0,0">
               <w:txbxContent>
                 <w:p>
@@ -1417,8 +1417,8 @@
       </w:r>
       <w:r>
         <w:pict w14:anchorId="35B2168A">
-          <v:shape id="Shape14" o:spid="_x0000_s1089" type="#_x0000_t202" style="position:absolute;margin-left:465.85pt;margin-top:123.8pt;width:56.3pt;height:12.75pt;z-index:-251726336;mso-wrap-style:none;mso-position-horizontal-relative:page;mso-position-vertical-relative:page" filled="f" stroked="f" strokecolor="#3465a4">
-            <v:stroke color2="#cb9a5b" joinstyle="round"/>
+          <v:shape id="Shape14" style="position:absolute;margin-left:465.85pt;margin-top:123.8pt;width:56.3pt;height:12.75pt;z-index:-251726336;mso-wrap-style:none;mso-position-horizontal-relative:page;mso-position-vertical-relative:page" o:spid="_x0000_s1089" filled="f" stroked="f" strokecolor="#3465a4" type="#_x0000_t202">
+            <v:stroke joinstyle="round" color2="#cb9a5b"/>
             <v:textbox style="mso-rotate-with-shape:t" inset="0,0,0,0">
               <w:txbxContent>
                 <w:p>
@@ -1449,8 +1449,8 @@
       </w:r>
       <w:r>
         <w:pict w14:anchorId="0C176E13">
-          <v:shape id="Shape13" o:spid="_x0000_s1084" type="#_x0000_t202" style="position:absolute;margin-left:426.1pt;margin-top:123.8pt;width:31.2pt;height:12.75pt;z-index:-251731456;mso-wrap-style:none;mso-position-horizontal-relative:page;mso-position-vertical-relative:page" filled="f" stroked="f" strokecolor="#3465a4">
-            <v:stroke color2="#cb9a5b" joinstyle="round"/>
+          <v:shape id="Shape13" style="position:absolute;margin-left:426.1pt;margin-top:123.8pt;width:31.2pt;height:12.75pt;z-index:-251731456;mso-wrap-style:none;mso-position-horizontal-relative:page;mso-position-vertical-relative:page" o:spid="_x0000_s1084" filled="f" stroked="f" strokecolor="#3465a4" type="#_x0000_t202">
+            <v:stroke joinstyle="round" color2="#cb9a5b"/>
             <v:textbox style="mso-rotate-with-shape:t" inset="0,0,0,0">
               <w:txbxContent>
                 <w:p>
@@ -1491,8 +1491,8 @@
       </w:r>
       <w:r>
         <w:pict w14:anchorId="79E67C61">
-          <v:shape id="Shape12" o:spid="_x0000_s1081" type="#_x0000_t202" style="position:absolute;margin-left:361.15pt;margin-top:123.8pt;width:56.3pt;height:12.75pt;z-index:-251734528;mso-wrap-style:none;mso-position-horizontal-relative:page;mso-position-vertical-relative:page" filled="f" stroked="f" strokecolor="#3465a4">
-            <v:stroke color2="#cb9a5b" joinstyle="round"/>
+          <v:shape id="Shape12" style="position:absolute;margin-left:361.15pt;margin-top:123.8pt;width:56.3pt;height:12.75pt;z-index:-251734528;mso-wrap-style:none;mso-position-horizontal-relative:page;mso-position-vertical-relative:page" o:spid="_x0000_s1081" filled="f" stroked="f" strokecolor="#3465a4" type="#_x0000_t202">
+            <v:stroke joinstyle="round" color2="#cb9a5b"/>
             <v:textbox style="mso-rotate-with-shape:t" inset="0,0,0,0">
               <w:txbxContent>
                 <w:p>
@@ -1523,16 +1523,16 @@
       </w:r>
       <w:r>
         <w:pict w14:anchorId="1A3E9F42">
-          <v:shape id="Shape21" o:spid="_x0000_s1114" type="#_x0000_t202" style="position:absolute;margin-left:90pt;margin-top:212.45pt;width:.1pt;height:13.85pt;z-index:-251700736;mso-wrap-style:none;mso-position-horizontal-relative:page;mso-position-vertical-relative:page;v-text-anchor:middle" filled="f" stroked="f" strokecolor="#3465a4">
-            <v:stroke color2="#cb9a5b" joinstyle="round"/>
+          <v:shape id="Shape21" style="position:absolute;margin-left:90pt;margin-top:212.45pt;width:.1pt;height:13.85pt;z-index:-251700736;mso-wrap-style:none;mso-position-horizontal-relative:page;mso-position-vertical-relative:page;v-text-anchor:middle" o:spid="_x0000_s1114" filled="f" stroked="f" strokecolor="#3465a4" type="#_x0000_t202">
+            <v:stroke joinstyle="round" color2="#cb9a5b"/>
             <w10:wrap type="square" anchorx="margin" anchory="margin"/>
           </v:shape>
         </w:pict>
       </w:r>
       <w:r>
         <w:pict w14:anchorId="6F7070EE">
-          <v:shape id="Shape10" o:spid="_x0000_s1072" type="#_x0000_t202" style="position:absolute;margin-left:252.25pt;margin-top:123.8pt;width:35.5pt;height:12.75pt;z-index:-251743744;mso-wrap-style:none;mso-position-horizontal-relative:page;mso-position-vertical-relative:page" filled="f" stroked="f" strokecolor="#3465a4">
-            <v:stroke color2="#cb9a5b" joinstyle="round"/>
+          <v:shape id="Shape10" style="position:absolute;margin-left:252.25pt;margin-top:123.8pt;width:35.5pt;height:12.75pt;z-index:-251743744;mso-wrap-style:none;mso-position-horizontal-relative:page;mso-position-vertical-relative:page" o:spid="_x0000_s1072" filled="f" stroked="f" strokecolor="#3465a4" type="#_x0000_t202">
+            <v:stroke joinstyle="round" color2="#cb9a5b"/>
             <v:textbox style="mso-rotate-with-shape:t" inset="0,0,0,0">
               <w:txbxContent>
                 <w:p>
@@ -1563,8 +1563,8 @@
       </w:r>
       <w:r>
         <w:pict w14:anchorId="47A93F04">
-          <v:shape id="Shape9" o:spid="_x0000_s1069" type="#_x0000_t202" style="position:absolute;margin-left:233.75pt;margin-top:123.8pt;width:9.8pt;height:12.75pt;z-index:-251746816;mso-wrap-style:none;mso-position-horizontal-relative:page;mso-position-vertical-relative:page" filled="f" stroked="f" strokecolor="#3465a4">
-            <v:stroke color2="#cb9a5b" joinstyle="round"/>
+          <v:shape id="Shape9" style="position:absolute;margin-left:233.75pt;margin-top:123.8pt;width:9.8pt;height:12.75pt;z-index:-251746816;mso-wrap-style:none;mso-position-horizontal-relative:page;mso-position-vertical-relative:page" o:spid="_x0000_s1069" filled="f" stroked="f" strokecolor="#3465a4" type="#_x0000_t202">
+            <v:stroke joinstyle="round" color2="#cb9a5b"/>
             <v:textbox style="mso-rotate-with-shape:t" inset="0,0,0,0">
               <w:txbxContent>
                 <w:p>
@@ -1595,8 +1595,8 @@
       </w:r>
       <w:r>
         <w:pict w14:anchorId="42E34D4D">
-          <v:shape id="Shape8" o:spid="_x0000_s1062" type="#_x0000_t202" style="position:absolute;margin-left:198.25pt;margin-top:123.8pt;width:26.9pt;height:12.75pt;z-index:-251753984;mso-wrap-style:none;mso-position-horizontal-relative:page;mso-position-vertical-relative:page" filled="f" stroked="f" strokecolor="#3465a4">
-            <v:stroke color2="#cb9a5b" joinstyle="round"/>
+          <v:shape id="Shape8" style="position:absolute;margin-left:198.25pt;margin-top:123.8pt;width:26.9pt;height:12.75pt;z-index:-251753984;mso-wrap-style:none;mso-position-horizontal-relative:page;mso-position-vertical-relative:page" o:spid="_x0000_s1062" filled="f" stroked="f" strokecolor="#3465a4" type="#_x0000_t202">
+            <v:stroke joinstyle="round" color2="#cb9a5b"/>
             <v:textbox style="mso-rotate-with-shape:t" inset="0,0,0,0">
               <w:txbxContent>
                 <w:p>
@@ -1627,8 +1627,8 @@
       </w:r>
       <w:r>
         <w:pict w14:anchorId="25195C70">
-          <v:shape id="Shape7" o:spid="_x0000_s1059" type="#_x0000_t202" style="position:absolute;margin-left:162pt;margin-top:123.8pt;width:27.55pt;height:12.75pt;z-index:-251757056;mso-wrap-style:none;mso-position-horizontal-relative:page;mso-position-vertical-relative:page" filled="f" stroked="f" strokecolor="#3465a4">
-            <v:stroke color2="#cb9a5b" joinstyle="round"/>
+          <v:shape id="Shape7" style="position:absolute;margin-left:162pt;margin-top:123.8pt;width:27.55pt;height:12.75pt;z-index:-251757056;mso-wrap-style:none;mso-position-horizontal-relative:page;mso-position-vertical-relative:page" o:spid="_x0000_s1059" filled="f" stroked="f" strokecolor="#3465a4" type="#_x0000_t202">
+            <v:stroke joinstyle="round" color2="#cb9a5b"/>
             <v:textbox style="mso-rotate-with-shape:t" inset="0,0,0,0">
               <w:txbxContent>
                 <w:p>
@@ -1659,8 +1659,8 @@
       </w:r>
       <w:r>
         <w:pict w14:anchorId="58FC09E1">
-          <v:shape id="Shape6" o:spid="_x0000_s1055" type="#_x0000_t202" style="position:absolute;margin-left:162pt;margin-top:111.2pt;width:344.85pt;height:12.75pt;z-index:-251761152;mso-wrap-style:none;mso-position-horizontal-relative:page;mso-position-vertical-relative:page" filled="f" stroked="f" strokecolor="#3465a4">
-            <v:stroke color2="#cb9a5b" joinstyle="round"/>
+          <v:shape id="Shape6" style="position:absolute;margin-left:162pt;margin-top:111.2pt;width:344.85pt;height:12.75pt;z-index:-251761152;mso-wrap-style:none;mso-position-horizontal-relative:page;mso-position-vertical-relative:page" o:spid="_x0000_s1055" filled="f" stroked="f" strokecolor="#3465a4" type="#_x0000_t202">
+            <v:stroke joinstyle="round" color2="#cb9a5b"/>
             <v:textbox style="mso-rotate-with-shape:t" inset="0,0,0,0">
               <w:txbxContent>
                 <w:p>
@@ -1710,8 +1710,8 @@
       </w:r>
       <w:r>
         <w:pict w14:anchorId="5813EABB">
-          <v:shape id="Shape5" o:spid="_x0000_s1050" type="#_x0000_t202" style="position:absolute;margin-left:90pt;margin-top:98.5pt;width:380.25pt;height:12.75pt;z-index:-251766272;mso-wrap-style:none;mso-position-horizontal-relative:page;mso-position-vertical-relative:page" filled="f" stroked="f" strokecolor="#3465a4">
-            <v:stroke color2="#cb9a5b" joinstyle="round"/>
+          <v:shape id="Shape5" style="position:absolute;margin-left:90pt;margin-top:98.5pt;width:380.25pt;height:12.75pt;z-index:-251766272;mso-wrap-style:none;mso-position-horizontal-relative:page;mso-position-vertical-relative:page" o:spid="_x0000_s1050" filled="f" stroked="f" strokecolor="#3465a4" type="#_x0000_t202">
+            <v:stroke joinstyle="round" color2="#cb9a5b"/>
             <v:textbox style="mso-rotate-with-shape:t" inset="0,0,0,0">
               <w:txbxContent>
                 <w:p>
@@ -1763,16 +1763,16 @@
       </w:r>
       <w:r>
         <w:pict w14:anchorId="0F20FAA7">
-          <v:shape id="Shape4" o:spid="_x0000_s1046" type="#_x0000_t202" style="position:absolute;margin-left:90pt;margin-top:84.75pt;width:.1pt;height:13.85pt;z-index:-251770368;mso-wrap-style:none;mso-position-horizontal-relative:page;mso-position-vertical-relative:page;v-text-anchor:middle" filled="f" stroked="f" strokecolor="#3465a4">
-            <v:stroke color2="#cb9a5b" joinstyle="round"/>
+          <v:shape id="Shape4" style="position:absolute;margin-left:90pt;margin-top:84.75pt;width:.1pt;height:13.85pt;z-index:-251770368;mso-wrap-style:none;mso-position-horizontal-relative:page;mso-position-vertical-relative:page;v-text-anchor:middle" o:spid="_x0000_s1046" filled="f" stroked="f" strokecolor="#3465a4" type="#_x0000_t202">
+            <v:stroke joinstyle="round" color2="#cb9a5b"/>
             <w10:wrap type="square" anchorx="margin" anchory="margin"/>
           </v:shape>
         </w:pict>
       </w:r>
       <w:r>
         <w:pict w14:anchorId="7F3C8FA9">
-          <v:shape id="Shape3" o:spid="_x0000_s1042" type="#_x0000_t202" style="position:absolute;margin-left:229.3pt;margin-top:72.1pt;width:152.65pt;height:12.75pt;z-index:-251774464;mso-wrap-style:none;mso-position-horizontal-relative:page;mso-position-vertical-relative:page" filled="f" stroked="f" strokecolor="#3465a4">
-            <v:stroke color2="#cb9a5b" joinstyle="round"/>
+          <v:shape id="Shape3" style="position:absolute;margin-left:229.3pt;margin-top:72.1pt;width:152.65pt;height:12.75pt;z-index:-251774464;mso-wrap-style:none;mso-position-horizontal-relative:page;mso-position-vertical-relative:page" o:spid="_x0000_s1042" filled="f" stroked="f" strokecolor="#3465a4" type="#_x0000_t202">
+            <v:stroke joinstyle="round" color2="#cb9a5b"/>
             <v:textbox style="mso-rotate-with-shape:t" inset="0,0,0,0">
               <w:txbxContent>
                 <w:p>
@@ -1805,16 +1805,16 @@
       </w:r>
       <w:r>
         <w:pict w14:anchorId="51605309">
-          <v:shape id="Shape2" o:spid="_x0000_s1030" type="#_x0000_t202" style="position:absolute;margin-left:89.95pt;margin-top:47.75pt;width:.1pt;height:13.85pt;z-index:-251786752;mso-wrap-style:none;mso-position-horizontal-relative:page;mso-position-vertical-relative:page;v-text-anchor:middle" filled="f" stroked="f" strokecolor="#3465a4">
-            <v:stroke color2="#cb9a5b" joinstyle="round"/>
+          <v:shape id="Shape2" style="position:absolute;margin-left:89.95pt;margin-top:47.75pt;width:.1pt;height:13.85pt;z-index:-251786752;mso-wrap-style:none;mso-position-horizontal-relative:page;mso-position-vertical-relative:page;v-text-anchor:middle" o:spid="_x0000_s1030" filled="f" stroked="f" strokecolor="#3465a4" type="#_x0000_t202">
+            <v:stroke joinstyle="round" color2="#cb9a5b"/>
             <w10:wrap type="square" anchorx="margin" anchory="margin"/>
           </v:shape>
         </w:pict>
       </w:r>
       <w:r>
         <w:pict w14:anchorId="775E57DC">
-          <v:shape id="Shape31" o:spid="_x0000_s1149" type="#_x0000_t202" style="position:absolute;margin-left:161.95pt;margin-top:314.7pt;width:350.55pt;height:12.75pt;z-index:-251664896;mso-wrap-style:none;mso-position-horizontal-relative:page;mso-position-vertical-relative:page" filled="f" stroked="f" strokecolor="#3465a4">
-            <v:stroke color2="#cb9a5b" joinstyle="round"/>
+          <v:shape id="Shape31" style="position:absolute;margin-left:161.95pt;margin-top:314.7pt;width:350.55pt;height:12.75pt;z-index:-251664896;mso-wrap-style:none;mso-position-horizontal-relative:page;mso-position-vertical-relative:page" o:spid="_x0000_s1149" filled="f" stroked="f" strokecolor="#3465a4" type="#_x0000_t202">
+            <v:stroke joinstyle="round" color2="#cb9a5b"/>
             <v:textbox style="mso-rotate-with-shape:t" inset="0,0,0,0">
               <w:txbxContent>
                 <w:p>
@@ -1855,8 +1855,8 @@
       </w:r>
       <w:r>
         <w:pict w14:anchorId="795D79B8">
-          <v:shape id="Shape40" o:spid="_x0000_s1175" type="#_x0000_t202" style="position:absolute;margin-left:161.95pt;margin-top:405.55pt;width:330.55pt;height:12.75pt;z-index:-251638272;mso-wrap-style:none;mso-position-horizontal-relative:page;mso-position-vertical-relative:page" filled="f" stroked="f" strokecolor="#3465a4">
-            <v:stroke color2="#cb9a5b" joinstyle="round"/>
+          <v:shape id="Shape40" style="position:absolute;margin-left:161.95pt;margin-top:405.55pt;width:330.55pt;height:12.75pt;z-index:-251638272;mso-wrap-style:none;mso-position-horizontal-relative:page;mso-position-vertical-relative:page" o:spid="_x0000_s1175" filled="f" stroked="f" strokecolor="#3465a4" type="#_x0000_t202">
+            <v:stroke joinstyle="round" color2="#cb9a5b"/>
             <v:textbox style="mso-rotate-with-shape:t" inset="0,0,0,0">
               <w:txbxContent>
                 <w:p>
@@ -1897,8 +1897,8 @@
       </w:r>
       <w:r>
         <w:pict w14:anchorId="12139024">
-          <v:shape id="Shape39" o:spid="_x0000_s1172" type="#_x0000_t202" style="position:absolute;margin-left:2in;margin-top:405.55pt;width:3.7pt;height:12.75pt;z-index:-251641344;mso-wrap-style:none;mso-position-horizontal-relative:page;mso-position-vertical-relative:page" filled="f" stroked="f" strokecolor="#3465a4">
-            <v:stroke color2="#cb9a5b" joinstyle="round"/>
+          <v:shape id="Shape39" style="position:absolute;margin-left:2in;margin-top:405.55pt;width:3.7pt;height:12.75pt;z-index:-251641344;mso-wrap-style:none;mso-position-horizontal-relative:page;mso-position-vertical-relative:page" o:spid="_x0000_s1172" filled="f" stroked="f" strokecolor="#3465a4" type="#_x0000_t202">
+            <v:stroke joinstyle="round" color2="#cb9a5b"/>
             <v:textbox style="mso-rotate-with-shape:t" inset="0,0,0,0">
               <w:txbxContent>
                 <w:p>
@@ -1929,16 +1929,16 @@
       </w:r>
       <w:r>
         <w:pict w14:anchorId="138D7824">
-          <v:shape id="Shape38" o:spid="_x0000_s1169" type="#_x0000_t202" style="position:absolute;margin-left:90pt;margin-top:391.85pt;width:.1pt;height:13.85pt;z-index:-251644416;mso-wrap-style:none;mso-position-horizontal-relative:page;mso-position-vertical-relative:page;v-text-anchor:middle" filled="f" stroked="f" strokecolor="#3465a4">
-            <v:stroke color2="#cb9a5b" joinstyle="round"/>
+          <v:shape id="Shape38" style="position:absolute;margin-left:90pt;margin-top:391.85pt;width:.1pt;height:13.85pt;z-index:-251644416;mso-wrap-style:none;mso-position-horizontal-relative:page;mso-position-vertical-relative:page;v-text-anchor:middle" o:spid="_x0000_s1169" filled="f" stroked="f" strokecolor="#3465a4" type="#_x0000_t202">
+            <v:stroke joinstyle="round" color2="#cb9a5b"/>
             <w10:wrap type="square" anchorx="margin" anchory="margin"/>
           </v:shape>
         </w:pict>
       </w:r>
       <w:r>
         <w:pict w14:anchorId="3546C65C">
-          <v:shape id="Shape37" o:spid="_x0000_s1166" type="#_x0000_t202" style="position:absolute;margin-left:161.95pt;margin-top:379.3pt;width:209.95pt;height:12.75pt;z-index:-251647488;mso-wrap-style:none;mso-position-horizontal-relative:page;mso-position-vertical-relative:page" filled="f" stroked="f" strokecolor="#3465a4">
-            <v:stroke color2="#cb9a5b" joinstyle="round"/>
+          <v:shape id="Shape37" style="position:absolute;margin-left:161.95pt;margin-top:379.3pt;width:209.95pt;height:12.75pt;z-index:-251647488;mso-wrap-style:none;mso-position-horizontal-relative:page;mso-position-vertical-relative:page" o:spid="_x0000_s1166" filled="f" stroked="f" strokecolor="#3465a4" type="#_x0000_t202">
+            <v:stroke joinstyle="round" color2="#cb9a5b"/>
             <v:textbox style="mso-rotate-with-shape:t" inset="0,0,0,0">
               <w:txbxContent>
                 <w:p>
@@ -1969,8 +1969,8 @@
       </w:r>
       <w:r>
         <w:pict w14:anchorId="7734839F">
-          <v:shape id="Shape36" o:spid="_x0000_s1165" type="#_x0000_t202" style="position:absolute;margin-left:161.95pt;margin-top:366.45pt;width:357.45pt;height:12.75pt;z-index:-251648512;mso-wrap-style:none;mso-position-horizontal-relative:page;mso-position-vertical-relative:page" filled="f" stroked="f" strokecolor="#3465a4">
-            <v:stroke color2="#cb9a5b" joinstyle="round"/>
+          <v:shape id="Shape36" style="position:absolute;margin-left:161.95pt;margin-top:366.45pt;width:357.45pt;height:12.75pt;z-index:-251648512;mso-wrap-style:none;mso-position-horizontal-relative:page;mso-position-vertical-relative:page" o:spid="_x0000_s1165" filled="f" stroked="f" strokecolor="#3465a4" type="#_x0000_t202">
+            <v:stroke joinstyle="round" color2="#cb9a5b"/>
             <v:textbox style="mso-rotate-with-shape:t" inset="0,0,0,0">
               <w:txbxContent>
                 <w:p>
@@ -2011,8 +2011,8 @@
       </w:r>
       <w:r>
         <w:pict w14:anchorId="34AA608D">
-          <v:shape id="Shape35" o:spid="_x0000_s1160" type="#_x0000_t202" style="position:absolute;margin-left:2in;margin-top:366.45pt;width:3.7pt;height:12.75pt;z-index:-251653632;mso-wrap-style:none;mso-position-horizontal-relative:page;mso-position-vertical-relative:page" filled="f" stroked="f" strokecolor="#3465a4">
-            <v:stroke color2="#cb9a5b" joinstyle="round"/>
+          <v:shape id="Shape35" style="position:absolute;margin-left:2in;margin-top:366.45pt;width:3.7pt;height:12.75pt;z-index:-251653632;mso-wrap-style:none;mso-position-horizontal-relative:page;mso-position-vertical-relative:page" o:spid="_x0000_s1160" filled="f" stroked="f" strokecolor="#3465a4" type="#_x0000_t202">
+            <v:stroke joinstyle="round" color2="#cb9a5b"/>
             <v:textbox style="mso-rotate-with-shape:t" inset="0,0,0,0">
               <w:txbxContent>
                 <w:p>
@@ -2043,16 +2043,16 @@
       </w:r>
       <w:r>
         <w:pict w14:anchorId="0746C962">
-          <v:shape id="Shape34" o:spid="_x0000_s1157" type="#_x0000_t202" style="position:absolute;margin-left:90pt;margin-top:352.7pt;width:.1pt;height:13.85pt;z-index:-251656704;mso-wrap-style:none;mso-position-horizontal-relative:page;mso-position-vertical-relative:page;v-text-anchor:middle" filled="f" stroked="f" strokecolor="#3465a4">
-            <v:stroke color2="#cb9a5b" joinstyle="round"/>
+          <v:shape id="Shape34" style="position:absolute;margin-left:90pt;margin-top:352.7pt;width:.1pt;height:13.85pt;z-index:-251656704;mso-wrap-style:none;mso-position-horizontal-relative:page;mso-position-vertical-relative:page;v-text-anchor:middle" o:spid="_x0000_s1157" filled="f" stroked="f" strokecolor="#3465a4" type="#_x0000_t202">
+            <v:stroke joinstyle="round" color2="#cb9a5b"/>
             <w10:wrap type="square" anchorx="margin" anchory="margin"/>
           </v:shape>
         </w:pict>
       </w:r>
       <w:r>
         <w:pict w14:anchorId="41A86501">
-          <v:shape id="Shape33" o:spid="_x0000_s1155" type="#_x0000_t202" style="position:absolute;margin-left:161.95pt;margin-top:340.15pt;width:183.45pt;height:12.75pt;z-index:-251658752;mso-wrap-style:none;mso-position-horizontal-relative:page;mso-position-vertical-relative:page" filled="f" stroked="f" strokecolor="#3465a4">
-            <v:stroke color2="#cb9a5b" joinstyle="round"/>
+          <v:shape id="Shape33" style="position:absolute;margin-left:161.95pt;margin-top:340.15pt;width:183.45pt;height:12.75pt;z-index:-251658752;mso-wrap-style:none;mso-position-horizontal-relative:page;mso-position-vertical-relative:page" o:spid="_x0000_s1155" filled="f" stroked="f" strokecolor="#3465a4" type="#_x0000_t202">
+            <v:stroke joinstyle="round" color2="#cb9a5b"/>
             <v:textbox style="mso-rotate-with-shape:t" inset="0,0,0,0">
               <w:txbxContent>
                 <w:p>
@@ -2083,8 +2083,8 @@
       </w:r>
       <w:r>
         <w:pict w14:anchorId="7437BE3D">
-          <v:shape id="Shape32" o:spid="_x0000_s1153" type="#_x0000_t202" style="position:absolute;margin-left:161.95pt;margin-top:327.45pt;width:351.05pt;height:12.75pt;z-index:-251660800;mso-wrap-style:none;mso-position-horizontal-relative:page;mso-position-vertical-relative:page" filled="f" stroked="f" strokecolor="#3465a4">
-            <v:stroke color2="#cb9a5b" joinstyle="round"/>
+          <v:shape id="Shape32" style="position:absolute;margin-left:161.95pt;margin-top:327.45pt;width:351.05pt;height:12.75pt;z-index:-251660800;mso-wrap-style:none;mso-position-horizontal-relative:page;mso-position-vertical-relative:page" o:spid="_x0000_s1153" filled="f" stroked="f" strokecolor="#3465a4" type="#_x0000_t202">
+            <v:stroke joinstyle="round" color2="#cb9a5b"/>
             <v:textbox style="mso-rotate-with-shape:t" inset="0,0,0,0">
               <w:txbxContent>
                 <w:p>
@@ -2115,8 +2115,8 @@
       </w:r>
       <w:r>
         <w:pict w14:anchorId="198A1310">
-          <v:shape id="Shape1" o:spid="_x0000_s1026" type="#_x0000_t202" style="position:absolute;margin-left:470.85pt;margin-top:36.1pt;width:51.2pt;height:11.5pt;z-index:-251790848;mso-wrap-style:none;mso-position-horizontal-relative:page;mso-position-vertical-relative:page" filled="f" stroked="f" strokecolor="#3465a4">
-            <v:stroke color2="#cb9a5b" joinstyle="round"/>
+          <v:shape id="Shape1" style="position:absolute;margin-left:470.85pt;margin-top:36.1pt;width:51.2pt;height:11.5pt;z-index:-251790848;mso-wrap-style:none;mso-position-horizontal-relative:page;mso-position-vertical-relative:page" o:spid="_x0000_s1026" filled="f" stroked="f" strokecolor="#3465a4" type="#_x0000_t202">
+            <v:stroke joinstyle="round" color2="#cb9a5b"/>
             <v:textbox style="mso-rotate-with-shape:t" inset="0,0,0,0">
               <w:txbxContent>
                 <w:p>
@@ -2185,8 +2185,8 @@
       </w:r>
       <w:r>
         <w:pict w14:anchorId="610A0BAD">
-          <v:shape id="Shape30" o:spid="_x0000_s1146" type="#_x0000_t202" style="position:absolute;margin-left:2in;margin-top:314.7pt;width:3.7pt;height:12.75pt;z-index:-251667968;mso-wrap-style:none;mso-position-horizontal-relative:page;mso-position-vertical-relative:page" filled="f" stroked="f" strokecolor="#3465a4">
-            <v:stroke color2="#cb9a5b" joinstyle="round"/>
+          <v:shape id="Shape30" style="position:absolute;margin-left:2in;margin-top:314.7pt;width:3.7pt;height:12.75pt;z-index:-251667968;mso-wrap-style:none;mso-position-horizontal-relative:page;mso-position-vertical-relative:page" o:spid="_x0000_s1146" filled="f" stroked="f" strokecolor="#3465a4" type="#_x0000_t202">
+            <v:stroke joinstyle="round" color2="#cb9a5b"/>
             <v:textbox style="mso-rotate-with-shape:t" inset="0,0,0,0">
               <w:txbxContent>
                 <w:p>
@@ -2217,16 +2217,16 @@
       </w:r>
       <w:r>
         <w:pict w14:anchorId="596ED4E5">
-          <v:shape id="Shape29" o:spid="_x0000_s1142" type="#_x0000_t202" style="position:absolute;margin-left:90pt;margin-top:301pt;width:.1pt;height:13.85pt;z-index:-251672064;mso-wrap-style:none;mso-position-horizontal-relative:page;mso-position-vertical-relative:page;v-text-anchor:middle" filled="f" stroked="f" strokecolor="#3465a4">
-            <v:stroke color2="#cb9a5b" joinstyle="round"/>
+          <v:shape id="Shape29" style="position:absolute;margin-left:90pt;margin-top:301pt;width:.1pt;height:13.85pt;z-index:-251672064;mso-wrap-style:none;mso-position-horizontal-relative:page;mso-position-vertical-relative:page;v-text-anchor:middle" o:spid="_x0000_s1142" filled="f" stroked="f" strokecolor="#3465a4" type="#_x0000_t202">
+            <v:stroke joinstyle="round" color2="#cb9a5b"/>
             <w10:wrap type="square" anchorx="margin" anchory="margin"/>
           </v:shape>
         </w:pict>
       </w:r>
       <w:r>
         <w:pict w14:anchorId="0BEA485C">
-          <v:shape id="Shape28" o:spid="_x0000_s1140" type="#_x0000_t202" style="position:absolute;margin-left:162pt;margin-top:288.4pt;width:99.7pt;height:12.75pt;z-index:-251674112;mso-wrap-style:none;mso-position-horizontal-relative:page;mso-position-vertical-relative:page" filled="f" stroked="f" strokecolor="#3465a4">
-            <v:stroke color2="#cb9a5b" joinstyle="round"/>
+          <v:shape id="Shape28" style="position:absolute;margin-left:162pt;margin-top:288.4pt;width:99.7pt;height:12.75pt;z-index:-251674112;mso-wrap-style:none;mso-position-horizontal-relative:page;mso-position-vertical-relative:page" o:spid="_x0000_s1140" filled="f" stroked="f" strokecolor="#3465a4" type="#_x0000_t202">
+            <v:stroke joinstyle="round" color2="#cb9a5b"/>
             <v:textbox style="mso-rotate-with-shape:t" inset="0,0,0,0">
               <w:txbxContent>
                 <w:p>
@@ -2257,8 +2257,8 @@
       </w:r>
       <w:r>
         <w:pict w14:anchorId="35E6ABDE">
-          <v:shape id="Shape27" o:spid="_x0000_s1138" type="#_x0000_t202" style="position:absolute;margin-left:162pt;margin-top:275.65pt;width:355.9pt;height:12.75pt;z-index:-251676160;mso-wrap-style:none;mso-position-horizontal-relative:page;mso-position-vertical-relative:page" filled="f" stroked="f" strokecolor="#3465a4">
-            <v:stroke color2="#cb9a5b" joinstyle="round"/>
+          <v:shape id="Shape27" style="position:absolute;margin-left:162pt;margin-top:275.65pt;width:355.9pt;height:12.75pt;z-index:-251676160;mso-wrap-style:none;mso-position-horizontal-relative:page;mso-position-vertical-relative:page" o:spid="_x0000_s1138" filled="f" stroked="f" strokecolor="#3465a4" type="#_x0000_t202">
+            <v:stroke joinstyle="round" color2="#cb9a5b"/>
             <v:textbox style="mso-rotate-with-shape:t" inset="0,0,0,0">
               <w:txbxContent>
                 <w:p>
@@ -2289,8 +2289,8 @@
       </w:r>
       <w:r>
         <w:pict w14:anchorId="6D5C3132">
-          <v:shape id="Shape26" o:spid="_x0000_s1133" type="#_x0000_t202" style="position:absolute;margin-left:162pt;margin-top:262.95pt;width:345.9pt;height:12.75pt;z-index:-251681280;mso-wrap-style:none;mso-position-horizontal-relative:page;mso-position-vertical-relative:page" filled="f" stroked="f" strokecolor="#3465a4">
-            <v:stroke color2="#cb9a5b" joinstyle="round"/>
+          <v:shape id="Shape26" style="position:absolute;margin-left:162pt;margin-top:262.95pt;width:345.9pt;height:12.75pt;z-index:-251681280;mso-wrap-style:none;mso-position-horizontal-relative:page;mso-position-vertical-relative:page" o:spid="_x0000_s1133" filled="f" stroked="f" strokecolor="#3465a4" type="#_x0000_t202">
+            <v:stroke joinstyle="round" color2="#cb9a5b"/>
             <v:textbox style="mso-rotate-with-shape:t" inset="0,0,0,0">
               <w:txbxContent>
                 <w:p>
@@ -2331,8 +2331,8 @@
       </w:r>
       <w:r>
         <w:pict w14:anchorId="04D84B4C">
-          <v:shape id="Shape25" o:spid="_x0000_s1130" type="#_x0000_t202" style="position:absolute;margin-left:2in;margin-top:262.95pt;width:3.7pt;height:12.75pt;z-index:-251684352;mso-wrap-style:none;mso-position-horizontal-relative:page;mso-position-vertical-relative:page" filled="f" stroked="f" strokecolor="#3465a4">
-            <v:stroke color2="#cb9a5b" joinstyle="round"/>
+          <v:shape id="Shape25" style="position:absolute;margin-left:2in;margin-top:262.95pt;width:3.7pt;height:12.75pt;z-index:-251684352;mso-wrap-style:none;mso-position-horizontal-relative:page;mso-position-vertical-relative:page" o:spid="_x0000_s1130" filled="f" stroked="f" strokecolor="#3465a4" type="#_x0000_t202">
+            <v:stroke joinstyle="round" color2="#cb9a5b"/>
             <v:textbox style="mso-rotate-with-shape:t" inset="0,0,0,0">
               <w:txbxContent>
                 <w:p>
@@ -2363,16 +2363,16 @@
       </w:r>
       <w:r>
         <w:pict w14:anchorId="78CD4719">
-          <v:shape id="Shape24" o:spid="_x0000_s1126" type="#_x0000_t202" style="position:absolute;margin-left:90pt;margin-top:250.35pt;width:.1pt;height:13.85pt;z-index:-251688448;mso-wrap-style:none;mso-position-horizontal-relative:page;mso-position-vertical-relative:page;v-text-anchor:middle" filled="f" stroked="f" strokecolor="#3465a4">
-            <v:stroke color2="#cb9a5b" joinstyle="round"/>
+          <v:shape id="Shape24" style="position:absolute;margin-left:90pt;margin-top:250.35pt;width:.1pt;height:13.85pt;z-index:-251688448;mso-wrap-style:none;mso-position-horizontal-relative:page;mso-position-vertical-relative:page;v-text-anchor:middle" o:spid="_x0000_s1126" filled="f" stroked="f" strokecolor="#3465a4" type="#_x0000_t202">
+            <v:stroke joinstyle="round" color2="#cb9a5b"/>
             <w10:wrap type="square" anchorx="margin" anchory="margin"/>
           </v:shape>
         </w:pict>
       </w:r>
       <w:r>
         <w:pict w14:anchorId="762D7587">
-          <v:shape id="Shape23" o:spid="_x0000_s1123" type="#_x0000_t202" style="position:absolute;margin-left:162pt;margin-top:237.75pt;width:201.8pt;height:12.75pt;z-index:-251691520;mso-wrap-style:none;mso-position-horizontal-relative:page;mso-position-vertical-relative:page" filled="f" stroked="f" strokecolor="#3465a4">
-            <v:stroke color2="#cb9a5b" joinstyle="round"/>
+          <v:shape id="Shape23" style="position:absolute;margin-left:162pt;margin-top:237.75pt;width:201.8pt;height:12.75pt;z-index:-251691520;mso-wrap-style:none;mso-position-horizontal-relative:page;mso-position-vertical-relative:page" o:spid="_x0000_s1123" filled="f" stroked="f" strokecolor="#3465a4" type="#_x0000_t202">
+            <v:stroke joinstyle="round" color2="#cb9a5b"/>
             <v:textbox style="mso-rotate-with-shape:t" inset="0,0,0,0">
               <w:txbxContent>
                 <w:p>
@@ -2403,8 +2403,8 @@
       </w:r>
       <w:r>
         <w:pict w14:anchorId="4902A82A">
-          <v:shape id="Shape22" o:spid="_x0000_s1119" type="#_x0000_t202" style="position:absolute;margin-left:90pt;margin-top:224.95pt;width:423.1pt;height:12.75pt;z-index:-251695616;mso-wrap-style:none;mso-position-horizontal-relative:page;mso-position-vertical-relative:page" filled="f" stroked="f" strokecolor="#3465a4">
-            <v:stroke color2="#cb9a5b" joinstyle="round"/>
+          <v:shape id="Shape22" style="position:absolute;margin-left:90pt;margin-top:224.95pt;width:423.1pt;height:12.75pt;z-index:-251695616;mso-wrap-style:none;mso-position-horizontal-relative:page;mso-position-vertical-relative:page" o:spid="_x0000_s1119" filled="f" stroked="f" strokecolor="#3465a4" type="#_x0000_t202">
+            <v:stroke joinstyle="round" color2="#cb9a5b"/>
             <v:textbox style="mso-rotate-with-shape:t" inset="0,0,0,0">
               <w:txbxContent>
                 <w:p>
@@ -2457,24 +2457,24 @@
       </w:pPr>
       <w:r>
         <w:pict w14:anchorId="05FA314C">
-          <v:shape id="Shape94" o:spid="_x0000_s1086" type="#_x0000_t202" style="position:absolute;margin-left:90pt;margin-top:174.55pt;width:.1pt;height:13.85pt;z-index:-251729408;mso-wrap-style:none;mso-position-horizontal-relative:page;mso-position-vertical-relative:page;v-text-anchor:middle" filled="f" stroked="f" strokecolor="#3465a4">
-            <v:stroke color2="#cb9a5b" joinstyle="round"/>
+          <v:shape id="Shape94" style="position:absolute;margin-left:90pt;margin-top:174.55pt;width:.1pt;height:13.85pt;z-index:-251729408;mso-wrap-style:none;mso-position-horizontal-relative:page;mso-position-vertical-relative:page;v-text-anchor:middle" o:spid="_x0000_s1086" filled="f" stroked="f" strokecolor="#3465a4" type="#_x0000_t202">
+            <v:stroke joinstyle="round" color2="#cb9a5b"/>
             <w10:wrap type="square" anchorx="margin" anchory="margin"/>
           </v:shape>
         </w:pict>
       </w:r>
       <w:r>
         <w:pict w14:anchorId="6A41E282">
-          <v:shape id="Shape106" o:spid="_x0000_s1040" type="#_x0000_t202" style="position:absolute;margin-left:90pt;margin-top:742.35pt;width:.1pt;height:13.85pt;z-index:-251776512;mso-wrap-style:none;mso-position-horizontal-relative:page;mso-position-vertical-relative:page;v-text-anchor:middle" filled="f" stroked="f" strokecolor="#3465a4">
-            <v:stroke color2="#cb9a5b" joinstyle="round"/>
+          <v:shape id="Shape106" style="position:absolute;margin-left:90pt;margin-top:742.35pt;width:.1pt;height:13.85pt;z-index:-251776512;mso-wrap-style:none;mso-position-horizontal-relative:page;mso-position-vertical-relative:page;v-text-anchor:middle" o:spid="_x0000_s1040" filled="f" stroked="f" strokecolor="#3465a4" type="#_x0000_t202">
+            <v:stroke joinstyle="round" color2="#cb9a5b"/>
             <w10:wrap type="square" anchorx="margin" anchory="margin"/>
           </v:shape>
         </w:pict>
       </w:r>
       <w:r>
         <w:pict w14:anchorId="7C9B9460">
-          <v:shape id="Shape105" o:spid="_x0000_s1036" type="#_x0000_t202" style="position:absolute;margin-left:90pt;margin-top:732pt;width:426.75pt;height:10.4pt;z-index:-251780608;mso-wrap-style:none;mso-position-horizontal-relative:page;mso-position-vertical-relative:page" filled="f" stroked="f" strokecolor="#3465a4">
-            <v:stroke color2="#cb9a5b" joinstyle="round"/>
+          <v:shape id="Shape105" style="position:absolute;margin-left:90pt;margin-top:732pt;width:426.75pt;height:10.4pt;z-index:-251780608;mso-wrap-style:none;mso-position-horizontal-relative:page;mso-position-vertical-relative:page" o:spid="_x0000_s1036" filled="f" stroked="f" strokecolor="#3465a4" type="#_x0000_t202">
+            <v:stroke joinstyle="round" color2="#cb9a5b"/>
             <v:textbox style="mso-rotate-with-shape:t" inset="0,0,0,0">
               <w:txbxContent>
                 <w:p>
@@ -2507,8 +2507,8 @@
       </w:r>
       <w:r>
         <w:pict w14:anchorId="77983071">
-          <v:shape id="Shape104" o:spid="_x0000_s1127" type="#_x0000_t202" style="position:absolute;margin-left:161.95pt;margin-top:276.9pt;width:90.55pt;height:12.75pt;z-index:-251687424;mso-wrap-style:none;mso-position-horizontal-relative:page;mso-position-vertical-relative:page" filled="f" stroked="f" strokecolor="#3465a4">
-            <v:stroke color2="#cb9a5b" joinstyle="round"/>
+          <v:shape id="Shape104" style="position:absolute;margin-left:161.95pt;margin-top:276.9pt;width:90.55pt;height:12.75pt;z-index:-251687424;mso-wrap-style:none;mso-position-horizontal-relative:page;mso-position-vertical-relative:page" o:spid="_x0000_s1127" filled="f" stroked="f" strokecolor="#3465a4" type="#_x0000_t202">
+            <v:stroke joinstyle="round" color2="#cb9a5b"/>
             <v:textbox style="mso-rotate-with-shape:t" inset="0,0,0,0">
               <w:txbxContent>
                 <w:p>
@@ -2539,8 +2539,8 @@
       </w:r>
       <w:r>
         <w:pict w14:anchorId="24874BC6">
-          <v:shape id="Shape103" o:spid="_x0000_s1122" type="#_x0000_t202" style="position:absolute;margin-left:161.95pt;margin-top:264.2pt;width:314.3pt;height:12.75pt;z-index:-251692544;mso-wrap-style:none;mso-position-horizontal-relative:page;mso-position-vertical-relative:page" filled="f" stroked="f" strokecolor="#3465a4">
-            <v:stroke color2="#cb9a5b" joinstyle="round"/>
+          <v:shape id="Shape103" style="position:absolute;margin-left:161.95pt;margin-top:264.2pt;width:314.3pt;height:12.75pt;z-index:-251692544;mso-wrap-style:none;mso-position-horizontal-relative:page;mso-position-vertical-relative:page" o:spid="_x0000_s1122" filled="f" stroked="f" strokecolor="#3465a4" type="#_x0000_t202">
+            <v:stroke joinstyle="round" color2="#cb9a5b"/>
             <v:textbox style="mso-rotate-with-shape:t" inset="0,0,0,0">
               <w:txbxContent>
                 <w:p>
@@ -2571,8 +2571,8 @@
       </w:r>
       <w:r>
         <w:pict w14:anchorId="7572B3FB">
-          <v:shape id="Shape102" o:spid="_x0000_s1121" type="#_x0000_t202" style="position:absolute;margin-left:161.95pt;margin-top:251.55pt;width:351.6pt;height:12.75pt;z-index:-251693568;mso-wrap-style:none;mso-position-horizontal-relative:page;mso-position-vertical-relative:page" filled="f" stroked="f" strokecolor="#3465a4">
-            <v:stroke color2="#cb9a5b" joinstyle="round"/>
+          <v:shape id="Shape102" style="position:absolute;margin-left:161.95pt;margin-top:251.55pt;width:351.6pt;height:12.75pt;z-index:-251693568;mso-wrap-style:none;mso-position-horizontal-relative:page;mso-position-vertical-relative:page" o:spid="_x0000_s1121" filled="f" stroked="f" strokecolor="#3465a4" type="#_x0000_t202">
+            <v:stroke joinstyle="round" color2="#cb9a5b"/>
             <v:textbox style="mso-rotate-with-shape:t" inset="0,0,0,0">
               <w:txbxContent>
                 <w:p>
@@ -2603,8 +2603,8 @@
       </w:r>
       <w:r>
         <w:pict w14:anchorId="4C6FA835">
-          <v:shape id="Shape101" o:spid="_x0000_s1116" type="#_x0000_t202" style="position:absolute;margin-left:161.95pt;margin-top:238.75pt;width:323.45pt;height:12.75pt;z-index:-251698688;mso-wrap-style:none;mso-position-horizontal-relative:page;mso-position-vertical-relative:page" filled="f" stroked="f" strokecolor="#3465a4">
-            <v:stroke color2="#cb9a5b" joinstyle="round"/>
+          <v:shape id="Shape101" style="position:absolute;margin-left:161.95pt;margin-top:238.75pt;width:323.45pt;height:12.75pt;z-index:-251698688;mso-wrap-style:none;mso-position-horizontal-relative:page;mso-position-vertical-relative:page" o:spid="_x0000_s1116" filled="f" stroked="f" strokecolor="#3465a4" type="#_x0000_t202">
+            <v:stroke joinstyle="round" color2="#cb9a5b"/>
             <v:textbox style="mso-rotate-with-shape:t" inset="0,0,0,0">
               <w:txbxContent>
                 <w:p>
@@ -2645,8 +2645,8 @@
       </w:r>
       <w:r>
         <w:pict w14:anchorId="7294D530">
-          <v:shape id="Shape100" o:spid="_x0000_s1111" type="#_x0000_t202" style="position:absolute;margin-left:143.95pt;margin-top:238.75pt;width:3.7pt;height:12.75pt;z-index:-251703808;mso-wrap-style:none;mso-position-horizontal-relative:page;mso-position-vertical-relative:page" filled="f" stroked="f" strokecolor="#3465a4">
-            <v:stroke color2="#cb9a5b" joinstyle="round"/>
+          <v:shape id="Shape100" style="position:absolute;margin-left:143.95pt;margin-top:238.75pt;width:3.7pt;height:12.75pt;z-index:-251703808;mso-wrap-style:none;mso-position-horizontal-relative:page;mso-position-vertical-relative:page" o:spid="_x0000_s1111" filled="f" stroked="f" strokecolor="#3465a4" type="#_x0000_t202">
+            <v:stroke joinstyle="round" color2="#cb9a5b"/>
             <v:textbox style="mso-rotate-with-shape:t" inset="0,0,0,0">
               <w:txbxContent>
                 <w:p>
@@ -2677,16 +2677,16 @@
       </w:r>
       <w:r>
         <w:pict w14:anchorId="52C38DC5">
-          <v:shape id="Shape99" o:spid="_x0000_s1108" type="#_x0000_t202" style="position:absolute;margin-left:125.95pt;margin-top:226.25pt;width:.1pt;height:13.85pt;z-index:-251706880;mso-wrap-style:none;mso-position-horizontal-relative:page;mso-position-vertical-relative:page;v-text-anchor:middle" filled="f" stroked="f" strokecolor="#3465a4">
-            <v:stroke color2="#cb9a5b" joinstyle="round"/>
+          <v:shape id="Shape99" style="position:absolute;margin-left:125.95pt;margin-top:226.25pt;width:.1pt;height:13.85pt;z-index:-251706880;mso-wrap-style:none;mso-position-horizontal-relative:page;mso-position-vertical-relative:page;v-text-anchor:middle" o:spid="_x0000_s1108" filled="f" stroked="f" strokecolor="#3465a4" type="#_x0000_t202">
+            <v:stroke joinstyle="round" color2="#cb9a5b"/>
             <w10:wrap type="square" anchorx="margin" anchory="margin"/>
           </v:shape>
         </w:pict>
       </w:r>
       <w:r>
         <w:pict w14:anchorId="332297CF">
-          <v:shape id="Shape98" o:spid="_x0000_s1102" type="#_x0000_t202" style="position:absolute;margin-left:161.95pt;margin-top:213.7pt;width:222.6pt;height:12.75pt;z-index:-251713024;mso-wrap-style:none;mso-position-horizontal-relative:page;mso-position-vertical-relative:page" filled="f" stroked="f" strokecolor="#3465a4">
-            <v:stroke color2="#cb9a5b" joinstyle="round"/>
+          <v:shape id="Shape98" style="position:absolute;margin-left:161.95pt;margin-top:213.7pt;width:222.6pt;height:12.75pt;z-index:-251713024;mso-wrap-style:none;mso-position-horizontal-relative:page;mso-position-vertical-relative:page" o:spid="_x0000_s1102" filled="f" stroked="f" strokecolor="#3465a4" type="#_x0000_t202">
+            <v:stroke joinstyle="round" color2="#cb9a5b"/>
             <v:textbox style="mso-rotate-with-shape:t" inset="0,0,0,0">
               <w:txbxContent>
                 <w:p>
@@ -2717,8 +2717,8 @@
       </w:r>
       <w:r>
         <w:pict w14:anchorId="5126A07D">
-          <v:shape id="Shape97" o:spid="_x0000_s1098" type="#_x0000_t202" style="position:absolute;margin-left:161.95pt;margin-top:200.95pt;width:322.25pt;height:12.75pt;z-index:-251717120;mso-wrap-style:none;mso-position-horizontal-relative:page;mso-position-vertical-relative:page" filled="f" stroked="f" strokecolor="#3465a4">
-            <v:stroke color2="#cb9a5b" joinstyle="round"/>
+          <v:shape id="Shape97" style="position:absolute;margin-left:161.95pt;margin-top:200.95pt;width:322.25pt;height:12.75pt;z-index:-251717120;mso-wrap-style:none;mso-position-horizontal-relative:page;mso-position-vertical-relative:page" o:spid="_x0000_s1098" filled="f" stroked="f" strokecolor="#3465a4" type="#_x0000_t202">
+            <v:stroke joinstyle="round" color2="#cb9a5b"/>
             <v:textbox style="mso-rotate-with-shape:t" inset="0,0,0,0">
               <w:txbxContent>
                 <w:p>
@@ -2749,8 +2749,8 @@
       </w:r>
       <w:r>
         <w:pict w14:anchorId="51E7AF67">
-          <v:shape id="Shape96" o:spid="_x0000_s1094" type="#_x0000_t202" style="position:absolute;margin-left:161.95pt;margin-top:188.2pt;width:358.3pt;height:12.75pt;z-index:-251721216;mso-wrap-style:none;mso-position-horizontal-relative:page;mso-position-vertical-relative:page" filled="f" stroked="f" strokecolor="#3465a4">
-            <v:stroke color2="#cb9a5b" joinstyle="round"/>
+          <v:shape id="Shape96" style="position:absolute;margin-left:161.95pt;margin-top:188.2pt;width:358.3pt;height:12.75pt;z-index:-251721216;mso-wrap-style:none;mso-position-horizontal-relative:page;mso-position-vertical-relative:page" o:spid="_x0000_s1094" filled="f" stroked="f" strokecolor="#3465a4" type="#_x0000_t202">
+            <v:stroke joinstyle="round" color2="#cb9a5b"/>
             <v:textbox style="mso-rotate-with-shape:t" inset="0,0,0,0">
               <w:txbxContent>
                 <w:p>
@@ -2791,8 +2791,8 @@
       </w:r>
       <w:r>
         <w:pict w14:anchorId="4040F402">
-          <v:shape id="Shape95" o:spid="_x0000_s1091" type="#_x0000_t202" style="position:absolute;margin-left:2in;margin-top:188.2pt;width:3.7pt;height:12.75pt;z-index:-251724288;mso-wrap-style:none;mso-position-horizontal-relative:page;mso-position-vertical-relative:page" filled="f" stroked="f" strokecolor="#3465a4">
-            <v:stroke color2="#cb9a5b" joinstyle="round"/>
+          <v:shape id="Shape95" style="position:absolute;margin-left:2in;margin-top:188.2pt;width:3.7pt;height:12.75pt;z-index:-251724288;mso-wrap-style:none;mso-position-horizontal-relative:page;mso-position-vertical-relative:page" o:spid="_x0000_s1091" filled="f" stroked="f" strokecolor="#3465a4" type="#_x0000_t202">
+            <v:stroke joinstyle="round" color2="#cb9a5b"/>
             <v:textbox style="mso-rotate-with-shape:t" inset="0,0,0,0">
               <w:txbxContent>
                 <w:p>
@@ -2823,8 +2823,8 @@
       </w:r>
       <w:r>
         <w:pict w14:anchorId="16DDD8A8">
-          <v:shape id="Shape81" o:spid="_x0000_s1029" type="#_x0000_t202" style="position:absolute;margin-left:470.85pt;margin-top:36.1pt;width:51.2pt;height:11.5pt;z-index:-251787776;mso-wrap-style:none;mso-position-horizontal-relative:page;mso-position-vertical-relative:page" filled="f" stroked="f" strokecolor="#3465a4">
-            <v:stroke color2="#cb9a5b" joinstyle="round"/>
+          <v:shape id="Shape81" style="position:absolute;margin-left:470.85pt;margin-top:36.1pt;width:51.2pt;height:11.5pt;z-index:-251787776;mso-wrap-style:none;mso-position-horizontal-relative:page;mso-position-vertical-relative:page" o:spid="_x0000_s1029" filled="f" stroked="f" strokecolor="#3465a4" type="#_x0000_t202">
+            <v:stroke joinstyle="round" color2="#cb9a5b"/>
             <v:textbox style="mso-rotate-with-shape:t" inset="0,0,0,0">
               <w:txbxContent>
                 <w:p>
@@ -2893,8 +2893,8 @@
       </w:r>
       <w:r>
         <w:pict w14:anchorId="57CD5609">
-          <v:shape id="Shape93" o:spid="_x0000_s1085" type="#_x0000_t202" style="position:absolute;margin-left:161.95pt;margin-top:161.85pt;width:324.3pt;height:12.75pt;z-index:-251730432;mso-wrap-style:none;mso-position-horizontal-relative:page;mso-position-vertical-relative:page" filled="f" stroked="f" strokecolor="#3465a4">
-            <v:stroke color2="#cb9a5b" joinstyle="round"/>
+          <v:shape id="Shape93" style="position:absolute;margin-left:161.95pt;margin-top:161.85pt;width:324.3pt;height:12.75pt;z-index:-251730432;mso-wrap-style:none;mso-position-horizontal-relative:page;mso-position-vertical-relative:page" o:spid="_x0000_s1085" filled="f" stroked="f" strokecolor="#3465a4" type="#_x0000_t202">
+            <v:stroke joinstyle="round" color2="#cb9a5b"/>
             <v:textbox style="mso-rotate-with-shape:t" inset="0,0,0,0">
               <w:txbxContent>
                 <w:p>
@@ -2925,8 +2925,8 @@
       </w:r>
       <w:r>
         <w:pict w14:anchorId="7B6A692A">
-          <v:shape id="Shape92" o:spid="_x0000_s1080" type="#_x0000_t202" style="position:absolute;margin-left:161.95pt;margin-top:149.25pt;width:339.2pt;height:12.75pt;z-index:-251735552;mso-wrap-style:none;mso-position-horizontal-relative:page;mso-position-vertical-relative:page" filled="f" stroked="f" strokecolor="#3465a4">
-            <v:stroke color2="#cb9a5b" joinstyle="round"/>
+          <v:shape id="Shape92" style="position:absolute;margin-left:161.95pt;margin-top:149.25pt;width:339.2pt;height:12.75pt;z-index:-251735552;mso-wrap-style:none;mso-position-horizontal-relative:page;mso-position-vertical-relative:page" o:spid="_x0000_s1080" filled="f" stroked="f" strokecolor="#3465a4" type="#_x0000_t202">
+            <v:stroke joinstyle="round" color2="#cb9a5b"/>
             <v:textbox style="mso-rotate-with-shape:t" inset="0,0,0,0">
               <w:txbxContent>
                 <w:p>
@@ -2957,8 +2957,8 @@
       </w:r>
       <w:r>
         <w:pict w14:anchorId="3C515E8E">
-          <v:shape id="Shape91" o:spid="_x0000_s1075" type="#_x0000_t202" style="position:absolute;margin-left:161.95pt;margin-top:136.5pt;width:338.1pt;height:12.75pt;z-index:-251740672;mso-wrap-style:none;mso-position-horizontal-relative:page;mso-position-vertical-relative:page" filled="f" stroked="f" strokecolor="#3465a4">
-            <v:stroke color2="#cb9a5b" joinstyle="round"/>
+          <v:shape id="Shape91" style="position:absolute;margin-left:161.95pt;margin-top:136.5pt;width:338.1pt;height:12.75pt;z-index:-251740672;mso-wrap-style:none;mso-position-horizontal-relative:page;mso-position-vertical-relative:page" o:spid="_x0000_s1075" filled="f" stroked="f" strokecolor="#3465a4" type="#_x0000_t202">
+            <v:stroke joinstyle="round" color2="#cb9a5b"/>
             <v:textbox style="mso-rotate-with-shape:t" inset="0,0,0,0">
               <w:txbxContent>
                 <w:p>
@@ -2999,8 +2999,8 @@
       </w:r>
       <w:r>
         <w:pict w14:anchorId="18A52F73">
-          <v:shape id="Shape90" o:spid="_x0000_s1070" type="#_x0000_t202" style="position:absolute;margin-left:2in;margin-top:136.5pt;width:3.7pt;height:12.75pt;z-index:-251745792;mso-wrap-style:none;mso-position-horizontal-relative:page;mso-position-vertical-relative:page" filled="f" stroked="f" strokecolor="#3465a4">
-            <v:stroke color2="#cb9a5b" joinstyle="round"/>
+          <v:shape id="Shape90" style="position:absolute;margin-left:2in;margin-top:136.5pt;width:3.7pt;height:12.75pt;z-index:-251745792;mso-wrap-style:none;mso-position-horizontal-relative:page;mso-position-vertical-relative:page" o:spid="_x0000_s1070" filled="f" stroked="f" strokecolor="#3465a4" type="#_x0000_t202">
+            <v:stroke joinstyle="round" color2="#cb9a5b"/>
             <v:textbox style="mso-rotate-with-shape:t" inset="0,0,0,0">
               <w:txbxContent>
                 <w:p>
@@ -3031,7 +3031,7 @@
       </w:r>
       <w:r>
         <w:pict w14:anchorId="141A1BA8">
-          <v:shape id="Shape89" o:spid="_x0000_s1065" style="position:absolute;margin-left:162pt;margin-top:135.1pt;width:167.05pt;height:.9pt;z-index:-251750912;mso-wrap-style:none;mso-position-horizontal:absolute;mso-position-horizontal-relative:page;mso-position-vertical:absolute;mso-position-vertical-relative:page;v-text-anchor:middle" coordsize="5894,32" path="m,31r5893,l5893,,,,,31e" fillcolor="black" stroked="f" strokecolor="#3465a4">
+          <v:shape id="Shape89" style="position:absolute;margin-left:162pt;margin-top:135.1pt;width:167.05pt;height:.9pt;z-index:-251750912;mso-wrap-style:none;mso-position-horizontal:absolute;mso-position-horizontal-relative:page;mso-position-vertical:absolute;mso-position-vertical-relative:page;v-text-anchor:middle" coordsize="5894,32" o:spid="_x0000_s1065" fillcolor="black" stroked="f" strokecolor="#3465a4" path="m,31r5893,l5893,,,,,31e">
             <v:stroke color2="#cb9a5b"/>
             <w10:wrap type="square" anchorx="margin" anchory="margin"/>
           </v:shape>
@@ -3039,8 +3039,8 @@
       </w:r>
       <w:r>
         <w:pict w14:anchorId="48A3BD72">
-          <v:shape id="Shape88" o:spid="_x0000_s1066" type="#_x0000_t202" style="position:absolute;margin-left:162pt;margin-top:123.9pt;width:166.95pt;height:12.75pt;z-index:-251749888;mso-wrap-style:none;mso-position-horizontal-relative:page;mso-position-vertical-relative:page" filled="f" stroked="f" strokecolor="#3465a4">
-            <v:stroke color2="#cb9a5b" joinstyle="round"/>
+          <v:shape id="Shape88" style="position:absolute;margin-left:162pt;margin-top:123.9pt;width:166.95pt;height:12.75pt;z-index:-251749888;mso-wrap-style:none;mso-position-horizontal-relative:page;mso-position-vertical-relative:page" o:spid="_x0000_s1066" filled="f" stroked="f" strokecolor="#3465a4" type="#_x0000_t202">
+            <v:stroke joinstyle="round" color2="#cb9a5b"/>
             <v:textbox style="mso-rotate-with-shape:t" inset="0,0,0,0">
               <w:txbxContent>
                 <w:p>
@@ -3071,16 +3071,16 @@
       </w:r>
       <w:r>
         <w:pict w14:anchorId="4CA787D8">
-          <v:shape id="Shape87" o:spid="_x0000_s1061" type="#_x0000_t202" style="position:absolute;margin-left:161.95pt;margin-top:111.3pt;width:.1pt;height:13.85pt;z-index:-251755008;mso-wrap-style:none;mso-position-horizontal-relative:page;mso-position-vertical-relative:page;v-text-anchor:middle" filled="f" stroked="f" strokecolor="#3465a4">
-            <v:stroke color2="#cb9a5b" joinstyle="round"/>
+          <v:shape id="Shape87" style="position:absolute;margin-left:161.95pt;margin-top:111.3pt;width:.1pt;height:13.85pt;z-index:-251755008;mso-wrap-style:none;mso-position-horizontal-relative:page;mso-position-vertical-relative:page;v-text-anchor:middle" o:spid="_x0000_s1061" filled="f" stroked="f" strokecolor="#3465a4" type="#_x0000_t202">
+            <v:stroke joinstyle="round" color2="#cb9a5b"/>
             <w10:wrap type="square" anchorx="margin" anchory="margin"/>
           </v:shape>
         </w:pict>
       </w:r>
       <w:r>
         <w:pict w14:anchorId="5213439B">
-          <v:shape id="Shape86" o:spid="_x0000_s1057" type="#_x0000_t202" style="position:absolute;margin-left:161.95pt;margin-top:98.6pt;width:343.05pt;height:12.75pt;z-index:-251759104;mso-wrap-style:none;mso-position-horizontal-relative:page;mso-position-vertical-relative:page" filled="f" stroked="f" strokecolor="#3465a4">
-            <v:stroke color2="#cb9a5b" joinstyle="round"/>
+          <v:shape id="Shape86" style="position:absolute;margin-left:161.95pt;margin-top:98.6pt;width:343.05pt;height:12.75pt;z-index:-251759104;mso-wrap-style:none;mso-position-horizontal-relative:page;mso-position-vertical-relative:page" o:spid="_x0000_s1057" filled="f" stroked="f" strokecolor="#3465a4" type="#_x0000_t202">
+            <v:stroke joinstyle="round" color2="#cb9a5b"/>
             <v:textbox style="mso-rotate-with-shape:t" inset="0,0,0,0">
               <w:txbxContent>
                 <w:p>
@@ -3111,8 +3111,8 @@
       </w:r>
       <w:r>
         <w:pict w14:anchorId="48157EDB">
-          <v:shape id="Shape85" o:spid="_x0000_s1051" type="#_x0000_t202" style="position:absolute;margin-left:161.95pt;margin-top:85.85pt;width:349.1pt;height:12.75pt;z-index:-251765248;mso-wrap-style:none;mso-position-horizontal-relative:page;mso-position-vertical-relative:page" filled="f" stroked="f" strokecolor="#3465a4">
-            <v:stroke color2="#cb9a5b" joinstyle="round"/>
+          <v:shape id="Shape85" style="position:absolute;margin-left:161.95pt;margin-top:85.85pt;width:349.1pt;height:12.75pt;z-index:-251765248;mso-wrap-style:none;mso-position-horizontal-relative:page;mso-position-vertical-relative:page" o:spid="_x0000_s1051" filled="f" stroked="f" strokecolor="#3465a4" type="#_x0000_t202">
+            <v:stroke joinstyle="round" color2="#cb9a5b"/>
             <v:textbox style="mso-rotate-with-shape:t" inset="0,0,0,0">
               <w:txbxContent>
                 <w:p>
@@ -3153,8 +3153,8 @@
       </w:r>
       <w:r>
         <w:pict w14:anchorId="7BB06076">
-          <v:shape id="Shape84" o:spid="_x0000_s1047" type="#_x0000_t202" style="position:absolute;margin-left:2in;margin-top:85.85pt;width:3.7pt;height:12.75pt;z-index:-251769344;mso-wrap-style:none;mso-position-horizontal-relative:page;mso-position-vertical-relative:page" filled="f" stroked="f" strokecolor="#3465a4">
-            <v:stroke color2="#cb9a5b" joinstyle="round"/>
+          <v:shape id="Shape84" style="position:absolute;margin-left:2in;margin-top:85.85pt;width:3.7pt;height:12.75pt;z-index:-251769344;mso-wrap-style:none;mso-position-horizontal-relative:page;mso-position-vertical-relative:page" o:spid="_x0000_s1047" filled="f" stroked="f" strokecolor="#3465a4" type="#_x0000_t202">
+            <v:stroke joinstyle="round" color2="#cb9a5b"/>
             <v:textbox style="mso-rotate-with-shape:t" inset="0,0,0,0">
               <w:txbxContent>
                 <w:p>
@@ -3185,16 +3185,16 @@
       </w:r>
       <w:r>
         <w:pict w14:anchorId="387184F4">
-          <v:shape id="Shape83" o:spid="_x0000_s1043" type="#_x0000_t202" style="position:absolute;margin-left:90pt;margin-top:72.15pt;width:.1pt;height:13.85pt;z-index:-251773440;mso-wrap-style:none;mso-position-horizontal-relative:page;mso-position-vertical-relative:page;v-text-anchor:middle" filled="f" stroked="f" strokecolor="#3465a4">
-            <v:stroke color2="#cb9a5b" joinstyle="round"/>
+          <v:shape id="Shape83" style="position:absolute;margin-left:90pt;margin-top:72.15pt;width:.1pt;height:13.85pt;z-index:-251773440;mso-wrap-style:none;mso-position-horizontal-relative:page;mso-position-vertical-relative:page;v-text-anchor:middle" o:spid="_x0000_s1043" filled="f" stroked="f" strokecolor="#3465a4" type="#_x0000_t202">
+            <v:stroke joinstyle="round" color2="#cb9a5b"/>
             <w10:wrap type="square" anchorx="margin" anchory="margin"/>
           </v:shape>
         </w:pict>
       </w:r>
       <w:r>
         <w:pict w14:anchorId="760668AB">
-          <v:shape id="Shape82" o:spid="_x0000_s1033" type="#_x0000_t202" style="position:absolute;margin-left:89.95pt;margin-top:47.75pt;width:.1pt;height:13.85pt;z-index:-251783680;mso-wrap-style:none;mso-position-horizontal-relative:page;mso-position-vertical-relative:page;v-text-anchor:middle" filled="f" stroked="f" strokecolor="#3465a4">
-            <v:stroke color2="#cb9a5b" joinstyle="round"/>
+          <v:shape id="Shape82" style="position:absolute;margin-left:89.95pt;margin-top:47.75pt;width:.1pt;height:13.85pt;z-index:-251783680;mso-wrap-style:none;mso-position-horizontal-relative:page;mso-position-vertical-relative:page;v-text-anchor:middle" o:spid="_x0000_s1033" filled="f" stroked="f" strokecolor="#3465a4" type="#_x0000_t202">
+            <v:stroke joinstyle="round" color2="#cb9a5b"/>
             <w10:wrap type="square" anchorx="margin" anchory="margin"/>
           </v:shape>
         </w:pict>
@@ -3211,7 +3211,7 @@
       </w:pPr>
       <w:r>
         <w:pict w14:anchorId="6EEA54C4">
-          <v:shape id="Shape167" o:spid="_x0000_s1227" style="position:absolute;margin-left:84.6pt;margin-top:351.1pt;width:442.8pt;height:.5pt;z-index:-251585024;mso-wrap-style:none;mso-position-horizontal:absolute;mso-position-horizontal-relative:page;mso-position-vertical:absolute;mso-position-vertical-relative:page;v-text-anchor:middle" coordsize="15623,19" path="m,18r15622,l15622,,,,,18e" fillcolor="black" stroked="f" strokecolor="#3465a4">
+          <v:shape id="Shape167" style="position:absolute;margin-left:84.6pt;margin-top:351.1pt;width:442.8pt;height:.5pt;z-index:-251585024;mso-wrap-style:none;mso-position-horizontal:absolute;mso-position-horizontal-relative:page;mso-position-vertical:absolute;mso-position-vertical-relative:page;v-text-anchor:middle" coordsize="15623,19" o:spid="_x0000_s1227" fillcolor="black" stroked="f" strokecolor="#3465a4" path="m,18r15622,l15622,,,,,18e">
             <v:stroke color2="#cb9a5b"/>
             <w10:wrap type="square" anchorx="margin" anchory="margin"/>
           </v:shape>
@@ -3219,8 +3219,8 @@
       </w:r>
       <w:r>
         <w:pict w14:anchorId="2EC2CBBB">
-          <v:shape id="Shape178" o:spid="_x0000_s1256" type="#_x0000_t202" style="position:absolute;margin-left:90pt;margin-top:452.9pt;width:428.05pt;height:12.75pt;z-index:-251555328;mso-wrap-style:none;mso-position-horizontal-relative:page;mso-position-vertical-relative:page" filled="f" stroked="f" strokecolor="#3465a4">
-            <v:stroke color2="#cb9a5b" joinstyle="round"/>
+          <v:shape id="Shape178" style="position:absolute;margin-left:90pt;margin-top:452.9pt;width:428.05pt;height:12.75pt;z-index:-251555328;mso-wrap-style:none;mso-position-horizontal-relative:page;mso-position-vertical-relative:page" o:spid="_x0000_s1256" filled="f" stroked="f" strokecolor="#3465a4" type="#_x0000_t202">
+            <v:stroke joinstyle="round" color2="#cb9a5b"/>
             <v:textbox style="mso-rotate-with-shape:t" inset="0,0,0,0">
               <w:txbxContent>
                 <w:p>
@@ -3253,8 +3253,8 @@
       </w:r>
       <w:r>
         <w:pict w14:anchorId="020E8766">
-          <v:shape id="Shape177" o:spid="_x0000_s1254" type="#_x0000_t202" style="position:absolute;margin-left:90pt;margin-top:440.35pt;width:397.2pt;height:12.75pt;z-index:-251557376;mso-wrap-style:none;mso-position-horizontal-relative:page;mso-position-vertical-relative:page" filled="f" stroked="f" strokecolor="#3465a4">
-            <v:stroke color2="#cb9a5b" joinstyle="round"/>
+          <v:shape id="Shape177" style="position:absolute;margin-left:90pt;margin-top:440.35pt;width:397.2pt;height:12.75pt;z-index:-251557376;mso-wrap-style:none;mso-position-horizontal-relative:page;mso-position-vertical-relative:page" o:spid="_x0000_s1254" filled="f" stroked="f" strokecolor="#3465a4" type="#_x0000_t202">
+            <v:stroke joinstyle="round" color2="#cb9a5b"/>
             <v:textbox style="mso-rotate-with-shape:t" inset="0,0,0,0">
               <w:txbxContent>
                 <w:p>
@@ -3287,8 +3287,8 @@
       </w:r>
       <w:r>
         <w:pict w14:anchorId="026D0BF5">
-          <v:shape id="Shape176" o:spid="_x0000_s1252" type="#_x0000_t202" style="position:absolute;margin-left:90pt;margin-top:427.6pt;width:386.8pt;height:12.75pt;z-index:-251559424;mso-wrap-style:none;mso-position-horizontal-relative:page;mso-position-vertical-relative:page" filled="f" stroked="f" strokecolor="#3465a4">
-            <v:stroke color2="#cb9a5b" joinstyle="round"/>
+          <v:shape id="Shape176" style="position:absolute;margin-left:90pt;margin-top:427.6pt;width:386.8pt;height:12.75pt;z-index:-251559424;mso-wrap-style:none;mso-position-horizontal-relative:page;mso-position-vertical-relative:page" o:spid="_x0000_s1252" filled="f" stroked="f" strokecolor="#3465a4" type="#_x0000_t202">
+            <v:stroke joinstyle="round" color2="#cb9a5b"/>
             <v:textbox style="mso-rotate-with-shape:t" inset="0,0,0,0">
               <w:txbxContent>
                 <w:p>
@@ -3321,8 +3321,8 @@
       </w:r>
       <w:r>
         <w:pict w14:anchorId="2C705674">
-          <v:shape id="Shape175" o:spid="_x0000_s1249" type="#_x0000_t202" style="position:absolute;margin-left:90pt;margin-top:415pt;width:423.75pt;height:12.75pt;z-index:-251562496;mso-wrap-style:none;mso-position-horizontal-relative:page;mso-position-vertical-relative:page" filled="f" stroked="f" strokecolor="#3465a4">
-            <v:stroke color2="#cb9a5b" joinstyle="round"/>
+          <v:shape id="Shape175" style="position:absolute;margin-left:90pt;margin-top:415pt;width:423.75pt;height:12.75pt;z-index:-251562496;mso-wrap-style:none;mso-position-horizontal-relative:page;mso-position-vertical-relative:page" o:spid="_x0000_s1249" filled="f" stroked="f" strokecolor="#3465a4" type="#_x0000_t202">
+            <v:stroke joinstyle="round" color2="#cb9a5b"/>
             <v:textbox style="mso-rotate-with-shape:t" inset="0,0,0,0">
               <w:txbxContent>
                 <w:p>
@@ -3397,8 +3397,8 @@
       </w:r>
       <w:r>
         <w:pict w14:anchorId="6CB15D33">
-          <v:shape id="Shape174" o:spid="_x0000_s1247" type="#_x0000_t202" style="position:absolute;margin-left:90pt;margin-top:402.3pt;width:430.7pt;height:12.75pt;z-index:-251564544;mso-wrap-style:none;mso-position-horizontal-relative:page;mso-position-vertical-relative:page" filled="f" stroked="f" strokecolor="#3465a4">
-            <v:stroke color2="#cb9a5b" joinstyle="round"/>
+          <v:shape id="Shape174" style="position:absolute;margin-left:90pt;margin-top:402.3pt;width:430.7pt;height:12.75pt;z-index:-251564544;mso-wrap-style:none;mso-position-horizontal-relative:page;mso-position-vertical-relative:page" o:spid="_x0000_s1247" filled="f" stroked="f" strokecolor="#3465a4" type="#_x0000_t202">
+            <v:stroke joinstyle="round" color2="#cb9a5b"/>
             <v:textbox style="mso-rotate-with-shape:t" inset="0,0,0,0">
               <w:txbxContent>
                 <w:p>
@@ -3431,8 +3431,8 @@
       </w:r>
       <w:r>
         <w:pict w14:anchorId="6B516782">
-          <v:shape id="Shape173" o:spid="_x0000_s1245" type="#_x0000_t202" style="position:absolute;margin-left:90pt;margin-top:389.7pt;width:423.15pt;height:12.75pt;z-index:-251566592;mso-wrap-style:none;mso-position-horizontal-relative:page;mso-position-vertical-relative:page" filled="f" stroked="f" strokecolor="#3465a4">
-            <v:stroke color2="#cb9a5b" joinstyle="round"/>
+          <v:shape id="Shape173" style="position:absolute;margin-left:90pt;margin-top:389.7pt;width:423.15pt;height:12.75pt;z-index:-251566592;mso-wrap-style:none;mso-position-horizontal-relative:page;mso-position-vertical-relative:page" o:spid="_x0000_s1245" filled="f" stroked="f" strokecolor="#3465a4" type="#_x0000_t202">
+            <v:stroke joinstyle="round" color2="#cb9a5b"/>
             <v:textbox style="mso-rotate-with-shape:t" inset="0,0,0,0">
               <w:txbxContent>
                 <w:p>
@@ -3486,8 +3486,8 @@
       </w:r>
       <w:r>
         <w:pict w14:anchorId="2CFCDB57">
-          <v:shape id="Shape172" o:spid="_x0000_s1243" type="#_x0000_t202" style="position:absolute;margin-left:90pt;margin-top:377.1pt;width:397.3pt;height:12.75pt;z-index:-251568640;mso-wrap-style:none;mso-position-horizontal-relative:page;mso-position-vertical-relative:page" filled="f" stroked="f" strokecolor="#3465a4">
-            <v:stroke color2="#cb9a5b" joinstyle="round"/>
+          <v:shape id="Shape172" style="position:absolute;margin-left:90pt;margin-top:377.1pt;width:397.3pt;height:12.75pt;z-index:-251568640;mso-wrap-style:none;mso-position-horizontal-relative:page;mso-position-vertical-relative:page" o:spid="_x0000_s1243" filled="f" stroked="f" strokecolor="#3465a4" type="#_x0000_t202">
+            <v:stroke joinstyle="round" color2="#cb9a5b"/>
             <v:textbox style="mso-rotate-with-shape:t" inset="0,0,0,0">
               <w:txbxContent>
                 <w:p>
@@ -3541,8 +3541,8 @@
       </w:r>
       <w:r>
         <w:pict w14:anchorId="7B776ED8">
-          <v:shape id="Shape171" o:spid="_x0000_s1241" type="#_x0000_t202" style="position:absolute;margin-left:90pt;margin-top:364.4pt;width:418.65pt;height:12.75pt;z-index:-251570688;mso-wrap-style:none;mso-position-horizontal-relative:page;mso-position-vertical-relative:page" filled="f" stroked="f" strokecolor="#3465a4">
-            <v:stroke color2="#cb9a5b" joinstyle="round"/>
+          <v:shape id="Shape171" style="position:absolute;margin-left:90pt;margin-top:364.4pt;width:418.65pt;height:12.75pt;z-index:-251570688;mso-wrap-style:none;mso-position-horizontal-relative:page;mso-position-vertical-relative:page" o:spid="_x0000_s1241" filled="f" stroked="f" strokecolor="#3465a4" type="#_x0000_t202">
+            <v:stroke joinstyle="round" color2="#cb9a5b"/>
             <v:textbox style="mso-rotate-with-shape:t" inset="0,0,0,0">
               <w:txbxContent>
                 <w:p>
@@ -3575,8 +3575,8 @@
       </w:r>
       <w:r>
         <w:pict w14:anchorId="2FE4574B">
-          <v:shape id="Shape170" o:spid="_x0000_s1239" type="#_x0000_t202" style="position:absolute;margin-left:90pt;margin-top:351.8pt;width:426.25pt;height:12.75pt;z-index:-251572736;mso-wrap-style:none;mso-position-horizontal-relative:page;mso-position-vertical-relative:page" filled="f" stroked="f" strokecolor="#3465a4">
-            <v:stroke color2="#cb9a5b" joinstyle="round"/>
+          <v:shape id="Shape170" style="position:absolute;margin-left:90pt;margin-top:351.8pt;width:426.25pt;height:12.75pt;z-index:-251572736;mso-wrap-style:none;mso-position-horizontal-relative:page;mso-position-vertical-relative:page" o:spid="_x0000_s1239" filled="f" stroked="f" strokecolor="#3465a4" type="#_x0000_t202">
+            <v:stroke joinstyle="round" color2="#cb9a5b"/>
             <v:textbox style="mso-rotate-with-shape:t" inset="0,0,0,0">
               <w:txbxContent>
                 <w:p>
@@ -3609,7 +3609,7 @@
       </w:r>
       <w:r>
         <w:pict w14:anchorId="65F5B7C7">
-          <v:shape id="Shape169" o:spid="_x0000_s1231" style="position:absolute;margin-left:527.4pt;margin-top:351.1pt;width:.5pt;height:.5pt;z-index:-251580928;mso-wrap-style:none;mso-position-horizontal:absolute;mso-position-horizontal-relative:page;mso-position-vertical:absolute;mso-position-vertical-relative:page;v-text-anchor:middle" coordsize="19,19" path="m,18r18,l18,,,,,18e" fillcolor="black" stroked="f" strokecolor="#3465a4">
+          <v:shape id="Shape169" style="position:absolute;margin-left:527.4pt;margin-top:351.1pt;width:.5pt;height:.5pt;z-index:-251580928;mso-wrap-style:none;mso-position-horizontal:absolute;mso-position-horizontal-relative:page;mso-position-vertical:absolute;mso-position-vertical-relative:page;v-text-anchor:middle" coordsize="19,19" o:spid="_x0000_s1231" fillcolor="black" stroked="f" strokecolor="#3465a4" path="m,18r18,l18,,,,,18e">
             <v:stroke color2="#cb9a5b"/>
             <w10:wrap type="square" anchorx="margin" anchory="margin"/>
           </v:shape>
@@ -3617,7 +3617,7 @@
       </w:r>
       <w:r>
         <w:pict w14:anchorId="1E983DD6">
-          <v:shape id="Shape168" o:spid="_x0000_s1229" style="position:absolute;margin-left:527.4pt;margin-top:351.1pt;width:.5pt;height:.5pt;z-index:-251582976;mso-wrap-style:none;mso-position-horizontal:absolute;mso-position-horizontal-relative:page;mso-position-vertical:absolute;mso-position-vertical-relative:page;v-text-anchor:middle" coordsize="19,19" path="m,18r18,l18,,,,,18e" fillcolor="black" stroked="f" strokecolor="#3465a4">
+          <v:shape id="Shape168" style="position:absolute;margin-left:527.4pt;margin-top:351.1pt;width:.5pt;height:.5pt;z-index:-251582976;mso-wrap-style:none;mso-position-horizontal:absolute;mso-position-horizontal-relative:page;mso-position-vertical:absolute;mso-position-vertical-relative:page;v-text-anchor:middle" coordsize="19,19" o:spid="_x0000_s1229" fillcolor="black" stroked="f" strokecolor="#3465a4" path="m,18r18,l18,,,,,18e">
             <v:stroke color2="#cb9a5b"/>
             <w10:wrap type="square" anchorx="margin" anchory="margin"/>
           </v:shape>
@@ -3625,15 +3625,15 @@
       </w:r>
       <w:r>
         <w:pict w14:anchorId="51890DD6">
-          <v:shape id="Shape179" o:spid="_x0000_s1258" type="#_x0000_t202" style="position:absolute;margin-left:90pt;margin-top:465.55pt;width:.1pt;height:13.85pt;z-index:-251553280;mso-wrap-style:none;mso-position-horizontal-relative:page;mso-position-vertical-relative:page;v-text-anchor:middle" filled="f" stroked="f" strokecolor="#3465a4">
-            <v:stroke color2="#cb9a5b" joinstyle="round"/>
+          <v:shape id="Shape179" style="position:absolute;margin-left:90pt;margin-top:465.55pt;width:.1pt;height:13.85pt;z-index:-251553280;mso-wrap-style:none;mso-position-horizontal-relative:page;mso-position-vertical-relative:page;v-text-anchor:middle" o:spid="_x0000_s1258" filled="f" stroked="f" strokecolor="#3465a4" type="#_x0000_t202">
+            <v:stroke joinstyle="round" color2="#cb9a5b"/>
             <w10:wrap type="square" anchorx="margin" anchory="margin"/>
           </v:shape>
         </w:pict>
       </w:r>
       <w:r>
         <w:pict w14:anchorId="11E4B571">
-          <v:shape id="Shape166" o:spid="_x0000_s1225" style="position:absolute;margin-left:84.1pt;margin-top:351.1pt;width:.55pt;height:.5pt;z-index:-251587072;mso-wrap-style:none;mso-position-horizontal:absolute;mso-position-horizontal-relative:page;mso-position-vertical:absolute;mso-position-vertical-relative:page;v-text-anchor:middle" coordsize="20,19" path="m,18r19,l19,,,,,18e" fillcolor="black" stroked="f" strokecolor="#3465a4">
+          <v:shape id="Shape166" style="position:absolute;margin-left:84.1pt;margin-top:351.1pt;width:.55pt;height:.5pt;z-index:-251587072;mso-wrap-style:none;mso-position-horizontal:absolute;mso-position-horizontal-relative:page;mso-position-vertical:absolute;mso-position-vertical-relative:page;v-text-anchor:middle" coordsize="20,19" o:spid="_x0000_s1225" fillcolor="black" stroked="f" strokecolor="#3465a4" path="m,18r19,l19,,,,,18e">
             <v:stroke color2="#cb9a5b"/>
             <w10:wrap type="square" anchorx="margin" anchory="margin"/>
           </v:shape>
@@ -3641,7 +3641,7 @@
       </w:r>
       <w:r>
         <w:pict w14:anchorId="0E117CB5">
-          <v:shape id="Shape165" o:spid="_x0000_s1223" style="position:absolute;margin-left:84.1pt;margin-top:351.1pt;width:.55pt;height:.5pt;z-index:-251589120;mso-wrap-style:none;mso-position-horizontal:absolute;mso-position-horizontal-relative:page;mso-position-vertical:absolute;mso-position-vertical-relative:page;v-text-anchor:middle" coordsize="20,19" path="m,18r19,l19,,,,,18e" fillcolor="black" stroked="f" strokecolor="#3465a4">
+          <v:shape id="Shape165" style="position:absolute;margin-left:84.1pt;margin-top:351.1pt;width:.55pt;height:.5pt;z-index:-251589120;mso-wrap-style:none;mso-position-horizontal:absolute;mso-position-horizontal-relative:page;mso-position-vertical:absolute;mso-position-vertical-relative:page;v-text-anchor:middle" coordsize="20,19" o:spid="_x0000_s1223" fillcolor="black" stroked="f" strokecolor="#3465a4" path="m,18r19,l19,,,,,18e">
             <v:stroke color2="#cb9a5b"/>
             <w10:wrap type="square" anchorx="margin" anchory="margin"/>
           </v:shape>
@@ -3649,8 +3649,8 @@
       </w:r>
       <w:r>
         <w:pict w14:anchorId="4FE9D843">
-          <v:shape id="Shape164" o:spid="_x0000_s1237" type="#_x0000_t202" style="position:absolute;margin-left:305.95pt;margin-top:337.5pt;width:206.7pt;height:12.75pt;z-index:-251574784;mso-wrap-style:none;mso-position-horizontal-relative:page;mso-position-vertical-relative:page" filled="f" stroked="f" strokecolor="#3465a4">
-            <v:stroke color2="#cb9a5b" joinstyle="round"/>
+          <v:shape id="Shape164" style="position:absolute;margin-left:305.95pt;margin-top:337.5pt;width:206.7pt;height:12.75pt;z-index:-251574784;mso-wrap-style:none;mso-position-horizontal-relative:page;mso-position-vertical-relative:page" o:spid="_x0000_s1237" filled="f" stroked="f" strokecolor="#3465a4" type="#_x0000_t202">
+            <v:stroke joinstyle="round" color2="#cb9a5b"/>
             <v:textbox style="mso-rotate-with-shape:t" inset="0,0,0,0">
               <w:txbxContent>
                 <w:p>
@@ -3681,8 +3681,8 @@
       </w:r>
       <w:r>
         <w:pict w14:anchorId="591A5822">
-          <v:shape id="Shape163" o:spid="_x0000_s1206" type="#_x0000_t202" style="position:absolute;margin-left:90pt;margin-top:337.5pt;width:178.55pt;height:12.75pt;z-index:-251606528;mso-wrap-style:none;mso-position-horizontal-relative:page;mso-position-vertical-relative:page" filled="f" stroked="f" strokecolor="#3465a4">
-            <v:stroke color2="#cb9a5b" joinstyle="round"/>
+          <v:shape id="Shape163" style="position:absolute;margin-left:90pt;margin-top:337.5pt;width:178.55pt;height:12.75pt;z-index:-251606528;mso-wrap-style:none;mso-position-horizontal-relative:page;mso-position-vertical-relative:page" o:spid="_x0000_s1206" filled="f" stroked="f" strokecolor="#3465a4" type="#_x0000_t202">
+            <v:stroke joinstyle="round" color2="#cb9a5b"/>
             <v:textbox style="mso-rotate-with-shape:t" inset="0,0,0,0">
               <w:txbxContent>
                 <w:p>
@@ -3723,7 +3723,7 @@
       </w:r>
       <w:r>
         <w:pict w14:anchorId="62B3E95D">
-          <v:shape id="Shape162" o:spid="_x0000_s1236" style="position:absolute;margin-left:527.4pt;margin-top:336.35pt;width:.5pt;height:14.8pt;z-index:-251575808;mso-wrap-style:none;mso-position-horizontal:absolute;mso-position-horizontal-relative:page;mso-position-vertical:absolute;mso-position-vertical-relative:page;v-text-anchor:middle" coordsize="19,522" path="m,521r18,l18,,,,,521e" fillcolor="black" stroked="f" strokecolor="#3465a4">
+          <v:shape id="Shape162" style="position:absolute;margin-left:527.4pt;margin-top:336.35pt;width:.5pt;height:14.8pt;z-index:-251575808;mso-wrap-style:none;mso-position-horizontal:absolute;mso-position-horizontal-relative:page;mso-position-vertical:absolute;mso-position-vertical-relative:page;v-text-anchor:middle" coordsize="19,522" o:spid="_x0000_s1236" fillcolor="black" stroked="f" strokecolor="#3465a4" path="m,521r18,l18,,,,,521e">
             <v:stroke color2="#cb9a5b"/>
             <w10:wrap type="square" anchorx="margin" anchory="margin"/>
           </v:shape>
@@ -3731,7 +3731,7 @@
       </w:r>
       <w:r>
         <w:pict w14:anchorId="2B0C8CE6">
-          <v:shape id="Shape161" o:spid="_x0000_s1222" style="position:absolute;margin-left:527.4pt;margin-top:335.9pt;width:.5pt;height:.5pt;z-index:-251590144;mso-wrap-style:none;mso-position-horizontal:absolute;mso-position-horizontal-relative:page;mso-position-vertical:absolute;mso-position-vertical-relative:page;v-text-anchor:middle" coordsize="19,19" path="m,18r18,l18,,,,,18e" fillcolor="black" stroked="f" strokecolor="#3465a4">
+          <v:shape id="Shape161" style="position:absolute;margin-left:527.4pt;margin-top:335.9pt;width:.5pt;height:.5pt;z-index:-251590144;mso-wrap-style:none;mso-position-horizontal:absolute;mso-position-horizontal-relative:page;mso-position-vertical:absolute;mso-position-vertical-relative:page;v-text-anchor:middle" coordsize="19,19" o:spid="_x0000_s1222" fillcolor="black" stroked="f" strokecolor="#3465a4" path="m,18r18,l18,,,,,18e">
             <v:stroke color2="#cb9a5b"/>
             <w10:wrap type="square" anchorx="margin" anchory="margin"/>
           </v:shape>
@@ -3739,7 +3739,7 @@
       </w:r>
       <w:r>
         <w:pict w14:anchorId="1B860D8D">
-          <v:shape id="Shape160" o:spid="_x0000_s1219" style="position:absolute;margin-left:527.4pt;margin-top:335.9pt;width:.5pt;height:.5pt;z-index:-251593216;mso-wrap-style:none;mso-position-horizontal:absolute;mso-position-horizontal-relative:page;mso-position-vertical:absolute;mso-position-vertical-relative:page;v-text-anchor:middle" coordsize="19,19" path="m,18r18,l18,,,,,18e" fillcolor="black" stroked="f" strokecolor="#3465a4">
+          <v:shape id="Shape160" style="position:absolute;margin-left:527.4pt;margin-top:335.9pt;width:.5pt;height:.5pt;z-index:-251593216;mso-wrap-style:none;mso-position-horizontal:absolute;mso-position-horizontal-relative:page;mso-position-vertical:absolute;mso-position-vertical-relative:page;v-text-anchor:middle" coordsize="19,19" o:spid="_x0000_s1219" fillcolor="black" stroked="f" strokecolor="#3465a4" path="m,18r18,l18,,,,,18e">
             <v:stroke color2="#cb9a5b"/>
             <w10:wrap type="square" anchorx="margin" anchory="margin"/>
           </v:shape>
@@ -3747,7 +3747,7 @@
       </w:r>
       <w:r>
         <w:pict w14:anchorId="00C2A455">
-          <v:shape id="Shape159" o:spid="_x0000_s1214" style="position:absolute;margin-left:84.6pt;margin-top:335.9pt;width:442.8pt;height:.5pt;z-index:-251598336;mso-wrap-style:none;mso-position-horizontal:absolute;mso-position-horizontal-relative:page;mso-position-vertical:absolute;mso-position-vertical-relative:page;v-text-anchor:middle" coordsize="15623,19" path="m,18r15622,l15622,,,,,18e" fillcolor="black" stroked="f" strokecolor="#3465a4">
+          <v:shape id="Shape159" style="position:absolute;margin-left:84.6pt;margin-top:335.9pt;width:442.8pt;height:.5pt;z-index:-251598336;mso-wrap-style:none;mso-position-horizontal:absolute;mso-position-horizontal-relative:page;mso-position-vertical:absolute;mso-position-vertical-relative:page;v-text-anchor:middle" coordsize="15623,19" o:spid="_x0000_s1214" fillcolor="black" stroked="f" strokecolor="#3465a4" path="m,18r15622,l15622,,,,,18e">
             <v:stroke color2="#cb9a5b"/>
             <w10:wrap type="square" anchorx="margin" anchory="margin"/>
           </v:shape>
@@ -3755,7 +3755,7 @@
       </w:r>
       <w:r>
         <w:pict w14:anchorId="4626F6A5">
-          <v:shape id="Shape158" o:spid="_x0000_s1234" style="position:absolute;margin-left:84.1pt;margin-top:336.35pt;width:.55pt;height:14.8pt;z-index:-251577856;mso-wrap-style:none;mso-position-horizontal:absolute;mso-position-horizontal-relative:page;mso-position-vertical:absolute;mso-position-vertical-relative:page;v-text-anchor:middle" coordsize="20,522" path="m,521r19,l19,,,,,521e" fillcolor="black" stroked="f" strokecolor="#3465a4">
+          <v:shape id="Shape158" style="position:absolute;margin-left:84.1pt;margin-top:336.35pt;width:.55pt;height:14.8pt;z-index:-251577856;mso-wrap-style:none;mso-position-horizontal:absolute;mso-position-horizontal-relative:page;mso-position-vertical:absolute;mso-position-vertical-relative:page;v-text-anchor:middle" coordsize="20,522" o:spid="_x0000_s1234" fillcolor="black" stroked="f" strokecolor="#3465a4" path="m,521r19,l19,,,,,521e">
             <v:stroke color2="#cb9a5b"/>
             <w10:wrap type="square" anchorx="margin" anchory="margin"/>
           </v:shape>
@@ -3763,7 +3763,7 @@
       </w:r>
       <w:r>
         <w:pict w14:anchorId="5FD0E066">
-          <v:shape id="Shape157" o:spid="_x0000_s1213" style="position:absolute;margin-left:84.1pt;margin-top:335.9pt;width:.55pt;height:.5pt;z-index:-251599360;mso-wrap-style:none;mso-position-horizontal:absolute;mso-position-horizontal-relative:page;mso-position-vertical:absolute;mso-position-vertical-relative:page;v-text-anchor:middle" coordsize="20,19" path="m,18r19,l19,,,,,18e" fillcolor="black" stroked="f" strokecolor="#3465a4">
+          <v:shape id="Shape157" style="position:absolute;margin-left:84.1pt;margin-top:335.9pt;width:.55pt;height:.5pt;z-index:-251599360;mso-wrap-style:none;mso-position-horizontal:absolute;mso-position-horizontal-relative:page;mso-position-vertical:absolute;mso-position-vertical-relative:page;v-text-anchor:middle" coordsize="20,19" o:spid="_x0000_s1213" fillcolor="black" stroked="f" strokecolor="#3465a4" path="m,18r19,l19,,,,,18e">
             <v:stroke color2="#cb9a5b"/>
             <w10:wrap type="square" anchorx="margin" anchory="margin"/>
           </v:shape>
@@ -3771,7 +3771,7 @@
       </w:r>
       <w:r>
         <w:pict w14:anchorId="6B3D80CB">
-          <v:shape id="Shape156" o:spid="_x0000_s1208" style="position:absolute;margin-left:84.1pt;margin-top:335.9pt;width:.55pt;height:.5pt;z-index:-251604480;mso-wrap-style:none;mso-position-horizontal:absolute;mso-position-horizontal-relative:page;mso-position-vertical:absolute;mso-position-vertical-relative:page;v-text-anchor:middle" coordsize="20,19" path="m,18r19,l19,,,,,18e" fillcolor="black" stroked="f" strokecolor="#3465a4">
+          <v:shape id="Shape156" style="position:absolute;margin-left:84.1pt;margin-top:335.9pt;width:.55pt;height:.5pt;z-index:-251604480;mso-wrap-style:none;mso-position-horizontal:absolute;mso-position-horizontal-relative:page;mso-position-vertical:absolute;mso-position-vertical-relative:page;v-text-anchor:middle" coordsize="20,19" o:spid="_x0000_s1208" fillcolor="black" stroked="f" strokecolor="#3465a4" path="m,18r19,l19,,,,,18e">
             <v:stroke color2="#cb9a5b"/>
             <w10:wrap type="square" anchorx="margin" anchory="margin"/>
           </v:shape>
@@ -3779,7 +3779,7 @@
       </w:r>
       <w:r>
         <w:pict w14:anchorId="3182E07C">
-          <v:shape id="Shape191" o:spid="_x0000_s1272" style="position:absolute;margin-left:84.1pt;margin-top:505.9pt;width:.55pt;height:.55pt;z-index:-251538944;mso-wrap-style:none;mso-position-horizontal:absolute;mso-position-horizontal-relative:page;mso-position-vertical:absolute;mso-position-vertical-relative:page;v-text-anchor:middle" coordsize="20,20" path="m,19r19,l19,,,,,19e" fillcolor="black" stroked="f" strokecolor="#3465a4">
+          <v:shape id="Shape191" style="position:absolute;margin-left:84.1pt;margin-top:505.9pt;width:.55pt;height:.55pt;z-index:-251538944;mso-wrap-style:none;mso-position-horizontal:absolute;mso-position-horizontal-relative:page;mso-position-vertical:absolute;mso-position-vertical-relative:page;v-text-anchor:middle" coordsize="20,20" o:spid="_x0000_s1272" fillcolor="black" stroked="f" strokecolor="#3465a4" path="m,19r19,l19,,,,,19e">
             <v:stroke color2="#cb9a5b"/>
             <w10:wrap type="square" anchorx="margin" anchory="margin"/>
           </v:shape>
@@ -3787,16 +3787,16 @@
       </w:r>
       <w:r>
         <w:pict w14:anchorId="04EACEE4">
-          <v:shape id="Shape202" o:spid="_x0000_s1039" type="#_x0000_t202" style="position:absolute;margin-left:90pt;margin-top:742.35pt;width:.1pt;height:13.85pt;z-index:-251777536;mso-wrap-style:none;mso-position-horizontal-relative:page;mso-position-vertical-relative:page;v-text-anchor:middle" filled="f" stroked="f" strokecolor="#3465a4">
-            <v:stroke color2="#cb9a5b" joinstyle="round"/>
+          <v:shape id="Shape202" style="position:absolute;margin-left:90pt;margin-top:742.35pt;width:.1pt;height:13.85pt;z-index:-251777536;mso-wrap-style:none;mso-position-horizontal-relative:page;mso-position-vertical-relative:page;v-text-anchor:middle" o:spid="_x0000_s1039" filled="f" stroked="f" strokecolor="#3465a4" type="#_x0000_t202">
+            <v:stroke joinstyle="round" color2="#cb9a5b"/>
             <w10:wrap type="square" anchorx="margin" anchory="margin"/>
           </v:shape>
         </w:pict>
       </w:r>
       <w:r>
         <w:pict w14:anchorId="3F0FAC23">
-          <v:shape id="Shape201" o:spid="_x0000_s1035" type="#_x0000_t202" style="position:absolute;margin-left:90pt;margin-top:732pt;width:426.75pt;height:10.4pt;z-index:-251781632;mso-wrap-style:none;mso-position-horizontal-relative:page;mso-position-vertical-relative:page" filled="f" stroked="f" strokecolor="#3465a4">
-            <v:stroke color2="#cb9a5b" joinstyle="round"/>
+          <v:shape id="Shape201" style="position:absolute;margin-left:90pt;margin-top:732pt;width:426.75pt;height:10.4pt;z-index:-251781632;mso-wrap-style:none;mso-position-horizontal-relative:page;mso-position-vertical-relative:page" o:spid="_x0000_s1035" filled="f" stroked="f" strokecolor="#3465a4" type="#_x0000_t202">
+            <v:stroke joinstyle="round" color2="#cb9a5b"/>
             <v:textbox style="mso-rotate-with-shape:t" inset="0,0,0,0">
               <w:txbxContent>
                 <w:p>
@@ -3829,16 +3829,16 @@
       </w:r>
       <w:r>
         <w:pict w14:anchorId="574B941A">
-          <v:shape id="Shape200" o:spid="_x0000_s1284" type="#_x0000_t202" style="position:absolute;margin-left:90pt;margin-top:569.8pt;width:.1pt;height:13.85pt;z-index:-251526656;mso-wrap-style:none;mso-position-horizontal-relative:page;mso-position-vertical-relative:page;v-text-anchor:middle" filled="f" stroked="f" strokecolor="#3465a4">
-            <v:stroke color2="#cb9a5b" joinstyle="round"/>
+          <v:shape id="Shape200" style="position:absolute;margin-left:90pt;margin-top:569.8pt;width:.1pt;height:13.85pt;z-index:-251526656;mso-wrap-style:none;mso-position-horizontal-relative:page;mso-position-vertical-relative:page;v-text-anchor:middle" o:spid="_x0000_s1284" filled="f" stroked="f" strokecolor="#3465a4" type="#_x0000_t202">
+            <v:stroke joinstyle="round" color2="#cb9a5b"/>
             <w10:wrap type="square" anchorx="margin" anchory="margin"/>
           </v:shape>
         </w:pict>
       </w:r>
       <w:r>
         <w:pict w14:anchorId="097D9E0A">
-          <v:shape id="Shape199" o:spid="_x0000_s1283" type="#_x0000_t202" style="position:absolute;margin-left:90pt;margin-top:557.1pt;width:358.95pt;height:12.75pt;z-index:-251527680;mso-wrap-style:none;mso-position-horizontal-relative:page;mso-position-vertical-relative:page" filled="f" stroked="f" strokecolor="#3465a4">
-            <v:stroke color2="#cb9a5b" joinstyle="round"/>
+          <v:shape id="Shape199" style="position:absolute;margin-left:90pt;margin-top:557.1pt;width:358.95pt;height:12.75pt;z-index:-251527680;mso-wrap-style:none;mso-position-horizontal-relative:page;mso-position-vertical-relative:page" o:spid="_x0000_s1283" filled="f" stroked="f" strokecolor="#3465a4" type="#_x0000_t202">
+            <v:stroke joinstyle="round" color2="#cb9a5b"/>
             <v:textbox style="mso-rotate-with-shape:t" inset="0,0,0,0">
               <w:txbxContent>
                 <w:p>
@@ -3871,8 +3871,8 @@
       </w:r>
       <w:r>
         <w:pict w14:anchorId="33248B06">
-          <v:shape id="Shape198" o:spid="_x0000_s1282" type="#_x0000_t202" style="position:absolute;margin-left:90pt;margin-top:544.5pt;width:409.5pt;height:12.75pt;z-index:-251528704;mso-wrap-style:none;mso-position-horizontal-relative:page;mso-position-vertical-relative:page" filled="f" stroked="f" strokecolor="#3465a4">
-            <v:stroke color2="#cb9a5b" joinstyle="round"/>
+          <v:shape id="Shape198" style="position:absolute;margin-left:90pt;margin-top:544.5pt;width:409.5pt;height:12.75pt;z-index:-251528704;mso-wrap-style:none;mso-position-horizontal-relative:page;mso-position-vertical-relative:page" o:spid="_x0000_s1282" filled="f" stroked="f" strokecolor="#3465a4" type="#_x0000_t202">
+            <v:stroke joinstyle="round" color2="#cb9a5b"/>
             <v:textbox style="mso-rotate-with-shape:t" inset="0,0,0,0">
               <w:txbxContent>
                 <w:p>
@@ -3905,8 +3905,8 @@
       </w:r>
       <w:r>
         <w:pict w14:anchorId="1BF63129">
-          <v:shape id="Shape197" o:spid="_x0000_s1281" type="#_x0000_t202" style="position:absolute;margin-left:90pt;margin-top:531.9pt;width:415.1pt;height:12.75pt;z-index:-251529728;mso-wrap-style:none;mso-position-horizontal-relative:page;mso-position-vertical-relative:page" filled="f" stroked="f" strokecolor="#3465a4">
-            <v:stroke color2="#cb9a5b" joinstyle="round"/>
+          <v:shape id="Shape197" style="position:absolute;margin-left:90pt;margin-top:531.9pt;width:415.1pt;height:12.75pt;z-index:-251529728;mso-wrap-style:none;mso-position-horizontal-relative:page;mso-position-vertical-relative:page" o:spid="_x0000_s1281" filled="f" stroked="f" strokecolor="#3465a4" type="#_x0000_t202">
+            <v:stroke joinstyle="round" color2="#cb9a5b"/>
             <v:textbox style="mso-rotate-with-shape:t" inset="0,0,0,0">
               <w:txbxContent>
                 <w:p>
@@ -3939,8 +3939,8 @@
       </w:r>
       <w:r>
         <w:pict w14:anchorId="4EC8AC6A">
-          <v:shape id="Shape196" o:spid="_x0000_s1280" type="#_x0000_t202" style="position:absolute;margin-left:90pt;margin-top:519.2pt;width:419.55pt;height:12.75pt;z-index:-251530752;mso-wrap-style:none;mso-position-horizontal-relative:page;mso-position-vertical-relative:page" filled="f" stroked="f" strokecolor="#3465a4">
-            <v:stroke color2="#cb9a5b" joinstyle="round"/>
+          <v:shape id="Shape196" style="position:absolute;margin-left:90pt;margin-top:519.2pt;width:419.55pt;height:12.75pt;z-index:-251530752;mso-wrap-style:none;mso-position-horizontal-relative:page;mso-position-vertical-relative:page" o:spid="_x0000_s1280" filled="f" stroked="f" strokecolor="#3465a4" type="#_x0000_t202">
+            <v:stroke joinstyle="round" color2="#cb9a5b"/>
             <v:textbox style="mso-rotate-with-shape:t" inset="0,0,0,0">
               <w:txbxContent>
                 <w:p>
@@ -3973,8 +3973,8 @@
       </w:r>
       <w:r>
         <w:pict w14:anchorId="038B3308">
-          <v:shape id="Shape195" o:spid="_x0000_s1279" type="#_x0000_t202" style="position:absolute;margin-left:90pt;margin-top:506.6pt;width:417.65pt;height:12.75pt;z-index:-251531776;mso-wrap-style:none;mso-position-horizontal-relative:page;mso-position-vertical-relative:page" filled="f" stroked="f" strokecolor="#3465a4">
-            <v:stroke color2="#cb9a5b" joinstyle="round"/>
+          <v:shape id="Shape195" style="position:absolute;margin-left:90pt;margin-top:506.6pt;width:417.65pt;height:12.75pt;z-index:-251531776;mso-wrap-style:none;mso-position-horizontal-relative:page;mso-position-vertical-relative:page" o:spid="_x0000_s1279" filled="f" stroked="f" strokecolor="#3465a4" type="#_x0000_t202">
+            <v:stroke joinstyle="round" color2="#cb9a5b"/>
             <v:textbox style="mso-rotate-with-shape:t" inset="0,0,0,0">
               <w:txbxContent>
                 <w:p>
@@ -4007,7 +4007,7 @@
       </w:r>
       <w:r>
         <w:pict w14:anchorId="0E316930">
-          <v:shape id="Shape194" o:spid="_x0000_s1275" style="position:absolute;margin-left:527.4pt;margin-top:505.9pt;width:.5pt;height:.55pt;z-index:-251535872;mso-wrap-style:none;mso-position-horizontal:absolute;mso-position-horizontal-relative:page;mso-position-vertical:absolute;mso-position-vertical-relative:page;v-text-anchor:middle" coordsize="19,20" path="m,19r18,l18,,,,,19e" fillcolor="black" stroked="f" strokecolor="#3465a4">
+          <v:shape id="Shape194" style="position:absolute;margin-left:527.4pt;margin-top:505.9pt;width:.5pt;height:.55pt;z-index:-251535872;mso-wrap-style:none;mso-position-horizontal:absolute;mso-position-horizontal-relative:page;mso-position-vertical:absolute;mso-position-vertical-relative:page;v-text-anchor:middle" coordsize="19,20" o:spid="_x0000_s1275" fillcolor="black" stroked="f" strokecolor="#3465a4" path="m,19r18,l18,,,,,19e">
             <v:stroke color2="#cb9a5b"/>
             <w10:wrap type="square" anchorx="margin" anchory="margin"/>
           </v:shape>
@@ -4015,7 +4015,7 @@
       </w:r>
       <w:r>
         <w:pict w14:anchorId="189D2185">
-          <v:shape id="Shape193" o:spid="_x0000_s1274" style="position:absolute;margin-left:527.4pt;margin-top:505.9pt;width:.5pt;height:.55pt;z-index:-251536896;mso-wrap-style:none;mso-position-horizontal:absolute;mso-position-horizontal-relative:page;mso-position-vertical:absolute;mso-position-vertical-relative:page;v-text-anchor:middle" coordsize="19,20" path="m,19r18,l18,,,,,19e" fillcolor="black" stroked="f" strokecolor="#3465a4">
+          <v:shape id="Shape193" style="position:absolute;margin-left:527.4pt;margin-top:505.9pt;width:.5pt;height:.55pt;z-index:-251536896;mso-wrap-style:none;mso-position-horizontal:absolute;mso-position-horizontal-relative:page;mso-position-vertical:absolute;mso-position-vertical-relative:page;v-text-anchor:middle" coordsize="19,20" o:spid="_x0000_s1274" fillcolor="black" stroked="f" strokecolor="#3465a4" path="m,19r18,l18,,,,,19e">
             <v:stroke color2="#cb9a5b"/>
             <w10:wrap type="square" anchorx="margin" anchory="margin"/>
           </v:shape>
@@ -4023,7 +4023,7 @@
       </w:r>
       <w:r>
         <w:pict w14:anchorId="5F1B9EF1">
-          <v:shape id="Shape192" o:spid="_x0000_s1273" style="position:absolute;margin-left:84.6pt;margin-top:505.9pt;width:442.8pt;height:.55pt;z-index:-251537920;mso-wrap-style:none;mso-position-horizontal:absolute;mso-position-horizontal-relative:page;mso-position-vertical:absolute;mso-position-vertical-relative:page;v-text-anchor:middle" coordsize="15623,20" path="m,19r15622,l15622,,,,,19e" fillcolor="black" stroked="f" strokecolor="#3465a4">
+          <v:shape id="Shape192" style="position:absolute;margin-left:84.6pt;margin-top:505.9pt;width:442.8pt;height:.55pt;z-index:-251537920;mso-wrap-style:none;mso-position-horizontal:absolute;mso-position-horizontal-relative:page;mso-position-vertical:absolute;mso-position-vertical-relative:page;v-text-anchor:middle" coordsize="15623,20" o:spid="_x0000_s1273" fillcolor="black" stroked="f" strokecolor="#3465a4" path="m,19r15622,l15622,,,,,19e">
             <v:stroke color2="#cb9a5b"/>
             <w10:wrap type="square" anchorx="margin" anchory="margin"/>
           </v:shape>
@@ -4031,15 +4031,15 @@
       </w:r>
       <w:r>
         <w:pict w14:anchorId="41AD6329">
-          <v:shape id="Shape155" o:spid="_x0000_s1202" type="#_x0000_t202" style="position:absolute;margin-left:90pt;margin-top:323.45pt;width:.1pt;height:13.85pt;z-index:-251610624;mso-wrap-style:none;mso-position-horizontal-relative:page;mso-position-vertical-relative:page;v-text-anchor:middle" filled="f" stroked="f" strokecolor="#3465a4">
-            <v:stroke color2="#cb9a5b" joinstyle="round"/>
+          <v:shape id="Shape155" style="position:absolute;margin-left:90pt;margin-top:323.45pt;width:.1pt;height:13.85pt;z-index:-251610624;mso-wrap-style:none;mso-position-horizontal-relative:page;mso-position-vertical-relative:page;v-text-anchor:middle" o:spid="_x0000_s1202" filled="f" stroked="f" strokecolor="#3465a4" type="#_x0000_t202">
+            <v:stroke joinstyle="round" color2="#cb9a5b"/>
             <w10:wrap type="square" anchorx="margin" anchory="margin"/>
           </v:shape>
         </w:pict>
       </w:r>
       <w:r>
         <w:pict w14:anchorId="33C1ED0B">
-          <v:shape id="Shape190" o:spid="_x0000_s1271" style="position:absolute;margin-left:84.1pt;margin-top:505.9pt;width:.55pt;height:.55pt;z-index:-251539968;mso-wrap-style:none;mso-position-horizontal:absolute;mso-position-horizontal-relative:page;mso-position-vertical:absolute;mso-position-vertical-relative:page;v-text-anchor:middle" coordsize="20,20" path="m,19r19,l19,,,,,19e" fillcolor="black" stroked="f" strokecolor="#3465a4">
+          <v:shape id="Shape190" style="position:absolute;margin-left:84.1pt;margin-top:505.9pt;width:.55pt;height:.55pt;z-index:-251539968;mso-wrap-style:none;mso-position-horizontal:absolute;mso-position-horizontal-relative:page;mso-position-vertical:absolute;mso-position-vertical-relative:page;v-text-anchor:middle" coordsize="20,20" o:spid="_x0000_s1271" fillcolor="black" stroked="f" strokecolor="#3465a4" path="m,19r19,l19,,,,,19e">
             <v:stroke color2="#cb9a5b"/>
             <w10:wrap type="square" anchorx="margin" anchory="margin"/>
           </v:shape>
@@ -4047,8 +4047,8 @@
       </w:r>
       <w:r>
         <w:pict w14:anchorId="31AF8DF9">
-          <v:shape id="Shape189" o:spid="_x0000_s1278" type="#_x0000_t202" style="position:absolute;margin-left:341.95pt;margin-top:492.3pt;width:102.5pt;height:12.75pt;z-index:-251532800;mso-wrap-style:none;mso-position-horizontal-relative:page;mso-position-vertical-relative:page" filled="f" stroked="f" strokecolor="#3465a4">
-            <v:stroke color2="#cb9a5b" joinstyle="round"/>
+          <v:shape id="Shape189" style="position:absolute;margin-left:341.95pt;margin-top:492.3pt;width:102.5pt;height:12.75pt;z-index:-251532800;mso-wrap-style:none;mso-position-horizontal-relative:page;mso-position-vertical-relative:page" o:spid="_x0000_s1278" filled="f" stroked="f" strokecolor="#3465a4" type="#_x0000_t202">
+            <v:stroke joinstyle="round" color2="#cb9a5b"/>
             <v:textbox style="mso-rotate-with-shape:t" inset="0,0,0,0">
               <w:txbxContent>
                 <w:p>
@@ -4079,8 +4079,8 @@
       </w:r>
       <w:r>
         <w:pict w14:anchorId="36E64E2B">
-          <v:shape id="Shape188" o:spid="_x0000_s1261" type="#_x0000_t202" style="position:absolute;margin-left:90pt;margin-top:492.3pt;width:240.9pt;height:12.75pt;z-index:-251550208;mso-wrap-style:none;mso-position-horizontal-relative:page;mso-position-vertical-relative:page" filled="f" stroked="f" strokecolor="#3465a4">
-            <v:stroke color2="#cb9a5b" joinstyle="round"/>
+          <v:shape id="Shape188" style="position:absolute;margin-left:90pt;margin-top:492.3pt;width:240.9pt;height:12.75pt;z-index:-251550208;mso-wrap-style:none;mso-position-horizontal-relative:page;mso-position-vertical-relative:page" o:spid="_x0000_s1261" filled="f" stroked="f" strokecolor="#3465a4" type="#_x0000_t202">
+            <v:stroke joinstyle="round" color2="#cb9a5b"/>
             <v:textbox style="mso-rotate-with-shape:t" inset="0,0,0,0">
               <w:txbxContent>
                 <w:p>
@@ -4121,7 +4121,7 @@
       </w:r>
       <w:r>
         <w:pict w14:anchorId="3C5190C0">
-          <v:shape id="Shape187" o:spid="_x0000_s1277" style="position:absolute;margin-left:527.4pt;margin-top:491.15pt;width:.5pt;height:14.8pt;z-index:-251533824;mso-wrap-style:none;mso-position-horizontal:absolute;mso-position-horizontal-relative:page;mso-position-vertical:absolute;mso-position-vertical-relative:page;v-text-anchor:middle" coordsize="19,522" path="m,521r18,l18,,,,,521e" fillcolor="black" stroked="f" strokecolor="#3465a4">
+          <v:shape id="Shape187" style="position:absolute;margin-left:527.4pt;margin-top:491.15pt;width:.5pt;height:14.8pt;z-index:-251533824;mso-wrap-style:none;mso-position-horizontal:absolute;mso-position-horizontal-relative:page;mso-position-vertical:absolute;mso-position-vertical-relative:page;v-text-anchor:middle" coordsize="19,522" o:spid="_x0000_s1277" fillcolor="black" stroked="f" strokecolor="#3465a4" path="m,521r18,l18,,,,,521e">
             <v:stroke color2="#cb9a5b"/>
             <w10:wrap type="square" anchorx="margin" anchory="margin"/>
           </v:shape>
@@ -4129,7 +4129,7 @@
       </w:r>
       <w:r>
         <w:pict w14:anchorId="202AFA62">
-          <v:shape id="Shape186" o:spid="_x0000_s1270" style="position:absolute;margin-left:527.4pt;margin-top:490.7pt;width:.5pt;height:.5pt;z-index:-251540992;mso-wrap-style:none;mso-position-horizontal:absolute;mso-position-horizontal-relative:page;mso-position-vertical:absolute;mso-position-vertical-relative:page;v-text-anchor:middle" coordsize="19,19" path="m,18r18,l18,,,,,18e" fillcolor="black" stroked="f" strokecolor="#3465a4">
+          <v:shape id="Shape186" style="position:absolute;margin-left:527.4pt;margin-top:490.7pt;width:.5pt;height:.5pt;z-index:-251540992;mso-wrap-style:none;mso-position-horizontal:absolute;mso-position-horizontal-relative:page;mso-position-vertical:absolute;mso-position-vertical-relative:page;v-text-anchor:middle" coordsize="19,19" o:spid="_x0000_s1270" fillcolor="black" stroked="f" strokecolor="#3465a4" path="m,18r18,l18,,,,,18e">
             <v:stroke color2="#cb9a5b"/>
             <w10:wrap type="square" anchorx="margin" anchory="margin"/>
           </v:shape>
@@ -4137,7 +4137,7 @@
       </w:r>
       <w:r>
         <w:pict w14:anchorId="2BD432E8">
-          <v:shape id="Shape185" o:spid="_x0000_s1269" style="position:absolute;margin-left:527.4pt;margin-top:490.7pt;width:.5pt;height:.5pt;z-index:-251542016;mso-wrap-style:none;mso-position-horizontal:absolute;mso-position-horizontal-relative:page;mso-position-vertical:absolute;mso-position-vertical-relative:page;v-text-anchor:middle" coordsize="19,19" path="m,18r18,l18,,,,,18e" fillcolor="black" stroked="f" strokecolor="#3465a4">
+          <v:shape id="Shape185" style="position:absolute;margin-left:527.4pt;margin-top:490.7pt;width:.5pt;height:.5pt;z-index:-251542016;mso-wrap-style:none;mso-position-horizontal:absolute;mso-position-horizontal-relative:page;mso-position-vertical:absolute;mso-position-vertical-relative:page;v-text-anchor:middle" coordsize="19,19" o:spid="_x0000_s1269" fillcolor="black" stroked="f" strokecolor="#3465a4" path="m,18r18,l18,,,,,18e">
             <v:stroke color2="#cb9a5b"/>
             <w10:wrap type="square" anchorx="margin" anchory="margin"/>
           </v:shape>
@@ -4145,7 +4145,7 @@
       </w:r>
       <w:r>
         <w:pict w14:anchorId="06B1B5B1">
-          <v:shape id="Shape184" o:spid="_x0000_s1267" style="position:absolute;margin-left:84.6pt;margin-top:490.7pt;width:442.8pt;height:.5pt;z-index:-251544064;mso-wrap-style:none;mso-position-horizontal:absolute;mso-position-horizontal-relative:page;mso-position-vertical:absolute;mso-position-vertical-relative:page;v-text-anchor:middle" coordsize="15623,19" path="m,18r15622,l15622,,,,,18e" fillcolor="black" stroked="f" strokecolor="#3465a4">
+          <v:shape id="Shape184" style="position:absolute;margin-left:84.6pt;margin-top:490.7pt;width:442.8pt;height:.5pt;z-index:-251544064;mso-wrap-style:none;mso-position-horizontal:absolute;mso-position-horizontal-relative:page;mso-position-vertical:absolute;mso-position-vertical-relative:page;v-text-anchor:middle" coordsize="15623,19" o:spid="_x0000_s1267" fillcolor="black" stroked="f" strokecolor="#3465a4" path="m,18r15622,l15622,,,,,18e">
             <v:stroke color2="#cb9a5b"/>
             <w10:wrap type="square" anchorx="margin" anchory="margin"/>
           </v:shape>
@@ -4153,7 +4153,7 @@
       </w:r>
       <w:r>
         <w:pict w14:anchorId="6A93FEBF">
-          <v:shape id="Shape183" o:spid="_x0000_s1276" style="position:absolute;margin-left:84.1pt;margin-top:491.15pt;width:.55pt;height:14.8pt;z-index:-251534848;mso-wrap-style:none;mso-position-horizontal:absolute;mso-position-horizontal-relative:page;mso-position-vertical:absolute;mso-position-vertical-relative:page;v-text-anchor:middle" coordsize="20,522" path="m,521r19,l19,,,,,521e" fillcolor="black" stroked="f" strokecolor="#3465a4">
+          <v:shape id="Shape183" style="position:absolute;margin-left:84.1pt;margin-top:491.15pt;width:.55pt;height:14.8pt;z-index:-251534848;mso-wrap-style:none;mso-position-horizontal:absolute;mso-position-horizontal-relative:page;mso-position-vertical:absolute;mso-position-vertical-relative:page;v-text-anchor:middle" coordsize="20,522" o:spid="_x0000_s1276" fillcolor="black" stroked="f" strokecolor="#3465a4" path="m,521r19,l19,,,,,521e">
             <v:stroke color2="#cb9a5b"/>
             <w10:wrap type="square" anchorx="margin" anchory="margin"/>
           </v:shape>
@@ -4161,7 +4161,7 @@
       </w:r>
       <w:r>
         <w:pict w14:anchorId="4AA0CF1C">
-          <v:shape id="Shape182" o:spid="_x0000_s1266" style="position:absolute;margin-left:84.1pt;margin-top:490.7pt;width:.55pt;height:.5pt;z-index:-251545088;mso-wrap-style:none;mso-position-horizontal:absolute;mso-position-horizontal-relative:page;mso-position-vertical:absolute;mso-position-vertical-relative:page;v-text-anchor:middle" coordsize="20,19" path="m,18r19,l19,,,,,18e" fillcolor="black" stroked="f" strokecolor="#3465a4">
+          <v:shape id="Shape182" style="position:absolute;margin-left:84.1pt;margin-top:490.7pt;width:.55pt;height:.5pt;z-index:-251545088;mso-wrap-style:none;mso-position-horizontal:absolute;mso-position-horizontal-relative:page;mso-position-vertical:absolute;mso-position-vertical-relative:page;v-text-anchor:middle" coordsize="20,19" o:spid="_x0000_s1266" fillcolor="black" stroked="f" strokecolor="#3465a4" path="m,18r19,l19,,,,,18e">
             <v:stroke color2="#cb9a5b"/>
             <w10:wrap type="square" anchorx="margin" anchory="margin"/>
           </v:shape>
@@ -4169,7 +4169,7 @@
       </w:r>
       <w:r>
         <w:pict w14:anchorId="16364A54">
-          <v:shape id="Shape181" o:spid="_x0000_s1264" style="position:absolute;margin-left:84.1pt;margin-top:490.7pt;width:.55pt;height:.5pt;z-index:-251547136;mso-wrap-style:none;mso-position-horizontal:absolute;mso-position-horizontal-relative:page;mso-position-vertical:absolute;mso-position-vertical-relative:page;v-text-anchor:middle" coordsize="20,19" path="m,18r19,l19,,,,,18e" fillcolor="black" stroked="f" strokecolor="#3465a4">
+          <v:shape id="Shape181" style="position:absolute;margin-left:84.1pt;margin-top:490.7pt;width:.55pt;height:.5pt;z-index:-251547136;mso-wrap-style:none;mso-position-horizontal:absolute;mso-position-horizontal-relative:page;mso-position-vertical:absolute;mso-position-vertical-relative:page;v-text-anchor:middle" coordsize="20,19" o:spid="_x0000_s1264" fillcolor="black" stroked="f" strokecolor="#3465a4" path="m,18r19,l19,,,,,18e">
             <v:stroke color2="#cb9a5b"/>
             <w10:wrap type="square" anchorx="margin" anchory="margin"/>
           </v:shape>
@@ -4177,15 +4177,15 @@
       </w:r>
       <w:r>
         <w:pict w14:anchorId="3BCE343C">
-          <v:shape id="Shape180" o:spid="_x0000_s1260" type="#_x0000_t202" style="position:absolute;margin-left:90pt;margin-top:478.25pt;width:.1pt;height:13.85pt;z-index:-251551232;mso-wrap-style:none;mso-position-horizontal-relative:page;mso-position-vertical-relative:page;v-text-anchor:middle" filled="f" stroked="f" strokecolor="#3465a4">
-            <v:stroke color2="#cb9a5b" joinstyle="round"/>
+          <v:shape id="Shape180" style="position:absolute;margin-left:90pt;margin-top:478.25pt;width:.1pt;height:13.85pt;z-index:-251551232;mso-wrap-style:none;mso-position-horizontal-relative:page;mso-position-vertical-relative:page;v-text-anchor:middle" o:spid="_x0000_s1260" filled="f" stroked="f" strokecolor="#3465a4" type="#_x0000_t202">
+            <v:stroke joinstyle="round" color2="#cb9a5b"/>
             <w10:wrap type="square" anchorx="margin" anchory="margin"/>
           </v:shape>
         </w:pict>
       </w:r>
       <w:r>
         <w:pict w14:anchorId="70B6B2B7">
-          <v:shape id="Shape119" o:spid="_x0000_s1082" style="position:absolute;margin-left:527.4pt;margin-top:127.55pt;width:.5pt;height:.5pt;z-index:-251733504;mso-wrap-style:none;mso-position-horizontal:absolute;mso-position-horizontal-relative:page;mso-position-vertical:absolute;mso-position-vertical-relative:page;v-text-anchor:middle" coordsize="19,19" path="m,18r18,l18,,,,,18e" fillcolor="black" stroked="f" strokecolor="#3465a4">
+          <v:shape id="Shape119" style="position:absolute;margin-left:527.4pt;margin-top:127.55pt;width:.5pt;height:.5pt;z-index:-251733504;mso-wrap-style:none;mso-position-horizontal:absolute;mso-position-horizontal-relative:page;mso-position-vertical:absolute;mso-position-vertical-relative:page;v-text-anchor:middle" coordsize="19,19" o:spid="_x0000_s1082" fillcolor="black" stroked="f" strokecolor="#3465a4" path="m,18r18,l18,,,,,18e">
             <v:stroke color2="#cb9a5b"/>
             <w10:wrap type="square" anchorx="margin" anchory="margin"/>
           </v:shape>
@@ -4193,8 +4193,8 @@
       </w:r>
       <w:r>
         <w:pict w14:anchorId="2BF31D47">
-          <v:shape id="Shape130" o:spid="_x0000_s1128" type="#_x0000_t202" style="position:absolute;margin-left:90pt;margin-top:156.1pt;width:429.9pt;height:12.75pt;z-index:-251686400;mso-wrap-style:none;mso-position-horizontal-relative:page;mso-position-vertical-relative:page" filled="f" stroked="f" strokecolor="#3465a4">
-            <v:stroke color2="#cb9a5b" joinstyle="round"/>
+          <v:shape id="Shape130" style="position:absolute;margin-left:90pt;margin-top:156.1pt;width:429.9pt;height:12.75pt;z-index:-251686400;mso-wrap-style:none;mso-position-horizontal-relative:page;mso-position-vertical-relative:page" o:spid="_x0000_s1128" filled="f" stroked="f" strokecolor="#3465a4" type="#_x0000_t202">
+            <v:stroke joinstyle="round" color2="#cb9a5b"/>
             <v:textbox style="mso-rotate-with-shape:t" inset="0,0,0,0">
               <w:txbxContent>
                 <w:p>
@@ -4227,8 +4227,8 @@
       </w:r>
       <w:r>
         <w:pict w14:anchorId="28B6FDF1">
-          <v:shape id="Shape129" o:spid="_x0000_s1124" type="#_x0000_t202" style="position:absolute;margin-left:90pt;margin-top:143.35pt;width:426.8pt;height:12.75pt;z-index:-251690496;mso-wrap-style:none;mso-position-horizontal-relative:page;mso-position-vertical-relative:page" filled="f" stroked="f" strokecolor="#3465a4">
-            <v:stroke color2="#cb9a5b" joinstyle="round"/>
+          <v:shape id="Shape129" style="position:absolute;margin-left:90pt;margin-top:143.35pt;width:426.8pt;height:12.75pt;z-index:-251690496;mso-wrap-style:none;mso-position-horizontal-relative:page;mso-position-vertical-relative:page" o:spid="_x0000_s1124" filled="f" stroked="f" strokecolor="#3465a4" type="#_x0000_t202">
+            <v:stroke joinstyle="round" color2="#cb9a5b"/>
             <v:textbox style="mso-rotate-with-shape:t" inset="0,0,0,0">
               <w:txbxContent>
                 <w:p>
@@ -4261,7 +4261,7 @@
       </w:r>
       <w:r>
         <w:pict w14:anchorId="0F38D587">
-          <v:shape id="Shape128" o:spid="_x0000_s1107" style="position:absolute;margin-left:527.4pt;margin-top:142.65pt;width:.5pt;height:.55pt;z-index:-251707904;mso-wrap-style:none;mso-position-horizontal:absolute;mso-position-horizontal-relative:page;mso-position-vertical:absolute;mso-position-vertical-relative:page;v-text-anchor:middle" coordsize="19,19" path="m,18r18,l18,,,,,18e" fillcolor="black" stroked="f" strokecolor="#3465a4">
+          <v:shape id="Shape128" style="position:absolute;margin-left:527.4pt;margin-top:142.65pt;width:.5pt;height:.55pt;z-index:-251707904;mso-wrap-style:none;mso-position-horizontal:absolute;mso-position-horizontal-relative:page;mso-position-vertical:absolute;mso-position-vertical-relative:page;v-text-anchor:middle" coordsize="19,19" o:spid="_x0000_s1107" fillcolor="black" stroked="f" strokecolor="#3465a4" path="m,18r18,l18,,,,,18e">
             <v:stroke color2="#cb9a5b"/>
             <w10:wrap type="square" anchorx="margin" anchory="margin"/>
           </v:shape>
@@ -4269,7 +4269,7 @@
       </w:r>
       <w:r>
         <w:pict w14:anchorId="126460C1">
-          <v:shape id="Shape127" o:spid="_x0000_s1103" style="position:absolute;margin-left:527.4pt;margin-top:142.65pt;width:.5pt;height:.55pt;z-index:-251712000;mso-wrap-style:none;mso-position-horizontal:absolute;mso-position-horizontal-relative:page;mso-position-vertical:absolute;mso-position-vertical-relative:page;v-text-anchor:middle" coordsize="19,19" path="m,18r18,l18,,,,,18e" fillcolor="black" stroked="f" strokecolor="#3465a4">
+          <v:shape id="Shape127" style="position:absolute;margin-left:527.4pt;margin-top:142.65pt;width:.5pt;height:.55pt;z-index:-251712000;mso-wrap-style:none;mso-position-horizontal:absolute;mso-position-horizontal-relative:page;mso-position-vertical:absolute;mso-position-vertical-relative:page;v-text-anchor:middle" coordsize="19,19" o:spid="_x0000_s1103" fillcolor="black" stroked="f" strokecolor="#3465a4" path="m,18r18,l18,,,,,18e">
             <v:stroke color2="#cb9a5b"/>
             <w10:wrap type="square" anchorx="margin" anchory="margin"/>
           </v:shape>
@@ -4277,7 +4277,7 @@
       </w:r>
       <w:r>
         <w:pict w14:anchorId="2FE0953F">
-          <v:shape id="Shape126" o:spid="_x0000_s1099" style="position:absolute;margin-left:84.6pt;margin-top:142.65pt;width:442.8pt;height:.55pt;z-index:-251716096;mso-wrap-style:none;mso-position-horizontal:absolute;mso-position-horizontal-relative:page;mso-position-vertical:absolute;mso-position-vertical-relative:page;v-text-anchor:middle" coordsize="15623,19" path="m,18r15622,l15622,,,,,18e" fillcolor="black" stroked="f" strokecolor="#3465a4">
+          <v:shape id="Shape126" style="position:absolute;margin-left:84.6pt;margin-top:142.65pt;width:442.8pt;height:.55pt;z-index:-251716096;mso-wrap-style:none;mso-position-horizontal:absolute;mso-position-horizontal-relative:page;mso-position-vertical:absolute;mso-position-vertical-relative:page;v-text-anchor:middle" coordsize="15623,19" o:spid="_x0000_s1099" fillcolor="black" stroked="f" strokecolor="#3465a4" path="m,18r15622,l15622,,,,,18e">
             <v:stroke color2="#cb9a5b"/>
             <w10:wrap type="square" anchorx="margin" anchory="margin"/>
           </v:shape>
@@ -4285,7 +4285,7 @@
       </w:r>
       <w:r>
         <w:pict w14:anchorId="55CA5027">
-          <v:shape id="Shape125" o:spid="_x0000_s1095" style="position:absolute;margin-left:84.1pt;margin-top:142.65pt;width:.55pt;height:.55pt;z-index:-251720192;mso-wrap-style:none;mso-position-horizontal:absolute;mso-position-horizontal-relative:page;mso-position-vertical:absolute;mso-position-vertical-relative:page;v-text-anchor:middle" coordsize="20,19" path="m,18r19,l19,,,,,18e" fillcolor="black" stroked="f" strokecolor="#3465a4">
+          <v:shape id="Shape125" style="position:absolute;margin-left:84.1pt;margin-top:142.65pt;width:.55pt;height:.55pt;z-index:-251720192;mso-wrap-style:none;mso-position-horizontal:absolute;mso-position-horizontal-relative:page;mso-position-vertical:absolute;mso-position-vertical-relative:page;v-text-anchor:middle" coordsize="20,19" o:spid="_x0000_s1095" fillcolor="black" stroked="f" strokecolor="#3465a4" path="m,18r19,l19,,,,,18e">
             <v:stroke color2="#cb9a5b"/>
             <w10:wrap type="square" anchorx="margin" anchory="margin"/>
           </v:shape>
@@ -4293,7 +4293,7 @@
       </w:r>
       <w:r>
         <w:pict w14:anchorId="4D71BFD5">
-          <v:shape id="Shape124" o:spid="_x0000_s1092" style="position:absolute;margin-left:84.1pt;margin-top:142.65pt;width:.55pt;height:.55pt;z-index:-251723264;mso-wrap-style:none;mso-position-horizontal:absolute;mso-position-horizontal-relative:page;mso-position-vertical:absolute;mso-position-vertical-relative:page;v-text-anchor:middle" coordsize="20,19" path="m,18r19,l19,,,,,18e" fillcolor="black" stroked="f" strokecolor="#3465a4">
+          <v:shape id="Shape124" style="position:absolute;margin-left:84.1pt;margin-top:142.65pt;width:.55pt;height:.55pt;z-index:-251723264;mso-wrap-style:none;mso-position-horizontal:absolute;mso-position-horizontal-relative:page;mso-position-vertical:absolute;mso-position-vertical-relative:page;v-text-anchor:middle" coordsize="20,19" o:spid="_x0000_s1092" fillcolor="black" stroked="f" strokecolor="#3465a4" path="m,18r19,l19,,,,,18e">
             <v:stroke color2="#cb9a5b"/>
             <w10:wrap type="square" anchorx="margin" anchory="margin"/>
           </v:shape>
@@ -4301,8 +4301,8 @@
       </w:r>
       <w:r>
         <w:pict w14:anchorId="1FD93C27">
-          <v:shape id="Shape123" o:spid="_x0000_s1120" type="#_x0000_t202" style="position:absolute;margin-left:90pt;margin-top:129.2pt;width:416.15pt;height:12.75pt;z-index:-251694592;mso-wrap-style:none;mso-position-horizontal-relative:page;mso-position-vertical-relative:page" filled="f" stroked="f" strokecolor="#3465a4">
-            <v:stroke color2="#cb9a5b" joinstyle="round"/>
+          <v:shape id="Shape123" style="position:absolute;margin-left:90pt;margin-top:129.2pt;width:416.15pt;height:12.75pt;z-index:-251694592;mso-wrap-style:none;mso-position-horizontal-relative:page;mso-position-vertical-relative:page" o:spid="_x0000_s1120" filled="f" stroked="f" strokecolor="#3465a4" type="#_x0000_t202">
+            <v:stroke joinstyle="round" color2="#cb9a5b"/>
             <v:textbox style="mso-rotate-with-shape:t" inset="0,0,0,0">
               <w:txbxContent>
                 <w:p>
@@ -4354,7 +4354,7 @@
       </w:r>
       <w:r>
         <w:pict w14:anchorId="6BE55B9D">
-          <v:shape id="Shape122" o:spid="_x0000_s1115" style="position:absolute;margin-left:527.4pt;margin-top:128.05pt;width:.5pt;height:14.65pt;z-index:-251699712;mso-wrap-style:none;mso-position-horizontal:absolute;mso-position-horizontal-relative:page;mso-position-vertical:absolute;mso-position-vertical-relative:page;v-text-anchor:middle" coordsize="19,518" path="m,517r18,l18,,,,,517e" fillcolor="black" stroked="f" strokecolor="#3465a4">
+          <v:shape id="Shape122" style="position:absolute;margin-left:527.4pt;margin-top:128.05pt;width:.5pt;height:14.65pt;z-index:-251699712;mso-wrap-style:none;mso-position-horizontal:absolute;mso-position-horizontal-relative:page;mso-position-vertical:absolute;mso-position-vertical-relative:page;v-text-anchor:middle" coordsize="19,518" o:spid="_x0000_s1115" fillcolor="black" stroked="f" strokecolor="#3465a4" path="m,517r18,l18,,,,,517e">
             <v:stroke color2="#cb9a5b"/>
             <w10:wrap type="square" anchorx="margin" anchory="margin"/>
           </v:shape>
@@ -4362,7 +4362,7 @@
       </w:r>
       <w:r>
         <w:pict w14:anchorId="58F87FC2">
-          <v:shape id="Shape121" o:spid="_x0000_s1110" style="position:absolute;margin-left:84.1pt;margin-top:128.05pt;width:.55pt;height:14.65pt;z-index:-251704832;mso-wrap-style:none;mso-position-horizontal:absolute;mso-position-horizontal-relative:page;mso-position-vertical:absolute;mso-position-vertical-relative:page;v-text-anchor:middle" coordsize="20,518" path="m,517r19,l19,,,,,517e" fillcolor="black" stroked="f" strokecolor="#3465a4">
+          <v:shape id="Shape121" style="position:absolute;margin-left:84.1pt;margin-top:128.05pt;width:.55pt;height:14.65pt;z-index:-251704832;mso-wrap-style:none;mso-position-horizontal:absolute;mso-position-horizontal-relative:page;mso-position-vertical:absolute;mso-position-vertical-relative:page;v-text-anchor:middle" coordsize="20,518" o:spid="_x0000_s1110" fillcolor="black" stroked="f" strokecolor="#3465a4" path="m,517r19,l19,,,,,517e">
             <v:stroke color2="#cb9a5b"/>
             <w10:wrap type="square" anchorx="margin" anchory="margin"/>
           </v:shape>
@@ -4370,7 +4370,7 @@
       </w:r>
       <w:r>
         <w:pict w14:anchorId="504A1AB4">
-          <v:shape id="Shape120" o:spid="_x0000_s1087" style="position:absolute;margin-left:527.4pt;margin-top:127.55pt;width:.5pt;height:.5pt;z-index:-251728384;mso-wrap-style:none;mso-position-horizontal:absolute;mso-position-horizontal-relative:page;mso-position-vertical:absolute;mso-position-vertical-relative:page;v-text-anchor:middle" coordsize="19,19" path="m,18r18,l18,,,,,18e" fillcolor="black" stroked="f" strokecolor="#3465a4">
+          <v:shape id="Shape120" style="position:absolute;margin-left:527.4pt;margin-top:127.55pt;width:.5pt;height:.5pt;z-index:-251728384;mso-wrap-style:none;mso-position-horizontal:absolute;mso-position-horizontal-relative:page;mso-position-vertical:absolute;mso-position-vertical-relative:page;v-text-anchor:middle" coordsize="19,19" o:spid="_x0000_s1087" fillcolor="black" stroked="f" strokecolor="#3465a4" path="m,18r18,l18,,,,,18e">
             <v:stroke color2="#cb9a5b"/>
             <w10:wrap type="square" anchorx="margin" anchory="margin"/>
           </v:shape>
@@ -4378,8 +4378,8 @@
       </w:r>
       <w:r>
         <w:pict w14:anchorId="45EF5471">
-          <v:shape id="Shape131" o:spid="_x0000_s1131" type="#_x0000_t202" style="position:absolute;margin-left:89.95pt;margin-top:168.65pt;width:428.25pt;height:12.75pt;z-index:-251683328;mso-wrap-style:none;mso-position-horizontal-relative:page;mso-position-vertical-relative:page" filled="f" stroked="f" strokecolor="#3465a4">
-            <v:stroke color2="#cb9a5b" joinstyle="round"/>
+          <v:shape id="Shape131" style="position:absolute;margin-left:89.95pt;margin-top:168.65pt;width:428.25pt;height:12.75pt;z-index:-251683328;mso-wrap-style:none;mso-position-horizontal-relative:page;mso-position-vertical-relative:page" o:spid="_x0000_s1131" filled="f" stroked="f" strokecolor="#3465a4" type="#_x0000_t202">
+            <v:stroke joinstyle="round" color2="#cb9a5b"/>
             <v:textbox style="mso-rotate-with-shape:t" inset="0,0,0,0">
               <w:txbxContent>
                 <w:p>
@@ -4412,7 +4412,7 @@
       </w:r>
       <w:r>
         <w:pict w14:anchorId="09873FDB">
-          <v:shape id="Shape118" o:spid="_x0000_s1078" style="position:absolute;margin-left:84.6pt;margin-top:127.55pt;width:442.8pt;height:.5pt;z-index:-251737600;mso-wrap-style:none;mso-position-horizontal:absolute;mso-position-horizontal-relative:page;mso-position-vertical:absolute;mso-position-vertical-relative:page;v-text-anchor:middle" coordsize="15623,19" path="m,18r15622,l15622,,,,,18e" fillcolor="black" stroked="f" strokecolor="#3465a4">
+          <v:shape id="Shape118" style="position:absolute;margin-left:84.6pt;margin-top:127.55pt;width:442.8pt;height:.5pt;z-index:-251737600;mso-wrap-style:none;mso-position-horizontal:absolute;mso-position-horizontal-relative:page;mso-position-vertical:absolute;mso-position-vertical-relative:page;v-text-anchor:middle" coordsize="15623,19" o:spid="_x0000_s1078" fillcolor="black" stroked="f" strokecolor="#3465a4" path="m,18r15622,l15622,,,,,18e">
             <v:stroke color2="#cb9a5b"/>
             <w10:wrap type="square" anchorx="margin" anchory="margin"/>
           </v:shape>
@@ -4420,7 +4420,7 @@
       </w:r>
       <w:r>
         <w:pict w14:anchorId="24A96F01">
-          <v:shape id="Shape117" o:spid="_x0000_s1074" style="position:absolute;margin-left:84.1pt;margin-top:127.55pt;width:.55pt;height:.5pt;z-index:-251741696;mso-wrap-style:none;mso-position-horizontal:absolute;mso-position-horizontal-relative:page;mso-position-vertical:absolute;mso-position-vertical-relative:page;v-text-anchor:middle" coordsize="20,19" path="m,18r19,l19,,,,,18e" fillcolor="black" stroked="f" strokecolor="#3465a4">
+          <v:shape id="Shape117" style="position:absolute;margin-left:84.1pt;margin-top:127.55pt;width:.55pt;height:.5pt;z-index:-251741696;mso-wrap-style:none;mso-position-horizontal:absolute;mso-position-horizontal-relative:page;mso-position-vertical:absolute;mso-position-vertical-relative:page;v-text-anchor:middle" coordsize="20,19" o:spid="_x0000_s1074" fillcolor="black" stroked="f" strokecolor="#3465a4" path="m,18r19,l19,,,,,18e">
             <v:stroke color2="#cb9a5b"/>
             <w10:wrap type="square" anchorx="margin" anchory="margin"/>
           </v:shape>
@@ -4428,7 +4428,7 @@
       </w:r>
       <w:r>
         <w:pict w14:anchorId="131446EB">
-          <v:shape id="Shape116" o:spid="_x0000_s1071" style="position:absolute;margin-left:84.1pt;margin-top:127.55pt;width:.55pt;height:.5pt;z-index:-251744768;mso-wrap-style:none;mso-position-horizontal:absolute;mso-position-horizontal-relative:page;mso-position-vertical:absolute;mso-position-vertical-relative:page;v-text-anchor:middle" coordsize="20,19" path="m,18r19,l19,,,,,18e" fillcolor="black" stroked="f" strokecolor="#3465a4">
+          <v:shape id="Shape116" style="position:absolute;margin-left:84.1pt;margin-top:127.55pt;width:.55pt;height:.5pt;z-index:-251744768;mso-wrap-style:none;mso-position-horizontal:absolute;mso-position-horizontal-relative:page;mso-position-vertical:absolute;mso-position-vertical-relative:page;v-text-anchor:middle" coordsize="20,19" o:spid="_x0000_s1071" fillcolor="black" stroked="f" strokecolor="#3465a4" path="m,18r19,l19,,,,,18e">
             <v:stroke color2="#cb9a5b"/>
             <w10:wrap type="square" anchorx="margin" anchory="margin"/>
           </v:shape>
@@ -4436,31 +4436,31 @@
       </w:r>
       <w:r>
         <w:pict w14:anchorId="0BF158C7">
-          <v:shape id="Shape115" o:spid="_x0000_s1067" type="#_x0000_t202" style="position:absolute;margin-left:90pt;margin-top:115.05pt;width:.1pt;height:13.85pt;z-index:-251748864;mso-wrap-style:none;mso-position-horizontal-relative:page;mso-position-vertical-relative:page;v-text-anchor:middle" filled="f" stroked="f" strokecolor="#3465a4">
-            <v:stroke color2="#cb9a5b" joinstyle="round"/>
+          <v:shape id="Shape115" style="position:absolute;margin-left:90pt;margin-top:115.05pt;width:.1pt;height:13.85pt;z-index:-251748864;mso-wrap-style:none;mso-position-horizontal-relative:page;mso-position-vertical-relative:page;v-text-anchor:middle" o:spid="_x0000_s1067" filled="f" stroked="f" strokecolor="#3465a4" type="#_x0000_t202">
+            <v:stroke joinstyle="round" color2="#cb9a5b"/>
             <w10:wrap type="square" anchorx="margin" anchory="margin"/>
           </v:shape>
         </w:pict>
       </w:r>
       <w:r>
         <w:pict w14:anchorId="44E76EA2">
-          <v:shape id="Shape114" o:spid="_x0000_s1063" type="#_x0000_t202" style="position:absolute;margin-left:90pt;margin-top:102.45pt;width:.1pt;height:13.85pt;z-index:-251752960;mso-wrap-style:none;mso-position-horizontal-relative:page;mso-position-vertical-relative:page;v-text-anchor:middle" filled="f" stroked="f" strokecolor="#3465a4">
-            <v:stroke color2="#cb9a5b" joinstyle="round"/>
+          <v:shape id="Shape114" style="position:absolute;margin-left:90pt;margin-top:102.45pt;width:.1pt;height:13.85pt;z-index:-251752960;mso-wrap-style:none;mso-position-horizontal-relative:page;mso-position-vertical-relative:page;v-text-anchor:middle" o:spid="_x0000_s1063" filled="f" stroked="f" strokecolor="#3465a4" type="#_x0000_t202">
+            <v:stroke joinstyle="round" color2="#cb9a5b"/>
             <w10:wrap type="square" anchorx="margin" anchory="margin"/>
           </v:shape>
         </w:pict>
       </w:r>
       <w:r>
         <w:pict w14:anchorId="7D8C1A5C">
-          <v:shape id="Shape113" o:spid="_x0000_s1060" type="#_x0000_t202" style="position:absolute;margin-left:90pt;margin-top:89.7pt;width:.1pt;height:13.85pt;z-index:-251756032;mso-wrap-style:none;mso-position-horizontal-relative:page;mso-position-vertical-relative:page;v-text-anchor:middle" filled="f" stroked="f" strokecolor="#3465a4">
-            <v:stroke color2="#cb9a5b" joinstyle="round"/>
+          <v:shape id="Shape113" style="position:absolute;margin-left:90pt;margin-top:89.7pt;width:.1pt;height:13.85pt;z-index:-251756032;mso-wrap-style:none;mso-position-horizontal-relative:page;mso-position-vertical-relative:page;v-text-anchor:middle" o:spid="_x0000_s1060" filled="f" stroked="f" strokecolor="#3465a4" type="#_x0000_t202">
+            <v:stroke joinstyle="round" color2="#cb9a5b"/>
             <w10:wrap type="square" anchorx="margin" anchory="margin"/>
           </v:shape>
         </w:pict>
       </w:r>
       <w:r>
         <w:pict w14:anchorId="02DC2FA4">
-          <v:shape id="Shape112" o:spid="_x0000_s1054" style="position:absolute;margin-left:88.55pt;margin-top:88.05pt;width:434.9pt;height:.55pt;z-index:-251762176;mso-wrap-style:none;mso-position-horizontal:absolute;mso-position-horizontal-relative:page;mso-position-vertical:absolute;mso-position-vertical-relative:page;v-text-anchor:middle" coordsize="15343,19" path="m,18r15342,l15342,,,,,18e" fillcolor="black" stroked="f" strokecolor="#3465a4">
+          <v:shape id="Shape112" style="position:absolute;margin-left:88.55pt;margin-top:88.05pt;width:434.9pt;height:.55pt;z-index:-251762176;mso-wrap-style:none;mso-position-horizontal:absolute;mso-position-horizontal-relative:page;mso-position-vertical:absolute;mso-position-vertical-relative:page;v-text-anchor:middle" coordsize="15343,19" o:spid="_x0000_s1054" fillcolor="black" stroked="f" strokecolor="#3465a4" path="m,18r15342,l15342,,,,,18e">
             <v:stroke color2="#cb9a5b"/>
             <w10:wrap type="square" anchorx="margin" anchory="margin"/>
           </v:shape>
@@ -4468,16 +4468,16 @@
       </w:r>
       <w:r>
         <w:pict w14:anchorId="541C4F90">
-          <v:shape id="Shape111" o:spid="_x0000_s1052" type="#_x0000_t202" style="position:absolute;margin-left:388.8pt;margin-top:74.95pt;width:.1pt;height:13.85pt;z-index:-251764224;mso-wrap-style:none;mso-position-horizontal-relative:page;mso-position-vertical-relative:page;v-text-anchor:middle" filled="f" stroked="f" strokecolor="#3465a4">
-            <v:stroke color2="#cb9a5b" joinstyle="round"/>
+          <v:shape id="Shape111" style="position:absolute;margin-left:388.8pt;margin-top:74.95pt;width:.1pt;height:13.85pt;z-index:-251764224;mso-wrap-style:none;mso-position-horizontal-relative:page;mso-position-vertical-relative:page;v-text-anchor:middle" o:spid="_x0000_s1052" filled="f" stroked="f" strokecolor="#3465a4" type="#_x0000_t202">
+            <v:stroke joinstyle="round" color2="#cb9a5b"/>
             <w10:wrap type="square" anchorx="margin" anchory="margin"/>
           </v:shape>
         </w:pict>
       </w:r>
       <w:r>
         <w:pict w14:anchorId="5D252EDD">
-          <v:shape id="Shape110" o:spid="_x0000_s1044" type="#_x0000_t202" style="position:absolute;margin-left:90pt;margin-top:74.7pt;width:52.15pt;height:15.1pt;z-index:-251772416;mso-wrap-style:none;mso-position-horizontal-relative:page;mso-position-vertical-relative:page" filled="f" stroked="f" strokecolor="#3465a4">
-            <v:stroke color2="#cb9a5b" joinstyle="round"/>
+          <v:shape id="Shape110" style="position:absolute;margin-left:90pt;margin-top:74.7pt;width:52.15pt;height:15.1pt;z-index:-251772416;mso-wrap-style:none;mso-position-horizontal-relative:page;mso-position-vertical-relative:page" o:spid="_x0000_s1044" filled="f" stroked="f" strokecolor="#3465a4" type="#_x0000_t202">
+            <v:stroke joinstyle="round" color2="#cb9a5b"/>
             <v:textbox style="mso-rotate-with-shape:t" inset="0,0,0,0">
               <w:txbxContent>
                 <w:p>
@@ -4510,8 +4510,8 @@
       </w:r>
       <w:r>
         <w:pict w14:anchorId="7683C62C">
-          <v:shape id="Shape109" o:spid="_x0000_s1048" type="#_x0000_t202" style="position:absolute;margin-left:132.7pt;margin-top:72.25pt;width:250.9pt;height:16.2pt;z-index:-251768320;mso-wrap-style:none;mso-position-horizontal-relative:page;mso-position-vertical-relative:page" filled="f" stroked="f" strokecolor="#3465a4">
-            <v:stroke color2="#cb9a5b" joinstyle="round"/>
+          <v:shape id="Shape109" style="position:absolute;margin-left:132.7pt;margin-top:72.25pt;width:250.9pt;height:16.2pt;z-index:-251768320;mso-wrap-style:none;mso-position-horizontal-relative:page;mso-position-vertical-relative:page" o:spid="_x0000_s1048" filled="f" stroked="f" strokecolor="#3465a4" type="#_x0000_t202">
+            <v:stroke joinstyle="round" color2="#cb9a5b"/>
             <v:textbox style="mso-rotate-with-shape:t" inset="0,0,0,0">
               <w:txbxContent>
                 <w:p>
@@ -4544,15 +4544,15 @@
       </w:r>
       <w:r>
         <w:pict w14:anchorId="385689C9">
-          <v:shape id="Shape108" o:spid="_x0000_s1032" type="#_x0000_t202" style="position:absolute;margin-left:89.95pt;margin-top:47.75pt;width:.1pt;height:13.85pt;z-index:-251784704;mso-wrap-style:none;mso-position-horizontal-relative:page;mso-position-vertical-relative:page;v-text-anchor:middle" filled="f" stroked="f" strokecolor="#3465a4">
-            <v:stroke color2="#cb9a5b" joinstyle="round"/>
+          <v:shape id="Shape108" style="position:absolute;margin-left:89.95pt;margin-top:47.75pt;width:.1pt;height:13.85pt;z-index:-251784704;mso-wrap-style:none;mso-position-horizontal-relative:page;mso-position-vertical-relative:page;v-text-anchor:middle" o:spid="_x0000_s1032" filled="f" stroked="f" strokecolor="#3465a4" type="#_x0000_t202">
+            <v:stroke joinstyle="round" color2="#cb9a5b"/>
             <w10:wrap type="square" anchorx="margin" anchory="margin"/>
           </v:shape>
         </w:pict>
       </w:r>
       <w:r>
         <w:pict w14:anchorId="6AF0AAF9">
-          <v:shape id="Shape143" o:spid="_x0000_s1182" style="position:absolute;margin-left:527.4pt;margin-top:244.9pt;width:.5pt;height:14.65pt;z-index:-251631104;mso-wrap-style:none;mso-position-horizontal:absolute;mso-position-horizontal-relative:page;mso-position-vertical:absolute;mso-position-vertical-relative:page;v-text-anchor:middle" coordsize="19,518" path="m,517r18,l18,,,,,517e" fillcolor="black" stroked="f" strokecolor="#3465a4">
+          <v:shape id="Shape143" style="position:absolute;margin-left:527.4pt;margin-top:244.9pt;width:.5pt;height:14.65pt;z-index:-251631104;mso-wrap-style:none;mso-position-horizontal:absolute;mso-position-horizontal-relative:page;mso-position-vertical:absolute;mso-position-vertical-relative:page;v-text-anchor:middle" coordsize="19,518" o:spid="_x0000_s1182" fillcolor="black" stroked="f" strokecolor="#3465a4" path="m,517r18,l18,,,,,517e">
             <v:stroke color2="#cb9a5b"/>
             <w10:wrap type="square" anchorx="margin" anchory="margin"/>
           </v:shape>
@@ -4560,16 +4560,16 @@
       </w:r>
       <w:r>
         <w:pict w14:anchorId="2DDC132F">
-          <v:shape id="Shape154" o:spid="_x0000_s1201" type="#_x0000_t202" style="position:absolute;margin-left:90pt;margin-top:310.9pt;width:.1pt;height:13.85pt;z-index:-251611648;mso-wrap-style:none;mso-position-horizontal-relative:page;mso-position-vertical-relative:page;v-text-anchor:middle" filled="f" stroked="f" strokecolor="#3465a4">
-            <v:stroke color2="#cb9a5b" joinstyle="round"/>
+          <v:shape id="Shape154" style="position:absolute;margin-left:90pt;margin-top:310.9pt;width:.1pt;height:13.85pt;z-index:-251611648;mso-wrap-style:none;mso-position-horizontal-relative:page;mso-position-vertical-relative:page;v-text-anchor:middle" o:spid="_x0000_s1201" filled="f" stroked="f" strokecolor="#3465a4" type="#_x0000_t202">
+            <v:stroke joinstyle="round" color2="#cb9a5b"/>
             <w10:wrap type="square" anchorx="margin" anchory="margin"/>
           </v:shape>
         </w:pict>
       </w:r>
       <w:r>
         <w:pict w14:anchorId="6ED8CE4F">
-          <v:shape id="Shape153" o:spid="_x0000_s1198" type="#_x0000_t202" style="position:absolute;margin-left:90pt;margin-top:298.15pt;width:332.6pt;height:12.75pt;z-index:-251614720;mso-wrap-style:none;mso-position-horizontal-relative:page;mso-position-vertical-relative:page" filled="f" stroked="f" strokecolor="#3465a4">
-            <v:stroke color2="#cb9a5b" joinstyle="round"/>
+          <v:shape id="Shape153" style="position:absolute;margin-left:90pt;margin-top:298.15pt;width:332.6pt;height:12.75pt;z-index:-251614720;mso-wrap-style:none;mso-position-horizontal-relative:page;mso-position-vertical-relative:page" o:spid="_x0000_s1198" filled="f" stroked="f" strokecolor="#3465a4" type="#_x0000_t202">
+            <v:stroke joinstyle="round" color2="#cb9a5b"/>
             <v:textbox style="mso-rotate-with-shape:t" inset="0,0,0,0">
               <w:txbxContent>
                 <w:p>
@@ -4602,8 +4602,8 @@
       </w:r>
       <w:r>
         <w:pict w14:anchorId="0E6F9D8B">
-          <v:shape id="Shape152" o:spid="_x0000_s1195" type="#_x0000_t202" style="position:absolute;margin-left:90pt;margin-top:285.55pt;width:406.6pt;height:12.75pt;z-index:-251617792;mso-wrap-style:none;mso-position-horizontal-relative:page;mso-position-vertical-relative:page" filled="f" stroked="f" strokecolor="#3465a4">
-            <v:stroke color2="#cb9a5b" joinstyle="round"/>
+          <v:shape id="Shape152" style="position:absolute;margin-left:90pt;margin-top:285.55pt;width:406.6pt;height:12.75pt;z-index:-251617792;mso-wrap-style:none;mso-position-horizontal-relative:page;mso-position-vertical-relative:page" o:spid="_x0000_s1195" filled="f" stroked="f" strokecolor="#3465a4" type="#_x0000_t202">
+            <v:stroke joinstyle="round" color2="#cb9a5b"/>
             <v:textbox style="mso-rotate-with-shape:t" inset="0,0,0,0">
               <w:txbxContent>
                 <w:p>
@@ -4636,8 +4636,8 @@
       </w:r>
       <w:r>
         <w:pict w14:anchorId="6AFBA640">
-          <v:shape id="Shape151" o:spid="_x0000_s1192" type="#_x0000_t202" style="position:absolute;margin-left:90pt;margin-top:272.85pt;width:422.55pt;height:12.75pt;z-index:-251620864;mso-wrap-style:none;mso-position-horizontal-relative:page;mso-position-vertical-relative:page" filled="f" stroked="f" strokecolor="#3465a4">
-            <v:stroke color2="#cb9a5b" joinstyle="round"/>
+          <v:shape id="Shape151" style="position:absolute;margin-left:90pt;margin-top:272.85pt;width:422.55pt;height:12.75pt;z-index:-251620864;mso-wrap-style:none;mso-position-horizontal-relative:page;mso-position-vertical-relative:page" o:spid="_x0000_s1192" filled="f" stroked="f" strokecolor="#3465a4" type="#_x0000_t202">
+            <v:stroke joinstyle="round" color2="#cb9a5b"/>
             <v:textbox style="mso-rotate-with-shape:t" inset="0,0,0,0">
               <w:txbxContent>
                 <w:p>
@@ -4670,8 +4670,8 @@
       </w:r>
       <w:r>
         <w:pict w14:anchorId="5325CD66">
-          <v:shape id="Shape150" o:spid="_x0000_s1189" type="#_x0000_t202" style="position:absolute;margin-left:90pt;margin-top:260.2pt;width:401.4pt;height:12.75pt;z-index:-251623936;mso-wrap-style:none;mso-position-horizontal-relative:page;mso-position-vertical-relative:page" filled="f" stroked="f" strokecolor="#3465a4">
-            <v:stroke color2="#cb9a5b" joinstyle="round"/>
+          <v:shape id="Shape150" style="position:absolute;margin-left:90pt;margin-top:260.2pt;width:401.4pt;height:12.75pt;z-index:-251623936;mso-wrap-style:none;mso-position-horizontal-relative:page;mso-position-vertical-relative:page" o:spid="_x0000_s1189" filled="f" stroked="f" strokecolor="#3465a4" type="#_x0000_t202">
+            <v:stroke joinstyle="round" color2="#cb9a5b"/>
             <v:textbox style="mso-rotate-with-shape:t" inset="0,0,0,0">
               <w:txbxContent>
                 <w:p>
@@ -4704,7 +4704,7 @@
       </w:r>
       <w:r>
         <w:pict w14:anchorId="6C45AE79">
-          <v:shape id="Shape149" o:spid="_x0000_s1176" style="position:absolute;margin-left:527.4pt;margin-top:259.55pt;width:.5pt;height:.5pt;z-index:-251637248;mso-wrap-style:none;mso-position-horizontal:absolute;mso-position-horizontal-relative:page;mso-position-vertical:absolute;mso-position-vertical-relative:page;v-text-anchor:middle" coordsize="19,19" path="m,18r18,l18,,,,,18e" fillcolor="black" stroked="f" strokecolor="#3465a4">
+          <v:shape id="Shape149" style="position:absolute;margin-left:527.4pt;margin-top:259.55pt;width:.5pt;height:.5pt;z-index:-251637248;mso-wrap-style:none;mso-position-horizontal:absolute;mso-position-horizontal-relative:page;mso-position-vertical:absolute;mso-position-vertical-relative:page;v-text-anchor:middle" coordsize="19,19" o:spid="_x0000_s1176" fillcolor="black" stroked="f" strokecolor="#3465a4" path="m,18r18,l18,,,,,18e">
             <v:stroke color2="#cb9a5b"/>
             <w10:wrap type="square" anchorx="margin" anchory="margin"/>
           </v:shape>
@@ -4712,7 +4712,7 @@
       </w:r>
       <w:r>
         <w:pict w14:anchorId="484351CA">
-          <v:shape id="Shape148" o:spid="_x0000_s1173" style="position:absolute;margin-left:527.4pt;margin-top:259.55pt;width:.5pt;height:.5pt;z-index:-251640320;mso-wrap-style:none;mso-position-horizontal:absolute;mso-position-horizontal-relative:page;mso-position-vertical:absolute;mso-position-vertical-relative:page;v-text-anchor:middle" coordsize="19,19" path="m,18r18,l18,,,,,18e" fillcolor="black" stroked="f" strokecolor="#3465a4">
+          <v:shape id="Shape148" style="position:absolute;margin-left:527.4pt;margin-top:259.55pt;width:.5pt;height:.5pt;z-index:-251640320;mso-wrap-style:none;mso-position-horizontal:absolute;mso-position-horizontal-relative:page;mso-position-vertical:absolute;mso-position-vertical-relative:page;v-text-anchor:middle" coordsize="19,19" o:spid="_x0000_s1173" fillcolor="black" stroked="f" strokecolor="#3465a4" path="m,18r18,l18,,,,,18e">
             <v:stroke color2="#cb9a5b"/>
             <w10:wrap type="square" anchorx="margin" anchory="margin"/>
           </v:shape>
@@ -4720,7 +4720,7 @@
       </w:r>
       <w:r>
         <w:pict w14:anchorId="59A599B5">
-          <v:shape id="Shape147" o:spid="_x0000_s1170" style="position:absolute;margin-left:84.6pt;margin-top:259.55pt;width:442.8pt;height:.5pt;z-index:-251643392;mso-wrap-style:none;mso-position-horizontal:absolute;mso-position-horizontal-relative:page;mso-position-vertical:absolute;mso-position-vertical-relative:page;v-text-anchor:middle" coordsize="15623,19" path="m,18r15622,l15622,,,,,18e" fillcolor="black" stroked="f" strokecolor="#3465a4">
+          <v:shape id="Shape147" style="position:absolute;margin-left:84.6pt;margin-top:259.55pt;width:442.8pt;height:.5pt;z-index:-251643392;mso-wrap-style:none;mso-position-horizontal:absolute;mso-position-horizontal-relative:page;mso-position-vertical:absolute;mso-position-vertical-relative:page;v-text-anchor:middle" coordsize="15623,19" o:spid="_x0000_s1170" fillcolor="black" stroked="f" strokecolor="#3465a4" path="m,18r15622,l15622,,,,,18e">
             <v:stroke color2="#cb9a5b"/>
             <w10:wrap type="square" anchorx="margin" anchory="margin"/>
           </v:shape>
@@ -4728,7 +4728,7 @@
       </w:r>
       <w:r>
         <w:pict w14:anchorId="4106A11A">
-          <v:shape id="Shape146" o:spid="_x0000_s1167" style="position:absolute;margin-left:84.1pt;margin-top:259.55pt;width:.55pt;height:.5pt;z-index:-251646464;mso-wrap-style:none;mso-position-horizontal:absolute;mso-position-horizontal-relative:page;mso-position-vertical:absolute;mso-position-vertical-relative:page;v-text-anchor:middle" coordsize="20,19" path="m,18r19,l19,,,,,18e" fillcolor="black" stroked="f" strokecolor="#3465a4">
+          <v:shape id="Shape146" style="position:absolute;margin-left:84.1pt;margin-top:259.55pt;width:.55pt;height:.5pt;z-index:-251646464;mso-wrap-style:none;mso-position-horizontal:absolute;mso-position-horizontal-relative:page;mso-position-vertical:absolute;mso-position-vertical-relative:page;v-text-anchor:middle" coordsize="20,19" o:spid="_x0000_s1167" fillcolor="black" stroked="f" strokecolor="#3465a4" path="m,18r19,l19,,,,,18e">
             <v:stroke color2="#cb9a5b"/>
             <w10:wrap type="square" anchorx="margin" anchory="margin"/>
           </v:shape>
@@ -4736,7 +4736,7 @@
       </w:r>
       <w:r>
         <w:pict w14:anchorId="365F2EF3">
-          <v:shape id="Shape145" o:spid="_x0000_s1164" style="position:absolute;margin-left:84.1pt;margin-top:259.55pt;width:.55pt;height:.5pt;z-index:-251649536;mso-wrap-style:none;mso-position-horizontal:absolute;mso-position-horizontal-relative:page;mso-position-vertical:absolute;mso-position-vertical-relative:page;v-text-anchor:middle" coordsize="20,19" path="m,18r19,l19,,,,,18e" fillcolor="black" stroked="f" strokecolor="#3465a4">
+          <v:shape id="Shape145" style="position:absolute;margin-left:84.1pt;margin-top:259.55pt;width:.55pt;height:.5pt;z-index:-251649536;mso-wrap-style:none;mso-position-horizontal:absolute;mso-position-horizontal-relative:page;mso-position-vertical:absolute;mso-position-vertical-relative:page;v-text-anchor:middle" coordsize="20,19" o:spid="_x0000_s1164" fillcolor="black" stroked="f" strokecolor="#3465a4" path="m,18r19,l19,,,,,18e">
             <v:stroke color2="#cb9a5b"/>
             <w10:wrap type="square" anchorx="margin" anchory="margin"/>
           </v:shape>
@@ -4744,8 +4744,8 @@
       </w:r>
       <w:r>
         <w:pict w14:anchorId="7C98E535">
-          <v:shape id="Shape144" o:spid="_x0000_s1184" type="#_x0000_t202" style="position:absolute;margin-left:90pt;margin-top:246.1pt;width:360.9pt;height:12.75pt;z-index:-251629056;mso-wrap-style:none;mso-position-horizontal-relative:page;mso-position-vertical-relative:page" filled="f" stroked="f" strokecolor="#3465a4">
-            <v:stroke color2="#cb9a5b" joinstyle="round"/>
+          <v:shape id="Shape144" style="position:absolute;margin-left:90pt;margin-top:246.1pt;width:360.9pt;height:12.75pt;z-index:-251629056;mso-wrap-style:none;mso-position-horizontal-relative:page;mso-position-vertical-relative:page" o:spid="_x0000_s1184" filled="f" stroked="f" strokecolor="#3465a4" type="#_x0000_t202">
+            <v:stroke joinstyle="round" color2="#cb9a5b"/>
             <v:textbox style="mso-rotate-with-shape:t" inset="0,0,0,0">
               <w:txbxContent>
                 <w:p>
@@ -4797,8 +4797,8 @@
       </w:r>
       <w:r>
         <w:pict w14:anchorId="109E26A8">
-          <v:shape id="Shape107" o:spid="_x0000_s1028" type="#_x0000_t202" style="position:absolute;margin-left:470.85pt;margin-top:36.1pt;width:51.2pt;height:11.5pt;z-index:-251788800;mso-wrap-style:none;mso-position-horizontal-relative:page;mso-position-vertical-relative:page" filled="f" stroked="f" strokecolor="#3465a4">
-            <v:stroke color2="#cb9a5b" joinstyle="round"/>
+          <v:shape id="Shape107" style="position:absolute;margin-left:470.85pt;margin-top:36.1pt;width:51.2pt;height:11.5pt;z-index:-251788800;mso-wrap-style:none;mso-position-horizontal-relative:page;mso-position-vertical-relative:page" o:spid="_x0000_s1028" filled="f" stroked="f" strokecolor="#3465a4" type="#_x0000_t202">
+            <v:stroke joinstyle="round" color2="#cb9a5b"/>
             <v:textbox style="mso-rotate-with-shape:t" inset="0,0,0,0">
               <w:txbxContent>
                 <w:p>
@@ -4867,7 +4867,7 @@
       </w:r>
       <w:r>
         <w:pict w14:anchorId="1E3DAD03">
-          <v:shape id="Shape142" o:spid="_x0000_s1162" style="position:absolute;margin-left:527.4pt;margin-top:244.45pt;width:.5pt;height:.5pt;z-index:-251651584;mso-wrap-style:none;mso-position-horizontal:absolute;mso-position-horizontal-relative:page;mso-position-vertical:absolute;mso-position-vertical-relative:page;v-text-anchor:middle" coordsize="19,19" path="m,18r18,l18,,,,,18e" fillcolor="black" stroked="f" strokecolor="#3465a4">
+          <v:shape id="Shape142" style="position:absolute;margin-left:527.4pt;margin-top:244.45pt;width:.5pt;height:.5pt;z-index:-251651584;mso-wrap-style:none;mso-position-horizontal:absolute;mso-position-horizontal-relative:page;mso-position-vertical:absolute;mso-position-vertical-relative:page;v-text-anchor:middle" coordsize="19,19" o:spid="_x0000_s1162" fillcolor="black" stroked="f" strokecolor="#3465a4" path="m,18r18,l18,,,,,18e">
             <v:stroke color2="#cb9a5b"/>
             <w10:wrap type="square" anchorx="margin" anchory="margin"/>
           </v:shape>
@@ -4875,7 +4875,7 @@
       </w:r>
       <w:r>
         <w:pict w14:anchorId="3F23057C">
-          <v:shape id="Shape141" o:spid="_x0000_s1159" style="position:absolute;margin-left:527.4pt;margin-top:244.45pt;width:.5pt;height:.5pt;z-index:-251654656;mso-wrap-style:none;mso-position-horizontal:absolute;mso-position-horizontal-relative:page;mso-position-vertical:absolute;mso-position-vertical-relative:page;v-text-anchor:middle" coordsize="19,19" path="m,18r18,l18,,,,,18e" fillcolor="black" stroked="f" strokecolor="#3465a4">
+          <v:shape id="Shape141" style="position:absolute;margin-left:527.4pt;margin-top:244.45pt;width:.5pt;height:.5pt;z-index:-251654656;mso-wrap-style:none;mso-position-horizontal:absolute;mso-position-horizontal-relative:page;mso-position-vertical:absolute;mso-position-vertical-relative:page;v-text-anchor:middle" coordsize="19,19" o:spid="_x0000_s1159" fillcolor="black" stroked="f" strokecolor="#3465a4" path="m,18r18,l18,,,,,18e">
             <v:stroke color2="#cb9a5b"/>
             <w10:wrap type="square" anchorx="margin" anchory="margin"/>
           </v:shape>
@@ -4883,7 +4883,7 @@
       </w:r>
       <w:r>
         <w:pict w14:anchorId="3D964522">
-          <v:shape id="Shape140" o:spid="_x0000_s1156" style="position:absolute;margin-left:84.6pt;margin-top:244.45pt;width:442.8pt;height:.5pt;z-index:-251657728;mso-wrap-style:none;mso-position-horizontal:absolute;mso-position-horizontal-relative:page;mso-position-vertical:absolute;mso-position-vertical-relative:page;v-text-anchor:middle" coordsize="15623,19" path="m,18r15622,l15622,,,,,18e" fillcolor="black" stroked="f" strokecolor="#3465a4">
+          <v:shape id="Shape140" style="position:absolute;margin-left:84.6pt;margin-top:244.45pt;width:442.8pt;height:.5pt;z-index:-251657728;mso-wrap-style:none;mso-position-horizontal:absolute;mso-position-horizontal-relative:page;mso-position-vertical:absolute;mso-position-vertical-relative:page;v-text-anchor:middle" coordsize="15623,19" o:spid="_x0000_s1156" fillcolor="black" stroked="f" strokecolor="#3465a4" path="m,18r15622,l15622,,,,,18e">
             <v:stroke color2="#cb9a5b"/>
             <w10:wrap type="square" anchorx="margin" anchory="margin"/>
           </v:shape>
@@ -4891,7 +4891,7 @@
       </w:r>
       <w:r>
         <w:pict w14:anchorId="48E6F015">
-          <v:shape id="Shape139" o:spid="_x0000_s1178" style="position:absolute;margin-left:84.1pt;margin-top:244.9pt;width:.55pt;height:14.65pt;z-index:-251635200;mso-wrap-style:none;mso-position-horizontal:absolute;mso-position-horizontal-relative:page;mso-position-vertical:absolute;mso-position-vertical-relative:page;v-text-anchor:middle" coordsize="20,518" path="m,517r19,l19,,,,,517e" fillcolor="black" stroked="f" strokecolor="#3465a4">
+          <v:shape id="Shape139" style="position:absolute;margin-left:84.1pt;margin-top:244.9pt;width:.55pt;height:14.65pt;z-index:-251635200;mso-wrap-style:none;mso-position-horizontal:absolute;mso-position-horizontal-relative:page;mso-position-vertical:absolute;mso-position-vertical-relative:page;v-text-anchor:middle" coordsize="20,518" o:spid="_x0000_s1178" fillcolor="black" stroked="f" strokecolor="#3465a4" path="m,517r19,l19,,,,,517e">
             <v:stroke color2="#cb9a5b"/>
             <w10:wrap type="square" anchorx="margin" anchory="margin"/>
           </v:shape>
@@ -4899,7 +4899,7 @@
       </w:r>
       <w:r>
         <w:pict w14:anchorId="5E954173">
-          <v:shape id="Shape138" o:spid="_x0000_s1152" style="position:absolute;margin-left:84.1pt;margin-top:244.45pt;width:.55pt;height:.5pt;z-index:-251661824;mso-wrap-style:none;mso-position-horizontal:absolute;mso-position-horizontal-relative:page;mso-position-vertical:absolute;mso-position-vertical-relative:page;v-text-anchor:middle" coordsize="20,19" path="m,18r19,l19,,,,,18e" fillcolor="black" stroked="f" strokecolor="#3465a4">
+          <v:shape id="Shape138" style="position:absolute;margin-left:84.1pt;margin-top:244.45pt;width:.55pt;height:.5pt;z-index:-251661824;mso-wrap-style:none;mso-position-horizontal:absolute;mso-position-horizontal-relative:page;mso-position-vertical:absolute;mso-position-vertical-relative:page;v-text-anchor:middle" coordsize="20,19" o:spid="_x0000_s1152" fillcolor="black" stroked="f" strokecolor="#3465a4" path="m,18r19,l19,,,,,18e">
             <v:stroke color2="#cb9a5b"/>
             <w10:wrap type="square" anchorx="margin" anchory="margin"/>
           </v:shape>
@@ -4907,7 +4907,7 @@
       </w:r>
       <w:r>
         <w:pict w14:anchorId="1EFCC13B">
-          <v:shape id="Shape137" o:spid="_x0000_s1150" style="position:absolute;margin-left:84.1pt;margin-top:244.45pt;width:.55pt;height:.5pt;z-index:-251663872;mso-wrap-style:none;mso-position-horizontal:absolute;mso-position-horizontal-relative:page;mso-position-vertical:absolute;mso-position-vertical-relative:page;v-text-anchor:middle" coordsize="20,19" path="m,18r19,l19,,,,,18e" fillcolor="black" stroked="f" strokecolor="#3465a4">
+          <v:shape id="Shape137" style="position:absolute;margin-left:84.1pt;margin-top:244.45pt;width:.55pt;height:.5pt;z-index:-251663872;mso-wrap-style:none;mso-position-horizontal:absolute;mso-position-horizontal-relative:page;mso-position-vertical:absolute;mso-position-vertical-relative:page;v-text-anchor:middle" coordsize="20,19" o:spid="_x0000_s1150" fillcolor="black" stroked="f" strokecolor="#3465a4" path="m,18r19,l19,,,,,18e">
             <v:stroke color2="#cb9a5b"/>
             <w10:wrap type="square" anchorx="margin" anchory="margin"/>
           </v:shape>
@@ -4915,24 +4915,24 @@
       </w:r>
       <w:r>
         <w:pict w14:anchorId="618DAFDA">
-          <v:shape id="Shape136" o:spid="_x0000_s1147" type="#_x0000_t202" style="position:absolute;margin-left:89.95pt;margin-top:231.9pt;width:.1pt;height:13.85pt;z-index:-251666944;mso-wrap-style:none;mso-position-horizontal-relative:page;mso-position-vertical-relative:page;v-text-anchor:middle" filled="f" stroked="f" strokecolor="#3465a4">
-            <v:stroke color2="#cb9a5b" joinstyle="round"/>
+          <v:shape id="Shape136" style="position:absolute;margin-left:89.95pt;margin-top:231.9pt;width:.1pt;height:13.85pt;z-index:-251666944;mso-wrap-style:none;mso-position-horizontal-relative:page;mso-position-vertical-relative:page;v-text-anchor:middle" o:spid="_x0000_s1147" filled="f" stroked="f" strokecolor="#3465a4" type="#_x0000_t202">
+            <v:stroke joinstyle="round" color2="#cb9a5b"/>
             <w10:wrap type="square" anchorx="margin" anchory="margin"/>
           </v:shape>
         </w:pict>
       </w:r>
       <w:r>
         <w:pict w14:anchorId="13A0199C">
-          <v:shape id="Shape135" o:spid="_x0000_s1144" type="#_x0000_t202" style="position:absolute;margin-left:89.95pt;margin-top:219.3pt;width:.1pt;height:13.85pt;z-index:-251670016;mso-wrap-style:none;mso-position-horizontal-relative:page;mso-position-vertical-relative:page;v-text-anchor:middle" filled="f" stroked="f" strokecolor="#3465a4">
-            <v:stroke color2="#cb9a5b" joinstyle="round"/>
+          <v:shape id="Shape135" style="position:absolute;margin-left:89.95pt;margin-top:219.3pt;width:.1pt;height:13.85pt;z-index:-251670016;mso-wrap-style:none;mso-position-horizontal-relative:page;mso-position-vertical-relative:page;v-text-anchor:middle" o:spid="_x0000_s1144" filled="f" stroked="f" strokecolor="#3465a4" type="#_x0000_t202">
+            <v:stroke joinstyle="round" color2="#cb9a5b"/>
             <w10:wrap type="square" anchorx="margin" anchory="margin"/>
           </v:shape>
         </w:pict>
       </w:r>
       <w:r>
         <w:pict w14:anchorId="0003403B">
-          <v:shape id="Shape134" o:spid="_x0000_s1141" type="#_x0000_t202" style="position:absolute;margin-left:89.95pt;margin-top:206.6pt;width:406.95pt;height:12.75pt;z-index:-251673088;mso-wrap-style:none;mso-position-horizontal-relative:page;mso-position-vertical-relative:page" filled="f" stroked="f" strokecolor="#3465a4">
-            <v:stroke color2="#cb9a5b" joinstyle="round"/>
+          <v:shape id="Shape134" style="position:absolute;margin-left:89.95pt;margin-top:206.6pt;width:406.95pt;height:12.75pt;z-index:-251673088;mso-wrap-style:none;mso-position-horizontal-relative:page;mso-position-vertical-relative:page" o:spid="_x0000_s1141" filled="f" stroked="f" strokecolor="#3465a4" type="#_x0000_t202">
+            <v:stroke joinstyle="round" color2="#cb9a5b"/>
             <v:textbox style="mso-rotate-with-shape:t" inset="0,0,0,0">
               <w:txbxContent>
                 <w:p>
@@ -4965,8 +4965,8 @@
       </w:r>
       <w:r>
         <w:pict w14:anchorId="17C3C0A6">
-          <v:shape id="Shape133" o:spid="_x0000_s1137" type="#_x0000_t202" style="position:absolute;margin-left:89.95pt;margin-top:193.95pt;width:420.1pt;height:12.75pt;z-index:-251677184;mso-wrap-style:none;mso-position-horizontal-relative:page;mso-position-vertical-relative:page" filled="f" stroked="f" strokecolor="#3465a4">
-            <v:stroke color2="#cb9a5b" joinstyle="round"/>
+          <v:shape id="Shape133" style="position:absolute;margin-left:89.95pt;margin-top:193.95pt;width:420.1pt;height:12.75pt;z-index:-251677184;mso-wrap-style:none;mso-position-horizontal-relative:page;mso-position-vertical-relative:page" o:spid="_x0000_s1137" filled="f" stroked="f" strokecolor="#3465a4" type="#_x0000_t202">
+            <v:stroke joinstyle="round" color2="#cb9a5b"/>
             <v:textbox style="mso-rotate-with-shape:t" inset="0,0,0,0">
               <w:txbxContent>
                 <w:p>
@@ -4999,8 +4999,8 @@
       </w:r>
       <w:r>
         <w:pict w14:anchorId="4BC25009">
-          <v:shape id="Shape132" o:spid="_x0000_s1134" type="#_x0000_t202" style="position:absolute;margin-left:89.95pt;margin-top:181.4pt;width:410.35pt;height:12.75pt;z-index:-251680256;mso-wrap-style:none;mso-position-horizontal-relative:page;mso-position-vertical-relative:page" filled="f" stroked="f" strokecolor="#3465a4">
-            <v:stroke color2="#cb9a5b" joinstyle="round"/>
+          <v:shape id="Shape132" style="position:absolute;margin-left:89.95pt;margin-top:181.4pt;width:410.35pt;height:12.75pt;z-index:-251680256;mso-wrap-style:none;mso-position-horizontal-relative:page;mso-position-vertical-relative:page" o:spid="_x0000_s1134" filled="f" stroked="f" strokecolor="#3465a4" type="#_x0000_t202">
+            <v:stroke joinstyle="round" color2="#cb9a5b"/>
             <v:textbox style="mso-rotate-with-shape:t" inset="0,0,0,0">
               <w:txbxContent>
                 <w:p>
@@ -5035,8 +5035,8 @@
     <w:p>
       <w:r>
         <w:pict w14:anchorId="7885459E">
-          <v:shape id="Shape246" o:spid="_x0000_s1188" type="#_x0000_t202" style="position:absolute;margin-left:89.95pt;margin-top:553pt;width:9.2pt;height:12.75pt;z-index:-251624960;mso-wrap-style:none;mso-position-horizontal-relative:page;mso-position-vertical-relative:page" filled="f" stroked="f" strokecolor="#3465a4">
-            <v:stroke color2="#cb9a5b" joinstyle="round"/>
+          <v:shape id="Shape246" style="position:absolute;margin-left:89.95pt;margin-top:553pt;width:9.2pt;height:12.75pt;z-index:-251624960;mso-wrap-style:none;mso-position-horizontal-relative:page;mso-position-vertical-relative:page" o:spid="_x0000_s1188" filled="f" stroked="f" strokecolor="#3465a4" type="#_x0000_t202">
+            <v:stroke joinstyle="round" color2="#cb9a5b"/>
             <v:textbox style="mso-rotate-with-shape:t" inset="0,0,0,0">
               <w:txbxContent>
                 <w:p>
@@ -5069,8 +5069,8 @@
       </w:r>
       <w:r>
         <w:pict w14:anchorId="2BCCA68D">
-          <v:shape id="Shape232" o:spid="_x0000_s1145" type="#_x0000_t202" style="position:absolute;margin-left:89.95pt;margin-top:389.8pt;width:428.15pt;height:12.75pt;z-index:-251668992;mso-wrap-style:none;mso-position-horizontal-relative:page;mso-position-vertical-relative:page" filled="f" stroked="f" strokecolor="#3465a4">
-            <v:stroke color2="#cb9a5b" joinstyle="round"/>
+          <v:shape id="Shape232" style="position:absolute;margin-left:89.95pt;margin-top:389.8pt;width:428.15pt;height:12.75pt;z-index:-251668992;mso-wrap-style:none;mso-position-horizontal-relative:page;mso-position-vertical-relative:page" o:spid="_x0000_s1145" filled="f" stroked="f" strokecolor="#3465a4" type="#_x0000_t202">
+            <v:stroke joinstyle="round" color2="#cb9a5b"/>
             <v:textbox style="mso-rotate-with-shape:t" inset="0,0,0,0">
               <w:txbxContent>
                 <w:p>
@@ -5101,16 +5101,16 @@
       </w:r>
       <w:r>
         <w:pict w14:anchorId="651E3547">
-          <v:shape id="Shape233" o:spid="_x0000_s1148" type="#_x0000_t202" style="position:absolute;margin-left:89.95pt;margin-top:402.5pt;width:.1pt;height:13.85pt;z-index:-251665920;mso-wrap-style:none;mso-position-horizontal-relative:page;mso-position-vertical-relative:page;v-text-anchor:middle" filled="f" stroked="f" strokecolor="#3465a4">
-            <v:stroke color2="#cb9a5b" joinstyle="round"/>
+          <v:shape id="Shape233" style="position:absolute;margin-left:89.95pt;margin-top:402.5pt;width:.1pt;height:13.85pt;z-index:-251665920;mso-wrap-style:none;mso-position-horizontal-relative:page;mso-position-vertical-relative:page;v-text-anchor:middle" o:spid="_x0000_s1148" filled="f" stroked="f" strokecolor="#3465a4" type="#_x0000_t202">
+            <v:stroke joinstyle="round" color2="#cb9a5b"/>
             <w10:wrap type="square" anchorx="margin" anchory="margin"/>
           </v:shape>
         </w:pict>
       </w:r>
       <w:r>
         <w:pict w14:anchorId="52EEDEA0">
-          <v:shape id="Shape234" o:spid="_x0000_s1151" type="#_x0000_t202" style="position:absolute;margin-left:89.95pt;margin-top:421.15pt;width:9.2pt;height:12.75pt;z-index:-251662848;mso-wrap-style:none;mso-position-horizontal-relative:page;mso-position-vertical-relative:page" filled="f" stroked="f" strokecolor="#3465a4">
-            <v:stroke color2="#cb9a5b" joinstyle="round"/>
+          <v:shape id="Shape234" style="position:absolute;margin-left:89.95pt;margin-top:421.15pt;width:9.2pt;height:12.75pt;z-index:-251662848;mso-wrap-style:none;mso-position-horizontal-relative:page;mso-position-vertical-relative:page" o:spid="_x0000_s1151" filled="f" stroked="f" strokecolor="#3465a4" type="#_x0000_t202">
+            <v:stroke joinstyle="round" color2="#cb9a5b"/>
             <v:textbox style="mso-rotate-with-shape:t" inset="0,0,0,0">
               <w:txbxContent>
                 <w:p>
@@ -5143,8 +5143,8 @@
       </w:r>
       <w:r>
         <w:pict w14:anchorId="30DF874D">
-          <v:shape id="Shape235" o:spid="_x0000_s1154" type="#_x0000_t202" style="position:absolute;margin-left:107.85pt;margin-top:421.15pt;width:409.8pt;height:12.75pt;z-index:-251659776;mso-wrap-style:none;mso-position-horizontal-relative:page;mso-position-vertical-relative:page" filled="f" stroked="f" strokecolor="#3465a4">
-            <v:stroke color2="#cb9a5b" joinstyle="round"/>
+          <v:shape id="Shape235" style="position:absolute;margin-left:107.85pt;margin-top:421.15pt;width:409.8pt;height:12.75pt;z-index:-251659776;mso-wrap-style:none;mso-position-horizontal-relative:page;mso-position-vertical-relative:page" o:spid="_x0000_s1154" filled="f" stroked="f" strokecolor="#3465a4" type="#_x0000_t202">
+            <v:stroke joinstyle="round" color2="#cb9a5b"/>
             <v:textbox style="mso-rotate-with-shape:t" inset="0,0,0,0">
               <w:txbxContent>
                 <w:p>
@@ -5169,8 +5169,8 @@
       </w:r>
       <w:r>
         <w:pict w14:anchorId="0A567363">
-          <v:shape id="Shape236" o:spid="_x0000_s1158" type="#_x0000_t202" style="position:absolute;margin-left:89.95pt;margin-top:433.85pt;width:428.15pt;height:12.75pt;z-index:-251655680;mso-wrap-style:none;mso-position-horizontal-relative:page;mso-position-vertical-relative:page" filled="f" stroked="f" strokecolor="#3465a4">
-            <v:stroke color2="#cb9a5b" joinstyle="round"/>
+          <v:shape id="Shape236" style="position:absolute;margin-left:89.95pt;margin-top:433.85pt;width:428.15pt;height:12.75pt;z-index:-251655680;mso-wrap-style:none;mso-position-horizontal-relative:page;mso-position-vertical-relative:page" o:spid="_x0000_s1158" filled="f" stroked="f" strokecolor="#3465a4" type="#_x0000_t202">
+            <v:stroke joinstyle="round" color2="#cb9a5b"/>
             <v:textbox style="mso-rotate-with-shape:t" inset="0,0,0,0">
               <w:txbxContent>
                 <w:p>
@@ -5198,16 +5198,16 @@
       </w:r>
       <w:r>
         <w:pict w14:anchorId="31954B59">
-          <v:shape id="Shape237" o:spid="_x0000_s1161" type="#_x0000_t202" style="position:absolute;margin-left:89.95pt;margin-top:446.45pt;width:.1pt;height:13.85pt;z-index:-251652608;mso-wrap-style:none;mso-position-horizontal-relative:page;mso-position-vertical-relative:page;v-text-anchor:middle" filled="f" stroked="f" strokecolor="#3465a4">
-            <v:stroke color2="#cb9a5b" joinstyle="round"/>
+          <v:shape id="Shape237" style="position:absolute;margin-left:89.95pt;margin-top:446.45pt;width:.1pt;height:13.85pt;z-index:-251652608;mso-wrap-style:none;mso-position-horizontal-relative:page;mso-position-vertical-relative:page;v-text-anchor:middle" o:spid="_x0000_s1161" filled="f" stroked="f" strokecolor="#3465a4" type="#_x0000_t202">
+            <v:stroke joinstyle="round" color2="#cb9a5b"/>
             <w10:wrap type="square" anchorx="margin" anchory="margin"/>
           </v:shape>
         </w:pict>
       </w:r>
       <w:r>
         <w:pict w14:anchorId="47785984">
-          <v:shape id="Shape238" o:spid="_x0000_s1163" type="#_x0000_t202" style="position:absolute;margin-left:89.95pt;margin-top:465.05pt;width:9.2pt;height:12.75pt;z-index:-251650560;mso-wrap-style:none;mso-position-horizontal-relative:page;mso-position-vertical-relative:page" filled="f" stroked="f" strokecolor="#3465a4">
-            <v:stroke color2="#cb9a5b" joinstyle="round"/>
+          <v:shape id="Shape238" style="position:absolute;margin-left:89.95pt;margin-top:465.05pt;width:9.2pt;height:12.75pt;z-index:-251650560;mso-wrap-style:none;mso-position-horizontal-relative:page;mso-position-vertical-relative:page" o:spid="_x0000_s1163" filled="f" stroked="f" strokecolor="#3465a4" type="#_x0000_t202">
+            <v:stroke joinstyle="round" color2="#cb9a5b"/>
             <v:textbox style="mso-rotate-with-shape:t" inset="0,0,0,0">
               <w:txbxContent>
                 <w:p>
@@ -5240,8 +5240,8 @@
       </w:r>
       <w:r>
         <w:pict w14:anchorId="6F0F0207">
-          <v:shape id="Shape239" o:spid="_x0000_s1168" type="#_x0000_t202" style="position:absolute;margin-left:107.85pt;margin-top:465.05pt;width:409.8pt;height:12.75pt;z-index:-251645440;mso-wrap-style:none;mso-position-horizontal-relative:page;mso-position-vertical-relative:page" filled="f" stroked="f" strokecolor="#3465a4">
-            <v:stroke color2="#cb9a5b" joinstyle="round"/>
+          <v:shape id="Shape239" style="position:absolute;margin-left:107.85pt;margin-top:465.05pt;width:409.8pt;height:12.75pt;z-index:-251645440;mso-wrap-style:none;mso-position-horizontal-relative:page;mso-position-vertical-relative:page" o:spid="_x0000_s1168" filled="f" stroked="f" strokecolor="#3465a4" type="#_x0000_t202">
+            <v:stroke joinstyle="round" color2="#cb9a5b"/>
             <v:textbox style="mso-rotate-with-shape:t" inset="0,0,0,0">
               <w:txbxContent>
                 <w:p>
@@ -5271,8 +5271,8 @@
       </w:r>
       <w:r>
         <w:pict w14:anchorId="2DCDC805">
-          <v:shape id="Shape240" o:spid="_x0000_s1171" type="#_x0000_t202" style="position:absolute;margin-left:89.95pt;margin-top:477.8pt;width:428.15pt;height:12.75pt;z-index:-251642368;mso-wrap-style:none;mso-position-horizontal-relative:page;mso-position-vertical-relative:page" filled="f" stroked="f" strokecolor="#3465a4">
-            <v:stroke color2="#cb9a5b" joinstyle="round"/>
+          <v:shape id="Shape240" style="position:absolute;margin-left:89.95pt;margin-top:477.8pt;width:428.15pt;height:12.75pt;z-index:-251642368;mso-wrap-style:none;mso-position-horizontal-relative:page;mso-position-vertical-relative:page" o:spid="_x0000_s1171" filled="f" stroked="f" strokecolor="#3465a4" type="#_x0000_t202">
+            <v:stroke joinstyle="round" color2="#cb9a5b"/>
             <v:textbox style="mso-rotate-with-shape:t" inset="0,0,0,0">
               <w:txbxContent>
                 <w:p>
@@ -5303,16 +5303,16 @@
       </w:r>
       <w:r>
         <w:pict w14:anchorId="4A7F3CDC">
-          <v:shape id="Shape241" o:spid="_x0000_s1174" type="#_x0000_t202" style="position:absolute;margin-left:89.95pt;margin-top:490.35pt;width:.1pt;height:13.85pt;z-index:-251639296;mso-wrap-style:none;mso-position-horizontal-relative:page;mso-position-vertical-relative:page;v-text-anchor:middle" filled="f" stroked="f" strokecolor="#3465a4">
-            <v:stroke color2="#cb9a5b" joinstyle="round"/>
+          <v:shape id="Shape241" style="position:absolute;margin-left:89.95pt;margin-top:490.35pt;width:.1pt;height:13.85pt;z-index:-251639296;mso-wrap-style:none;mso-position-horizontal-relative:page;mso-position-vertical-relative:page;v-text-anchor:middle" o:spid="_x0000_s1174" filled="f" stroked="f" strokecolor="#3465a4" type="#_x0000_t202">
+            <v:stroke joinstyle="round" color2="#cb9a5b"/>
             <w10:wrap type="square" anchorx="margin" anchory="margin"/>
           </v:shape>
         </w:pict>
       </w:r>
       <w:r>
         <w:pict w14:anchorId="0E4EA3FC">
-          <v:shape id="Shape242" o:spid="_x0000_s1177" type="#_x0000_t202" style="position:absolute;margin-left:89.95pt;margin-top:509.1pt;width:9.2pt;height:12.75pt;z-index:-251636224;mso-wrap-style:none;mso-position-horizontal-relative:page;mso-position-vertical-relative:page" filled="f" stroked="f" strokecolor="#3465a4">
-            <v:stroke color2="#cb9a5b" joinstyle="round"/>
+          <v:shape id="Shape242" style="position:absolute;margin-left:89.95pt;margin-top:509.1pt;width:9.2pt;height:12.75pt;z-index:-251636224;mso-wrap-style:none;mso-position-horizontal-relative:page;mso-position-vertical-relative:page" o:spid="_x0000_s1177" filled="f" stroked="f" strokecolor="#3465a4" type="#_x0000_t202">
+            <v:stroke joinstyle="round" color2="#cb9a5b"/>
             <v:textbox style="mso-rotate-with-shape:t" inset="0,0,0,0">
               <w:txbxContent>
                 <w:p>
@@ -5345,8 +5345,8 @@
       </w:r>
       <w:r>
         <w:pict w14:anchorId="79F5A8C6">
-          <v:shape id="Shape243" o:spid="_x0000_s1180" type="#_x0000_t202" style="position:absolute;margin-left:107.85pt;margin-top:509.1pt;width:409.8pt;height:12.75pt;z-index:-251633152;mso-wrap-style:none;mso-position-horizontal-relative:page;mso-position-vertical-relative:page" filled="f" stroked="f" strokecolor="#3465a4">
-            <v:stroke color2="#cb9a5b" joinstyle="round"/>
+          <v:shape id="Shape243" style="position:absolute;margin-left:107.85pt;margin-top:509.1pt;width:409.8pt;height:12.75pt;z-index:-251633152;mso-wrap-style:none;mso-position-horizontal-relative:page;mso-position-vertical-relative:page" o:spid="_x0000_s1180" filled="f" stroked="f" strokecolor="#3465a4" type="#_x0000_t202">
+            <v:stroke joinstyle="round" color2="#cb9a5b"/>
             <v:textbox style="mso-rotate-with-shape:t" inset="0,0,0,0">
               <w:txbxContent>
                 <w:p>
@@ -5362,8 +5362,8 @@
       </w:r>
       <w:r>
         <w:pict w14:anchorId="6058B6E7">
-          <v:shape id="Shape244" o:spid="_x0000_s1183" type="#_x0000_t202" style="position:absolute;margin-left:89.95pt;margin-top:521.7pt;width:428.15pt;height:12.75pt;z-index:-251630080;mso-wrap-style:none;mso-position-horizontal-relative:page;mso-position-vertical-relative:page" filled="f" stroked="f" strokecolor="#3465a4">
-            <v:stroke color2="#cb9a5b" joinstyle="round"/>
+          <v:shape id="Shape244" style="position:absolute;margin-left:89.95pt;margin-top:521.7pt;width:428.15pt;height:12.75pt;z-index:-251630080;mso-wrap-style:none;mso-position-horizontal-relative:page;mso-position-vertical-relative:page" o:spid="_x0000_s1183" filled="f" stroked="f" strokecolor="#3465a4" type="#_x0000_t202">
+            <v:stroke joinstyle="round" color2="#cb9a5b"/>
             <v:textbox style="mso-rotate-with-shape:t" inset="0,0,0,0">
               <w:txbxContent>
                 <w:p>
@@ -5394,16 +5394,16 @@
       </w:r>
       <w:r>
         <w:pict w14:anchorId="466DA93D">
-          <v:shape id="Shape245" o:spid="_x0000_s1186" type="#_x0000_t202" style="position:absolute;margin-left:89.95pt;margin-top:534.25pt;width:.1pt;height:13.85pt;z-index:-251627008;mso-wrap-style:none;mso-position-horizontal-relative:page;mso-position-vertical-relative:page;v-text-anchor:middle" filled="f" stroked="f" strokecolor="#3465a4">
-            <v:stroke color2="#cb9a5b" joinstyle="round"/>
+          <v:shape id="Shape245" style="position:absolute;margin-left:89.95pt;margin-top:534.25pt;width:.1pt;height:13.85pt;z-index:-251627008;mso-wrap-style:none;mso-position-horizontal-relative:page;mso-position-vertical-relative:page;v-text-anchor:middle" o:spid="_x0000_s1186" filled="f" stroked="f" strokecolor="#3465a4" type="#_x0000_t202">
+            <v:stroke joinstyle="round" color2="#cb9a5b"/>
             <w10:wrap type="square" anchorx="margin" anchory="margin"/>
           </v:shape>
         </w:pict>
       </w:r>
       <w:r>
         <w:pict w14:anchorId="78026385">
-          <v:shape id="Shape231" o:spid="_x0000_s1143" type="#_x0000_t202" style="position:absolute;margin-left:107.85pt;margin-top:377.2pt;width:409.8pt;height:12.75pt;z-index:-251671040;mso-wrap-style:none;mso-position-horizontal-relative:page;mso-position-vertical-relative:page" filled="f" stroked="f" strokecolor="#3465a4">
-            <v:stroke color2="#cb9a5b" joinstyle="round"/>
+          <v:shape id="Shape231" style="position:absolute;margin-left:107.85pt;margin-top:377.2pt;width:409.8pt;height:12.75pt;z-index:-251671040;mso-wrap-style:none;mso-position-horizontal-relative:page;mso-position-vertical-relative:page" o:spid="_x0000_s1143" filled="f" stroked="f" strokecolor="#3465a4" type="#_x0000_t202">
+            <v:stroke joinstyle="round" color2="#cb9a5b"/>
             <v:textbox style="mso-rotate-with-shape:t" inset="0,0,0,0">
               <w:txbxContent>
                 <w:p>
@@ -5436,8 +5436,8 @@
       </w:r>
       <w:r>
         <w:pict w14:anchorId="0EB0E7C5">
-          <v:shape id="Shape247" o:spid="_x0000_s1190" type="#_x0000_t202" style="position:absolute;margin-left:107.8pt;margin-top:553pt;width:409.8pt;height:12.75pt;z-index:-251622912;mso-wrap-style:none;mso-position-horizontal-relative:page;mso-position-vertical-relative:page" filled="f" stroked="f" strokecolor="#3465a4">
-            <v:stroke color2="#cb9a5b" joinstyle="round"/>
+          <v:shape id="Shape247" style="position:absolute;margin-left:107.8pt;margin-top:553pt;width:409.8pt;height:12.75pt;z-index:-251622912;mso-wrap-style:none;mso-position-horizontal-relative:page;mso-position-vertical-relative:page" o:spid="_x0000_s1190" filled="f" stroked="f" strokecolor="#3465a4" type="#_x0000_t202">
+            <v:stroke joinstyle="round" color2="#cb9a5b"/>
             <v:textbox style="mso-rotate-with-shape:t" inset="0,0,0,0">
               <w:txbxContent>
                 <w:p>
@@ -5462,8 +5462,8 @@
       </w:r>
       <w:r>
         <w:pict w14:anchorId="33B82D2F">
-          <v:shape id="Shape248" o:spid="_x0000_s1194" type="#_x0000_t202" style="position:absolute;margin-left:89.95pt;margin-top:565.6pt;width:428.15pt;height:12.75pt;z-index:-251618816;mso-wrap-style:none;mso-position-horizontal-relative:page;mso-position-vertical-relative:page" filled="f" stroked="f" strokecolor="#3465a4">
-            <v:stroke color2="#cb9a5b" joinstyle="round"/>
+          <v:shape id="Shape248" style="position:absolute;margin-left:89.95pt;margin-top:565.6pt;width:428.15pt;height:12.75pt;z-index:-251618816;mso-wrap-style:none;mso-position-horizontal-relative:page;mso-position-vertical-relative:page" o:spid="_x0000_s1194" filled="f" stroked="f" strokecolor="#3465a4" type="#_x0000_t202">
+            <v:stroke joinstyle="round" color2="#cb9a5b"/>
             <v:textbox style="mso-rotate-with-shape:t" inset="0,0,0,0">
               <w:txbxContent>
                 <w:p>
@@ -5494,16 +5494,16 @@
       </w:r>
       <w:r>
         <w:pict w14:anchorId="3BAA3BE4">
-          <v:shape id="Shape249" o:spid="_x0000_s1197" type="#_x0000_t202" style="position:absolute;margin-left:89.95pt;margin-top:578.3pt;width:.1pt;height:13.85pt;z-index:-251615744;mso-wrap-style:none;mso-position-horizontal-relative:page;mso-position-vertical-relative:page;v-text-anchor:middle" filled="f" stroked="f" strokecolor="#3465a4">
-            <v:stroke color2="#cb9a5b" joinstyle="round"/>
+          <v:shape id="Shape249" style="position:absolute;margin-left:89.95pt;margin-top:578.3pt;width:.1pt;height:13.85pt;z-index:-251615744;mso-wrap-style:none;mso-position-horizontal-relative:page;mso-position-vertical-relative:page;v-text-anchor:middle" o:spid="_x0000_s1197" filled="f" stroked="f" strokecolor="#3465a4" type="#_x0000_t202">
+            <v:stroke joinstyle="round" color2="#cb9a5b"/>
             <w10:wrap type="square" anchorx="margin" anchory="margin"/>
           </v:shape>
         </w:pict>
       </w:r>
       <w:r>
         <w:pict w14:anchorId="0CC86F2D">
-          <v:shape id="Shape250" o:spid="_x0000_s1200" type="#_x0000_t202" style="position:absolute;margin-left:89.95pt;margin-top:596.9pt;width:428.15pt;height:12.75pt;z-index:-251612672;mso-wrap-style:none;mso-position-horizontal-relative:page;mso-position-vertical-relative:page" filled="f" stroked="f" strokecolor="#3465a4">
-            <v:stroke color2="#cb9a5b" joinstyle="round"/>
+          <v:shape id="Shape250" style="position:absolute;margin-left:89.95pt;margin-top:596.9pt;width:428.15pt;height:12.75pt;z-index:-251612672;mso-wrap-style:none;mso-position-horizontal-relative:page;mso-position-vertical-relative:page" o:spid="_x0000_s1200" filled="f" stroked="f" strokecolor="#3465a4" type="#_x0000_t202">
+            <v:stroke joinstyle="round" color2="#cb9a5b"/>
             <v:textbox style="mso-rotate-with-shape:t" inset="0,0,0,0">
               <w:txbxContent>
                 <w:p>
@@ -5536,8 +5536,8 @@
       </w:r>
       <w:r>
         <w:pict w14:anchorId="005DC08F">
-          <v:shape id="Shape251" o:spid="_x0000_s1204" type="#_x0000_t202" style="position:absolute;margin-left:89.9pt;margin-top:609.55pt;width:428.15pt;height:12.75pt;z-index:-251608576;mso-wrap-style:none;mso-position-horizontal-relative:page;mso-position-vertical-relative:page" filled="f" stroked="f" strokecolor="#3465a4">
-            <v:stroke color2="#cb9a5b" joinstyle="round"/>
+          <v:shape id="Shape251" style="position:absolute;margin-left:89.9pt;margin-top:609.55pt;width:428.15pt;height:12.75pt;z-index:-251608576;mso-wrap-style:none;mso-position-horizontal-relative:page;mso-position-vertical-relative:page" o:spid="_x0000_s1204" filled="f" stroked="f" strokecolor="#3465a4" type="#_x0000_t202">
+            <v:stroke joinstyle="round" color2="#cb9a5b"/>
             <v:textbox style="mso-rotate-with-shape:t" inset="0,0,0,0">
               <w:txbxContent>
                 <w:p>
@@ -5568,16 +5568,16 @@
       </w:r>
       <w:r>
         <w:pict w14:anchorId="27B0CBB3">
-          <v:shape id="Shape252" o:spid="_x0000_s1205" type="#_x0000_t202" style="position:absolute;margin-left:89.9pt;margin-top:622.25pt;width:.1pt;height:13.85pt;z-index:-251607552;mso-wrap-style:none;mso-position-horizontal-relative:page;mso-position-vertical-relative:page;v-text-anchor:middle" filled="f" stroked="f" strokecolor="#3465a4">
-            <v:stroke color2="#cb9a5b" joinstyle="round"/>
+          <v:shape id="Shape252" style="position:absolute;margin-left:89.9pt;margin-top:622.25pt;width:.1pt;height:13.85pt;z-index:-251607552;mso-wrap-style:none;mso-position-horizontal-relative:page;mso-position-vertical-relative:page;v-text-anchor:middle" o:spid="_x0000_s1205" filled="f" stroked="f" strokecolor="#3465a4" type="#_x0000_t202">
+            <v:stroke joinstyle="round" color2="#cb9a5b"/>
             <w10:wrap type="square" anchorx="margin" anchory="margin"/>
           </v:shape>
         </w:pict>
       </w:r>
       <w:r>
         <w:pict w14:anchorId="448349C7">
-          <v:shape id="Shape253" o:spid="_x0000_s1209" type="#_x0000_t202" style="position:absolute;margin-left:89.9pt;margin-top:640.85pt;width:427.3pt;height:12.75pt;z-index:-251603456;mso-wrap-style:none;mso-position-horizontal-relative:page;mso-position-vertical-relative:page" filled="f" stroked="f" strokecolor="#3465a4">
-            <v:stroke color2="#cb9a5b" joinstyle="round"/>
+          <v:shape id="Shape253" style="position:absolute;margin-left:89.9pt;margin-top:640.85pt;width:427.3pt;height:12.75pt;z-index:-251603456;mso-wrap-style:none;mso-position-horizontal-relative:page;mso-position-vertical-relative:page" o:spid="_x0000_s1209" filled="f" stroked="f" strokecolor="#3465a4" type="#_x0000_t202">
+            <v:stroke joinstyle="round" color2="#cb9a5b"/>
             <v:textbox style="mso-rotate-with-shape:t" inset="0,0,0,0">
               <w:txbxContent>
                 <w:p>
@@ -5603,8 +5603,8 @@
       </w:r>
       <w:r>
         <w:pict w14:anchorId="7BB21E8C">
-          <v:shape id="Shape254" o:spid="_x0000_s1211" type="#_x0000_t202" style="position:absolute;margin-left:89.9pt;margin-top:653.55pt;width:428.15pt;height:12.75pt;z-index:-251601408;mso-wrap-style:none;mso-position-horizontal-relative:page;mso-position-vertical-relative:page" filled="f" stroked="f" strokecolor="#3465a4">
-            <v:stroke color2="#cb9a5b" joinstyle="round"/>
+          <v:shape id="Shape254" style="position:absolute;margin-left:89.9pt;margin-top:653.55pt;width:428.15pt;height:12.75pt;z-index:-251601408;mso-wrap-style:none;mso-position-horizontal-relative:page;mso-position-vertical-relative:page" o:spid="_x0000_s1211" filled="f" stroked="f" strokecolor="#3465a4" type="#_x0000_t202">
+            <v:stroke joinstyle="round" color2="#cb9a5b"/>
             <v:textbox style="mso-rotate-with-shape:t" inset="0,0,0,0">
               <w:txbxContent>
                 <w:p>
@@ -5635,16 +5635,16 @@
       </w:r>
       <w:r>
         <w:pict w14:anchorId="7B4AD718">
-          <v:shape id="Shape255" o:spid="_x0000_s1216" type="#_x0000_t202" style="position:absolute;margin-left:89.9pt;margin-top:666.15pt;width:.1pt;height:13.85pt;z-index:-251596288;mso-wrap-style:none;mso-position-horizontal-relative:page;mso-position-vertical-relative:page;v-text-anchor:middle" filled="f" stroked="f" strokecolor="#3465a4">
-            <v:stroke color2="#cb9a5b" joinstyle="round"/>
+          <v:shape id="Shape255" style="position:absolute;margin-left:89.9pt;margin-top:666.15pt;width:.1pt;height:13.85pt;z-index:-251596288;mso-wrap-style:none;mso-position-horizontal-relative:page;mso-position-vertical-relative:page;v-text-anchor:middle" o:spid="_x0000_s1216" filled="f" stroked="f" strokecolor="#3465a4" type="#_x0000_t202">
+            <v:stroke joinstyle="round" color2="#cb9a5b"/>
             <w10:wrap type="square" anchorx="margin" anchory="margin"/>
           </v:shape>
         </w:pict>
       </w:r>
       <w:r>
         <w:pict w14:anchorId="012AA5D7">
-          <v:shape id="Shape256" o:spid="_x0000_s1218" type="#_x0000_t202" style="position:absolute;margin-left:89.9pt;margin-top:684.75pt;width:428.15pt;height:12.75pt;z-index:-251594240;mso-wrap-style:none;mso-position-horizontal-relative:page;mso-position-vertical-relative:page" filled="f" stroked="f" strokecolor="#3465a4">
-            <v:stroke color2="#cb9a5b" joinstyle="round"/>
+          <v:shape id="Shape256" style="position:absolute;margin-left:89.9pt;margin-top:684.75pt;width:428.15pt;height:12.75pt;z-index:-251594240;mso-wrap-style:none;mso-position-horizontal-relative:page;mso-position-vertical-relative:page" o:spid="_x0000_s1218" filled="f" stroked="f" strokecolor="#3465a4" type="#_x0000_t202">
+            <v:stroke joinstyle="round" color2="#cb9a5b"/>
             <v:textbox style="mso-rotate-with-shape:t" inset="0,0,0,0">
               <w:txbxContent>
                 <w:p>
@@ -5681,8 +5681,8 @@
       </w:r>
       <w:r>
         <w:pict w14:anchorId="5C28CECB">
-          <v:shape id="Shape257" o:spid="_x0000_s1221" type="#_x0000_t202" style="position:absolute;margin-left:89.9pt;margin-top:697.45pt;width:428.15pt;height:12.75pt;z-index:-251591168;mso-wrap-style:none;mso-position-horizontal-relative:page;mso-position-vertical-relative:page" filled="f" stroked="f" strokecolor="#3465a4">
-            <v:stroke color2="#cb9a5b" joinstyle="round"/>
+          <v:shape id="Shape257" style="position:absolute;margin-left:89.9pt;margin-top:697.45pt;width:428.15pt;height:12.75pt;z-index:-251591168;mso-wrap-style:none;mso-position-horizontal-relative:page;mso-position-vertical-relative:page" o:spid="_x0000_s1221" filled="f" stroked="f" strokecolor="#3465a4" type="#_x0000_t202">
+            <v:stroke joinstyle="round" color2="#cb9a5b"/>
             <v:textbox style="mso-rotate-with-shape:t" inset="0,0,0,0">
               <w:txbxContent>
                 <w:p>
@@ -5715,8 +5715,8 @@
       </w:r>
       <w:r>
         <w:pict w14:anchorId="2492299A">
-          <v:shape id="Shape258" o:spid="_x0000_s1034" type="#_x0000_t202" style="position:absolute;margin-left:90pt;margin-top:732pt;width:426.75pt;height:10.4pt;z-index:-251782656;mso-wrap-style:none;mso-position-horizontal-relative:page;mso-position-vertical-relative:page" filled="f" stroked="f" strokecolor="#3465a4">
-            <v:stroke color2="#cb9a5b" joinstyle="round"/>
+          <v:shape id="Shape258" style="position:absolute;margin-left:90pt;margin-top:732pt;width:426.75pt;height:10.4pt;z-index:-251782656;mso-wrap-style:none;mso-position-horizontal-relative:page;mso-position-vertical-relative:page" o:spid="_x0000_s1034" filled="f" stroked="f" strokecolor="#3465a4" type="#_x0000_t202">
+            <v:stroke joinstyle="round" color2="#cb9a5b"/>
             <v:textbox style="mso-rotate-with-shape:t" inset="0,0,0,0">
               <w:txbxContent>
                 <w:p>
@@ -5749,16 +5749,16 @@
       </w:r>
       <w:r>
         <w:pict w14:anchorId="1652AE72">
-          <v:shape id="Shape259" o:spid="_x0000_s1038" type="#_x0000_t202" style="position:absolute;margin-left:90pt;margin-top:742.35pt;width:.1pt;height:13.85pt;z-index:-251778560;mso-wrap-style:none;mso-position-horizontal-relative:page;mso-position-vertical-relative:page;v-text-anchor:middle" filled="f" stroked="f" strokecolor="#3465a4">
-            <v:stroke color2="#cb9a5b" joinstyle="round"/>
+          <v:shape id="Shape259" style="position:absolute;margin-left:90pt;margin-top:742.35pt;width:.1pt;height:13.85pt;z-index:-251778560;mso-wrap-style:none;mso-position-horizontal-relative:page;mso-position-vertical-relative:page;v-text-anchor:middle" o:spid="_x0000_s1038" filled="f" stroked="f" strokecolor="#3465a4" type="#_x0000_t202">
+            <v:stroke joinstyle="round" color2="#cb9a5b"/>
             <w10:wrap type="square" anchorx="margin" anchory="margin"/>
           </v:shape>
         </w:pict>
       </w:r>
       <w:r>
         <w:pict w14:anchorId="7CFB1969">
-          <v:shape id="Shape217" o:spid="_x0000_s1093" type="#_x0000_t202" style="position:absolute;margin-left:90.05pt;margin-top:226.75pt;width:428.15pt;height:12.75pt;z-index:-251722240;mso-wrap-style:none;mso-position-horizontal-relative:page;mso-position-vertical-relative:page" filled="f" stroked="f" strokecolor="#3465a4">
-            <v:stroke color2="#cb9a5b" joinstyle="round"/>
+          <v:shape id="Shape217" style="position:absolute;margin-left:90.05pt;margin-top:226.75pt;width:428.15pt;height:12.75pt;z-index:-251722240;mso-wrap-style:none;mso-position-horizontal-relative:page;mso-position-vertical-relative:page" o:spid="_x0000_s1093" filled="f" stroked="f" strokecolor="#3465a4" type="#_x0000_t202">
+            <v:stroke joinstyle="round" color2="#cb9a5b"/>
             <v:textbox style="mso-rotate-with-shape:t" inset="0,0,0,0">
               <w:txbxContent>
                 <w:p>
@@ -5789,16 +5789,16 @@
       </w:r>
       <w:r>
         <w:pict w14:anchorId="480AD4B8">
-          <v:shape id="Shape204" o:spid="_x0000_s1031" type="#_x0000_t202" style="position:absolute;margin-left:89.95pt;margin-top:47.75pt;width:.1pt;height:13.85pt;z-index:-251785728;mso-wrap-style:none;mso-position-horizontal-relative:page;mso-position-vertical-relative:page;v-text-anchor:middle" filled="f" stroked="f" strokecolor="#3465a4">
-            <v:stroke color2="#cb9a5b" joinstyle="round"/>
+          <v:shape id="Shape204" style="position:absolute;margin-left:89.95pt;margin-top:47.75pt;width:.1pt;height:13.85pt;z-index:-251785728;mso-wrap-style:none;mso-position-horizontal-relative:page;mso-position-vertical-relative:page;v-text-anchor:middle" o:spid="_x0000_s1031" filled="f" stroked="f" strokecolor="#3465a4" type="#_x0000_t202">
+            <v:stroke joinstyle="round" color2="#cb9a5b"/>
             <w10:wrap type="square" anchorx="margin" anchory="margin"/>
           </v:shape>
         </w:pict>
       </w:r>
       <w:r>
         <w:pict w14:anchorId="628F6F2F">
-          <v:shape id="Shape205" o:spid="_x0000_s1045" type="#_x0000_t202" style="position:absolute;margin-left:90pt;margin-top:72.2pt;width:402.3pt;height:12.75pt;z-index:-251771392;mso-wrap-style:none;mso-position-horizontal-relative:page;mso-position-vertical-relative:page" filled="f" stroked="f" strokecolor="#3465a4">
-            <v:stroke color2="#cb9a5b" joinstyle="round"/>
+          <v:shape id="Shape205" style="position:absolute;margin-left:90pt;margin-top:72.2pt;width:402.3pt;height:12.75pt;z-index:-251771392;mso-wrap-style:none;mso-position-horizontal-relative:page;mso-position-vertical-relative:page" o:spid="_x0000_s1045" filled="f" stroked="f" strokecolor="#3465a4" type="#_x0000_t202">
+            <v:stroke joinstyle="round" color2="#cb9a5b"/>
             <v:textbox style="mso-rotate-with-shape:t" inset="0,0,0,0">
               <w:txbxContent>
                 <w:p>
@@ -5842,8 +5842,8 @@
       </w:r>
       <w:r>
         <w:pict w14:anchorId="33A93DD5">
-          <v:shape id="Shape206" o:spid="_x0000_s1049" type="#_x0000_t202" style="position:absolute;margin-left:107.9pt;margin-top:96.8pt;width:9.2pt;height:12.75pt;z-index:-251767296;mso-wrap-style:none;mso-position-horizontal-relative:page;mso-position-vertical-relative:page" filled="f" stroked="f" strokecolor="#3465a4">
-            <v:stroke color2="#cb9a5b" joinstyle="round"/>
+          <v:shape id="Shape206" style="position:absolute;margin-left:107.9pt;margin-top:96.8pt;width:9.2pt;height:12.75pt;z-index:-251767296;mso-wrap-style:none;mso-position-horizontal-relative:page;mso-position-vertical-relative:page" o:spid="_x0000_s1049" filled="f" stroked="f" strokecolor="#3465a4" type="#_x0000_t202">
+            <v:stroke joinstyle="round" color2="#cb9a5b"/>
             <v:textbox style="mso-rotate-with-shape:t" inset="0,0,0,0">
               <w:txbxContent>
                 <w:p>
@@ -5874,8 +5874,8 @@
       </w:r>
       <w:r>
         <w:pict w14:anchorId="7EB5F376">
-          <v:shape id="Shape207" o:spid="_x0000_s1053" type="#_x0000_t202" style="position:absolute;margin-left:125.65pt;margin-top:96.8pt;width:391.45pt;height:12.75pt;z-index:-251763200;mso-wrap-style:none;mso-position-horizontal-relative:page;mso-position-vertical-relative:page" filled="f" stroked="f" strokecolor="#3465a4">
-            <v:stroke color2="#cb9a5b" joinstyle="round"/>
+          <v:shape id="Shape207" style="position:absolute;margin-left:125.65pt;margin-top:96.8pt;width:391.45pt;height:12.75pt;z-index:-251763200;mso-wrap-style:none;mso-position-horizontal-relative:page;mso-position-vertical-relative:page" o:spid="_x0000_s1053" filled="f" stroked="f" strokecolor="#3465a4" type="#_x0000_t202">
+            <v:stroke joinstyle="round" color2="#cb9a5b"/>
             <v:textbox style="mso-rotate-with-shape:t" inset="0,0,0,0">
               <w:txbxContent>
                 <w:p>
@@ -5906,8 +5906,8 @@
       </w:r>
       <w:r>
         <w:pict w14:anchorId="2549E2F7">
-          <v:shape id="Shape208" o:spid="_x0000_s1056" type="#_x0000_t202" style="position:absolute;margin-left:107.9pt;margin-top:121.5pt;width:9.2pt;height:12.75pt;z-index:-251760128;mso-wrap-style:none;mso-position-horizontal-relative:page;mso-position-vertical-relative:page" filled="f" stroked="f" strokecolor="#3465a4">
-            <v:stroke color2="#cb9a5b" joinstyle="round"/>
+          <v:shape id="Shape208" style="position:absolute;margin-left:107.9pt;margin-top:121.5pt;width:9.2pt;height:12.75pt;z-index:-251760128;mso-wrap-style:none;mso-position-horizontal-relative:page;mso-position-vertical-relative:page" o:spid="_x0000_s1056" filled="f" stroked="f" strokecolor="#3465a4" type="#_x0000_t202">
+            <v:stroke joinstyle="round" color2="#cb9a5b"/>
             <v:textbox style="mso-rotate-with-shape:t" inset="0,0,0,0">
               <w:txbxContent>
                 <w:p>
@@ -5938,8 +5938,8 @@
       </w:r>
       <w:r>
         <w:pict w14:anchorId="1E94E331">
-          <v:shape id="Shape209" o:spid="_x0000_s1058" type="#_x0000_t202" style="position:absolute;margin-left:125.65pt;margin-top:121.5pt;width:391.45pt;height:12.75pt;z-index:-251758080;mso-wrap-style:none;mso-position-horizontal-relative:page;mso-position-vertical-relative:page" filled="f" stroked="f" strokecolor="#3465a4">
-            <v:stroke color2="#cb9a5b" joinstyle="round"/>
+          <v:shape id="Shape209" style="position:absolute;margin-left:125.65pt;margin-top:121.5pt;width:391.45pt;height:12.75pt;z-index:-251758080;mso-wrap-style:none;mso-position-horizontal-relative:page;mso-position-vertical-relative:page" o:spid="_x0000_s1058" filled="f" stroked="f" strokecolor="#3465a4" type="#_x0000_t202">
+            <v:stroke joinstyle="round" color2="#cb9a5b"/>
             <v:textbox style="mso-rotate-with-shape:t" inset="0,0,0,0">
               <w:txbxContent>
                 <w:p>
@@ -5981,8 +5981,8 @@
       </w:r>
       <w:r>
         <w:pict w14:anchorId="50DC90E3">
-          <v:shape id="Shape210" o:spid="_x0000_s1064" type="#_x0000_t202" style="position:absolute;margin-left:107.9pt;margin-top:146.1pt;width:9.2pt;height:12.75pt;z-index:-251751936;mso-wrap-style:none;mso-position-horizontal-relative:page;mso-position-vertical-relative:page" filled="f" stroked="f" strokecolor="#3465a4">
-            <v:stroke color2="#cb9a5b" joinstyle="round"/>
+          <v:shape id="Shape210" style="position:absolute;margin-left:107.9pt;margin-top:146.1pt;width:9.2pt;height:12.75pt;z-index:-251751936;mso-wrap-style:none;mso-position-horizontal-relative:page;mso-position-vertical-relative:page" o:spid="_x0000_s1064" filled="f" stroked="f" strokecolor="#3465a4" type="#_x0000_t202">
+            <v:stroke joinstyle="round" color2="#cb9a5b"/>
             <v:textbox style="mso-rotate-with-shape:t" inset="0,0,0,0">
               <w:txbxContent>
                 <w:p>
@@ -6013,8 +6013,8 @@
       </w:r>
       <w:r>
         <w:pict w14:anchorId="38AF363F">
-          <v:shape id="Shape211" o:spid="_x0000_s1068" type="#_x0000_t202" style="position:absolute;margin-left:125.65pt;margin-top:146.1pt;width:391.45pt;height:12.75pt;z-index:-251747840;mso-wrap-style:none;mso-position-horizontal-relative:page;mso-position-vertical-relative:page" filled="f" stroked="f" strokecolor="#3465a4">
-            <v:stroke color2="#cb9a5b" joinstyle="round"/>
+          <v:shape id="Shape211" style="position:absolute;margin-left:125.65pt;margin-top:146.1pt;width:391.45pt;height:12.75pt;z-index:-251747840;mso-wrap-style:none;mso-position-horizontal-relative:page;mso-position-vertical-relative:page" o:spid="_x0000_s1068" filled="f" stroked="f" strokecolor="#3465a4" type="#_x0000_t202">
+            <v:stroke joinstyle="round" color2="#cb9a5b"/>
             <v:textbox style="mso-rotate-with-shape:t" inset="0,0,0,0">
               <w:txbxContent>
                 <w:p>
@@ -6056,8 +6056,8 @@
       </w:r>
       <w:r>
         <w:pict w14:anchorId="34C0EA4D">
-          <v:shape id="Shape212" o:spid="_x0000_s1073" type="#_x0000_t202" style="position:absolute;margin-left:107.9pt;margin-top:170.8pt;width:9.2pt;height:12.75pt;z-index:-251742720;mso-wrap-style:none;mso-position-horizontal-relative:page;mso-position-vertical-relative:page" filled="f" stroked="f" strokecolor="#3465a4">
-            <v:stroke color2="#cb9a5b" joinstyle="round"/>
+          <v:shape id="Shape212" style="position:absolute;margin-left:107.9pt;margin-top:170.8pt;width:9.2pt;height:12.75pt;z-index:-251742720;mso-wrap-style:none;mso-position-horizontal-relative:page;mso-position-vertical-relative:page" o:spid="_x0000_s1073" filled="f" stroked="f" strokecolor="#3465a4" type="#_x0000_t202">
+            <v:stroke joinstyle="round" color2="#cb9a5b"/>
             <v:textbox style="mso-rotate-with-shape:t" inset="0,0,0,0">
               <w:txbxContent>
                 <w:p>
@@ -6088,8 +6088,8 @@
       </w:r>
       <w:r>
         <w:pict w14:anchorId="67E95686">
-          <v:shape id="Shape213" o:spid="_x0000_s1076" type="#_x0000_t202" style="position:absolute;margin-left:125.65pt;margin-top:170.8pt;width:391.45pt;height:12.75pt;z-index:-251739648;mso-wrap-style:none;mso-position-horizontal-relative:page;mso-position-vertical-relative:page" filled="f" stroked="f" strokecolor="#3465a4">
-            <v:stroke color2="#cb9a5b" joinstyle="round"/>
+          <v:shape id="Shape213" style="position:absolute;margin-left:125.65pt;margin-top:170.8pt;width:391.45pt;height:12.75pt;z-index:-251739648;mso-wrap-style:none;mso-position-horizontal-relative:page;mso-position-vertical-relative:page" o:spid="_x0000_s1076" filled="f" stroked="f" strokecolor="#3465a4" type="#_x0000_t202">
+            <v:stroke joinstyle="round" color2="#cb9a5b"/>
             <v:textbox style="mso-rotate-with-shape:t" inset="0,0,0,0">
               <w:txbxContent>
                 <w:p>
@@ -6131,8 +6131,8 @@
       </w:r>
       <w:r>
         <w:pict w14:anchorId="7DA9489D">
-          <v:shape id="Shape214" o:spid="_x0000_s1079" type="#_x0000_t202" style="position:absolute;margin-left:90.05pt;margin-top:195.4pt;width:404.75pt;height:12.75pt;z-index:-251736576;mso-wrap-style:none;mso-position-horizontal-relative:page;mso-position-vertical-relative:page" filled="f" stroked="f" strokecolor="#3465a4">
-            <v:stroke color2="#cb9a5b" joinstyle="round"/>
+          <v:shape id="Shape214" style="position:absolute;margin-left:90.05pt;margin-top:195.4pt;width:404.75pt;height:12.75pt;z-index:-251736576;mso-wrap-style:none;mso-position-horizontal-relative:page;mso-position-vertical-relative:page" o:spid="_x0000_s1079" filled="f" stroked="f" strokecolor="#3465a4" type="#_x0000_t202">
+            <v:stroke joinstyle="round" color2="#cb9a5b"/>
             <v:textbox style="mso-rotate-with-shape:t" inset="0,0,0,0">
               <w:txbxContent>
                 <w:p>
@@ -6176,8 +6176,8 @@
       </w:r>
       <w:r>
         <w:pict w14:anchorId="6253AB7D">
-          <v:shape id="Shape215" o:spid="_x0000_s1083" type="#_x0000_t202" style="position:absolute;margin-left:90.05pt;margin-top:214pt;width:9.2pt;height:12.75pt;z-index:-251732480;mso-wrap-style:none;mso-position-horizontal-relative:page;mso-position-vertical-relative:page" filled="f" stroked="f" strokecolor="#3465a4">
-            <v:stroke color2="#cb9a5b" joinstyle="round"/>
+          <v:shape id="Shape215" style="position:absolute;margin-left:90.05pt;margin-top:214pt;width:9.2pt;height:12.75pt;z-index:-251732480;mso-wrap-style:none;mso-position-horizontal-relative:page;mso-position-vertical-relative:page" o:spid="_x0000_s1083" filled="f" stroked="f" strokecolor="#3465a4" type="#_x0000_t202">
+            <v:stroke joinstyle="round" color2="#cb9a5b"/>
             <v:textbox style="mso-rotate-with-shape:t" inset="0,0,0,0">
               <w:txbxContent>
                 <w:p>
@@ -6197,8 +6197,8 @@
       </w:r>
       <w:r>
         <w:pict w14:anchorId="3EE6CF60">
-          <v:shape id="Shape216" o:spid="_x0000_s1088" type="#_x0000_t202" style="position:absolute;margin-left:107.9pt;margin-top:214pt;width:409.8pt;height:12.75pt;z-index:-251727360;mso-wrap-style:none;mso-position-horizontal-relative:page;mso-position-vertical-relative:page" filled="f" stroked="f" strokecolor="#3465a4">
-            <v:stroke color2="#cb9a5b" joinstyle="round"/>
+          <v:shape id="Shape216" style="position:absolute;margin-left:107.9pt;margin-top:214pt;width:409.8pt;height:12.75pt;z-index:-251727360;mso-wrap-style:none;mso-position-horizontal-relative:page;mso-position-vertical-relative:page" o:spid="_x0000_s1088" filled="f" stroked="f" strokecolor="#3465a4" type="#_x0000_t202">
+            <v:stroke joinstyle="round" color2="#cb9a5b"/>
             <v:textbox style="mso-rotate-with-shape:t" inset="0,0,0,0">
               <w:txbxContent>
                 <w:p/>
@@ -6210,8 +6210,8 @@
       </w:r>
       <w:r>
         <w:pict w14:anchorId="37AE5E1B">
-          <v:shape id="Shape203" o:spid="_x0000_s1027" type="#_x0000_t202" style="position:absolute;margin-left:470.85pt;margin-top:36.1pt;width:51.2pt;height:11.5pt;z-index:-251789824;mso-wrap-style:none;mso-position-horizontal-relative:page;mso-position-vertical-relative:page" filled="f" stroked="f" strokecolor="#3465a4">
-            <v:stroke color2="#cb9a5b" joinstyle="round"/>
+          <v:shape id="Shape203" style="position:absolute;margin-left:470.85pt;margin-top:36.1pt;width:51.2pt;height:11.5pt;z-index:-251789824;mso-wrap-style:none;mso-position-horizontal-relative:page;mso-position-vertical-relative:page" o:spid="_x0000_s1027" filled="f" stroked="f" strokecolor="#3465a4" type="#_x0000_t202">
+            <v:stroke joinstyle="round" color2="#cb9a5b"/>
             <v:textbox style="mso-rotate-with-shape:t" inset="0,0,0,0">
               <w:txbxContent>
                 <w:p>
@@ -6280,8 +6280,8 @@
       </w:r>
       <w:r>
         <w:pict w14:anchorId="375D0F8B">
-          <v:shape id="Shape218" o:spid="_x0000_s1096" type="#_x0000_t202" style="position:absolute;margin-left:90.05pt;margin-top:245.35pt;width:9.2pt;height:12.75pt;z-index:-251719168;mso-wrap-style:none;mso-position-horizontal-relative:page;mso-position-vertical-relative:page" filled="f" stroked="f" strokecolor="#3465a4">
-            <v:stroke color2="#cb9a5b" joinstyle="round"/>
+          <v:shape id="Shape218" style="position:absolute;margin-left:90.05pt;margin-top:245.35pt;width:9.2pt;height:12.75pt;z-index:-251719168;mso-wrap-style:none;mso-position-horizontal-relative:page;mso-position-vertical-relative:page" o:spid="_x0000_s1096" filled="f" stroked="f" strokecolor="#3465a4" type="#_x0000_t202">
+            <v:stroke joinstyle="round" color2="#cb9a5b"/>
             <v:textbox style="mso-rotate-with-shape:t" inset="0,0,0,0">
               <w:txbxContent>
                 <w:p>
@@ -6314,8 +6314,8 @@
       </w:r>
       <w:r>
         <w:pict w14:anchorId="082A2A41">
-          <v:shape id="Shape219" o:spid="_x0000_s1100" type="#_x0000_t202" style="position:absolute;margin-left:107.9pt;margin-top:245.35pt;width:409.8pt;height:12.75pt;z-index:-251715072;mso-wrap-style:none;mso-position-horizontal-relative:page;mso-position-vertical-relative:page" filled="f" stroked="f" strokecolor="#3465a4">
-            <v:stroke color2="#cb9a5b" joinstyle="round"/>
+          <v:shape id="Shape219" style="position:absolute;margin-left:107.9pt;margin-top:245.35pt;width:409.8pt;height:12.75pt;z-index:-251715072;mso-wrap-style:none;mso-position-horizontal-relative:page;mso-position-vertical-relative:page" o:spid="_x0000_s1100" filled="f" stroked="f" strokecolor="#3465a4" type="#_x0000_t202">
+            <v:stroke joinstyle="round" color2="#cb9a5b"/>
             <v:textbox style="mso-rotate-with-shape:t" inset="0,0,0,0">
               <w:txbxContent>
                 <w:p>
@@ -6335,8 +6335,8 @@
       </w:r>
       <w:r>
         <w:pict w14:anchorId="54A3C286">
-          <v:shape id="Shape220" o:spid="_x0000_s1104" type="#_x0000_t202" style="position:absolute;margin-left:90pt;margin-top:258.05pt;width:428.15pt;height:12.75pt;z-index:-251710976;mso-wrap-style:none;mso-position-horizontal-relative:page;mso-position-vertical-relative:page" filled="f" stroked="f" strokecolor="#3465a4">
-            <v:stroke color2="#cb9a5b" joinstyle="round"/>
+          <v:shape id="Shape220" style="position:absolute;margin-left:90pt;margin-top:258.05pt;width:428.15pt;height:12.75pt;z-index:-251710976;mso-wrap-style:none;mso-position-horizontal-relative:page;mso-position-vertical-relative:page" o:spid="_x0000_s1104" filled="f" stroked="f" strokecolor="#3465a4" type="#_x0000_t202">
+            <v:stroke joinstyle="round" color2="#cb9a5b"/>
             <v:textbox style="mso-rotate-with-shape:t" inset="0,0,0,0">
               <w:txbxContent>
                 <w:p>
@@ -6367,16 +6367,16 @@
       </w:r>
       <w:r>
         <w:pict w14:anchorId="296A7063">
-          <v:shape id="Shape221" o:spid="_x0000_s1109" type="#_x0000_t202" style="position:absolute;margin-left:90pt;margin-top:270.65pt;width:.1pt;height:13.85pt;z-index:-251705856;mso-wrap-style:none;mso-position-horizontal-relative:page;mso-position-vertical-relative:page;v-text-anchor:middle" filled="f" stroked="f" strokecolor="#3465a4">
-            <v:stroke color2="#cb9a5b" joinstyle="round"/>
+          <v:shape id="Shape221" style="position:absolute;margin-left:90pt;margin-top:270.65pt;width:.1pt;height:13.85pt;z-index:-251705856;mso-wrap-style:none;mso-position-horizontal-relative:page;mso-position-vertical-relative:page;v-text-anchor:middle" o:spid="_x0000_s1109" filled="f" stroked="f" strokecolor="#3465a4" type="#_x0000_t202">
+            <v:stroke joinstyle="round" color2="#cb9a5b"/>
             <w10:wrap type="square" anchorx="margin" anchory="margin"/>
           </v:shape>
         </w:pict>
       </w:r>
       <w:r>
         <w:pict w14:anchorId="73665A68">
-          <v:shape id="Shape222" o:spid="_x0000_s1112" type="#_x0000_t202" style="position:absolute;margin-left:90pt;margin-top:289.3pt;width:9.2pt;height:12.75pt;z-index:-251702784;mso-wrap-style:none;mso-position-horizontal-relative:page;mso-position-vertical-relative:page" filled="f" stroked="f" strokecolor="#3465a4">
-            <v:stroke color2="#cb9a5b" joinstyle="round"/>
+          <v:shape id="Shape222" style="position:absolute;margin-left:90pt;margin-top:289.3pt;width:9.2pt;height:12.75pt;z-index:-251702784;mso-wrap-style:none;mso-position-horizontal-relative:page;mso-position-vertical-relative:page" o:spid="_x0000_s1112" filled="f" stroked="f" strokecolor="#3465a4" type="#_x0000_t202">
+            <v:stroke joinstyle="round" color2="#cb9a5b"/>
             <v:textbox style="mso-rotate-with-shape:t" inset="0,0,0,0">
               <w:txbxContent>
                 <w:p>
@@ -6409,8 +6409,8 @@
       </w:r>
       <w:r>
         <w:pict w14:anchorId="38A73CD2">
-          <v:shape id="Shape223" o:spid="_x0000_s1117" type="#_x0000_t202" style="position:absolute;margin-left:107.9pt;margin-top:289.3pt;width:409.8pt;height:12.75pt;z-index:-251697664;mso-wrap-style:none;mso-position-horizontal-relative:page;mso-position-vertical-relative:page" filled="f" stroked="f" strokecolor="#3465a4">
-            <v:stroke color2="#cb9a5b" joinstyle="round"/>
+          <v:shape id="Shape223" style="position:absolute;margin-left:107.9pt;margin-top:289.3pt;width:409.8pt;height:12.75pt;z-index:-251697664;mso-wrap-style:none;mso-position-horizontal-relative:page;mso-position-vertical-relative:page" o:spid="_x0000_s1117" filled="f" stroked="f" strokecolor="#3465a4" type="#_x0000_t202">
+            <v:stroke joinstyle="round" color2="#cb9a5b"/>
             <v:textbox style="mso-rotate-with-shape:t" inset="0,0,0,0">
               <w:txbxContent>
                 <w:p>
@@ -6426,8 +6426,8 @@
       </w:r>
       <w:r>
         <w:pict w14:anchorId="02D513A4">
-          <v:shape id="Shape224" o:spid="_x0000_s1118" type="#_x0000_t202" style="position:absolute;margin-left:90pt;margin-top:301.95pt;width:428.15pt;height:12.75pt;z-index:-251696640;mso-wrap-style:none;mso-position-horizontal-relative:page;mso-position-vertical-relative:page" filled="f" stroked="f" strokecolor="#3465a4">
-            <v:stroke color2="#cb9a5b" joinstyle="round"/>
+          <v:shape id="Shape224" style="position:absolute;margin-left:90pt;margin-top:301.95pt;width:428.15pt;height:12.75pt;z-index:-251696640;mso-wrap-style:none;mso-position-horizontal-relative:page;mso-position-vertical-relative:page" o:spid="_x0000_s1118" filled="f" stroked="f" strokecolor="#3465a4" type="#_x0000_t202">
+            <v:stroke joinstyle="round" color2="#cb9a5b"/>
             <v:textbox style="mso-rotate-with-shape:t" inset="0,0,0,0">
               <w:txbxContent>
                 <w:p>
@@ -6458,16 +6458,16 @@
       </w:r>
       <w:r>
         <w:pict w14:anchorId="435F3BC4">
-          <v:shape id="Shape225" o:spid="_x0000_s1125" type="#_x0000_t202" style="position:absolute;margin-left:90pt;margin-top:314.6pt;width:.1pt;height:13.85pt;z-index:-251689472;mso-wrap-style:none;mso-position-horizontal-relative:page;mso-position-vertical-relative:page;v-text-anchor:middle" filled="f" stroked="f" strokecolor="#3465a4">
-            <v:stroke color2="#cb9a5b" joinstyle="round"/>
+          <v:shape id="Shape225" style="position:absolute;margin-left:90pt;margin-top:314.6pt;width:.1pt;height:13.85pt;z-index:-251689472;mso-wrap-style:none;mso-position-horizontal-relative:page;mso-position-vertical-relative:page;v-text-anchor:middle" o:spid="_x0000_s1125" filled="f" stroked="f" strokecolor="#3465a4" type="#_x0000_t202">
+            <v:stroke joinstyle="round" color2="#cb9a5b"/>
             <w10:wrap type="square" anchorx="margin" anchory="margin"/>
           </v:shape>
         </w:pict>
       </w:r>
       <w:r>
         <w:pict w14:anchorId="3784A918">
-          <v:shape id="Shape226" o:spid="_x0000_s1129" type="#_x0000_t202" style="position:absolute;margin-left:90pt;margin-top:333.3pt;width:9.2pt;height:12.75pt;z-index:-251685376;mso-wrap-style:none;mso-position-horizontal-relative:page;mso-position-vertical-relative:page" filled="f" stroked="f" strokecolor="#3465a4">
-            <v:stroke color2="#cb9a5b" joinstyle="round"/>
+          <v:shape id="Shape226" style="position:absolute;margin-left:90pt;margin-top:333.3pt;width:9.2pt;height:12.75pt;z-index:-251685376;mso-wrap-style:none;mso-position-horizontal-relative:page;mso-position-vertical-relative:page" o:spid="_x0000_s1129" filled="f" stroked="f" strokecolor="#3465a4" type="#_x0000_t202">
+            <v:stroke joinstyle="round" color2="#cb9a5b"/>
             <v:textbox style="mso-rotate-with-shape:t" inset="0,0,0,0">
               <w:txbxContent>
                 <w:p>
@@ -6500,8 +6500,8 @@
       </w:r>
       <w:r>
         <w:pict w14:anchorId="7F8DDF46">
-          <v:shape id="Shape228" o:spid="_x0000_s1135" type="#_x0000_t202" style="position:absolute;margin-left:90pt;margin-top:345.9pt;width:428.15pt;height:12.75pt;z-index:-251679232;mso-wrap-style:none;mso-position-horizontal-relative:page;mso-position-vertical-relative:page" filled="f" stroked="f" strokecolor="#3465a4">
-            <v:stroke color2="#cb9a5b" joinstyle="round"/>
+          <v:shape id="Shape228" style="position:absolute;margin-left:90pt;margin-top:345.9pt;width:428.15pt;height:12.75pt;z-index:-251679232;mso-wrap-style:none;mso-position-horizontal-relative:page;mso-position-vertical-relative:page" o:spid="_x0000_s1135" filled="f" stroked="f" strokecolor="#3465a4" type="#_x0000_t202">
+            <v:stroke joinstyle="round" color2="#cb9a5b"/>
             <v:textbox style="mso-rotate-with-shape:t" inset="0,0,0,0">
               <w:txbxContent>
                 <w:p/>
@@ -6513,16 +6513,16 @@
       </w:r>
       <w:r>
         <w:pict w14:anchorId="00BB7B3E">
-          <v:shape id="Shape229" o:spid="_x0000_s1136" type="#_x0000_t202" style="position:absolute;margin-left:90pt;margin-top:358.6pt;width:.1pt;height:13.85pt;z-index:-251678208;mso-wrap-style:none;mso-position-horizontal-relative:page;mso-position-vertical-relative:page;v-text-anchor:middle" filled="f" stroked="f" strokecolor="#3465a4">
-            <v:stroke color2="#cb9a5b" joinstyle="round"/>
+          <v:shape id="Shape229" style="position:absolute;margin-left:90pt;margin-top:358.6pt;width:.1pt;height:13.85pt;z-index:-251678208;mso-wrap-style:none;mso-position-horizontal-relative:page;mso-position-vertical-relative:page;v-text-anchor:middle" o:spid="_x0000_s1136" filled="f" stroked="f" strokecolor="#3465a4" type="#_x0000_t202">
+            <v:stroke joinstyle="round" color2="#cb9a5b"/>
             <w10:wrap type="square" anchorx="margin" anchory="margin"/>
           </v:shape>
         </w:pict>
       </w:r>
       <w:r>
         <w:pict w14:anchorId="3373A1E9">
-          <v:shape id="Shape230" o:spid="_x0000_s1139" type="#_x0000_t202" style="position:absolute;margin-left:90pt;margin-top:377.2pt;width:9.2pt;height:12.75pt;z-index:-251675136;mso-wrap-style:none;mso-position-horizontal-relative:page;mso-position-vertical-relative:page" filled="f" stroked="f" strokecolor="#3465a4">
-            <v:stroke color2="#cb9a5b" joinstyle="round"/>
+          <v:shape id="Shape230" style="position:absolute;margin-left:90pt;margin-top:377.2pt;width:9.2pt;height:12.75pt;z-index:-251675136;mso-wrap-style:none;mso-position-horizontal-relative:page;mso-position-vertical-relative:page" o:spid="_x0000_s1139" filled="f" stroked="f" strokecolor="#3465a4" type="#_x0000_t202">
+            <v:stroke joinstyle="round" color2="#cb9a5b"/>
             <v:textbox style="mso-rotate-with-shape:t" inset="0,0,0,0">
               <w:txbxContent>
                 <w:p>
@@ -6577,8 +6577,8 @@
     <w:p>
       <w:r>
         <w:pict w14:anchorId="7757D4DB">
-          <v:shape id="Shape227" o:spid="_x0000_s1132" type="#_x0000_t202" style="position:absolute;margin-left:107.85pt;margin-top:333.3pt;width:298.35pt;height:12.75pt;z-index:-251682304;mso-wrap-style:none;mso-position-horizontal-relative:page;mso-position-vertical-relative:page" filled="f" stroked="f" strokecolor="#3465a4">
-            <v:stroke color2="#cb9a5b" joinstyle="round"/>
+          <v:shape id="Shape227" style="position:absolute;margin-left:107.85pt;margin-top:333.3pt;width:298.35pt;height:12.75pt;z-index:-251682304;mso-wrap-style:none;mso-position-horizontal-relative:page;mso-position-vertical-relative:page" o:spid="_x0000_s1132" filled="f" stroked="f" strokecolor="#3465a4" type="#_x0000_t202">
+            <v:stroke joinstyle="round" color2="#cb9a5b"/>
             <v:textbox style="mso-rotate-with-shape:t" inset="0,0,0,0">
               <w:txbxContent>
                 <w:p>
@@ -6630,6 +6630,8 @@
       </w:pPr>
       <w:r>
         <w:br w:type="page"/>
+      </w:r>
+      <w:r>
         <w:t>What we already know</w:t>
       </w:r>
       <w:r>
@@ -6824,7 +6826,7 @@
         <w:ind w:left="720" w:hanging="360"/>
       </w:pPr>
       <w:rPr>
-        <w:rFonts w:ascii="Liberation Serif" w:eastAsia="Tahoma" w:hAnsi="Liberation Serif" w:cs="DejaVu Sans" w:hint="default"/>
+        <w:rFonts w:hint="default" w:ascii="Liberation Serif" w:hAnsi="Liberation Serif" w:eastAsia="Tahoma" w:cs="DejaVu Sans"/>
       </w:rPr>
     </w:lvl>
     <w:lvl w:ilvl="1" w:tplc="04090003" w:tentative="1">
@@ -6836,7 +6838,7 @@
         <w:ind w:left="1440" w:hanging="360"/>
       </w:pPr>
       <w:rPr>
-        <w:rFonts w:ascii="Courier New" w:hAnsi="Courier New" w:cs="Courier New" w:hint="default"/>
+        <w:rFonts w:hint="default" w:ascii="Courier New" w:hAnsi="Courier New" w:cs="Courier New"/>
       </w:rPr>
     </w:lvl>
     <w:lvl w:ilvl="2" w:tplc="04090005" w:tentative="1">
@@ -6848,7 +6850,7 @@
         <w:ind w:left="2160" w:hanging="360"/>
       </w:pPr>
       <w:rPr>
-        <w:rFonts w:ascii="Wingdings" w:hAnsi="Wingdings" w:hint="default"/>
+        <w:rFonts w:hint="default" w:ascii="Wingdings" w:hAnsi="Wingdings"/>
       </w:rPr>
     </w:lvl>
     <w:lvl w:ilvl="3" w:tplc="04090001" w:tentative="1">
@@ -6860,7 +6862,7 @@
         <w:ind w:left="2880" w:hanging="360"/>
       </w:pPr>
       <w:rPr>
-        <w:rFonts w:ascii="Symbol" w:hAnsi="Symbol" w:hint="default"/>
+        <w:rFonts w:hint="default" w:ascii="Symbol" w:hAnsi="Symbol"/>
       </w:rPr>
     </w:lvl>
     <w:lvl w:ilvl="4" w:tplc="04090003" w:tentative="1">
@@ -6872,7 +6874,7 @@
         <w:ind w:left="3600" w:hanging="360"/>
       </w:pPr>
       <w:rPr>
-        <w:rFonts w:ascii="Courier New" w:hAnsi="Courier New" w:cs="Courier New" w:hint="default"/>
+        <w:rFonts w:hint="default" w:ascii="Courier New" w:hAnsi="Courier New" w:cs="Courier New"/>
       </w:rPr>
     </w:lvl>
     <w:lvl w:ilvl="5" w:tplc="04090005" w:tentative="1">
@@ -6884,7 +6886,7 @@
         <w:ind w:left="4320" w:hanging="360"/>
       </w:pPr>
       <w:rPr>
-        <w:rFonts w:ascii="Wingdings" w:hAnsi="Wingdings" w:hint="default"/>
+        <w:rFonts w:hint="default" w:ascii="Wingdings" w:hAnsi="Wingdings"/>
       </w:rPr>
     </w:lvl>
     <w:lvl w:ilvl="6" w:tplc="04090001" w:tentative="1">
@@ -6896,7 +6898,7 @@
         <w:ind w:left="5040" w:hanging="360"/>
       </w:pPr>
       <w:rPr>
-        <w:rFonts w:ascii="Symbol" w:hAnsi="Symbol" w:hint="default"/>
+        <w:rFonts w:hint="default" w:ascii="Symbol" w:hAnsi="Symbol"/>
       </w:rPr>
     </w:lvl>
     <w:lvl w:ilvl="7" w:tplc="04090003" w:tentative="1">
@@ -6908,7 +6910,7 @@
         <w:ind w:left="5760" w:hanging="360"/>
       </w:pPr>
       <w:rPr>
-        <w:rFonts w:ascii="Courier New" w:hAnsi="Courier New" w:cs="Courier New" w:hint="default"/>
+        <w:rFonts w:hint="default" w:ascii="Courier New" w:hAnsi="Courier New" w:cs="Courier New"/>
       </w:rPr>
     </w:lvl>
     <w:lvl w:ilvl="8" w:tplc="04090005" w:tentative="1">
@@ -6920,7 +6922,7 @@
         <w:ind w:left="6480" w:hanging="360"/>
       </w:pPr>
       <w:rPr>
-        <w:rFonts w:ascii="Wingdings" w:hAnsi="Wingdings" w:hint="default"/>
+        <w:rFonts w:hint="default" w:ascii="Wingdings" w:hAnsi="Wingdings"/>
       </w:rPr>
     </w:lvl>
   </w:abstractNum>
@@ -6931,11 +6933,11 @@
 </file>
 
 <file path=word/styles.xml><?xml version="1.0" encoding="utf-8"?>
-<w:styles xmlns:mc="http://schemas.openxmlformats.org/markup-compatibility/2006" xmlns:r="http://schemas.openxmlformats.org/officeDocument/2006/relationships" xmlns:w="http://schemas.openxmlformats.org/wordprocessingml/2006/main" xmlns:w14="http://schemas.microsoft.com/office/word/2010/wordml" xmlns:w15="http://schemas.microsoft.com/office/word/2012/wordml" xmlns:w16cex="http://schemas.microsoft.com/office/word/2018/wordml/cex" xmlns:w16cid="http://schemas.microsoft.com/office/word/2016/wordml/cid" xmlns:w16="http://schemas.microsoft.com/office/word/2018/wordml" xmlns:w16sdtdh="http://schemas.microsoft.com/office/word/2020/wordml/sdtdatahash" xmlns:w16se="http://schemas.microsoft.com/office/word/2015/wordml/symex" mc:Ignorable="w14 w15 w16se w16cid w16 w16cex w16sdtdh">
+<w:styles xmlns:wp14="http://schemas.microsoft.com/office/word/2010/wordprocessingDrawing" xmlns:mc="http://schemas.openxmlformats.org/markup-compatibility/2006" xmlns:r="http://schemas.openxmlformats.org/officeDocument/2006/relationships" xmlns:w="http://schemas.openxmlformats.org/wordprocessingml/2006/main" xmlns:w14="http://schemas.microsoft.com/office/word/2010/wordml" xmlns:w15="http://schemas.microsoft.com/office/word/2012/wordml" xmlns:w16cex="http://schemas.microsoft.com/office/word/2018/wordml/cex" xmlns:w16cid="http://schemas.microsoft.com/office/word/2016/wordml/cid" xmlns:w16="http://schemas.microsoft.com/office/word/2018/wordml" xmlns:w16sdtdh="http://schemas.microsoft.com/office/word/2020/wordml/sdtdatahash" xmlns:w16se="http://schemas.microsoft.com/office/word/2015/wordml/symex" mc:Ignorable="w14 w15 w16se w16cid w16 w16cex w16sdtdh wp14">
   <w:docDefaults>
     <w:rPrDefault>
       <w:rPr>
-        <w:rFonts w:ascii="Times New Roman" w:eastAsia="Times New Roman" w:hAnsi="Times New Roman" w:cs="Times New Roman"/>
+        <w:rFonts w:ascii="Times New Roman" w:hAnsi="Times New Roman" w:eastAsia="Times New Roman" w:cs="Times New Roman"/>
         <w:lang w:val="fr-CA" w:eastAsia="fr-CA" w:bidi="ar-SA"/>
       </w:rPr>
     </w:rPrDefault>
@@ -6944,14 +6946,14 @@
   <w:latentStyles w:defLockedState="0" w:defUIPriority="99" w:defSemiHidden="0" w:defUnhideWhenUsed="0" w:defQFormat="0" w:count="376">
     <w:lsdException w:name="Normal" w:uiPriority="0" w:qFormat="1"/>
     <w:lsdException w:name="heading 1" w:uiPriority="9" w:qFormat="1"/>
-    <w:lsdException w:name="heading 2" w:semiHidden="1" w:uiPriority="9" w:unhideWhenUsed="1" w:qFormat="1"/>
-    <w:lsdException w:name="heading 3" w:semiHidden="1" w:uiPriority="9" w:unhideWhenUsed="1" w:qFormat="1"/>
-    <w:lsdException w:name="heading 4" w:semiHidden="1" w:uiPriority="9" w:unhideWhenUsed="1" w:qFormat="1"/>
-    <w:lsdException w:name="heading 5" w:semiHidden="1" w:uiPriority="9" w:unhideWhenUsed="1" w:qFormat="1"/>
-    <w:lsdException w:name="heading 6" w:semiHidden="1" w:uiPriority="9" w:unhideWhenUsed="1" w:qFormat="1"/>
-    <w:lsdException w:name="heading 7" w:semiHidden="1" w:uiPriority="9" w:unhideWhenUsed="1" w:qFormat="1"/>
-    <w:lsdException w:name="heading 8" w:semiHidden="1" w:uiPriority="9" w:unhideWhenUsed="1" w:qFormat="1"/>
-    <w:lsdException w:name="heading 9" w:semiHidden="1" w:uiPriority="9" w:unhideWhenUsed="1" w:qFormat="1"/>
+    <w:lsdException w:name="heading 2" w:uiPriority="9" w:semiHidden="1" w:unhideWhenUsed="1" w:qFormat="1"/>
+    <w:lsdException w:name="heading 3" w:uiPriority="9" w:semiHidden="1" w:unhideWhenUsed="1" w:qFormat="1"/>
+    <w:lsdException w:name="heading 4" w:uiPriority="9" w:semiHidden="1" w:unhideWhenUsed="1" w:qFormat="1"/>
+    <w:lsdException w:name="heading 5" w:uiPriority="9" w:semiHidden="1" w:unhideWhenUsed="1" w:qFormat="1"/>
+    <w:lsdException w:name="heading 6" w:uiPriority="9" w:semiHidden="1" w:unhideWhenUsed="1" w:qFormat="1"/>
+    <w:lsdException w:name="heading 7" w:uiPriority="9" w:semiHidden="1" w:unhideWhenUsed="1" w:qFormat="1"/>
+    <w:lsdException w:name="heading 8" w:uiPriority="9" w:semiHidden="1" w:unhideWhenUsed="1" w:qFormat="1"/>
+    <w:lsdException w:name="heading 9" w:uiPriority="9" w:semiHidden="1" w:unhideWhenUsed="1" w:qFormat="1"/>
     <w:lsdException w:name="index 1" w:semiHidden="1" w:unhideWhenUsed="1"/>
     <w:lsdException w:name="index 2" w:semiHidden="1" w:unhideWhenUsed="1"/>
     <w:lsdException w:name="index 3" w:semiHidden="1" w:unhideWhenUsed="1"/>
@@ -6961,15 +6963,15 @@
     <w:lsdException w:name="index 7" w:semiHidden="1" w:unhideWhenUsed="1"/>
     <w:lsdException w:name="index 8" w:semiHidden="1" w:unhideWhenUsed="1"/>
     <w:lsdException w:name="index 9" w:semiHidden="1" w:unhideWhenUsed="1"/>
-    <w:lsdException w:name="toc 1" w:semiHidden="1" w:uiPriority="39" w:unhideWhenUsed="1"/>
-    <w:lsdException w:name="toc 2" w:semiHidden="1" w:uiPriority="39" w:unhideWhenUsed="1"/>
-    <w:lsdException w:name="toc 3" w:semiHidden="1" w:uiPriority="39" w:unhideWhenUsed="1"/>
-    <w:lsdException w:name="toc 4" w:semiHidden="1" w:uiPriority="39" w:unhideWhenUsed="1"/>
-    <w:lsdException w:name="toc 5" w:semiHidden="1" w:uiPriority="39" w:unhideWhenUsed="1"/>
-    <w:lsdException w:name="toc 6" w:semiHidden="1" w:uiPriority="39" w:unhideWhenUsed="1"/>
-    <w:lsdException w:name="toc 7" w:semiHidden="1" w:uiPriority="39" w:unhideWhenUsed="1"/>
-    <w:lsdException w:name="toc 8" w:semiHidden="1" w:uiPriority="39" w:unhideWhenUsed="1"/>
-    <w:lsdException w:name="toc 9" w:semiHidden="1" w:uiPriority="39" w:unhideWhenUsed="1"/>
+    <w:lsdException w:name="toc 1" w:uiPriority="39" w:semiHidden="1" w:unhideWhenUsed="1"/>
+    <w:lsdException w:name="toc 2" w:uiPriority="39" w:semiHidden="1" w:unhideWhenUsed="1"/>
+    <w:lsdException w:name="toc 3" w:uiPriority="39" w:semiHidden="1" w:unhideWhenUsed="1"/>
+    <w:lsdException w:name="toc 4" w:uiPriority="39" w:semiHidden="1" w:unhideWhenUsed="1"/>
+    <w:lsdException w:name="toc 5" w:uiPriority="39" w:semiHidden="1" w:unhideWhenUsed="1"/>
+    <w:lsdException w:name="toc 6" w:uiPriority="39" w:semiHidden="1" w:unhideWhenUsed="1"/>
+    <w:lsdException w:name="toc 7" w:uiPriority="39" w:semiHidden="1" w:unhideWhenUsed="1"/>
+    <w:lsdException w:name="toc 8" w:uiPriority="39" w:semiHidden="1" w:unhideWhenUsed="1"/>
+    <w:lsdException w:name="toc 9" w:uiPriority="39" w:semiHidden="1" w:unhideWhenUsed="1"/>
     <w:lsdException w:name="Normal Indent" w:semiHidden="1" w:unhideWhenUsed="1"/>
     <w:lsdException w:name="footnote text" w:semiHidden="1" w:unhideWhenUsed="1"/>
     <w:lsdException w:name="annotation text" w:semiHidden="1" w:unhideWhenUsed="1"/>
@@ -7007,7 +7009,7 @@
     <w:lsdException w:name="Title" w:uiPriority="10" w:qFormat="1"/>
     <w:lsdException w:name="Closing" w:semiHidden="1" w:unhideWhenUsed="1"/>
     <w:lsdException w:name="Signature" w:semiHidden="1" w:unhideWhenUsed="1"/>
-    <w:lsdException w:name="Default Paragraph Font" w:semiHidden="1" w:uiPriority="1" w:unhideWhenUsed="1"/>
+    <w:lsdException w:name="Default Paragraph Font" w:uiPriority="1" w:semiHidden="1" w:unhideWhenUsed="1"/>
     <w:lsdException w:name="Body Text" w:semiHidden="1" w:unhideWhenUsed="1"/>
     <w:lsdException w:name="Body Text Indent" w:semiHidden="1" w:unhideWhenUsed="1"/>
     <w:lsdException w:name="List Continue" w:semiHidden="1" w:unhideWhenUsed="1"/>
@@ -7207,8 +7209,8 @@
     <w:lsdException w:name="Subtle Reference" w:uiPriority="31" w:qFormat="1"/>
     <w:lsdException w:name="Intense Reference" w:uiPriority="32" w:qFormat="1"/>
     <w:lsdException w:name="Book Title" w:uiPriority="33" w:qFormat="1"/>
-    <w:lsdException w:name="Bibliography" w:semiHidden="1" w:uiPriority="37" w:unhideWhenUsed="1"/>
-    <w:lsdException w:name="TOC Heading" w:semiHidden="1" w:uiPriority="39" w:unhideWhenUsed="1" w:qFormat="1"/>
+    <w:lsdException w:name="Bibliography" w:uiPriority="37" w:semiHidden="1" w:unhideWhenUsed="1"/>
+    <w:lsdException w:name="TOC Heading" w:uiPriority="39" w:semiHidden="1" w:unhideWhenUsed="1" w:qFormat="1"/>
     <w:lsdException w:name="Plain Table 1" w:uiPriority="41"/>
     <w:lsdException w:name="Plain Table 2" w:uiPriority="42"/>
     <w:lsdException w:name="Plain Table 3" w:uiPriority="43"/>
@@ -7319,7 +7321,7 @@
     <w:lsdException w:name="Unresolved Mention" w:semiHidden="1" w:unhideWhenUsed="1"/>
     <w:lsdException w:name="Smart Link" w:semiHidden="1" w:unhideWhenUsed="1"/>
   </w:latentStyles>
-  <w:style w:type="paragraph" w:default="1" w:styleId="Normal">
+  <w:style w:type="paragraph" w:styleId="Normal" w:default="1">
     <w:name w:val="Normal"/>
     <w:qFormat/>
     <w:rsid w:val="008E6EE2"/>
@@ -7328,7 +7330,7 @@
       <w:suppressAutoHyphens/>
     </w:pPr>
     <w:rPr>
-      <w:rFonts w:ascii="Liberation Serif" w:eastAsia="Tahoma" w:hAnsi="Liberation Serif" w:cs="DejaVu Sans"/>
+      <w:rFonts w:ascii="Liberation Serif" w:hAnsi="Liberation Serif" w:eastAsia="Tahoma" w:cs="DejaVu Sans"/>
       <w:kern w:val="2"/>
       <w:sz w:val="24"/>
       <w:szCs w:val="24"/>
@@ -7349,7 +7351,7 @@
       <w:outlineLvl w:val="0"/>
     </w:pPr>
     <w:rPr>
-      <w:rFonts w:ascii="Calibri Light" w:eastAsia="Times New Roman" w:hAnsi="Calibri Light" w:cs="Mangal"/>
+      <w:rFonts w:ascii="Calibri Light" w:hAnsi="Calibri Light" w:eastAsia="Times New Roman" w:cs="Mangal"/>
       <w:b/>
       <w:bCs/>
       <w:kern w:val="32"/>
@@ -7372,7 +7374,7 @@
       <w:outlineLvl w:val="1"/>
     </w:pPr>
     <w:rPr>
-      <w:rFonts w:ascii="Calibri Light" w:eastAsia="Times New Roman" w:hAnsi="Calibri Light" w:cs="Mangal"/>
+      <w:rFonts w:ascii="Calibri Light" w:hAnsi="Calibri Light" w:eastAsia="Times New Roman" w:cs="Mangal"/>
       <w:b/>
       <w:bCs/>
       <w:i/>
@@ -7381,13 +7383,13 @@
       <w:szCs w:val="25"/>
     </w:rPr>
   </w:style>
-  <w:style w:type="character" w:default="1" w:styleId="DefaultParagraphFont">
+  <w:style w:type="character" w:styleId="DefaultParagraphFont" w:default="1">
     <w:name w:val="Default Paragraph Font"/>
     <w:uiPriority w:val="1"/>
     <w:semiHidden/>
     <w:unhideWhenUsed/>
   </w:style>
-  <w:style w:type="table" w:default="1" w:styleId="TableNormal">
+  <w:style w:type="table" w:styleId="TableNormal" w:default="1">
     <w:name w:val="Normal Table"/>
     <w:uiPriority w:val="99"/>
     <w:semiHidden/>
@@ -7402,13 +7404,13 @@
       </w:tblCellMar>
     </w:tblPr>
   </w:style>
-  <w:style w:type="numbering" w:default="1" w:styleId="NoList">
+  <w:style w:type="numbering" w:styleId="NoList" w:default="1">
     <w:name w:val="No List"/>
     <w:uiPriority w:val="99"/>
     <w:semiHidden/>
     <w:unhideWhenUsed/>
   </w:style>
-  <w:style w:type="paragraph" w:customStyle="1" w:styleId="Heading">
+  <w:style w:type="paragraph" w:styleId="Heading" w:customStyle="1">
     <w:name w:val="Heading"/>
     <w:basedOn w:val="Normal"/>
     <w:next w:val="BodyText"/>
@@ -7446,7 +7448,7 @@
       <w:iCs/>
     </w:rPr>
   </w:style>
-  <w:style w:type="paragraph" w:customStyle="1" w:styleId="Index">
+  <w:style w:type="paragraph" w:styleId="Index" w:customStyle="1">
     <w:name w:val="Index"/>
     <w:basedOn w:val="Normal"/>
     <w:pPr>
@@ -7457,13 +7459,13 @@
       <w:lang w:bidi="ar-SA"/>
     </w:rPr>
   </w:style>
-  <w:style w:type="character" w:customStyle="1" w:styleId="Heading1Char">
+  <w:style w:type="character" w:styleId="Heading1Char" w:customStyle="1">
     <w:name w:val="Heading 1 Char"/>
     <w:link w:val="Heading1"/>
     <w:uiPriority w:val="9"/>
     <w:rsid w:val="006D6BE7"/>
     <w:rPr>
-      <w:rFonts w:ascii="Calibri Light" w:eastAsia="Times New Roman" w:hAnsi="Calibri Light" w:cs="Mangal"/>
+      <w:rFonts w:ascii="Calibri Light" w:hAnsi="Calibri Light" w:eastAsia="Times New Roman" w:cs="Mangal"/>
       <w:b/>
       <w:bCs/>
       <w:kern w:val="32"/>
@@ -7472,13 +7474,13 @@
       <w:lang w:val="en-US" w:eastAsia="zh-CN" w:bidi="hi-IN"/>
     </w:rPr>
   </w:style>
-  <w:style w:type="character" w:customStyle="1" w:styleId="Heading2Char">
+  <w:style w:type="character" w:styleId="Heading2Char" w:customStyle="1">
     <w:name w:val="Heading 2 Char"/>
     <w:link w:val="Heading2"/>
     <w:uiPriority w:val="9"/>
     <w:rsid w:val="006D6BE7"/>
     <w:rPr>
-      <w:rFonts w:ascii="Calibri Light" w:eastAsia="Times New Roman" w:hAnsi="Calibri Light" w:cs="Mangal"/>
+      <w:rFonts w:ascii="Calibri Light" w:hAnsi="Calibri Light" w:eastAsia="Times New Roman" w:cs="Mangal"/>
       <w:b/>
       <w:bCs/>
       <w:i/>

</xml_diff>

<commit_message>
Updates for PD B
</commit_message>
<xml_diff>
--- a/Customer Interview Template.docx
+++ b/Customer Interview Template.docx
@@ -18,8 +18,8 @@
             <v:stroke joinstyle="miter"/>
             <v:path gradientshapeok="t" o:connecttype="rect"/>
           </v:shapetype>
-          <v:shape id="Shape51" style="position:absolute;margin-left:316.65pt;margin-top:495.3pt;width:20.8pt;height:12.75pt;z-index:-251602432;mso-wrap-style:none;mso-position-horizontal-relative:page;mso-position-vertical-relative:page" o:spid="_x0000_s1210" filled="f" stroked="f" strokecolor="#3465a4" type="#_x0000_t202">
-            <v:stroke joinstyle="round" color2="#cb9a5b"/>
+          <v:shape id="Shape51" o:spid="_x0000_s1210" type="#_x0000_t202" style="position:absolute;margin-left:316.65pt;margin-top:495.3pt;width:20.8pt;height:12.75pt;z-index:-75;mso-wrap-style:none;mso-position-horizontal-relative:page;mso-position-vertical-relative:page" filled="f" stroked="f" strokecolor="#3465a4">
+            <v:stroke color2="#cb9a5b" joinstyle="round"/>
             <v:textbox style="mso-rotate-with-shape:t" inset="0,0,0,0">
               <w:txbxContent>
                 <w:p>
@@ -50,24 +50,24 @@
       </w:r>
       <w:r>
         <w:pict w14:anchorId="21A01817">
-          <v:shape id="Shape60" style="position:absolute;margin-left:197.95pt;margin-top:533.25pt;width:.1pt;height:13.85pt;z-index:-251579904;mso-wrap-style:none;mso-position-horizontal-relative:page;mso-position-vertical-relative:page;v-text-anchor:middle" o:spid="_x0000_s1232" filled="f" stroked="f" strokecolor="#3465a4" type="#_x0000_t202">
-            <v:stroke joinstyle="round" color2="#cb9a5b"/>
+          <v:shape id="Shape60" o:spid="_x0000_s1232" type="#_x0000_t202" style="position:absolute;margin-left:197.95pt;margin-top:533.25pt;width:.1pt;height:13.85pt;z-index:-53;mso-wrap-style:none;mso-position-horizontal-relative:page;mso-position-vertical-relative:page;v-text-anchor:middle" filled="f" stroked="f" strokecolor="#3465a4">
+            <v:stroke color2="#cb9a5b" joinstyle="round"/>
             <w10:wrap type="square" anchorx="margin" anchory="margin"/>
           </v:shape>
         </w:pict>
       </w:r>
       <w:r>
         <w:pict w14:anchorId="15C8DBA9">
-          <v:shape id="Shape59" style="position:absolute;margin-left:161.95pt;margin-top:533.25pt;width:.1pt;height:13.85pt;z-index:-251581952;mso-wrap-style:none;mso-position-horizontal-relative:page;mso-position-vertical-relative:page;v-text-anchor:middle" o:spid="_x0000_s1230" filled="f" stroked="f" strokecolor="#3465a4" type="#_x0000_t202">
-            <v:stroke joinstyle="round" color2="#cb9a5b"/>
+          <v:shape id="Shape59" o:spid="_x0000_s1230" type="#_x0000_t202" style="position:absolute;margin-left:161.95pt;margin-top:533.25pt;width:.1pt;height:13.85pt;z-index:-55;mso-wrap-style:none;mso-position-horizontal-relative:page;mso-position-vertical-relative:page;v-text-anchor:middle" filled="f" stroked="f" strokecolor="#3465a4">
+            <v:stroke color2="#cb9a5b" joinstyle="round"/>
             <w10:wrap type="square" anchorx="margin" anchory="margin"/>
           </v:shape>
         </w:pict>
       </w:r>
       <w:r>
         <w:pict w14:anchorId="559FA9CD">
-          <v:shape id="Shape58" style="position:absolute;margin-left:161.95pt;margin-top:520.6pt;width:180.4pt;height:12.75pt;z-index:-251584000;mso-wrap-style:none;mso-position-horizontal-relative:page;mso-position-vertical-relative:page" o:spid="_x0000_s1228" filled="f" stroked="f" strokecolor="#3465a4" type="#_x0000_t202">
-            <v:stroke joinstyle="round" color2="#cb9a5b"/>
+          <v:shape id="Shape58" o:spid="_x0000_s1228" type="#_x0000_t202" style="position:absolute;margin-left:161.95pt;margin-top:520.6pt;width:180.4pt;height:12.75pt;z-index:-57;mso-wrap-style:none;mso-position-horizontal-relative:page;mso-position-vertical-relative:page" filled="f" stroked="f" strokecolor="#3465a4">
+            <v:stroke color2="#cb9a5b" joinstyle="round"/>
             <v:textbox style="mso-rotate-with-shape:t" inset="0,0,0,0">
               <w:txbxContent>
                 <w:p>
@@ -98,8 +98,8 @@
       </w:r>
       <w:r>
         <w:pict w14:anchorId="6941FB48">
-          <v:shape id="Shape57" style="position:absolute;margin-left:161.95pt;margin-top:508.05pt;width:355.3pt;height:12.75pt;z-index:-251586048;mso-wrap-style:none;mso-position-horizontal-relative:page;mso-position-vertical-relative:page" o:spid="_x0000_s1226" filled="f" stroked="f" strokecolor="#3465a4" type="#_x0000_t202">
-            <v:stroke joinstyle="round" color2="#cb9a5b"/>
+          <v:shape id="Shape57" o:spid="_x0000_s1226" type="#_x0000_t202" style="position:absolute;margin-left:161.95pt;margin-top:508.05pt;width:355.3pt;height:12.75pt;z-index:-59;mso-wrap-style:none;mso-position-horizontal-relative:page;mso-position-vertical-relative:page" filled="f" stroked="f" strokecolor="#3465a4">
+            <v:stroke color2="#cb9a5b" joinstyle="round"/>
             <v:textbox style="mso-rotate-with-shape:t" inset="0,0,0,0">
               <w:txbxContent>
                 <w:p>
@@ -130,8 +130,8 @@
       </w:r>
       <w:r>
         <w:pict w14:anchorId="2351E2E2">
-          <v:shape id="Shape56" style="position:absolute;margin-left:486.55pt;margin-top:495.3pt;width:35.5pt;height:12.75pt;z-index:-251588096;mso-wrap-style:none;mso-position-horizontal-relative:page;mso-position-vertical-relative:page" o:spid="_x0000_s1224" filled="f" stroked="f" strokecolor="#3465a4" type="#_x0000_t202">
-            <v:stroke joinstyle="round" color2="#cb9a5b"/>
+          <v:shape id="Shape56" o:spid="_x0000_s1224" type="#_x0000_t202" style="position:absolute;margin-left:486.55pt;margin-top:495.3pt;width:35.5pt;height:12.75pt;z-index:-61;mso-wrap-style:none;mso-position-horizontal-relative:page;mso-position-vertical-relative:page" filled="f" stroked="f" strokecolor="#3465a4">
+            <v:stroke color2="#cb9a5b" joinstyle="round"/>
             <v:textbox style="mso-rotate-with-shape:t" inset="0,0,0,0">
               <w:txbxContent>
                 <w:p>
@@ -162,8 +162,8 @@
       </w:r>
       <w:r>
         <w:pict w14:anchorId="1779B6E5">
-          <v:shape id="Shape55" style="position:absolute;margin-left:434.15pt;margin-top:495.3pt;width:44.05pt;height:12.75pt;z-index:-251592192;mso-wrap-style:none;mso-position-horizontal-relative:page;mso-position-vertical-relative:page" o:spid="_x0000_s1220" filled="f" stroked="f" strokecolor="#3465a4" type="#_x0000_t202">
-            <v:stroke joinstyle="round" color2="#cb9a5b"/>
+          <v:shape id="Shape55" o:spid="_x0000_s1220" type="#_x0000_t202" style="position:absolute;margin-left:434.15pt;margin-top:495.3pt;width:44.05pt;height:12.75pt;z-index:-65;mso-wrap-style:none;mso-position-horizontal-relative:page;mso-position-vertical-relative:page" filled="f" stroked="f" strokecolor="#3465a4">
+            <v:stroke color2="#cb9a5b" joinstyle="round"/>
             <v:textbox style="mso-rotate-with-shape:t" inset="0,0,0,0">
               <w:txbxContent>
                 <w:p>
@@ -194,28 +194,39 @@
       </w:r>
       <w:r>
         <w:pict w14:anchorId="336A2AE9">
-          <v:shape id="Shape54" style="position:absolute;margin-left:399.7pt;margin-top:495.3pt;width:26.3pt;height:12.75pt;z-index:-251595264;mso-wrap-style:none;mso-position-horizontal-relative:page;mso-position-vertical-relative:page" o:spid="_x0000_s1217" filled="f" stroked="f" strokecolor="#3465a4" type="#_x0000_t202">
-            <v:stroke joinstyle="round" color2="#cb9a5b"/>
-            <v:textbox style="mso-rotate-with-shape:t" inset="0,0,0,0">
-              <w:txbxContent>
-                <w:p>
-                  <w:pPr>
-                    <w:overflowPunct w:val="0"/>
-                    <w:rPr>
-                      <w:rFonts w:ascii="Arial" w:hAnsi="Arial"/>
-                      <w:color w:val="000000"/>
-                      <w:sz w:val="22"/>
-                      <w:szCs w:val="22"/>
-                    </w:rPr>
-                  </w:pPr>
-                  <w:r>
-                    <w:rPr>
-                      <w:rFonts w:ascii="Arial" w:hAnsi="Arial"/>
-                      <w:color w:val="000000"/>
-                      <w:sz w:val="22"/>
-                      <w:szCs w:val="22"/>
-                    </w:rPr>
-                    <w:t xml:space="preserve">facts; </w:t>
+          <v:shape id="Shape54" o:spid="_x0000_s1217" type="#_x0000_t202" style="position:absolute;margin-left:399.7pt;margin-top:495.3pt;width:26.3pt;height:12.75pt;z-index:-68;mso-wrap-style:none;mso-position-horizontal-relative:page;mso-position-vertical-relative:page" filled="f" stroked="f" strokecolor="#3465a4">
+            <v:stroke color2="#cb9a5b" joinstyle="round"/>
+            <v:textbox style="mso-rotate-with-shape:t" inset="0,0,0,0">
+              <w:txbxContent>
+                <w:p>
+                  <w:pPr>
+                    <w:overflowPunct w:val="0"/>
+                    <w:rPr>
+                      <w:rFonts w:ascii="Arial" w:hAnsi="Arial"/>
+                      <w:color w:val="000000"/>
+                      <w:sz w:val="22"/>
+                      <w:szCs w:val="22"/>
+                    </w:rPr>
+                  </w:pPr>
+                  <w:proofErr w:type="gramStart"/>
+                  <w:r>
+                    <w:rPr>
+                      <w:rFonts w:ascii="Arial" w:hAnsi="Arial"/>
+                      <w:color w:val="000000"/>
+                      <w:sz w:val="22"/>
+                      <w:szCs w:val="22"/>
+                    </w:rPr>
+                    <w:t>facts;</w:t>
+                  </w:r>
+                  <w:proofErr w:type="gramEnd"/>
+                  <w:r>
+                    <w:rPr>
+                      <w:rFonts w:ascii="Arial" w:hAnsi="Arial"/>
+                      <w:color w:val="000000"/>
+                      <w:sz w:val="22"/>
+                      <w:szCs w:val="22"/>
+                    </w:rPr>
+                    <w:t xml:space="preserve"> </w:t>
                   </w:r>
                 </w:p>
               </w:txbxContent>
@@ -226,8 +237,8 @@
       </w:r>
       <w:r>
         <w:pict w14:anchorId="0AFCFD92">
-          <v:shape id="Shape53" style="position:absolute;margin-left:370.9pt;margin-top:495.3pt;width:20.8pt;height:12.75pt;z-index:-251597312;mso-wrap-style:none;mso-position-horizontal-relative:page;mso-position-vertical-relative:page" o:spid="_x0000_s1215" filled="f" stroked="f" strokecolor="#3465a4" type="#_x0000_t202">
-            <v:stroke joinstyle="round" color2="#cb9a5b"/>
+          <v:shape id="Shape53" o:spid="_x0000_s1215" type="#_x0000_t202" style="position:absolute;margin-left:370.9pt;margin-top:495.3pt;width:20.8pt;height:12.75pt;z-index:-70;mso-wrap-style:none;mso-position-horizontal-relative:page;mso-position-vertical-relative:page" filled="f" stroked="f" strokecolor="#3465a4">
+            <v:stroke color2="#cb9a5b" joinstyle="round"/>
             <v:textbox style="mso-rotate-with-shape:t" inset="0,0,0,0">
               <w:txbxContent>
                 <w:p>
@@ -258,8 +269,8 @@
       </w:r>
       <w:r>
         <w:pict w14:anchorId="2698841C">
-          <v:shape id="Shape52" style="position:absolute;margin-left:345.35pt;margin-top:495.3pt;width:17.75pt;height:12.75pt;z-index:-251600384;mso-wrap-style:none;mso-position-horizontal-relative:page;mso-position-vertical-relative:page" o:spid="_x0000_s1212" filled="f" stroked="f" strokecolor="#3465a4" type="#_x0000_t202">
-            <v:stroke joinstyle="round" color2="#cb9a5b"/>
+          <v:shape id="Shape52" o:spid="_x0000_s1212" type="#_x0000_t202" style="position:absolute;margin-left:345.35pt;margin-top:495.3pt;width:17.75pt;height:12.75pt;z-index:-73;mso-wrap-style:none;mso-position-horizontal-relative:page;mso-position-vertical-relative:page" filled="f" stroked="f" strokecolor="#3465a4">
+            <v:stroke color2="#cb9a5b" joinstyle="round"/>
             <v:textbox style="mso-rotate-with-shape:t" inset="0,0,0,0">
               <w:txbxContent>
                 <w:p>
@@ -290,16 +301,16 @@
       </w:r>
       <w:r>
         <w:pict w14:anchorId="4410F73F">
-          <v:shape id="Shape61" style="position:absolute;margin-left:233.95pt;margin-top:533.25pt;width:.1pt;height:13.85pt;z-index:-251578880;mso-wrap-style:none;mso-position-horizontal-relative:page;mso-position-vertical-relative:page;v-text-anchor:middle" o:spid="_x0000_s1233" filled="f" stroked="f" strokecolor="#3465a4" type="#_x0000_t202">
-            <v:stroke joinstyle="round" color2="#cb9a5b"/>
+          <v:shape id="Shape61" o:spid="_x0000_s1233" type="#_x0000_t202" style="position:absolute;margin-left:233.95pt;margin-top:533.25pt;width:.1pt;height:13.85pt;z-index:-52;mso-wrap-style:none;mso-position-horizontal-relative:page;mso-position-vertical-relative:page;v-text-anchor:middle" filled="f" stroked="f" strokecolor="#3465a4">
+            <v:stroke color2="#cb9a5b" joinstyle="round"/>
             <w10:wrap type="square" anchorx="margin" anchory="margin"/>
           </v:shape>
         </w:pict>
       </w:r>
       <w:r>
         <w:pict w14:anchorId="59E9F3E4">
-          <v:shape id="Shape50" style="position:absolute;margin-left:296.5pt;margin-top:495.3pt;width:12.25pt;height:12.75pt;z-index:-251605504;mso-wrap-style:none;mso-position-horizontal-relative:page;mso-position-vertical-relative:page" o:spid="_x0000_s1207" filled="f" stroked="f" strokecolor="#3465a4" type="#_x0000_t202">
-            <v:stroke joinstyle="round" color2="#cb9a5b"/>
+          <v:shape id="Shape50" o:spid="_x0000_s1207" type="#_x0000_t202" style="position:absolute;margin-left:296.5pt;margin-top:495.3pt;width:12.25pt;height:12.75pt;z-index:-78;mso-wrap-style:none;mso-position-horizontal-relative:page;mso-position-vertical-relative:page" filled="f" stroked="f" strokecolor="#3465a4">
+            <v:stroke color2="#cb9a5b" joinstyle="round"/>
             <v:textbox style="mso-rotate-with-shape:t" inset="0,0,0,0">
               <w:txbxContent>
                 <w:p>
@@ -330,8 +341,8 @@
       </w:r>
       <w:r>
         <w:pict w14:anchorId="7F3E6105">
-          <v:shape id="Shape49" style="position:absolute;margin-left:262.9pt;margin-top:495.3pt;width:25.7pt;height:12.75pt;z-index:-251609600;mso-wrap-style:none;mso-position-horizontal-relative:page;mso-position-vertical-relative:page" o:spid="_x0000_s1203" filled="f" stroked="f" strokecolor="#3465a4" type="#_x0000_t202">
-            <v:stroke joinstyle="round" color2="#cb9a5b"/>
+          <v:shape id="Shape49" o:spid="_x0000_s1203" type="#_x0000_t202" style="position:absolute;margin-left:262.9pt;margin-top:495.3pt;width:25.7pt;height:12.75pt;z-index:-82;mso-wrap-style:none;mso-position-horizontal-relative:page;mso-position-vertical-relative:page" filled="f" stroked="f" strokecolor="#3465a4">
+            <v:stroke color2="#cb9a5b" joinstyle="round"/>
             <v:textbox style="mso-rotate-with-shape:t" inset="0,0,0,0">
               <w:txbxContent>
                 <w:p>
@@ -362,8 +373,8 @@
       </w:r>
       <w:r>
         <w:pict w14:anchorId="171CEBF0">
-          <v:shape id="Shape48" style="position:absolute;margin-left:198.55pt;margin-top:495.3pt;width:56.3pt;height:12.75pt;z-index:-251613696;mso-wrap-style:none;mso-position-horizontal-relative:page;mso-position-vertical-relative:page" o:spid="_x0000_s1199" filled="f" stroked="f" strokecolor="#3465a4" type="#_x0000_t202">
-            <v:stroke joinstyle="round" color2="#cb9a5b"/>
+          <v:shape id="Shape48" o:spid="_x0000_s1199" type="#_x0000_t202" style="position:absolute;margin-left:198.55pt;margin-top:495.3pt;width:56.3pt;height:12.75pt;z-index:-86;mso-wrap-style:none;mso-position-horizontal-relative:page;mso-position-vertical-relative:page" filled="f" stroked="f" strokecolor="#3465a4">
+            <v:stroke color2="#cb9a5b" joinstyle="round"/>
             <v:textbox style="mso-rotate-with-shape:t" inset="0,0,0,0">
               <w:txbxContent>
                 <w:p>
@@ -394,8 +405,8 @@
       </w:r>
       <w:r>
         <w:pict w14:anchorId="4B94180D">
-          <v:shape id="Shape47" style="position:absolute;margin-left:161.95pt;margin-top:495.3pt;width:28.75pt;height:12.75pt;z-index:-251616768;mso-wrap-style:none;mso-position-horizontal-relative:page;mso-position-vertical-relative:page" o:spid="_x0000_s1196" filled="f" stroked="f" strokecolor="#3465a4" type="#_x0000_t202">
-            <v:stroke joinstyle="round" color2="#cb9a5b"/>
+          <v:shape id="Shape47" o:spid="_x0000_s1196" type="#_x0000_t202" style="position:absolute;margin-left:161.95pt;margin-top:495.3pt;width:28.75pt;height:12.75pt;z-index:-89;mso-wrap-style:none;mso-position-horizontal-relative:page;mso-position-vertical-relative:page" filled="f" stroked="f" strokecolor="#3465a4">
+            <v:stroke color2="#cb9a5b" joinstyle="round"/>
             <v:textbox style="mso-rotate-with-shape:t" inset="0,0,0,0">
               <w:txbxContent>
                 <w:p>
@@ -426,8 +437,8 @@
       </w:r>
       <w:r>
         <w:pict w14:anchorId="0B6B779A">
-          <v:shape id="Shape46" style="position:absolute;margin-left:161.95pt;margin-top:482.7pt;width:353.25pt;height:12.75pt;z-index:-251619840;mso-wrap-style:none;mso-position-horizontal-relative:page;mso-position-vertical-relative:page" o:spid="_x0000_s1193" filled="f" stroked="f" strokecolor="#3465a4" type="#_x0000_t202">
-            <v:stroke joinstyle="round" color2="#cb9a5b"/>
+          <v:shape id="Shape46" o:spid="_x0000_s1193" type="#_x0000_t202" style="position:absolute;margin-left:161.95pt;margin-top:482.7pt;width:353.25pt;height:12.75pt;z-index:-92;mso-wrap-style:none;mso-position-horizontal-relative:page;mso-position-vertical-relative:page" filled="f" stroked="f" strokecolor="#3465a4">
+            <v:stroke color2="#cb9a5b" joinstyle="round"/>
             <v:textbox style="mso-rotate-with-shape:t" inset="0,0,0,0">
               <w:txbxContent>
                 <w:p>
@@ -458,8 +469,8 @@
       </w:r>
       <w:r>
         <w:pict w14:anchorId="34D8105C">
-          <v:shape id="Shape45" style="position:absolute;margin-left:161.95pt;margin-top:470.15pt;width:358.35pt;height:12.75pt;z-index:-251621888;mso-wrap-style:none;mso-position-horizontal-relative:page;mso-position-vertical-relative:page" o:spid="_x0000_s1191" filled="f" stroked="f" strokecolor="#3465a4" type="#_x0000_t202">
-            <v:stroke joinstyle="round" color2="#cb9a5b"/>
+          <v:shape id="Shape45" o:spid="_x0000_s1191" type="#_x0000_t202" style="position:absolute;margin-left:161.95pt;margin-top:470.15pt;width:358.35pt;height:12.75pt;z-index:-94;mso-wrap-style:none;mso-position-horizontal-relative:page;mso-position-vertical-relative:page" filled="f" stroked="f" strokecolor="#3465a4">
+            <v:stroke color2="#cb9a5b" joinstyle="round"/>
             <v:textbox style="mso-rotate-with-shape:t" inset="0,0,0,0">
               <w:txbxContent>
                 <w:p>
@@ -490,8 +501,8 @@
       </w:r>
       <w:r>
         <w:pict w14:anchorId="5FF862DA">
-          <v:shape id="Shape44" style="position:absolute;margin-left:90pt;margin-top:457.3pt;width:375.2pt;height:12.75pt;z-index:-251625984;mso-wrap-style:none;mso-position-horizontal-relative:page;mso-position-vertical-relative:page" o:spid="_x0000_s1187" filled="f" stroked="f" strokecolor="#3465a4" type="#_x0000_t202">
-            <v:stroke joinstyle="round" color2="#cb9a5b"/>
+          <v:shape id="Shape44" o:spid="_x0000_s1187" type="#_x0000_t202" style="position:absolute;margin-left:90pt;margin-top:457.3pt;width:375.2pt;height:12.75pt;z-index:-98;mso-wrap-style:none;mso-position-horizontal-relative:page;mso-position-vertical-relative:page" filled="f" stroked="f" strokecolor="#3465a4">
+            <v:stroke color2="#cb9a5b" joinstyle="round"/>
             <v:textbox style="mso-rotate-with-shape:t" inset="0,0,0,0">
               <w:txbxContent>
                 <w:p>
@@ -544,16 +555,16 @@
       </w:r>
       <w:r>
         <w:pict w14:anchorId="56F51F55">
-          <v:shape id="Shape43" style="position:absolute;margin-left:90pt;margin-top:443.55pt;width:.1pt;height:13.85pt;z-index:-251628032;mso-wrap-style:none;mso-position-horizontal-relative:page;mso-position-vertical-relative:page;v-text-anchor:middle" o:spid="_x0000_s1185" filled="f" stroked="f" strokecolor="#3465a4" type="#_x0000_t202">
-            <v:stroke joinstyle="round" color2="#cb9a5b"/>
+          <v:shape id="Shape43" o:spid="_x0000_s1185" type="#_x0000_t202" style="position:absolute;margin-left:90pt;margin-top:443.55pt;width:.1pt;height:13.85pt;z-index:-100;mso-wrap-style:none;mso-position-horizontal-relative:page;mso-position-vertical-relative:page;v-text-anchor:middle" filled="f" stroked="f" strokecolor="#3465a4">
+            <v:stroke color2="#cb9a5b" joinstyle="round"/>
             <w10:wrap type="square" anchorx="margin" anchory="margin"/>
           </v:shape>
         </w:pict>
       </w:r>
       <w:r>
         <w:pict w14:anchorId="14BFED6D">
-          <v:shape id="Shape42" style="position:absolute;margin-left:162pt;margin-top:431pt;width:359.55pt;height:12.75pt;z-index:-251632128;mso-wrap-style:none;mso-position-horizontal-relative:page;mso-position-vertical-relative:page" o:spid="_x0000_s1181" filled="f" stroked="f" strokecolor="#3465a4" type="#_x0000_t202">
-            <v:stroke joinstyle="round" color2="#cb9a5b"/>
+          <v:shape id="Shape42" o:spid="_x0000_s1181" type="#_x0000_t202" style="position:absolute;margin-left:162pt;margin-top:431pt;width:359.55pt;height:12.75pt;z-index:-104;mso-wrap-style:none;mso-position-horizontal-relative:page;mso-position-vertical-relative:page" filled="f" stroked="f" strokecolor="#3465a4">
+            <v:stroke color2="#cb9a5b" joinstyle="round"/>
             <v:textbox style="mso-rotate-with-shape:t" inset="0,0,0,0">
               <w:txbxContent>
                 <w:p>
@@ -584,8 +595,8 @@
       </w:r>
       <w:r>
         <w:pict w14:anchorId="22043781">
-          <v:shape id="Shape71" style="position:absolute;margin-left:161.95pt;margin-top:622.9pt;width:345.45pt;height:12.75pt;z-index:-251558400;mso-wrap-style:none;mso-position-horizontal-relative:page;mso-position-vertical-relative:page" o:spid="_x0000_s1253" filled="f" stroked="f" strokecolor="#3465a4" type="#_x0000_t202">
-            <v:stroke joinstyle="round" color2="#cb9a5b"/>
+          <v:shape id="Shape71" o:spid="_x0000_s1253" type="#_x0000_t202" style="position:absolute;margin-left:161.95pt;margin-top:622.9pt;width:345.45pt;height:12.75pt;z-index:-32;mso-wrap-style:none;mso-position-horizontal-relative:page;mso-position-vertical-relative:page" filled="f" stroked="f" strokecolor="#3465a4">
+            <v:stroke color2="#cb9a5b" joinstyle="round"/>
             <v:textbox style="mso-rotate-with-shape:t" inset="0,0,0,0">
               <w:txbxContent>
                 <w:p>
@@ -626,16 +637,16 @@
       </w:r>
       <w:r>
         <w:pict w14:anchorId="16D21F97">
-          <v:shape id="Shape80" style="position:absolute;margin-left:90pt;margin-top:742.35pt;width:.1pt;height:13.85pt;z-index:-251775488;mso-wrap-style:none;mso-position-horizontal-relative:page;mso-position-vertical-relative:page;v-text-anchor:middle" o:spid="_x0000_s1041" filled="f" stroked="f" strokecolor="#3465a4" type="#_x0000_t202">
-            <v:stroke joinstyle="round" color2="#cb9a5b"/>
+          <v:shape id="Shape80" o:spid="_x0000_s1041" type="#_x0000_t202" style="position:absolute;margin-left:90pt;margin-top:742.35pt;width:.1pt;height:13.85pt;z-index:-244;mso-wrap-style:none;mso-position-horizontal-relative:page;mso-position-vertical-relative:page;v-text-anchor:middle" filled="f" stroked="f" strokecolor="#3465a4">
+            <v:stroke color2="#cb9a5b" joinstyle="round"/>
             <w10:wrap type="square" anchorx="margin" anchory="margin"/>
           </v:shape>
         </w:pict>
       </w:r>
       <w:r>
         <w:pict w14:anchorId="1612A186">
-          <v:shape id="Shape79" style="position:absolute;margin-left:90pt;margin-top:732pt;width:426.75pt;height:10.4pt;z-index:-251779584;mso-wrap-style:none;mso-position-horizontal-relative:page;mso-position-vertical-relative:page" o:spid="_x0000_s1037" filled="f" stroked="f" strokecolor="#3465a4" type="#_x0000_t202">
-            <v:stroke joinstyle="round" color2="#cb9a5b"/>
+          <v:shape id="Shape79" o:spid="_x0000_s1037" type="#_x0000_t202" style="position:absolute;margin-left:90pt;margin-top:732pt;width:426.75pt;height:10.4pt;z-index:-248;mso-wrap-style:none;mso-position-horizontal-relative:page;mso-position-vertical-relative:page" filled="f" stroked="f" strokecolor="#3465a4">
+            <v:stroke color2="#cb9a5b" joinstyle="round"/>
             <v:textbox style="mso-rotate-with-shape:t" inset="0,0,0,0">
               <w:txbxContent>
                 <w:p>
@@ -657,7 +668,29 @@
                       <w:sz w:val="18"/>
                       <w:szCs w:val="18"/>
                     </w:rPr>
-                    <w:t xml:space="preserve">Adapted from work done at Hasso Plattner Institute of Design at Stanford and Henry Ford Learning institute </w:t>
+                    <w:t xml:space="preserve">Adapted from work done at </w:t>
+                  </w:r>
+                  <w:proofErr w:type="spellStart"/>
+                  <w:r>
+                    <w:rPr>
+                      <w:rFonts w:ascii="Arial" w:hAnsi="Arial"/>
+                      <w:i/>
+                      <w:color w:val="000000"/>
+                      <w:sz w:val="18"/>
+                      <w:szCs w:val="18"/>
+                    </w:rPr>
+                    <w:t>Hasso</w:t>
+                  </w:r>
+                  <w:proofErr w:type="spellEnd"/>
+                  <w:r>
+                    <w:rPr>
+                      <w:rFonts w:ascii="Arial" w:hAnsi="Arial"/>
+                      <w:i/>
+                      <w:color w:val="000000"/>
+                      <w:sz w:val="18"/>
+                      <w:szCs w:val="18"/>
+                    </w:rPr>
+                    <w:t xml:space="preserve"> Plattner Institute of Design at Stanford and Henry Ford Learning institute </w:t>
                   </w:r>
                 </w:p>
               </w:txbxContent>
@@ -668,8 +701,8 @@
       </w:r>
       <w:r>
         <w:pict w14:anchorId="63CB57F6">
-          <v:shape id="Shape78" style="position:absolute;margin-left:162pt;margin-top:700.05pt;width:275.55pt;height:12.75pt;z-index:-251543040;mso-wrap-style:none;mso-position-horizontal-relative:page;mso-position-vertical-relative:page" o:spid="_x0000_s1268" filled="f" stroked="f" strokecolor="#3465a4" type="#_x0000_t202">
-            <v:stroke joinstyle="round" color2="#cb9a5b"/>
+          <v:shape id="Shape78" o:spid="_x0000_s1268" type="#_x0000_t202" style="position:absolute;margin-left:162pt;margin-top:700.05pt;width:275.55pt;height:12.75pt;z-index:-17;mso-wrap-style:none;mso-position-horizontal-relative:page;mso-position-vertical-relative:page" filled="f" stroked="f" strokecolor="#3465a4">
+            <v:stroke color2="#cb9a5b" joinstyle="round"/>
             <v:textbox style="mso-rotate-with-shape:t" inset="0,0,0,0">
               <w:txbxContent>
                 <w:p>
@@ -700,8 +733,8 @@
       </w:r>
       <w:r>
         <w:pict w14:anchorId="0AFA60BF">
-          <v:shape id="Shape77" style="position:absolute;margin-left:162pt;margin-top:687.45pt;width:354.05pt;height:12.75pt;z-index:-251546112;mso-wrap-style:none;mso-position-horizontal-relative:page;mso-position-vertical-relative:page" o:spid="_x0000_s1265" filled="f" stroked="f" strokecolor="#3465a4" type="#_x0000_t202">
-            <v:stroke joinstyle="round" color2="#cb9a5b"/>
+          <v:shape id="Shape77" o:spid="_x0000_s1265" type="#_x0000_t202" style="position:absolute;margin-left:162pt;margin-top:687.45pt;width:354.05pt;height:12.75pt;z-index:-20;mso-wrap-style:none;mso-position-horizontal-relative:page;mso-position-vertical-relative:page" filled="f" stroked="f" strokecolor="#3465a4">
+            <v:stroke color2="#cb9a5b" joinstyle="round"/>
             <v:textbox style="mso-rotate-with-shape:t" inset="0,0,0,0">
               <w:txbxContent>
                 <w:p>
@@ -732,8 +765,8 @@
       </w:r>
       <w:r>
         <w:pict w14:anchorId="425E33D6">
-          <v:shape id="Shape76" style="position:absolute;margin-left:161.95pt;margin-top:674.6pt;width:351.5pt;height:12.75pt;z-index:-251548160;mso-wrap-style:none;mso-position-horizontal-relative:page;mso-position-vertical-relative:page" o:spid="_x0000_s1263" filled="f" stroked="f" strokecolor="#3465a4" type="#_x0000_t202">
-            <v:stroke joinstyle="round" color2="#cb9a5b"/>
+          <v:shape id="Shape76" o:spid="_x0000_s1263" type="#_x0000_t202" style="position:absolute;margin-left:161.95pt;margin-top:674.6pt;width:351.5pt;height:12.75pt;z-index:-22;mso-wrap-style:none;mso-position-horizontal-relative:page;mso-position-vertical-relative:page" filled="f" stroked="f" strokecolor="#3465a4">
+            <v:stroke color2="#cb9a5b" joinstyle="round"/>
             <v:textbox style="mso-rotate-with-shape:t" inset="0,0,0,0">
               <w:txbxContent>
                 <w:p>
@@ -774,8 +807,8 @@
       </w:r>
       <w:r>
         <w:pict w14:anchorId="32F77847">
-          <v:shape id="Shape75" style="position:absolute;margin-left:2in;margin-top:674.6pt;width:3.7pt;height:12.75pt;z-index:-251549184;mso-wrap-style:none;mso-position-horizontal-relative:page;mso-position-vertical-relative:page" o:spid="_x0000_s1262" filled="f" stroked="f" strokecolor="#3465a4" type="#_x0000_t202">
-            <v:stroke joinstyle="round" color2="#cb9a5b"/>
+          <v:shape id="Shape75" o:spid="_x0000_s1262" type="#_x0000_t202" style="position:absolute;margin-left:2in;margin-top:674.6pt;width:3.7pt;height:12.75pt;z-index:-23;mso-wrap-style:none;mso-position-horizontal-relative:page;mso-position-vertical-relative:page" filled="f" stroked="f" strokecolor="#3465a4">
+            <v:stroke color2="#cb9a5b" joinstyle="round"/>
             <v:textbox style="mso-rotate-with-shape:t" inset="0,0,0,0">
               <w:txbxContent>
                 <w:p>
@@ -806,16 +839,16 @@
       </w:r>
       <w:r>
         <w:pict w14:anchorId="5ACE05F8">
-          <v:shape id="Shape74" style="position:absolute;margin-left:90pt;margin-top:660.9pt;width:.1pt;height:13.85pt;z-index:-251552256;mso-wrap-style:none;mso-position-horizontal-relative:page;mso-position-vertical-relative:page;v-text-anchor:middle" o:spid="_x0000_s1259" filled="f" stroked="f" strokecolor="#3465a4" type="#_x0000_t202">
-            <v:stroke joinstyle="round" color2="#cb9a5b"/>
+          <v:shape id="Shape74" o:spid="_x0000_s1259" type="#_x0000_t202" style="position:absolute;margin-left:90pt;margin-top:660.9pt;width:.1pt;height:13.85pt;z-index:-26;mso-wrap-style:none;mso-position-horizontal-relative:page;mso-position-vertical-relative:page;v-text-anchor:middle" filled="f" stroked="f" strokecolor="#3465a4">
+            <v:stroke color2="#cb9a5b" joinstyle="round"/>
             <w10:wrap type="square" anchorx="margin" anchory="margin"/>
           </v:shape>
         </w:pict>
       </w:r>
       <w:r>
         <w:pict w14:anchorId="2CC7F48E">
-          <v:shape id="Shape73" style="position:absolute;margin-left:161.95pt;margin-top:648.3pt;width:355.3pt;height:12.75pt;z-index:-251554304;mso-wrap-style:none;mso-position-horizontal-relative:page;mso-position-vertical-relative:page" o:spid="_x0000_s1257" filled="f" stroked="f" strokecolor="#3465a4" type="#_x0000_t202">
-            <v:stroke joinstyle="round" color2="#cb9a5b"/>
+          <v:shape id="Shape73" o:spid="_x0000_s1257" type="#_x0000_t202" style="position:absolute;margin-left:161.95pt;margin-top:648.3pt;width:355.3pt;height:12.75pt;z-index:-28;mso-wrap-style:none;mso-position-horizontal-relative:page;mso-position-vertical-relative:page" filled="f" stroked="f" strokecolor="#3465a4">
+            <v:stroke color2="#cb9a5b" joinstyle="round"/>
             <v:textbox style="mso-rotate-with-shape:t" inset="0,0,0,0">
               <w:txbxContent>
                 <w:p>
@@ -846,8 +879,8 @@
       </w:r>
       <w:r>
         <w:pict w14:anchorId="0DFDAFED">
-          <v:shape id="Shape72" style="position:absolute;margin-left:161.95pt;margin-top:635.6pt;width:336.55pt;height:12.75pt;z-index:-251556352;mso-wrap-style:none;mso-position-horizontal-relative:page;mso-position-vertical-relative:page" o:spid="_x0000_s1255" filled="f" stroked="f" strokecolor="#3465a4" type="#_x0000_t202">
-            <v:stroke joinstyle="round" color2="#cb9a5b"/>
+          <v:shape id="Shape72" o:spid="_x0000_s1255" type="#_x0000_t202" style="position:absolute;margin-left:161.95pt;margin-top:635.6pt;width:336.55pt;height:12.75pt;z-index:-30;mso-wrap-style:none;mso-position-horizontal-relative:page;mso-position-vertical-relative:page" filled="f" stroked="f" strokecolor="#3465a4">
+            <v:stroke color2="#cb9a5b" joinstyle="round"/>
             <v:textbox style="mso-rotate-with-shape:t" inset="0,0,0,0">
               <w:txbxContent>
                 <w:p>
@@ -878,28 +911,48 @@
       </w:r>
       <w:r>
         <w:pict w14:anchorId="5852BD63">
-          <v:shape id="Shape41" style="position:absolute;margin-left:162pt;margin-top:418.3pt;width:343.6pt;height:12.75pt;z-index:-251634176;mso-wrap-style:none;mso-position-horizontal-relative:page;mso-position-vertical-relative:page" o:spid="_x0000_s1179" filled="f" stroked="f" strokecolor="#3465a4" type="#_x0000_t202">
-            <v:stroke joinstyle="round" color2="#cb9a5b"/>
-            <v:textbox style="mso-rotate-with-shape:t" inset="0,0,0,0">
-              <w:txbxContent>
-                <w:p>
-                  <w:pPr>
-                    <w:overflowPunct w:val="0"/>
-                    <w:rPr>
-                      <w:rFonts w:ascii="Arial" w:hAnsi="Arial"/>
-                      <w:color w:val="000000"/>
-                      <w:sz w:val="22"/>
-                      <w:szCs w:val="22"/>
-                    </w:rPr>
-                  </w:pPr>
-                  <w:r>
-                    <w:rPr>
-                      <w:rFonts w:ascii="Arial" w:hAnsi="Arial"/>
-                      <w:color w:val="000000"/>
-                      <w:sz w:val="22"/>
-                      <w:szCs w:val="22"/>
-                    </w:rPr>
-                    <w:t xml:space="preserve">“extreme” or “mainstream”. Extreme users are people who are pushing </w:t>
+          <v:shape id="Shape41" o:spid="_x0000_s1179" type="#_x0000_t202" style="position:absolute;margin-left:162pt;margin-top:418.3pt;width:343.6pt;height:12.75pt;z-index:-106;mso-wrap-style:none;mso-position-horizontal-relative:page;mso-position-vertical-relative:page" filled="f" stroked="f" strokecolor="#3465a4">
+            <v:stroke color2="#cb9a5b" joinstyle="round"/>
+            <v:textbox style="mso-rotate-with-shape:t" inset="0,0,0,0">
+              <w:txbxContent>
+                <w:p>
+                  <w:pPr>
+                    <w:overflowPunct w:val="0"/>
+                    <w:rPr>
+                      <w:rFonts w:ascii="Arial" w:hAnsi="Arial"/>
+                      <w:color w:val="000000"/>
+                      <w:sz w:val="22"/>
+                      <w:szCs w:val="22"/>
+                    </w:rPr>
+                  </w:pPr>
+                  <w:r>
+                    <w:rPr>
+                      <w:rFonts w:ascii="Arial" w:hAnsi="Arial"/>
+                      <w:color w:val="000000"/>
+                      <w:sz w:val="22"/>
+                      <w:szCs w:val="22"/>
+                    </w:rPr>
+                    <w:t xml:space="preserve">“extreme” or “mainstream”. Extreme users </w:t>
+                  </w:r>
+                  <w:proofErr w:type="gramStart"/>
+                  <w:r>
+                    <w:rPr>
+                      <w:rFonts w:ascii="Arial" w:hAnsi="Arial"/>
+                      <w:color w:val="000000"/>
+                      <w:sz w:val="22"/>
+                      <w:szCs w:val="22"/>
+                    </w:rPr>
+                    <w:t>are people who are</w:t>
+                  </w:r>
+                  <w:proofErr w:type="gramEnd"/>
+                  <w:r>
+                    <w:rPr>
+                      <w:rFonts w:ascii="Arial" w:hAnsi="Arial"/>
+                      <w:color w:val="000000"/>
+                      <w:sz w:val="22"/>
+                      <w:szCs w:val="22"/>
+                    </w:rPr>
+                    <w:t xml:space="preserve"> pushing </w:t>
                   </w:r>
                 </w:p>
               </w:txbxContent>
@@ -910,8 +963,8 @@
       </w:r>
       <w:r>
         <w:pict w14:anchorId="793851D5">
-          <v:shape id="Shape70" style="position:absolute;margin-left:2in;margin-top:622.9pt;width:3.7pt;height:12.75pt;z-index:-251560448;mso-wrap-style:none;mso-position-horizontal-relative:page;mso-position-vertical-relative:page" o:spid="_x0000_s1251" filled="f" stroked="f" strokecolor="#3465a4" type="#_x0000_t202">
-            <v:stroke joinstyle="round" color2="#cb9a5b"/>
+          <v:shape id="Shape70" o:spid="_x0000_s1251" type="#_x0000_t202" style="position:absolute;margin-left:2in;margin-top:622.9pt;width:3.7pt;height:12.75pt;z-index:-34;mso-wrap-style:none;mso-position-horizontal-relative:page;mso-position-vertical-relative:page" filled="f" stroked="f" strokecolor="#3465a4">
+            <v:stroke color2="#cb9a5b" joinstyle="round"/>
             <v:textbox style="mso-rotate-with-shape:t" inset="0,0,0,0">
               <w:txbxContent>
                 <w:p>
@@ -942,36 +995,56 @@
       </w:r>
       <w:r>
         <w:pict w14:anchorId="00A8548A">
-          <v:shape id="Shape69" style="position:absolute;margin-left:90pt;margin-top:609.15pt;width:.1pt;height:13.85pt;z-index:-251561472;mso-wrap-style:none;mso-position-horizontal-relative:page;mso-position-vertical-relative:page;v-text-anchor:middle" o:spid="_x0000_s1250" filled="f" stroked="f" strokecolor="#3465a4" type="#_x0000_t202">
-            <v:stroke joinstyle="round" color2="#cb9a5b"/>
+          <v:shape id="Shape69" o:spid="_x0000_s1250" type="#_x0000_t202" style="position:absolute;margin-left:90pt;margin-top:609.15pt;width:.1pt;height:13.85pt;z-index:-35;mso-wrap-style:none;mso-position-horizontal-relative:page;mso-position-vertical-relative:page;v-text-anchor:middle" filled="f" stroked="f" strokecolor="#3465a4">
+            <v:stroke color2="#cb9a5b" joinstyle="round"/>
             <w10:wrap type="square" anchorx="margin" anchory="margin"/>
           </v:shape>
         </w:pict>
       </w:r>
       <w:r>
         <w:pict w14:anchorId="54BFE4DC">
-          <v:shape id="Shape68" style="position:absolute;margin-left:162pt;margin-top:596.6pt;width:305.75pt;height:12.75pt;z-index:-251563520;mso-wrap-style:none;mso-position-horizontal-relative:page;mso-position-vertical-relative:page" o:spid="_x0000_s1248" filled="f" stroked="f" strokecolor="#3465a4" type="#_x0000_t202">
-            <v:stroke joinstyle="round" color2="#cb9a5b"/>
-            <v:textbox style="mso-rotate-with-shape:t" inset="0,0,0,0">
-              <w:txbxContent>
-                <w:p>
-                  <w:pPr>
-                    <w:overflowPunct w:val="0"/>
-                    <w:rPr>
-                      <w:rFonts w:ascii="Arial" w:hAnsi="Arial"/>
-                      <w:color w:val="000000"/>
-                      <w:sz w:val="22"/>
-                      <w:szCs w:val="22"/>
-                    </w:rPr>
-                  </w:pPr>
-                  <w:r>
-                    <w:rPr>
-                      <w:rFonts w:ascii="Arial" w:hAnsi="Arial"/>
-                      <w:color w:val="000000"/>
-                      <w:sz w:val="22"/>
-                      <w:szCs w:val="22"/>
-                    </w:rPr>
-                    <w:t xml:space="preserve">let the user elaborate on the answers similar to a conversation. </w:t>
+          <v:shape id="Shape68" o:spid="_x0000_s1248" type="#_x0000_t202" style="position:absolute;margin-left:162pt;margin-top:596.6pt;width:305.75pt;height:12.75pt;z-index:-37;mso-wrap-style:none;mso-position-horizontal-relative:page;mso-position-vertical-relative:page" filled="f" stroked="f" strokecolor="#3465a4">
+            <v:stroke color2="#cb9a5b" joinstyle="round"/>
+            <v:textbox style="mso-rotate-with-shape:t" inset="0,0,0,0">
+              <w:txbxContent>
+                <w:p>
+                  <w:pPr>
+                    <w:overflowPunct w:val="0"/>
+                    <w:rPr>
+                      <w:rFonts w:ascii="Arial" w:hAnsi="Arial"/>
+                      <w:color w:val="000000"/>
+                      <w:sz w:val="22"/>
+                      <w:szCs w:val="22"/>
+                    </w:rPr>
+                  </w:pPr>
+                  <w:r>
+                    <w:rPr>
+                      <w:rFonts w:ascii="Arial" w:hAnsi="Arial"/>
+                      <w:color w:val="000000"/>
+                      <w:sz w:val="22"/>
+                      <w:szCs w:val="22"/>
+                    </w:rPr>
+                    <w:t xml:space="preserve">let the user elaborate on the answers </w:t>
+                  </w:r>
+                  <w:proofErr w:type="gramStart"/>
+                  <w:r>
+                    <w:rPr>
+                      <w:rFonts w:ascii="Arial" w:hAnsi="Arial"/>
+                      <w:color w:val="000000"/>
+                      <w:sz w:val="22"/>
+                      <w:szCs w:val="22"/>
+                    </w:rPr>
+                    <w:t>similar to</w:t>
+                  </w:r>
+                  <w:proofErr w:type="gramEnd"/>
+                  <w:r>
+                    <w:rPr>
+                      <w:rFonts w:ascii="Arial" w:hAnsi="Arial"/>
+                      <w:color w:val="000000"/>
+                      <w:sz w:val="22"/>
+                      <w:szCs w:val="22"/>
+                    </w:rPr>
+                    <w:t xml:space="preserve"> a conversation. </w:t>
                   </w:r>
                 </w:p>
               </w:txbxContent>
@@ -982,8 +1055,8 @@
       </w:r>
       <w:r>
         <w:pict w14:anchorId="60BBA4A3">
-          <v:shape id="Shape67" style="position:absolute;margin-left:162pt;margin-top:583.9pt;width:344.3pt;height:12.75pt;z-index:-251565568;mso-wrap-style:none;mso-position-horizontal-relative:page;mso-position-vertical-relative:page" o:spid="_x0000_s1246" filled="f" stroked="f" strokecolor="#3465a4" type="#_x0000_t202">
-            <v:stroke joinstyle="round" color2="#cb9a5b"/>
+          <v:shape id="Shape67" o:spid="_x0000_s1246" type="#_x0000_t202" style="position:absolute;margin-left:162pt;margin-top:583.9pt;width:344.3pt;height:12.75pt;z-index:-39;mso-wrap-style:none;mso-position-horizontal-relative:page;mso-position-vertical-relative:page" filled="f" stroked="f" strokecolor="#3465a4">
+            <v:stroke color2="#cb9a5b" joinstyle="round"/>
             <v:textbox style="mso-rotate-with-shape:t" inset="0,0,0,0">
               <w:txbxContent>
                 <w:p>
@@ -1014,8 +1087,8 @@
       </w:r>
       <w:r>
         <w:pict w14:anchorId="19A7E8EB">
-          <v:shape id="Shape66" style="position:absolute;margin-left:161.95pt;margin-top:571.25pt;width:341.85pt;height:12.75pt;z-index:-251567616;mso-wrap-style:none;mso-position-horizontal-relative:page;mso-position-vertical-relative:page" o:spid="_x0000_s1244" filled="f" stroked="f" strokecolor="#3465a4" type="#_x0000_t202">
-            <v:stroke joinstyle="round" color2="#cb9a5b"/>
+          <v:shape id="Shape66" o:spid="_x0000_s1244" type="#_x0000_t202" style="position:absolute;margin-left:161.95pt;margin-top:571.25pt;width:341.85pt;height:12.75pt;z-index:-41;mso-wrap-style:none;mso-position-horizontal-relative:page;mso-position-vertical-relative:page" filled="f" stroked="f" strokecolor="#3465a4">
+            <v:stroke color2="#cb9a5b" joinstyle="round"/>
             <v:textbox style="mso-rotate-with-shape:t" inset="0,0,0,0">
               <w:txbxContent>
                 <w:p>
@@ -1046,8 +1119,8 @@
       </w:r>
       <w:r>
         <w:pict w14:anchorId="599F41D5">
-          <v:shape id="Shape65" style="position:absolute;margin-left:161.95pt;margin-top:558.45pt;width:351.55pt;height:12.75pt;z-index:-251569664;mso-wrap-style:none;mso-position-horizontal-relative:page;mso-position-vertical-relative:page" o:spid="_x0000_s1242" filled="f" stroked="f" strokecolor="#3465a4" type="#_x0000_t202">
-            <v:stroke joinstyle="round" color2="#cb9a5b"/>
+          <v:shape id="Shape65" o:spid="_x0000_s1242" type="#_x0000_t202" style="position:absolute;margin-left:161.95pt;margin-top:558.45pt;width:351.55pt;height:12.75pt;z-index:-43;mso-wrap-style:none;mso-position-horizontal-relative:page;mso-position-vertical-relative:page" filled="f" stroked="f" strokecolor="#3465a4">
+            <v:stroke color2="#cb9a5b" joinstyle="round"/>
             <v:textbox style="mso-rotate-with-shape:t" inset="0,0,0,0">
               <w:txbxContent>
                 <w:p>
@@ -1070,14 +1143,25 @@
                     </w:rPr>
                     <w:t xml:space="preserve">Encourage Stories: </w:t>
                   </w:r>
-                  <w:r>
-                    <w:rPr>
-                      <w:rFonts w:ascii="Arial" w:hAnsi="Arial"/>
-                      <w:color w:val="000000"/>
-                      <w:sz w:val="22"/>
-                      <w:szCs w:val="22"/>
-                    </w:rPr>
-                    <w:t xml:space="preserve">Whether or not the stories people tell are true, they </w:t>
+                  <w:proofErr w:type="gramStart"/>
+                  <w:r>
+                    <w:rPr>
+                      <w:rFonts w:ascii="Arial" w:hAnsi="Arial"/>
+                      <w:color w:val="000000"/>
+                      <w:sz w:val="22"/>
+                      <w:szCs w:val="22"/>
+                    </w:rPr>
+                    <w:t>Whether or not</w:t>
+                  </w:r>
+                  <w:proofErr w:type="gramEnd"/>
+                  <w:r>
+                    <w:rPr>
+                      <w:rFonts w:ascii="Arial" w:hAnsi="Arial"/>
+                      <w:color w:val="000000"/>
+                      <w:sz w:val="22"/>
+                      <w:szCs w:val="22"/>
+                    </w:rPr>
+                    <w:t xml:space="preserve"> the stories people tell are true, they </w:t>
                   </w:r>
                 </w:p>
               </w:txbxContent>
@@ -1088,8 +1172,8 @@
       </w:r>
       <w:r>
         <w:pict w14:anchorId="4DAD66A3">
-          <v:shape id="Shape64" style="position:absolute;margin-left:2in;margin-top:558.45pt;width:3.7pt;height:12.75pt;z-index:-251571712;mso-wrap-style:none;mso-position-horizontal-relative:page;mso-position-vertical-relative:page" o:spid="_x0000_s1240" filled="f" stroked="f" strokecolor="#3465a4" type="#_x0000_t202">
-            <v:stroke joinstyle="round" color2="#cb9a5b"/>
+          <v:shape id="Shape64" o:spid="_x0000_s1240" type="#_x0000_t202" style="position:absolute;margin-left:2in;margin-top:558.45pt;width:3.7pt;height:12.75pt;z-index:-45;mso-wrap-style:none;mso-position-horizontal-relative:page;mso-position-vertical-relative:page" filled="f" stroked="f" strokecolor="#3465a4">
+            <v:stroke color2="#cb9a5b" joinstyle="round"/>
             <v:textbox style="mso-rotate-with-shape:t" inset="0,0,0,0">
               <w:txbxContent>
                 <w:p>
@@ -1120,7 +1204,7 @@
       </w:r>
       <w:r>
         <w:pict w14:anchorId="10476863">
-          <v:shape id="Shape63" style="position:absolute;margin-left:162pt;margin-top:557.15pt;width:129.65pt;height:.9pt;z-index:-251576832;mso-wrap-style:none;mso-position-horizontal:absolute;mso-position-horizontal-relative:page;mso-position-vertical:absolute;mso-position-vertical-relative:page;v-text-anchor:middle" coordsize="4574,32" o:spid="_x0000_s1235" fillcolor="black" stroked="f" strokecolor="#3465a4" path="m,31r4573,l4573,,,,,31e">
+          <v:shape id="Shape63" o:spid="_x0000_s1235" style="position:absolute;margin-left:162pt;margin-top:557.15pt;width:129.65pt;height:.9pt;z-index:-50;mso-wrap-style:none;mso-position-horizontal:absolute;mso-position-horizontal-relative:page;mso-position-vertical:absolute;mso-position-vertical-relative:page;v-text-anchor:middle" coordsize="4574,32" path="m,31r4573,l4573,,,,,31e" fillcolor="black" stroked="f" strokecolor="#3465a4">
             <v:stroke color2="#cb9a5b"/>
             <w10:wrap type="square" anchorx="margin" anchory="margin"/>
           </v:shape>
@@ -1128,8 +1212,8 @@
       </w:r>
       <w:r>
         <w:pict w14:anchorId="1E7C6A65">
-          <v:shape id="Shape62" style="position:absolute;margin-left:162pt;margin-top:545.95pt;width:129.65pt;height:12.75pt;z-index:-251573760;mso-wrap-style:none;mso-position-horizontal-relative:page;mso-position-vertical-relative:page" o:spid="_x0000_s1238" filled="f" stroked="f" strokecolor="#3465a4" type="#_x0000_t202">
-            <v:stroke joinstyle="round" color2="#cb9a5b"/>
+          <v:shape id="Shape62" o:spid="_x0000_s1238" type="#_x0000_t202" style="position:absolute;margin-left:162pt;margin-top:545.95pt;width:129.65pt;height:12.75pt;z-index:-47;mso-wrap-style:none;mso-position-horizontal-relative:page;mso-position-vertical-relative:page" filled="f" stroked="f" strokecolor="#3465a4">
+            <v:stroke color2="#cb9a5b" joinstyle="round"/>
             <v:textbox style="mso-rotate-with-shape:t" inset="0,0,0,0">
               <w:txbxContent>
                 <w:p>
@@ -1160,8 +1244,8 @@
       </w:r>
       <w:r>
         <w:pict w14:anchorId="260A62A9">
-          <v:shape id="Shape11" style="position:absolute;margin-left:296.15pt;margin-top:123.8pt;width:56.3pt;height:12.75pt;z-index:-251738624;mso-wrap-style:none;mso-position-horizontal-relative:page;mso-position-vertical-relative:page" o:spid="_x0000_s1077" filled="f" stroked="f" strokecolor="#3465a4" type="#_x0000_t202">
-            <v:stroke joinstyle="round" color2="#cb9a5b"/>
+          <v:shape id="Shape11" o:spid="_x0000_s1077" type="#_x0000_t202" style="position:absolute;margin-left:296.15pt;margin-top:123.8pt;width:56.3pt;height:12.75pt;z-index:-208;mso-wrap-style:none;mso-position-horizontal-relative:page;mso-position-vertical-relative:page" filled="f" stroked="f" strokecolor="#3465a4">
+            <v:stroke color2="#cb9a5b" joinstyle="round"/>
             <v:textbox style="mso-rotate-with-shape:t" inset="0,0,0,0">
               <w:txbxContent>
                 <w:p>
@@ -1192,16 +1276,16 @@
       </w:r>
       <w:r>
         <w:pict w14:anchorId="7777A92F">
-          <v:shape id="Shape20" style="position:absolute;margin-left:162pt;margin-top:199.85pt;width:.1pt;height:13.85pt;z-index:-251701760;mso-wrap-style:none;mso-position-horizontal-relative:page;mso-position-vertical-relative:page;v-text-anchor:middle" o:spid="_x0000_s1113" filled="f" stroked="f" strokecolor="#3465a4" type="#_x0000_t202">
-            <v:stroke joinstyle="round" color2="#cb9a5b"/>
+          <v:shape id="Shape20" o:spid="_x0000_s1113" type="#_x0000_t202" style="position:absolute;margin-left:162pt;margin-top:199.85pt;width:.1pt;height:13.85pt;z-index:-172;mso-wrap-style:none;mso-position-horizontal-relative:page;mso-position-vertical-relative:page;v-text-anchor:middle" filled="f" stroked="f" strokecolor="#3465a4">
+            <v:stroke color2="#cb9a5b" joinstyle="round"/>
             <w10:wrap type="square" anchorx="margin" anchory="margin"/>
           </v:shape>
         </w:pict>
       </w:r>
       <w:r>
         <w:pict w14:anchorId="44A26E54">
-          <v:shape id="Shape19" style="position:absolute;margin-left:162pt;margin-top:187pt;width:159.6pt;height:12.75pt;z-index:-251708928;mso-wrap-style:none;mso-position-horizontal-relative:page;mso-position-vertical-relative:page" o:spid="_x0000_s1106" filled="f" stroked="f" strokecolor="#3465a4" type="#_x0000_t202">
-            <v:stroke joinstyle="round" color2="#cb9a5b"/>
+          <v:shape id="Shape19" o:spid="_x0000_s1106" type="#_x0000_t202" style="position:absolute;margin-left:162pt;margin-top:187pt;width:159.6pt;height:12.75pt;z-index:-179;mso-wrap-style:none;mso-position-horizontal-relative:page;mso-position-vertical-relative:page" filled="f" stroked="f" strokecolor="#3465a4">
+            <v:stroke color2="#cb9a5b" joinstyle="round"/>
             <v:textbox style="mso-rotate-with-shape:t" inset="0,0,0,0">
               <w:txbxContent>
                 <w:p>
@@ -1251,8 +1335,8 @@
       </w:r>
       <w:r>
         <w:pict w14:anchorId="266F68E7">
-          <v:shape id="Shape18" style="position:absolute;margin-left:162pt;margin-top:174.4pt;width:351pt;height:12.75pt;z-index:-251709952;mso-wrap-style:none;mso-position-horizontal-relative:page;mso-position-vertical-relative:page" o:spid="_x0000_s1105" filled="f" stroked="f" strokecolor="#3465a4" type="#_x0000_t202">
-            <v:stroke joinstyle="round" color2="#cb9a5b"/>
+          <v:shape id="Shape18" o:spid="_x0000_s1105" type="#_x0000_t202" style="position:absolute;margin-left:162pt;margin-top:174.4pt;width:351pt;height:12.75pt;z-index:-180;mso-wrap-style:none;mso-position-horizontal-relative:page;mso-position-vertical-relative:page" filled="f" stroked="f" strokecolor="#3465a4">
+            <v:stroke color2="#cb9a5b" joinstyle="round"/>
             <v:textbox style="mso-rotate-with-shape:t" inset="0,0,0,0">
               <w:txbxContent>
                 <w:p>
@@ -1302,8 +1386,8 @@
       </w:r>
       <w:r>
         <w:pict w14:anchorId="1B183E56">
-          <v:shape id="Shape17" style="position:absolute;margin-left:162pt;margin-top:161.85pt;width:352.2pt;height:12.75pt;z-index:-251714048;mso-wrap-style:none;mso-position-horizontal-relative:page;mso-position-vertical-relative:page" o:spid="_x0000_s1101" filled="f" stroked="f" strokecolor="#3465a4" type="#_x0000_t202">
-            <v:stroke joinstyle="round" color2="#cb9a5b"/>
+          <v:shape id="Shape17" o:spid="_x0000_s1101" type="#_x0000_t202" style="position:absolute;margin-left:162pt;margin-top:161.85pt;width:352.2pt;height:12.75pt;z-index:-184;mso-wrap-style:none;mso-position-horizontal-relative:page;mso-position-vertical-relative:page" filled="f" stroked="f" strokecolor="#3465a4">
+            <v:stroke color2="#cb9a5b" joinstyle="round"/>
             <v:textbox style="mso-rotate-with-shape:t" inset="0,0,0,0">
               <w:txbxContent>
                 <w:p>
@@ -1334,8 +1418,8 @@
       </w:r>
       <w:r>
         <w:pict w14:anchorId="0C1C299C">
-          <v:shape id="Shape16" style="position:absolute;margin-left:162pt;margin-top:149.1pt;width:350.4pt;height:12.75pt;z-index:-251718144;mso-wrap-style:none;mso-position-horizontal-relative:page;mso-position-vertical-relative:page" o:spid="_x0000_s1097" filled="f" stroked="f" strokecolor="#3465a4" type="#_x0000_t202">
-            <v:stroke joinstyle="round" color2="#cb9a5b"/>
+          <v:shape id="Shape16" o:spid="_x0000_s1097" type="#_x0000_t202" style="position:absolute;margin-left:162pt;margin-top:149.1pt;width:350.4pt;height:12.75pt;z-index:-188;mso-wrap-style:none;mso-position-horizontal-relative:page;mso-position-vertical-relative:page" filled="f" stroked="f" strokecolor="#3465a4">
+            <v:stroke color2="#cb9a5b" joinstyle="round"/>
             <v:textbox style="mso-rotate-with-shape:t" inset="0,0,0,0">
               <w:txbxContent>
                 <w:p>
@@ -1385,8 +1469,8 @@
       </w:r>
       <w:r>
         <w:pict w14:anchorId="2F74FA46">
-          <v:shape id="Shape15" style="position:absolute;margin-left:162pt;margin-top:136.65pt;width:344.9pt;height:12.75pt;z-index:-251725312;mso-wrap-style:none;mso-position-horizontal-relative:page;mso-position-vertical-relative:page" o:spid="_x0000_s1090" filled="f" stroked="f" strokecolor="#3465a4" type="#_x0000_t202">
-            <v:stroke joinstyle="round" color2="#cb9a5b"/>
+          <v:shape id="Shape15" o:spid="_x0000_s1090" type="#_x0000_t202" style="position:absolute;margin-left:162pt;margin-top:136.65pt;width:344.9pt;height:12.75pt;z-index:-195;mso-wrap-style:none;mso-position-horizontal-relative:page;mso-position-vertical-relative:page" filled="f" stroked="f" strokecolor="#3465a4">
+            <v:stroke color2="#cb9a5b" joinstyle="round"/>
             <v:textbox style="mso-rotate-with-shape:t" inset="0,0,0,0">
               <w:txbxContent>
                 <w:p>
@@ -1417,8 +1501,8 @@
       </w:r>
       <w:r>
         <w:pict w14:anchorId="35B2168A">
-          <v:shape id="Shape14" style="position:absolute;margin-left:465.85pt;margin-top:123.8pt;width:56.3pt;height:12.75pt;z-index:-251726336;mso-wrap-style:none;mso-position-horizontal-relative:page;mso-position-vertical-relative:page" o:spid="_x0000_s1089" filled="f" stroked="f" strokecolor="#3465a4" type="#_x0000_t202">
-            <v:stroke joinstyle="round" color2="#cb9a5b"/>
+          <v:shape id="Shape14" o:spid="_x0000_s1089" type="#_x0000_t202" style="position:absolute;margin-left:465.85pt;margin-top:123.8pt;width:56.3pt;height:12.75pt;z-index:-196;mso-wrap-style:none;mso-position-horizontal-relative:page;mso-position-vertical-relative:page" filled="f" stroked="f" strokecolor="#3465a4">
+            <v:stroke color2="#cb9a5b" joinstyle="round"/>
             <v:textbox style="mso-rotate-with-shape:t" inset="0,0,0,0">
               <w:txbxContent>
                 <w:p>
@@ -1449,8 +1533,8 @@
       </w:r>
       <w:r>
         <w:pict w14:anchorId="0C176E13">
-          <v:shape id="Shape13" style="position:absolute;margin-left:426.1pt;margin-top:123.8pt;width:31.2pt;height:12.75pt;z-index:-251731456;mso-wrap-style:none;mso-position-horizontal-relative:page;mso-position-vertical-relative:page" o:spid="_x0000_s1084" filled="f" stroked="f" strokecolor="#3465a4" type="#_x0000_t202">
-            <v:stroke joinstyle="round" color2="#cb9a5b"/>
+          <v:shape id="Shape13" o:spid="_x0000_s1084" type="#_x0000_t202" style="position:absolute;margin-left:426.1pt;margin-top:123.8pt;width:31.2pt;height:12.75pt;z-index:-201;mso-wrap-style:none;mso-position-horizontal-relative:page;mso-position-vertical-relative:page" filled="f" stroked="f" strokecolor="#3465a4">
+            <v:stroke color2="#cb9a5b" joinstyle="round"/>
             <v:textbox style="mso-rotate-with-shape:t" inset="0,0,0,0">
               <w:txbxContent>
                 <w:p>
@@ -1491,8 +1575,8 @@
       </w:r>
       <w:r>
         <w:pict w14:anchorId="79E67C61">
-          <v:shape id="Shape12" style="position:absolute;margin-left:361.15pt;margin-top:123.8pt;width:56.3pt;height:12.75pt;z-index:-251734528;mso-wrap-style:none;mso-position-horizontal-relative:page;mso-position-vertical-relative:page" o:spid="_x0000_s1081" filled="f" stroked="f" strokecolor="#3465a4" type="#_x0000_t202">
-            <v:stroke joinstyle="round" color2="#cb9a5b"/>
+          <v:shape id="Shape12" o:spid="_x0000_s1081" type="#_x0000_t202" style="position:absolute;margin-left:361.15pt;margin-top:123.8pt;width:56.3pt;height:12.75pt;z-index:-204;mso-wrap-style:none;mso-position-horizontal-relative:page;mso-position-vertical-relative:page" filled="f" stroked="f" strokecolor="#3465a4">
+            <v:stroke color2="#cb9a5b" joinstyle="round"/>
             <v:textbox style="mso-rotate-with-shape:t" inset="0,0,0,0">
               <w:txbxContent>
                 <w:p>
@@ -1523,16 +1607,16 @@
       </w:r>
       <w:r>
         <w:pict w14:anchorId="1A3E9F42">
-          <v:shape id="Shape21" style="position:absolute;margin-left:90pt;margin-top:212.45pt;width:.1pt;height:13.85pt;z-index:-251700736;mso-wrap-style:none;mso-position-horizontal-relative:page;mso-position-vertical-relative:page;v-text-anchor:middle" o:spid="_x0000_s1114" filled="f" stroked="f" strokecolor="#3465a4" type="#_x0000_t202">
-            <v:stroke joinstyle="round" color2="#cb9a5b"/>
+          <v:shape id="Shape21" o:spid="_x0000_s1114" type="#_x0000_t202" style="position:absolute;margin-left:90pt;margin-top:212.45pt;width:.1pt;height:13.85pt;z-index:-171;mso-wrap-style:none;mso-position-horizontal-relative:page;mso-position-vertical-relative:page;v-text-anchor:middle" filled="f" stroked="f" strokecolor="#3465a4">
+            <v:stroke color2="#cb9a5b" joinstyle="round"/>
             <w10:wrap type="square" anchorx="margin" anchory="margin"/>
           </v:shape>
         </w:pict>
       </w:r>
       <w:r>
         <w:pict w14:anchorId="6F7070EE">
-          <v:shape id="Shape10" style="position:absolute;margin-left:252.25pt;margin-top:123.8pt;width:35.5pt;height:12.75pt;z-index:-251743744;mso-wrap-style:none;mso-position-horizontal-relative:page;mso-position-vertical-relative:page" o:spid="_x0000_s1072" filled="f" stroked="f" strokecolor="#3465a4" type="#_x0000_t202">
-            <v:stroke joinstyle="round" color2="#cb9a5b"/>
+          <v:shape id="Shape10" o:spid="_x0000_s1072" type="#_x0000_t202" style="position:absolute;margin-left:252.25pt;margin-top:123.8pt;width:35.5pt;height:12.75pt;z-index:-213;mso-wrap-style:none;mso-position-horizontal-relative:page;mso-position-vertical-relative:page" filled="f" stroked="f" strokecolor="#3465a4">
+            <v:stroke color2="#cb9a5b" joinstyle="round"/>
             <v:textbox style="mso-rotate-with-shape:t" inset="0,0,0,0">
               <w:txbxContent>
                 <w:p>
@@ -1563,8 +1647,8 @@
       </w:r>
       <w:r>
         <w:pict w14:anchorId="47A93F04">
-          <v:shape id="Shape9" style="position:absolute;margin-left:233.75pt;margin-top:123.8pt;width:9.8pt;height:12.75pt;z-index:-251746816;mso-wrap-style:none;mso-position-horizontal-relative:page;mso-position-vertical-relative:page" o:spid="_x0000_s1069" filled="f" stroked="f" strokecolor="#3465a4" type="#_x0000_t202">
-            <v:stroke joinstyle="round" color2="#cb9a5b"/>
+          <v:shape id="Shape9" o:spid="_x0000_s1069" type="#_x0000_t202" style="position:absolute;margin-left:233.75pt;margin-top:123.8pt;width:9.8pt;height:12.75pt;z-index:-216;mso-wrap-style:none;mso-position-horizontal-relative:page;mso-position-vertical-relative:page" filled="f" stroked="f" strokecolor="#3465a4">
+            <v:stroke color2="#cb9a5b" joinstyle="round"/>
             <v:textbox style="mso-rotate-with-shape:t" inset="0,0,0,0">
               <w:txbxContent>
                 <w:p>
@@ -1595,8 +1679,8 @@
       </w:r>
       <w:r>
         <w:pict w14:anchorId="42E34D4D">
-          <v:shape id="Shape8" style="position:absolute;margin-left:198.25pt;margin-top:123.8pt;width:26.9pt;height:12.75pt;z-index:-251753984;mso-wrap-style:none;mso-position-horizontal-relative:page;mso-position-vertical-relative:page" o:spid="_x0000_s1062" filled="f" stroked="f" strokecolor="#3465a4" type="#_x0000_t202">
-            <v:stroke joinstyle="round" color2="#cb9a5b"/>
+          <v:shape id="Shape8" o:spid="_x0000_s1062" type="#_x0000_t202" style="position:absolute;margin-left:198.25pt;margin-top:123.8pt;width:26.9pt;height:12.75pt;z-index:-223;mso-wrap-style:none;mso-position-horizontal-relative:page;mso-position-vertical-relative:page" filled="f" stroked="f" strokecolor="#3465a4">
+            <v:stroke color2="#cb9a5b" joinstyle="round"/>
             <v:textbox style="mso-rotate-with-shape:t" inset="0,0,0,0">
               <w:txbxContent>
                 <w:p>
@@ -1627,8 +1711,8 @@
       </w:r>
       <w:r>
         <w:pict w14:anchorId="25195C70">
-          <v:shape id="Shape7" style="position:absolute;margin-left:162pt;margin-top:123.8pt;width:27.55pt;height:12.75pt;z-index:-251757056;mso-wrap-style:none;mso-position-horizontal-relative:page;mso-position-vertical-relative:page" o:spid="_x0000_s1059" filled="f" stroked="f" strokecolor="#3465a4" type="#_x0000_t202">
-            <v:stroke joinstyle="round" color2="#cb9a5b"/>
+          <v:shape id="Shape7" o:spid="_x0000_s1059" type="#_x0000_t202" style="position:absolute;margin-left:162pt;margin-top:123.8pt;width:27.55pt;height:12.75pt;z-index:-226;mso-wrap-style:none;mso-position-horizontal-relative:page;mso-position-vertical-relative:page" filled="f" stroked="f" strokecolor="#3465a4">
+            <v:stroke color2="#cb9a5b" joinstyle="round"/>
             <v:textbox style="mso-rotate-with-shape:t" inset="0,0,0,0">
               <w:txbxContent>
                 <w:p>
@@ -1659,8 +1743,8 @@
       </w:r>
       <w:r>
         <w:pict w14:anchorId="58FC09E1">
-          <v:shape id="Shape6" style="position:absolute;margin-left:162pt;margin-top:111.2pt;width:344.85pt;height:12.75pt;z-index:-251761152;mso-wrap-style:none;mso-position-horizontal-relative:page;mso-position-vertical-relative:page" o:spid="_x0000_s1055" filled="f" stroked="f" strokecolor="#3465a4" type="#_x0000_t202">
-            <v:stroke joinstyle="round" color2="#cb9a5b"/>
+          <v:shape id="Shape6" o:spid="_x0000_s1055" type="#_x0000_t202" style="position:absolute;margin-left:162pt;margin-top:111.2pt;width:344.85pt;height:12.75pt;z-index:-230;mso-wrap-style:none;mso-position-horizontal-relative:page;mso-position-vertical-relative:page" filled="f" stroked="f" strokecolor="#3465a4">
+            <v:stroke color2="#cb9a5b" joinstyle="round"/>
             <v:textbox style="mso-rotate-with-shape:t" inset="0,0,0,0">
               <w:txbxContent>
                 <w:p>
@@ -1699,7 +1783,7 @@
                       <w:sz w:val="22"/>
                       <w:szCs w:val="22"/>
                     </w:rPr>
-                    <w:t xml:space="preserve"> a user to gather information using </w:t>
+                    <w:t xml:space="preserve"> a user to gather formation using </w:t>
                   </w:r>
                 </w:p>
               </w:txbxContent>
@@ -1710,8 +1794,8 @@
       </w:r>
       <w:r>
         <w:pict w14:anchorId="5813EABB">
-          <v:shape id="Shape5" style="position:absolute;margin-left:90pt;margin-top:98.5pt;width:380.25pt;height:12.75pt;z-index:-251766272;mso-wrap-style:none;mso-position-horizontal-relative:page;mso-position-vertical-relative:page" o:spid="_x0000_s1050" filled="f" stroked="f" strokecolor="#3465a4" type="#_x0000_t202">
-            <v:stroke joinstyle="round" color2="#cb9a5b"/>
+          <v:shape id="Shape5" o:spid="_x0000_s1050" type="#_x0000_t202" style="position:absolute;margin-left:90pt;margin-top:98.5pt;width:380.25pt;height:12.75pt;z-index:-235;mso-wrap-style:none;mso-position-horizontal-relative:page;mso-position-vertical-relative:page" filled="f" stroked="f" strokecolor="#3465a4">
+            <v:stroke color2="#cb9a5b" joinstyle="round"/>
             <v:textbox style="mso-rotate-with-shape:t" inset="0,0,0,0">
               <w:txbxContent>
                 <w:p>
@@ -1763,16 +1847,16 @@
       </w:r>
       <w:r>
         <w:pict w14:anchorId="0F20FAA7">
-          <v:shape id="Shape4" style="position:absolute;margin-left:90pt;margin-top:84.75pt;width:.1pt;height:13.85pt;z-index:-251770368;mso-wrap-style:none;mso-position-horizontal-relative:page;mso-position-vertical-relative:page;v-text-anchor:middle" o:spid="_x0000_s1046" filled="f" stroked="f" strokecolor="#3465a4" type="#_x0000_t202">
-            <v:stroke joinstyle="round" color2="#cb9a5b"/>
+          <v:shape id="Shape4" o:spid="_x0000_s1046" type="#_x0000_t202" style="position:absolute;margin-left:90pt;margin-top:84.75pt;width:.1pt;height:13.85pt;z-index:-239;mso-wrap-style:none;mso-position-horizontal-relative:page;mso-position-vertical-relative:page;v-text-anchor:middle" filled="f" stroked="f" strokecolor="#3465a4">
+            <v:stroke color2="#cb9a5b" joinstyle="round"/>
             <w10:wrap type="square" anchorx="margin" anchory="margin"/>
           </v:shape>
         </w:pict>
       </w:r>
       <w:r>
         <w:pict w14:anchorId="7F3C8FA9">
-          <v:shape id="Shape3" style="position:absolute;margin-left:229.3pt;margin-top:72.1pt;width:152.65pt;height:12.75pt;z-index:-251774464;mso-wrap-style:none;mso-position-horizontal-relative:page;mso-position-vertical-relative:page" o:spid="_x0000_s1042" filled="f" stroked="f" strokecolor="#3465a4" type="#_x0000_t202">
-            <v:stroke joinstyle="round" color2="#cb9a5b"/>
+          <v:shape id="Shape3" o:spid="_x0000_s1042" type="#_x0000_t202" style="position:absolute;margin-left:229.3pt;margin-top:72.1pt;width:152.65pt;height:12.75pt;z-index:-243;mso-wrap-style:none;mso-position-horizontal-relative:page;mso-position-vertical-relative:page" filled="f" stroked="f" strokecolor="#3465a4">
+            <v:stroke color2="#cb9a5b" joinstyle="round"/>
             <v:textbox style="mso-rotate-with-shape:t" inset="0,0,0,0">
               <w:txbxContent>
                 <w:p>
@@ -1805,16 +1889,16 @@
       </w:r>
       <w:r>
         <w:pict w14:anchorId="51605309">
-          <v:shape id="Shape2" style="position:absolute;margin-left:89.95pt;margin-top:47.75pt;width:.1pt;height:13.85pt;z-index:-251786752;mso-wrap-style:none;mso-position-horizontal-relative:page;mso-position-vertical-relative:page;v-text-anchor:middle" o:spid="_x0000_s1030" filled="f" stroked="f" strokecolor="#3465a4" type="#_x0000_t202">
-            <v:stroke joinstyle="round" color2="#cb9a5b"/>
+          <v:shape id="Shape2" o:spid="_x0000_s1030" type="#_x0000_t202" style="position:absolute;margin-left:89.95pt;margin-top:47.75pt;width:.1pt;height:13.85pt;z-index:-255;mso-wrap-style:none;mso-position-horizontal-relative:page;mso-position-vertical-relative:page;v-text-anchor:middle" filled="f" stroked="f" strokecolor="#3465a4">
+            <v:stroke color2="#cb9a5b" joinstyle="round"/>
             <w10:wrap type="square" anchorx="margin" anchory="margin"/>
           </v:shape>
         </w:pict>
       </w:r>
       <w:r>
         <w:pict w14:anchorId="775E57DC">
-          <v:shape id="Shape31" style="position:absolute;margin-left:161.95pt;margin-top:314.7pt;width:350.55pt;height:12.75pt;z-index:-251664896;mso-wrap-style:none;mso-position-horizontal-relative:page;mso-position-vertical-relative:page" o:spid="_x0000_s1149" filled="f" stroked="f" strokecolor="#3465a4" type="#_x0000_t202">
-            <v:stroke joinstyle="round" color2="#cb9a5b"/>
+          <v:shape id="Shape31" o:spid="_x0000_s1149" type="#_x0000_t202" style="position:absolute;margin-left:161.95pt;margin-top:314.7pt;width:350.55pt;height:12.75pt;z-index:-136;mso-wrap-style:none;mso-position-horizontal-relative:page;mso-position-vertical-relative:page" filled="f" stroked="f" strokecolor="#3465a4">
+            <v:stroke color2="#cb9a5b" joinstyle="round"/>
             <v:textbox style="mso-rotate-with-shape:t" inset="0,0,0,0">
               <w:txbxContent>
                 <w:p>
@@ -1855,8 +1939,8 @@
       </w:r>
       <w:r>
         <w:pict w14:anchorId="795D79B8">
-          <v:shape id="Shape40" style="position:absolute;margin-left:161.95pt;margin-top:405.55pt;width:330.55pt;height:12.75pt;z-index:-251638272;mso-wrap-style:none;mso-position-horizontal-relative:page;mso-position-vertical-relative:page" o:spid="_x0000_s1175" filled="f" stroked="f" strokecolor="#3465a4" type="#_x0000_t202">
-            <v:stroke joinstyle="round" color2="#cb9a5b"/>
+          <v:shape id="Shape40" o:spid="_x0000_s1175" type="#_x0000_t202" style="position:absolute;margin-left:161.95pt;margin-top:405.55pt;width:330.55pt;height:12.75pt;z-index:-110;mso-wrap-style:none;mso-position-horizontal-relative:page;mso-position-vertical-relative:page" filled="f" stroked="f" strokecolor="#3465a4">
+            <v:stroke color2="#cb9a5b" joinstyle="round"/>
             <v:textbox style="mso-rotate-with-shape:t" inset="0,0,0,0">
               <w:txbxContent>
                 <w:p>
@@ -1897,8 +1981,8 @@
       </w:r>
       <w:r>
         <w:pict w14:anchorId="12139024">
-          <v:shape id="Shape39" style="position:absolute;margin-left:2in;margin-top:405.55pt;width:3.7pt;height:12.75pt;z-index:-251641344;mso-wrap-style:none;mso-position-horizontal-relative:page;mso-position-vertical-relative:page" o:spid="_x0000_s1172" filled="f" stroked="f" strokecolor="#3465a4" type="#_x0000_t202">
-            <v:stroke joinstyle="round" color2="#cb9a5b"/>
+          <v:shape id="Shape39" o:spid="_x0000_s1172" type="#_x0000_t202" style="position:absolute;margin-left:2in;margin-top:405.55pt;width:3.7pt;height:12.75pt;z-index:-113;mso-wrap-style:none;mso-position-horizontal-relative:page;mso-position-vertical-relative:page" filled="f" stroked="f" strokecolor="#3465a4">
+            <v:stroke color2="#cb9a5b" joinstyle="round"/>
             <v:textbox style="mso-rotate-with-shape:t" inset="0,0,0,0">
               <w:txbxContent>
                 <w:p>
@@ -1929,16 +2013,16 @@
       </w:r>
       <w:r>
         <w:pict w14:anchorId="138D7824">
-          <v:shape id="Shape38" style="position:absolute;margin-left:90pt;margin-top:391.85pt;width:.1pt;height:13.85pt;z-index:-251644416;mso-wrap-style:none;mso-position-horizontal-relative:page;mso-position-vertical-relative:page;v-text-anchor:middle" o:spid="_x0000_s1169" filled="f" stroked="f" strokecolor="#3465a4" type="#_x0000_t202">
-            <v:stroke joinstyle="round" color2="#cb9a5b"/>
+          <v:shape id="Shape38" o:spid="_x0000_s1169" type="#_x0000_t202" style="position:absolute;margin-left:90pt;margin-top:391.85pt;width:.1pt;height:13.85pt;z-index:-116;mso-wrap-style:none;mso-position-horizontal-relative:page;mso-position-vertical-relative:page;v-text-anchor:middle" filled="f" stroked="f" strokecolor="#3465a4">
+            <v:stroke color2="#cb9a5b" joinstyle="round"/>
             <w10:wrap type="square" anchorx="margin" anchory="margin"/>
           </v:shape>
         </w:pict>
       </w:r>
       <w:r>
         <w:pict w14:anchorId="3546C65C">
-          <v:shape id="Shape37" style="position:absolute;margin-left:161.95pt;margin-top:379.3pt;width:209.95pt;height:12.75pt;z-index:-251647488;mso-wrap-style:none;mso-position-horizontal-relative:page;mso-position-vertical-relative:page" o:spid="_x0000_s1166" filled="f" stroked="f" strokecolor="#3465a4" type="#_x0000_t202">
-            <v:stroke joinstyle="round" color2="#cb9a5b"/>
+          <v:shape id="Shape37" o:spid="_x0000_s1166" type="#_x0000_t202" style="position:absolute;margin-left:161.95pt;margin-top:379.3pt;width:209.95pt;height:12.75pt;z-index:-119;mso-wrap-style:none;mso-position-horizontal-relative:page;mso-position-vertical-relative:page" filled="f" stroked="f" strokecolor="#3465a4">
+            <v:stroke color2="#cb9a5b" joinstyle="round"/>
             <v:textbox style="mso-rotate-with-shape:t" inset="0,0,0,0">
               <w:txbxContent>
                 <w:p>
@@ -1969,8 +2053,8 @@
       </w:r>
       <w:r>
         <w:pict w14:anchorId="7734839F">
-          <v:shape id="Shape36" style="position:absolute;margin-left:161.95pt;margin-top:366.45pt;width:357.45pt;height:12.75pt;z-index:-251648512;mso-wrap-style:none;mso-position-horizontal-relative:page;mso-position-vertical-relative:page" o:spid="_x0000_s1165" filled="f" stroked="f" strokecolor="#3465a4" type="#_x0000_t202">
-            <v:stroke joinstyle="round" color2="#cb9a5b"/>
+          <v:shape id="Shape36" o:spid="_x0000_s1165" type="#_x0000_t202" style="position:absolute;margin-left:161.95pt;margin-top:366.45pt;width:357.45pt;height:12.75pt;z-index:-120;mso-wrap-style:none;mso-position-horizontal-relative:page;mso-position-vertical-relative:page" filled="f" stroked="f" strokecolor="#3465a4">
+            <v:stroke color2="#cb9a5b" joinstyle="round"/>
             <v:textbox style="mso-rotate-with-shape:t" inset="0,0,0,0">
               <w:txbxContent>
                 <w:p>
@@ -2011,8 +2095,8 @@
       </w:r>
       <w:r>
         <w:pict w14:anchorId="34AA608D">
-          <v:shape id="Shape35" style="position:absolute;margin-left:2in;margin-top:366.45pt;width:3.7pt;height:12.75pt;z-index:-251653632;mso-wrap-style:none;mso-position-horizontal-relative:page;mso-position-vertical-relative:page" o:spid="_x0000_s1160" filled="f" stroked="f" strokecolor="#3465a4" type="#_x0000_t202">
-            <v:stroke joinstyle="round" color2="#cb9a5b"/>
+          <v:shape id="Shape35" o:spid="_x0000_s1160" type="#_x0000_t202" style="position:absolute;margin-left:2in;margin-top:366.45pt;width:3.7pt;height:12.75pt;z-index:-125;mso-wrap-style:none;mso-position-horizontal-relative:page;mso-position-vertical-relative:page" filled="f" stroked="f" strokecolor="#3465a4">
+            <v:stroke color2="#cb9a5b" joinstyle="round"/>
             <v:textbox style="mso-rotate-with-shape:t" inset="0,0,0,0">
               <w:txbxContent>
                 <w:p>
@@ -2043,36 +2127,56 @@
       </w:r>
       <w:r>
         <w:pict w14:anchorId="0746C962">
-          <v:shape id="Shape34" style="position:absolute;margin-left:90pt;margin-top:352.7pt;width:.1pt;height:13.85pt;z-index:-251656704;mso-wrap-style:none;mso-position-horizontal-relative:page;mso-position-vertical-relative:page;v-text-anchor:middle" o:spid="_x0000_s1157" filled="f" stroked="f" strokecolor="#3465a4" type="#_x0000_t202">
-            <v:stroke joinstyle="round" color2="#cb9a5b"/>
+          <v:shape id="Shape34" o:spid="_x0000_s1157" type="#_x0000_t202" style="position:absolute;margin-left:90pt;margin-top:352.7pt;width:.1pt;height:13.85pt;z-index:-128;mso-wrap-style:none;mso-position-horizontal-relative:page;mso-position-vertical-relative:page;v-text-anchor:middle" filled="f" stroked="f" strokecolor="#3465a4">
+            <v:stroke color2="#cb9a5b" joinstyle="round"/>
             <w10:wrap type="square" anchorx="margin" anchory="margin"/>
           </v:shape>
         </w:pict>
       </w:r>
       <w:r>
         <w:pict w14:anchorId="41A86501">
-          <v:shape id="Shape33" style="position:absolute;margin-left:161.95pt;margin-top:340.15pt;width:183.45pt;height:12.75pt;z-index:-251658752;mso-wrap-style:none;mso-position-horizontal-relative:page;mso-position-vertical-relative:page" o:spid="_x0000_s1155" filled="f" stroked="f" strokecolor="#3465a4" type="#_x0000_t202">
-            <v:stroke joinstyle="round" color2="#cb9a5b"/>
-            <v:textbox style="mso-rotate-with-shape:t" inset="0,0,0,0">
-              <w:txbxContent>
-                <w:p>
-                  <w:pPr>
-                    <w:overflowPunct w:val="0"/>
-                    <w:rPr>
-                      <w:rFonts w:ascii="Arial" w:hAnsi="Arial"/>
-                      <w:color w:val="000000"/>
-                      <w:sz w:val="22"/>
-                      <w:szCs w:val="22"/>
-                    </w:rPr>
-                  </w:pPr>
-                  <w:r>
-                    <w:rPr>
-                      <w:rFonts w:ascii="Arial" w:hAnsi="Arial"/>
-                      <w:color w:val="000000"/>
-                      <w:sz w:val="22"/>
-                      <w:szCs w:val="22"/>
-                    </w:rPr>
-                    <w:t xml:space="preserve">and what they say they actually need. </w:t>
+          <v:shape id="Shape33" o:spid="_x0000_s1155" type="#_x0000_t202" style="position:absolute;margin-left:161.95pt;margin-top:340.15pt;width:183.45pt;height:12.75pt;z-index:-130;mso-wrap-style:none;mso-position-horizontal-relative:page;mso-position-vertical-relative:page" filled="f" stroked="f" strokecolor="#3465a4">
+            <v:stroke color2="#cb9a5b" joinstyle="round"/>
+            <v:textbox style="mso-rotate-with-shape:t" inset="0,0,0,0">
+              <w:txbxContent>
+                <w:p>
+                  <w:pPr>
+                    <w:overflowPunct w:val="0"/>
+                    <w:rPr>
+                      <w:rFonts w:ascii="Arial" w:hAnsi="Arial"/>
+                      <w:color w:val="000000"/>
+                      <w:sz w:val="22"/>
+                      <w:szCs w:val="22"/>
+                    </w:rPr>
+                  </w:pPr>
+                  <w:r>
+                    <w:rPr>
+                      <w:rFonts w:ascii="Arial" w:hAnsi="Arial"/>
+                      <w:color w:val="000000"/>
+                      <w:sz w:val="22"/>
+                      <w:szCs w:val="22"/>
+                    </w:rPr>
+                    <w:t xml:space="preserve">and what they say they </w:t>
+                  </w:r>
+                  <w:proofErr w:type="gramStart"/>
+                  <w:r>
+                    <w:rPr>
+                      <w:rFonts w:ascii="Arial" w:hAnsi="Arial"/>
+                      <w:color w:val="000000"/>
+                      <w:sz w:val="22"/>
+                      <w:szCs w:val="22"/>
+                    </w:rPr>
+                    <w:t>actually need</w:t>
+                  </w:r>
+                  <w:proofErr w:type="gramEnd"/>
+                  <w:r>
+                    <w:rPr>
+                      <w:rFonts w:ascii="Arial" w:hAnsi="Arial"/>
+                      <w:color w:val="000000"/>
+                      <w:sz w:val="22"/>
+                      <w:szCs w:val="22"/>
+                    </w:rPr>
+                    <w:t xml:space="preserve">. </w:t>
                   </w:r>
                 </w:p>
               </w:txbxContent>
@@ -2083,28 +2187,48 @@
       </w:r>
       <w:r>
         <w:pict w14:anchorId="7437BE3D">
-          <v:shape id="Shape32" style="position:absolute;margin-left:161.95pt;margin-top:327.45pt;width:351.05pt;height:12.75pt;z-index:-251660800;mso-wrap-style:none;mso-position-horizontal-relative:page;mso-position-vertical-relative:page" o:spid="_x0000_s1153" filled="f" stroked="f" strokecolor="#3465a4" type="#_x0000_t202">
-            <v:stroke joinstyle="round" color2="#cb9a5b"/>
-            <v:textbox style="mso-rotate-with-shape:t" inset="0,0,0,0">
-              <w:txbxContent>
-                <w:p>
-                  <w:pPr>
-                    <w:overflowPunct w:val="0"/>
-                    <w:rPr>
-                      <w:rFonts w:ascii="Arial" w:hAnsi="Arial"/>
-                      <w:color w:val="000000"/>
-                      <w:sz w:val="22"/>
-                      <w:szCs w:val="22"/>
-                    </w:rPr>
-                  </w:pPr>
-                  <w:r>
-                    <w:rPr>
-                      <w:rFonts w:ascii="Arial" w:hAnsi="Arial"/>
-                      <w:color w:val="000000"/>
-                      <w:sz w:val="22"/>
-                      <w:szCs w:val="22"/>
-                    </w:rPr>
-                    <w:t xml:space="preserve">and what they have stated they want and what these people actually do, </w:t>
+          <v:shape id="Shape32" o:spid="_x0000_s1153" type="#_x0000_t202" style="position:absolute;margin-left:161.95pt;margin-top:327.45pt;width:351.05pt;height:12.75pt;z-index:-132;mso-wrap-style:none;mso-position-horizontal-relative:page;mso-position-vertical-relative:page" filled="f" stroked="f" strokecolor="#3465a4">
+            <v:stroke color2="#cb9a5b" joinstyle="round"/>
+            <v:textbox style="mso-rotate-with-shape:t" inset="0,0,0,0">
+              <w:txbxContent>
+                <w:p>
+                  <w:pPr>
+                    <w:overflowPunct w:val="0"/>
+                    <w:rPr>
+                      <w:rFonts w:ascii="Arial" w:hAnsi="Arial"/>
+                      <w:color w:val="000000"/>
+                      <w:sz w:val="22"/>
+                      <w:szCs w:val="22"/>
+                    </w:rPr>
+                  </w:pPr>
+                  <w:r>
+                    <w:rPr>
+                      <w:rFonts w:ascii="Arial" w:hAnsi="Arial"/>
+                      <w:color w:val="000000"/>
+                      <w:sz w:val="22"/>
+                      <w:szCs w:val="22"/>
+                    </w:rPr>
+                    <w:t xml:space="preserve">and what they have stated they want and what these people </w:t>
+                  </w:r>
+                  <w:proofErr w:type="gramStart"/>
+                  <w:r>
+                    <w:rPr>
+                      <w:rFonts w:ascii="Arial" w:hAnsi="Arial"/>
+                      <w:color w:val="000000"/>
+                      <w:sz w:val="22"/>
+                      <w:szCs w:val="22"/>
+                    </w:rPr>
+                    <w:t>actually do</w:t>
+                  </w:r>
+                  <w:proofErr w:type="gramEnd"/>
+                  <w:r>
+                    <w:rPr>
+                      <w:rFonts w:ascii="Arial" w:hAnsi="Arial"/>
+                      <w:color w:val="000000"/>
+                      <w:sz w:val="22"/>
+                      <w:szCs w:val="22"/>
+                    </w:rPr>
+                    <w:t xml:space="preserve">, </w:t>
                   </w:r>
                 </w:p>
               </w:txbxContent>
@@ -2115,8 +2239,8 @@
       </w:r>
       <w:r>
         <w:pict w14:anchorId="198A1310">
-          <v:shape id="Shape1" style="position:absolute;margin-left:470.85pt;margin-top:36.1pt;width:51.2pt;height:11.5pt;z-index:-251790848;mso-wrap-style:none;mso-position-horizontal-relative:page;mso-position-vertical-relative:page" o:spid="_x0000_s1026" filled="f" stroked="f" strokecolor="#3465a4" type="#_x0000_t202">
-            <v:stroke joinstyle="round" color2="#cb9a5b"/>
+          <v:shape id="Shape1" o:spid="_x0000_s1026" type="#_x0000_t202" style="position:absolute;margin-left:470.85pt;margin-top:36.1pt;width:51.2pt;height:11.5pt;z-index:-259;mso-wrap-style:none;mso-position-horizontal-relative:page;mso-position-vertical-relative:page" filled="f" stroked="f" strokecolor="#3465a4">
+            <v:stroke color2="#cb9a5b" joinstyle="round"/>
             <v:textbox style="mso-rotate-with-shape:t" inset="0,0,0,0">
               <w:txbxContent>
                 <w:p>
@@ -2185,8 +2309,8 @@
       </w:r>
       <w:r>
         <w:pict w14:anchorId="610A0BAD">
-          <v:shape id="Shape30" style="position:absolute;margin-left:2in;margin-top:314.7pt;width:3.7pt;height:12.75pt;z-index:-251667968;mso-wrap-style:none;mso-position-horizontal-relative:page;mso-position-vertical-relative:page" o:spid="_x0000_s1146" filled="f" stroked="f" strokecolor="#3465a4" type="#_x0000_t202">
-            <v:stroke joinstyle="round" color2="#cb9a5b"/>
+          <v:shape id="Shape30" o:spid="_x0000_s1146" type="#_x0000_t202" style="position:absolute;margin-left:2in;margin-top:314.7pt;width:3.7pt;height:12.75pt;z-index:-139;mso-wrap-style:none;mso-position-horizontal-relative:page;mso-position-vertical-relative:page" filled="f" stroked="f" strokecolor="#3465a4">
+            <v:stroke color2="#cb9a5b" joinstyle="round"/>
             <v:textbox style="mso-rotate-with-shape:t" inset="0,0,0,0">
               <w:txbxContent>
                 <w:p>
@@ -2217,16 +2341,16 @@
       </w:r>
       <w:r>
         <w:pict w14:anchorId="596ED4E5">
-          <v:shape id="Shape29" style="position:absolute;margin-left:90pt;margin-top:301pt;width:.1pt;height:13.85pt;z-index:-251672064;mso-wrap-style:none;mso-position-horizontal-relative:page;mso-position-vertical-relative:page;v-text-anchor:middle" o:spid="_x0000_s1142" filled="f" stroked="f" strokecolor="#3465a4" type="#_x0000_t202">
-            <v:stroke joinstyle="round" color2="#cb9a5b"/>
+          <v:shape id="Shape29" o:spid="_x0000_s1142" type="#_x0000_t202" style="position:absolute;margin-left:90pt;margin-top:301pt;width:.1pt;height:13.85pt;z-index:-143;mso-wrap-style:none;mso-position-horizontal-relative:page;mso-position-vertical-relative:page;v-text-anchor:middle" filled="f" stroked="f" strokecolor="#3465a4">
+            <v:stroke color2="#cb9a5b" joinstyle="round"/>
             <w10:wrap type="square" anchorx="margin" anchory="margin"/>
           </v:shape>
         </w:pict>
       </w:r>
       <w:r>
         <w:pict w14:anchorId="0BEA485C">
-          <v:shape id="Shape28" style="position:absolute;margin-left:162pt;margin-top:288.4pt;width:99.7pt;height:12.75pt;z-index:-251674112;mso-wrap-style:none;mso-position-horizontal-relative:page;mso-position-vertical-relative:page" o:spid="_x0000_s1140" filled="f" stroked="f" strokecolor="#3465a4" type="#_x0000_t202">
-            <v:stroke joinstyle="round" color2="#cb9a5b"/>
+          <v:shape id="Shape28" o:spid="_x0000_s1140" type="#_x0000_t202" style="position:absolute;margin-left:162pt;margin-top:288.4pt;width:99.7pt;height:12.75pt;z-index:-145;mso-wrap-style:none;mso-position-horizontal-relative:page;mso-position-vertical-relative:page" filled="f" stroked="f" strokecolor="#3465a4">
+            <v:stroke color2="#cb9a5b" joinstyle="round"/>
             <v:textbox style="mso-rotate-with-shape:t" inset="0,0,0,0">
               <w:txbxContent>
                 <w:p>
@@ -2257,28 +2381,48 @@
       </w:r>
       <w:r>
         <w:pict w14:anchorId="35E6ABDE">
-          <v:shape id="Shape27" style="position:absolute;margin-left:162pt;margin-top:275.65pt;width:355.9pt;height:12.75pt;z-index:-251676160;mso-wrap-style:none;mso-position-horizontal-relative:page;mso-position-vertical-relative:page" o:spid="_x0000_s1138" filled="f" stroked="f" strokecolor="#3465a4" type="#_x0000_t202">
-            <v:stroke joinstyle="round" color2="#cb9a5b"/>
-            <v:textbox style="mso-rotate-with-shape:t" inset="0,0,0,0">
-              <w:txbxContent>
-                <w:p>
-                  <w:pPr>
-                    <w:overflowPunct w:val="0"/>
-                    <w:rPr>
-                      <w:rFonts w:ascii="Arial" w:hAnsi="Arial"/>
-                      <w:color w:val="000000"/>
-                      <w:sz w:val="22"/>
-                      <w:szCs w:val="22"/>
-                    </w:rPr>
-                  </w:pPr>
-                  <w:r>
-                    <w:rPr>
-                      <w:rFonts w:ascii="Arial" w:hAnsi="Arial"/>
-                      <w:color w:val="000000"/>
-                      <w:sz w:val="22"/>
-                      <w:szCs w:val="22"/>
-                    </w:rPr>
-                    <w:t xml:space="preserve">the use, usability &amp; meaning of an idea, object or experience for a user to </w:t>
+          <v:shape id="Shape27" o:spid="_x0000_s1138" type="#_x0000_t202" style="position:absolute;margin-left:162pt;margin-top:275.65pt;width:355.9pt;height:12.75pt;z-index:-147;mso-wrap-style:none;mso-position-horizontal-relative:page;mso-position-vertical-relative:page" filled="f" stroked="f" strokecolor="#3465a4">
+            <v:stroke color2="#cb9a5b" joinstyle="round"/>
+            <v:textbox style="mso-rotate-with-shape:t" inset="0,0,0,0">
+              <w:txbxContent>
+                <w:p>
+                  <w:pPr>
+                    <w:overflowPunct w:val="0"/>
+                    <w:rPr>
+                      <w:rFonts w:ascii="Arial" w:hAnsi="Arial"/>
+                      <w:color w:val="000000"/>
+                      <w:sz w:val="22"/>
+                      <w:szCs w:val="22"/>
+                    </w:rPr>
+                  </w:pPr>
+                  <w:r>
+                    <w:rPr>
+                      <w:rFonts w:ascii="Arial" w:hAnsi="Arial"/>
+                      <w:color w:val="000000"/>
+                      <w:sz w:val="22"/>
+                      <w:szCs w:val="22"/>
+                    </w:rPr>
+                    <w:t xml:space="preserve">the use, usability &amp; meaning of an idea, </w:t>
+                  </w:r>
+                  <w:proofErr w:type="gramStart"/>
+                  <w:r>
+                    <w:rPr>
+                      <w:rFonts w:ascii="Arial" w:hAnsi="Arial"/>
+                      <w:color w:val="000000"/>
+                      <w:sz w:val="22"/>
+                      <w:szCs w:val="22"/>
+                    </w:rPr>
+                    <w:t>object</w:t>
+                  </w:r>
+                  <w:proofErr w:type="gramEnd"/>
+                  <w:r>
+                    <w:rPr>
+                      <w:rFonts w:ascii="Arial" w:hAnsi="Arial"/>
+                      <w:color w:val="000000"/>
+                      <w:sz w:val="22"/>
+                      <w:szCs w:val="22"/>
+                    </w:rPr>
+                    <w:t xml:space="preserve"> or experience for a user to </w:t>
                   </w:r>
                 </w:p>
               </w:txbxContent>
@@ -2289,8 +2433,8 @@
       </w:r>
       <w:r>
         <w:pict w14:anchorId="6D5C3132">
-          <v:shape id="Shape26" style="position:absolute;margin-left:162pt;margin-top:262.95pt;width:345.9pt;height:12.75pt;z-index:-251681280;mso-wrap-style:none;mso-position-horizontal-relative:page;mso-position-vertical-relative:page" o:spid="_x0000_s1133" filled="f" stroked="f" strokecolor="#3465a4" type="#_x0000_t202">
-            <v:stroke joinstyle="round" color2="#cb9a5b"/>
+          <v:shape id="Shape26" o:spid="_x0000_s1133" type="#_x0000_t202" style="position:absolute;margin-left:162pt;margin-top:262.95pt;width:345.9pt;height:12.75pt;z-index:-152;mso-wrap-style:none;mso-position-horizontal-relative:page;mso-position-vertical-relative:page" filled="f" stroked="f" strokecolor="#3465a4">
+            <v:stroke color2="#cb9a5b" joinstyle="round"/>
             <v:textbox style="mso-rotate-with-shape:t" inset="0,0,0,0">
               <w:txbxContent>
                 <w:p>
@@ -2331,8 +2475,8 @@
       </w:r>
       <w:r>
         <w:pict w14:anchorId="04D84B4C">
-          <v:shape id="Shape25" style="position:absolute;margin-left:2in;margin-top:262.95pt;width:3.7pt;height:12.75pt;z-index:-251684352;mso-wrap-style:none;mso-position-horizontal-relative:page;mso-position-vertical-relative:page" o:spid="_x0000_s1130" filled="f" stroked="f" strokecolor="#3465a4" type="#_x0000_t202">
-            <v:stroke joinstyle="round" color2="#cb9a5b"/>
+          <v:shape id="Shape25" o:spid="_x0000_s1130" type="#_x0000_t202" style="position:absolute;margin-left:2in;margin-top:262.95pt;width:3.7pt;height:12.75pt;z-index:-155;mso-wrap-style:none;mso-position-horizontal-relative:page;mso-position-vertical-relative:page" filled="f" stroked="f" strokecolor="#3465a4">
+            <v:stroke color2="#cb9a5b" joinstyle="round"/>
             <v:textbox style="mso-rotate-with-shape:t" inset="0,0,0,0">
               <w:txbxContent>
                 <w:p>
@@ -2363,16 +2507,16 @@
       </w:r>
       <w:r>
         <w:pict w14:anchorId="78CD4719">
-          <v:shape id="Shape24" style="position:absolute;margin-left:90pt;margin-top:250.35pt;width:.1pt;height:13.85pt;z-index:-251688448;mso-wrap-style:none;mso-position-horizontal-relative:page;mso-position-vertical-relative:page;v-text-anchor:middle" o:spid="_x0000_s1126" filled="f" stroked="f" strokecolor="#3465a4" type="#_x0000_t202">
-            <v:stroke joinstyle="round" color2="#cb9a5b"/>
+          <v:shape id="Shape24" o:spid="_x0000_s1126" type="#_x0000_t202" style="position:absolute;margin-left:90pt;margin-top:250.35pt;width:.1pt;height:13.85pt;z-index:-159;mso-wrap-style:none;mso-position-horizontal-relative:page;mso-position-vertical-relative:page;v-text-anchor:middle" filled="f" stroked="f" strokecolor="#3465a4">
+            <v:stroke color2="#cb9a5b" joinstyle="round"/>
             <w10:wrap type="square" anchorx="margin" anchory="margin"/>
           </v:shape>
         </w:pict>
       </w:r>
       <w:r>
         <w:pict w14:anchorId="762D7587">
-          <v:shape id="Shape23" style="position:absolute;margin-left:162pt;margin-top:237.75pt;width:201.8pt;height:12.75pt;z-index:-251691520;mso-wrap-style:none;mso-position-horizontal-relative:page;mso-position-vertical-relative:page" o:spid="_x0000_s1123" filled="f" stroked="f" strokecolor="#3465a4" type="#_x0000_t202">
-            <v:stroke joinstyle="round" color2="#cb9a5b"/>
+          <v:shape id="Shape23" o:spid="_x0000_s1123" type="#_x0000_t202" style="position:absolute;margin-left:162pt;margin-top:237.75pt;width:201.8pt;height:12.75pt;z-index:-162;mso-wrap-style:none;mso-position-horizontal-relative:page;mso-position-vertical-relative:page" filled="f" stroked="f" strokecolor="#3465a4">
+            <v:stroke color2="#cb9a5b" joinstyle="round"/>
             <v:textbox style="mso-rotate-with-shape:t" inset="0,0,0,0">
               <w:txbxContent>
                 <w:p>
@@ -2403,8 +2547,8 @@
       </w:r>
       <w:r>
         <w:pict w14:anchorId="4902A82A">
-          <v:shape id="Shape22" style="position:absolute;margin-left:90pt;margin-top:224.95pt;width:423.1pt;height:12.75pt;z-index:-251695616;mso-wrap-style:none;mso-position-horizontal-relative:page;mso-position-vertical-relative:page" o:spid="_x0000_s1119" filled="f" stroked="f" strokecolor="#3465a4" type="#_x0000_t202">
-            <v:stroke joinstyle="round" color2="#cb9a5b"/>
+          <v:shape id="Shape22" o:spid="_x0000_s1119" type="#_x0000_t202" style="position:absolute;margin-left:90pt;margin-top:224.95pt;width:423.1pt;height:12.75pt;z-index:-166;mso-wrap-style:none;mso-position-horizontal-relative:page;mso-position-vertical-relative:page" filled="f" stroked="f" strokecolor="#3465a4">
+            <v:stroke color2="#cb9a5b" joinstyle="round"/>
             <v:textbox style="mso-rotate-with-shape:t" inset="0,0,0,0">
               <w:txbxContent>
                 <w:p>
@@ -2456,25 +2600,26 @@
         </w:sectPr>
       </w:pPr>
       <w:r>
+        <w:lastRenderedPageBreak/>
         <w:pict w14:anchorId="05FA314C">
-          <v:shape id="Shape94" style="position:absolute;margin-left:90pt;margin-top:174.55pt;width:.1pt;height:13.85pt;z-index:-251729408;mso-wrap-style:none;mso-position-horizontal-relative:page;mso-position-vertical-relative:page;v-text-anchor:middle" o:spid="_x0000_s1086" filled="f" stroked="f" strokecolor="#3465a4" type="#_x0000_t202">
-            <v:stroke joinstyle="round" color2="#cb9a5b"/>
+          <v:shape id="Shape94" o:spid="_x0000_s1086" type="#_x0000_t202" style="position:absolute;margin-left:90pt;margin-top:174.55pt;width:.1pt;height:13.85pt;z-index:-199;mso-wrap-style:none;mso-position-horizontal-relative:page;mso-position-vertical-relative:page;v-text-anchor:middle" filled="f" stroked="f" strokecolor="#3465a4">
+            <v:stroke color2="#cb9a5b" joinstyle="round"/>
             <w10:wrap type="square" anchorx="margin" anchory="margin"/>
           </v:shape>
         </w:pict>
       </w:r>
       <w:r>
         <w:pict w14:anchorId="6A41E282">
-          <v:shape id="Shape106" style="position:absolute;margin-left:90pt;margin-top:742.35pt;width:.1pt;height:13.85pt;z-index:-251776512;mso-wrap-style:none;mso-position-horizontal-relative:page;mso-position-vertical-relative:page;v-text-anchor:middle" o:spid="_x0000_s1040" filled="f" stroked="f" strokecolor="#3465a4" type="#_x0000_t202">
-            <v:stroke joinstyle="round" color2="#cb9a5b"/>
+          <v:shape id="Shape106" o:spid="_x0000_s1040" type="#_x0000_t202" style="position:absolute;margin-left:90pt;margin-top:742.35pt;width:.1pt;height:13.85pt;z-index:-245;mso-wrap-style:none;mso-position-horizontal-relative:page;mso-position-vertical-relative:page;v-text-anchor:middle" filled="f" stroked="f" strokecolor="#3465a4">
+            <v:stroke color2="#cb9a5b" joinstyle="round"/>
             <w10:wrap type="square" anchorx="margin" anchory="margin"/>
           </v:shape>
         </w:pict>
       </w:r>
       <w:r>
         <w:pict w14:anchorId="7C9B9460">
-          <v:shape id="Shape105" style="position:absolute;margin-left:90pt;margin-top:732pt;width:426.75pt;height:10.4pt;z-index:-251780608;mso-wrap-style:none;mso-position-horizontal-relative:page;mso-position-vertical-relative:page" o:spid="_x0000_s1036" filled="f" stroked="f" strokecolor="#3465a4" type="#_x0000_t202">
-            <v:stroke joinstyle="round" color2="#cb9a5b"/>
+          <v:shape id="Shape105" o:spid="_x0000_s1036" type="#_x0000_t202" style="position:absolute;margin-left:90pt;margin-top:732pt;width:426.75pt;height:10.4pt;z-index:-249;mso-wrap-style:none;mso-position-horizontal-relative:page;mso-position-vertical-relative:page" filled="f" stroked="f" strokecolor="#3465a4">
+            <v:stroke color2="#cb9a5b" joinstyle="round"/>
             <v:textbox style="mso-rotate-with-shape:t" inset="0,0,0,0">
               <w:txbxContent>
                 <w:p>
@@ -2496,7 +2641,29 @@
                       <w:sz w:val="18"/>
                       <w:szCs w:val="18"/>
                     </w:rPr>
-                    <w:t xml:space="preserve">Adapted from work done at Hasso Plattner Institute of Design at Stanford and Henry Ford Learning institute </w:t>
+                    <w:t xml:space="preserve">Adapted from work done at </w:t>
+                  </w:r>
+                  <w:proofErr w:type="spellStart"/>
+                  <w:r>
+                    <w:rPr>
+                      <w:rFonts w:ascii="Arial" w:hAnsi="Arial"/>
+                      <w:i/>
+                      <w:color w:val="000000"/>
+                      <w:sz w:val="18"/>
+                      <w:szCs w:val="18"/>
+                    </w:rPr>
+                    <w:t>Hasso</w:t>
+                  </w:r>
+                  <w:proofErr w:type="spellEnd"/>
+                  <w:r>
+                    <w:rPr>
+                      <w:rFonts w:ascii="Arial" w:hAnsi="Arial"/>
+                      <w:i/>
+                      <w:color w:val="000000"/>
+                      <w:sz w:val="18"/>
+                      <w:szCs w:val="18"/>
+                    </w:rPr>
+                    <w:t xml:space="preserve"> Plattner Institute of Design at Stanford and Henry Ford Learning institute </w:t>
                   </w:r>
                 </w:p>
               </w:txbxContent>
@@ -2507,8 +2674,8 @@
       </w:r>
       <w:r>
         <w:pict w14:anchorId="77983071">
-          <v:shape id="Shape104" style="position:absolute;margin-left:161.95pt;margin-top:276.9pt;width:90.55pt;height:12.75pt;z-index:-251687424;mso-wrap-style:none;mso-position-horizontal-relative:page;mso-position-vertical-relative:page" o:spid="_x0000_s1127" filled="f" stroked="f" strokecolor="#3465a4" type="#_x0000_t202">
-            <v:stroke joinstyle="round" color2="#cb9a5b"/>
+          <v:shape id="Shape104" o:spid="_x0000_s1127" type="#_x0000_t202" style="position:absolute;margin-left:161.95pt;margin-top:276.9pt;width:90.55pt;height:12.75pt;z-index:-158;mso-wrap-style:none;mso-position-horizontal-relative:page;mso-position-vertical-relative:page" filled="f" stroked="f" strokecolor="#3465a4">
+            <v:stroke color2="#cb9a5b" joinstyle="round"/>
             <v:textbox style="mso-rotate-with-shape:t" inset="0,0,0,0">
               <w:txbxContent>
                 <w:p>
@@ -2539,28 +2706,48 @@
       </w:r>
       <w:r>
         <w:pict w14:anchorId="24874BC6">
-          <v:shape id="Shape103" style="position:absolute;margin-left:161.95pt;margin-top:264.2pt;width:314.3pt;height:12.75pt;z-index:-251692544;mso-wrap-style:none;mso-position-horizontal-relative:page;mso-position-vertical-relative:page" o:spid="_x0000_s1122" filled="f" stroked="f" strokecolor="#3465a4" type="#_x0000_t202">
-            <v:stroke joinstyle="round" color2="#cb9a5b"/>
-            <v:textbox style="mso-rotate-with-shape:t" inset="0,0,0,0">
-              <w:txbxContent>
-                <w:p>
-                  <w:pPr>
-                    <w:overflowPunct w:val="0"/>
-                    <w:rPr>
-                      <w:rFonts w:ascii="Arial" w:hAnsi="Arial"/>
-                      <w:color w:val="000000"/>
-                      <w:sz w:val="22"/>
-                      <w:szCs w:val="22"/>
-                    </w:rPr>
-                  </w:pPr>
-                  <w:r>
-                    <w:rPr>
-                      <w:rFonts w:ascii="Arial" w:hAnsi="Arial"/>
-                      <w:color w:val="000000"/>
-                      <w:sz w:val="22"/>
-                      <w:szCs w:val="22"/>
-                    </w:rPr>
-                    <w:t xml:space="preserve">be silence, a person will reflect on what they’ve just said and say </w:t>
+          <v:shape id="Shape103" o:spid="_x0000_s1122" type="#_x0000_t202" style="position:absolute;margin-left:161.95pt;margin-top:264.2pt;width:314.3pt;height:12.75pt;z-index:-163;mso-wrap-style:none;mso-position-horizontal-relative:page;mso-position-vertical-relative:page" filled="f" stroked="f" strokecolor="#3465a4">
+            <v:stroke color2="#cb9a5b" joinstyle="round"/>
+            <v:textbox style="mso-rotate-with-shape:t" inset="0,0,0,0">
+              <w:txbxContent>
+                <w:p>
+                  <w:pPr>
+                    <w:overflowPunct w:val="0"/>
+                    <w:rPr>
+                      <w:rFonts w:ascii="Arial" w:hAnsi="Arial"/>
+                      <w:color w:val="000000"/>
+                      <w:sz w:val="22"/>
+                      <w:szCs w:val="22"/>
+                    </w:rPr>
+                  </w:pPr>
+                  <w:r>
+                    <w:rPr>
+                      <w:rFonts w:ascii="Arial" w:hAnsi="Arial"/>
+                      <w:color w:val="000000"/>
+                      <w:sz w:val="22"/>
+                      <w:szCs w:val="22"/>
+                    </w:rPr>
+                    <w:t xml:space="preserve">be silence, a person will reflect on what they’ve just said and </w:t>
+                  </w:r>
+                  <w:proofErr w:type="gramStart"/>
+                  <w:r>
+                    <w:rPr>
+                      <w:rFonts w:ascii="Arial" w:hAnsi="Arial"/>
+                      <w:color w:val="000000"/>
+                      <w:sz w:val="22"/>
+                      <w:szCs w:val="22"/>
+                    </w:rPr>
+                    <w:t>say</w:t>
+                  </w:r>
+                  <w:proofErr w:type="gramEnd"/>
+                  <w:r>
+                    <w:rPr>
+                      <w:rFonts w:ascii="Arial" w:hAnsi="Arial"/>
+                      <w:color w:val="000000"/>
+                      <w:sz w:val="22"/>
+                      <w:szCs w:val="22"/>
+                    </w:rPr>
+                    <w:t xml:space="preserve"> </w:t>
                   </w:r>
                 </w:p>
               </w:txbxContent>
@@ -2571,8 +2758,8 @@
       </w:r>
       <w:r>
         <w:pict w14:anchorId="7572B3FB">
-          <v:shape id="Shape102" style="position:absolute;margin-left:161.95pt;margin-top:251.55pt;width:351.6pt;height:12.75pt;z-index:-251693568;mso-wrap-style:none;mso-position-horizontal-relative:page;mso-position-vertical-relative:page" o:spid="_x0000_s1121" filled="f" stroked="f" strokecolor="#3465a4" type="#_x0000_t202">
-            <v:stroke joinstyle="round" color2="#cb9a5b"/>
+          <v:shape id="Shape102" o:spid="_x0000_s1121" type="#_x0000_t202" style="position:absolute;margin-left:161.95pt;margin-top:251.55pt;width:351.6pt;height:12.75pt;z-index:-164;mso-wrap-style:none;mso-position-horizontal-relative:page;mso-position-vertical-relative:page" filled="f" stroked="f" strokecolor="#3465a4">
+            <v:stroke color2="#cb9a5b" joinstyle="round"/>
             <v:textbox style="mso-rotate-with-shape:t" inset="0,0,0,0">
               <w:txbxContent>
                 <w:p>
@@ -2603,8 +2790,8 @@
       </w:r>
       <w:r>
         <w:pict w14:anchorId="4C6FA835">
-          <v:shape id="Shape101" style="position:absolute;margin-left:161.95pt;margin-top:238.75pt;width:323.45pt;height:12.75pt;z-index:-251698688;mso-wrap-style:none;mso-position-horizontal-relative:page;mso-position-vertical-relative:page" o:spid="_x0000_s1116" filled="f" stroked="f" strokecolor="#3465a4" type="#_x0000_t202">
-            <v:stroke joinstyle="round" color2="#cb9a5b"/>
+          <v:shape id="Shape101" o:spid="_x0000_s1116" type="#_x0000_t202" style="position:absolute;margin-left:161.95pt;margin-top:238.75pt;width:323.45pt;height:12.75pt;z-index:-169;mso-wrap-style:none;mso-position-horizontal-relative:page;mso-position-vertical-relative:page" filled="f" stroked="f" strokecolor="#3465a4">
+            <v:stroke color2="#cb9a5b" joinstyle="round"/>
             <v:textbox style="mso-rotate-with-shape:t" inset="0,0,0,0">
               <w:txbxContent>
                 <w:p>
@@ -2645,8 +2832,8 @@
       </w:r>
       <w:r>
         <w:pict w14:anchorId="7294D530">
-          <v:shape id="Shape100" style="position:absolute;margin-left:143.95pt;margin-top:238.75pt;width:3.7pt;height:12.75pt;z-index:-251703808;mso-wrap-style:none;mso-position-horizontal-relative:page;mso-position-vertical-relative:page" o:spid="_x0000_s1111" filled="f" stroked="f" strokecolor="#3465a4" type="#_x0000_t202">
-            <v:stroke joinstyle="round" color2="#cb9a5b"/>
+          <v:shape id="Shape100" o:spid="_x0000_s1111" type="#_x0000_t202" style="position:absolute;margin-left:143.95pt;margin-top:238.75pt;width:3.7pt;height:12.75pt;z-index:-174;mso-wrap-style:none;mso-position-horizontal-relative:page;mso-position-vertical-relative:page" filled="f" stroked="f" strokecolor="#3465a4">
+            <v:stroke color2="#cb9a5b" joinstyle="round"/>
             <v:textbox style="mso-rotate-with-shape:t" inset="0,0,0,0">
               <w:txbxContent>
                 <w:p>
@@ -2677,16 +2864,16 @@
       </w:r>
       <w:r>
         <w:pict w14:anchorId="52C38DC5">
-          <v:shape id="Shape99" style="position:absolute;margin-left:125.95pt;margin-top:226.25pt;width:.1pt;height:13.85pt;z-index:-251706880;mso-wrap-style:none;mso-position-horizontal-relative:page;mso-position-vertical-relative:page;v-text-anchor:middle" o:spid="_x0000_s1108" filled="f" stroked="f" strokecolor="#3465a4" type="#_x0000_t202">
-            <v:stroke joinstyle="round" color2="#cb9a5b"/>
+          <v:shape id="Shape99" o:spid="_x0000_s1108" type="#_x0000_t202" style="position:absolute;margin-left:125.95pt;margin-top:226.25pt;width:.1pt;height:13.85pt;z-index:-177;mso-wrap-style:none;mso-position-horizontal-relative:page;mso-position-vertical-relative:page;v-text-anchor:middle" filled="f" stroked="f" strokecolor="#3465a4">
+            <v:stroke color2="#cb9a5b" joinstyle="round"/>
             <w10:wrap type="square" anchorx="margin" anchory="margin"/>
           </v:shape>
         </w:pict>
       </w:r>
       <w:r>
         <w:pict w14:anchorId="332297CF">
-          <v:shape id="Shape98" style="position:absolute;margin-left:161.95pt;margin-top:213.7pt;width:222.6pt;height:12.75pt;z-index:-251713024;mso-wrap-style:none;mso-position-horizontal-relative:page;mso-position-vertical-relative:page" o:spid="_x0000_s1102" filled="f" stroked="f" strokecolor="#3465a4" type="#_x0000_t202">
-            <v:stroke joinstyle="round" color2="#cb9a5b"/>
+          <v:shape id="Shape98" o:spid="_x0000_s1102" type="#_x0000_t202" style="position:absolute;margin-left:161.95pt;margin-top:213.7pt;width:222.6pt;height:12.75pt;z-index:-183;mso-wrap-style:none;mso-position-horizontal-relative:page;mso-position-vertical-relative:page" filled="f" stroked="f" strokecolor="#3465a4">
+            <v:stroke color2="#cb9a5b" joinstyle="round"/>
             <v:textbox style="mso-rotate-with-shape:t" inset="0,0,0,0">
               <w:txbxContent>
                 <w:p>
@@ -2717,8 +2904,8 @@
       </w:r>
       <w:r>
         <w:pict w14:anchorId="5126A07D">
-          <v:shape id="Shape97" style="position:absolute;margin-left:161.95pt;margin-top:200.95pt;width:322.25pt;height:12.75pt;z-index:-251717120;mso-wrap-style:none;mso-position-horizontal-relative:page;mso-position-vertical-relative:page" o:spid="_x0000_s1098" filled="f" stroked="f" strokecolor="#3465a4" type="#_x0000_t202">
-            <v:stroke joinstyle="round" color2="#cb9a5b"/>
+          <v:shape id="Shape97" o:spid="_x0000_s1098" type="#_x0000_t202" style="position:absolute;margin-left:161.95pt;margin-top:200.95pt;width:322.25pt;height:12.75pt;z-index:-187;mso-wrap-style:none;mso-position-horizontal-relative:page;mso-position-vertical-relative:page" filled="f" stroked="f" strokecolor="#3465a4">
+            <v:stroke color2="#cb9a5b" joinstyle="round"/>
             <v:textbox style="mso-rotate-with-shape:t" inset="0,0,0,0">
               <w:txbxContent>
                 <w:p>
@@ -2749,8 +2936,8 @@
       </w:r>
       <w:r>
         <w:pict w14:anchorId="51E7AF67">
-          <v:shape id="Shape96" style="position:absolute;margin-left:161.95pt;margin-top:188.2pt;width:358.3pt;height:12.75pt;z-index:-251721216;mso-wrap-style:none;mso-position-horizontal-relative:page;mso-position-vertical-relative:page" o:spid="_x0000_s1094" filled="f" stroked="f" strokecolor="#3465a4" type="#_x0000_t202">
-            <v:stroke joinstyle="round" color2="#cb9a5b"/>
+          <v:shape id="Shape96" o:spid="_x0000_s1094" type="#_x0000_t202" style="position:absolute;margin-left:161.95pt;margin-top:188.2pt;width:358.3pt;height:12.75pt;z-index:-191;mso-wrap-style:none;mso-position-horizontal-relative:page;mso-position-vertical-relative:page" filled="f" stroked="f" strokecolor="#3465a4">
+            <v:stroke color2="#cb9a5b" joinstyle="round"/>
             <v:textbox style="mso-rotate-with-shape:t" inset="0,0,0,0">
               <w:txbxContent>
                 <w:p>
@@ -2791,8 +2978,8 @@
       </w:r>
       <w:r>
         <w:pict w14:anchorId="4040F402">
-          <v:shape id="Shape95" style="position:absolute;margin-left:2in;margin-top:188.2pt;width:3.7pt;height:12.75pt;z-index:-251724288;mso-wrap-style:none;mso-position-horizontal-relative:page;mso-position-vertical-relative:page" o:spid="_x0000_s1091" filled="f" stroked="f" strokecolor="#3465a4" type="#_x0000_t202">
-            <v:stroke joinstyle="round" color2="#cb9a5b"/>
+          <v:shape id="Shape95" o:spid="_x0000_s1091" type="#_x0000_t202" style="position:absolute;margin-left:2in;margin-top:188.2pt;width:3.7pt;height:12.75pt;z-index:-194;mso-wrap-style:none;mso-position-horizontal-relative:page;mso-position-vertical-relative:page" filled="f" stroked="f" strokecolor="#3465a4">
+            <v:stroke color2="#cb9a5b" joinstyle="round"/>
             <v:textbox style="mso-rotate-with-shape:t" inset="0,0,0,0">
               <w:txbxContent>
                 <w:p>
@@ -2823,8 +3010,8 @@
       </w:r>
       <w:r>
         <w:pict w14:anchorId="16DDD8A8">
-          <v:shape id="Shape81" style="position:absolute;margin-left:470.85pt;margin-top:36.1pt;width:51.2pt;height:11.5pt;z-index:-251787776;mso-wrap-style:none;mso-position-horizontal-relative:page;mso-position-vertical-relative:page" o:spid="_x0000_s1029" filled="f" stroked="f" strokecolor="#3465a4" type="#_x0000_t202">
-            <v:stroke joinstyle="round" color2="#cb9a5b"/>
+          <v:shape id="Shape81" o:spid="_x0000_s1029" type="#_x0000_t202" style="position:absolute;margin-left:470.85pt;margin-top:36.1pt;width:51.2pt;height:11.5pt;z-index:-256;mso-wrap-style:none;mso-position-horizontal-relative:page;mso-position-vertical-relative:page" filled="f" stroked="f" strokecolor="#3465a4">
+            <v:stroke color2="#cb9a5b" joinstyle="round"/>
             <v:textbox style="mso-rotate-with-shape:t" inset="0,0,0,0">
               <w:txbxContent>
                 <w:p>
@@ -2893,8 +3080,8 @@
       </w:r>
       <w:r>
         <w:pict w14:anchorId="57CD5609">
-          <v:shape id="Shape93" style="position:absolute;margin-left:161.95pt;margin-top:161.85pt;width:324.3pt;height:12.75pt;z-index:-251730432;mso-wrap-style:none;mso-position-horizontal-relative:page;mso-position-vertical-relative:page" o:spid="_x0000_s1085" filled="f" stroked="f" strokecolor="#3465a4" type="#_x0000_t202">
-            <v:stroke joinstyle="round" color2="#cb9a5b"/>
+          <v:shape id="Shape93" o:spid="_x0000_s1085" type="#_x0000_t202" style="position:absolute;margin-left:161.95pt;margin-top:161.85pt;width:324.3pt;height:12.75pt;z-index:-200;mso-wrap-style:none;mso-position-horizontal-relative:page;mso-position-vertical-relative:page" filled="f" stroked="f" strokecolor="#3465a4">
+            <v:stroke color2="#cb9a5b" joinstyle="round"/>
             <v:textbox style="mso-rotate-with-shape:t" inset="0,0,0,0">
               <w:txbxContent>
                 <w:p>
@@ -2925,8 +3112,8 @@
       </w:r>
       <w:r>
         <w:pict w14:anchorId="7B6A692A">
-          <v:shape id="Shape92" style="position:absolute;margin-left:161.95pt;margin-top:149.25pt;width:339.2pt;height:12.75pt;z-index:-251735552;mso-wrap-style:none;mso-position-horizontal-relative:page;mso-position-vertical-relative:page" o:spid="_x0000_s1080" filled="f" stroked="f" strokecolor="#3465a4" type="#_x0000_t202">
-            <v:stroke joinstyle="round" color2="#cb9a5b"/>
+          <v:shape id="Shape92" o:spid="_x0000_s1080" type="#_x0000_t202" style="position:absolute;margin-left:161.95pt;margin-top:149.25pt;width:339.2pt;height:12.75pt;z-index:-205;mso-wrap-style:none;mso-position-horizontal-relative:page;mso-position-vertical-relative:page" filled="f" stroked="f" strokecolor="#3465a4">
+            <v:stroke color2="#cb9a5b" joinstyle="round"/>
             <v:textbox style="mso-rotate-with-shape:t" inset="0,0,0,0">
               <w:txbxContent>
                 <w:p>
@@ -2957,8 +3144,8 @@
       </w:r>
       <w:r>
         <w:pict w14:anchorId="3C515E8E">
-          <v:shape id="Shape91" style="position:absolute;margin-left:161.95pt;margin-top:136.5pt;width:338.1pt;height:12.75pt;z-index:-251740672;mso-wrap-style:none;mso-position-horizontal-relative:page;mso-position-vertical-relative:page" o:spid="_x0000_s1075" filled="f" stroked="f" strokecolor="#3465a4" type="#_x0000_t202">
-            <v:stroke joinstyle="round" color2="#cb9a5b"/>
+          <v:shape id="Shape91" o:spid="_x0000_s1075" type="#_x0000_t202" style="position:absolute;margin-left:161.95pt;margin-top:136.5pt;width:338.1pt;height:12.75pt;z-index:-210;mso-wrap-style:none;mso-position-horizontal-relative:page;mso-position-vertical-relative:page" filled="f" stroked="f" strokecolor="#3465a4">
+            <v:stroke color2="#cb9a5b" joinstyle="round"/>
             <v:textbox style="mso-rotate-with-shape:t" inset="0,0,0,0">
               <w:txbxContent>
                 <w:p>
@@ -2999,8 +3186,8 @@
       </w:r>
       <w:r>
         <w:pict w14:anchorId="18A52F73">
-          <v:shape id="Shape90" style="position:absolute;margin-left:2in;margin-top:136.5pt;width:3.7pt;height:12.75pt;z-index:-251745792;mso-wrap-style:none;mso-position-horizontal-relative:page;mso-position-vertical-relative:page" o:spid="_x0000_s1070" filled="f" stroked="f" strokecolor="#3465a4" type="#_x0000_t202">
-            <v:stroke joinstyle="round" color2="#cb9a5b"/>
+          <v:shape id="Shape90" o:spid="_x0000_s1070" type="#_x0000_t202" style="position:absolute;margin-left:2in;margin-top:136.5pt;width:3.7pt;height:12.75pt;z-index:-215;mso-wrap-style:none;mso-position-horizontal-relative:page;mso-position-vertical-relative:page" filled="f" stroked="f" strokecolor="#3465a4">
+            <v:stroke color2="#cb9a5b" joinstyle="round"/>
             <v:textbox style="mso-rotate-with-shape:t" inset="0,0,0,0">
               <w:txbxContent>
                 <w:p>
@@ -3031,7 +3218,7 @@
       </w:r>
       <w:r>
         <w:pict w14:anchorId="141A1BA8">
-          <v:shape id="Shape89" style="position:absolute;margin-left:162pt;margin-top:135.1pt;width:167.05pt;height:.9pt;z-index:-251750912;mso-wrap-style:none;mso-position-horizontal:absolute;mso-position-horizontal-relative:page;mso-position-vertical:absolute;mso-position-vertical-relative:page;v-text-anchor:middle" coordsize="5894,32" o:spid="_x0000_s1065" fillcolor="black" stroked="f" strokecolor="#3465a4" path="m,31r5893,l5893,,,,,31e">
+          <v:shape id="Shape89" o:spid="_x0000_s1065" style="position:absolute;margin-left:162pt;margin-top:135.1pt;width:167.05pt;height:.9pt;z-index:-220;mso-wrap-style:none;mso-position-horizontal:absolute;mso-position-horizontal-relative:page;mso-position-vertical:absolute;mso-position-vertical-relative:page;v-text-anchor:middle" coordsize="5894,32" path="m,31r5893,l5893,,,,,31e" fillcolor="black" stroked="f" strokecolor="#3465a4">
             <v:stroke color2="#cb9a5b"/>
             <w10:wrap type="square" anchorx="margin" anchory="margin"/>
           </v:shape>
@@ -3039,8 +3226,8 @@
       </w:r>
       <w:r>
         <w:pict w14:anchorId="48A3BD72">
-          <v:shape id="Shape88" style="position:absolute;margin-left:162pt;margin-top:123.9pt;width:166.95pt;height:12.75pt;z-index:-251749888;mso-wrap-style:none;mso-position-horizontal-relative:page;mso-position-vertical-relative:page" o:spid="_x0000_s1066" filled="f" stroked="f" strokecolor="#3465a4" type="#_x0000_t202">
-            <v:stroke joinstyle="round" color2="#cb9a5b"/>
+          <v:shape id="Shape88" o:spid="_x0000_s1066" type="#_x0000_t202" style="position:absolute;margin-left:162pt;margin-top:123.9pt;width:166.95pt;height:12.75pt;z-index:-219;mso-wrap-style:none;mso-position-horizontal-relative:page;mso-position-vertical-relative:page" filled="f" stroked="f" strokecolor="#3465a4">
+            <v:stroke color2="#cb9a5b" joinstyle="round"/>
             <v:textbox style="mso-rotate-with-shape:t" inset="0,0,0,0">
               <w:txbxContent>
                 <w:p>
@@ -3071,16 +3258,16 @@
       </w:r>
       <w:r>
         <w:pict w14:anchorId="4CA787D8">
-          <v:shape id="Shape87" style="position:absolute;margin-left:161.95pt;margin-top:111.3pt;width:.1pt;height:13.85pt;z-index:-251755008;mso-wrap-style:none;mso-position-horizontal-relative:page;mso-position-vertical-relative:page;v-text-anchor:middle" o:spid="_x0000_s1061" filled="f" stroked="f" strokecolor="#3465a4" type="#_x0000_t202">
-            <v:stroke joinstyle="round" color2="#cb9a5b"/>
+          <v:shape id="Shape87" o:spid="_x0000_s1061" type="#_x0000_t202" style="position:absolute;margin-left:161.95pt;margin-top:111.3pt;width:.1pt;height:13.85pt;z-index:-224;mso-wrap-style:none;mso-position-horizontal-relative:page;mso-position-vertical-relative:page;v-text-anchor:middle" filled="f" stroked="f" strokecolor="#3465a4">
+            <v:stroke color2="#cb9a5b" joinstyle="round"/>
             <w10:wrap type="square" anchorx="margin" anchory="margin"/>
           </v:shape>
         </w:pict>
       </w:r>
       <w:r>
         <w:pict w14:anchorId="5213439B">
-          <v:shape id="Shape86" style="position:absolute;margin-left:161.95pt;margin-top:98.6pt;width:343.05pt;height:12.75pt;z-index:-251759104;mso-wrap-style:none;mso-position-horizontal-relative:page;mso-position-vertical-relative:page" o:spid="_x0000_s1057" filled="f" stroked="f" strokecolor="#3465a4" type="#_x0000_t202">
-            <v:stroke joinstyle="round" color2="#cb9a5b"/>
+          <v:shape id="Shape86" o:spid="_x0000_s1057" type="#_x0000_t202" style="position:absolute;margin-left:161.95pt;margin-top:98.6pt;width:343.05pt;height:12.75pt;z-index:-228;mso-wrap-style:none;mso-position-horizontal-relative:page;mso-position-vertical-relative:page" filled="f" stroked="f" strokecolor="#3465a4">
+            <v:stroke color2="#cb9a5b" joinstyle="round"/>
             <v:textbox style="mso-rotate-with-shape:t" inset="0,0,0,0">
               <w:txbxContent>
                 <w:p>
@@ -3111,8 +3298,8 @@
       </w:r>
       <w:r>
         <w:pict w14:anchorId="48157EDB">
-          <v:shape id="Shape85" style="position:absolute;margin-left:161.95pt;margin-top:85.85pt;width:349.1pt;height:12.75pt;z-index:-251765248;mso-wrap-style:none;mso-position-horizontal-relative:page;mso-position-vertical-relative:page" o:spid="_x0000_s1051" filled="f" stroked="f" strokecolor="#3465a4" type="#_x0000_t202">
-            <v:stroke joinstyle="round" color2="#cb9a5b"/>
+          <v:shape id="Shape85" o:spid="_x0000_s1051" type="#_x0000_t202" style="position:absolute;margin-left:161.95pt;margin-top:85.85pt;width:349.1pt;height:12.75pt;z-index:-234;mso-wrap-style:none;mso-position-horizontal-relative:page;mso-position-vertical-relative:page" filled="f" stroked="f" strokecolor="#3465a4">
+            <v:stroke color2="#cb9a5b" joinstyle="round"/>
             <v:textbox style="mso-rotate-with-shape:t" inset="0,0,0,0">
               <w:txbxContent>
                 <w:p>
@@ -3153,8 +3340,8 @@
       </w:r>
       <w:r>
         <w:pict w14:anchorId="7BB06076">
-          <v:shape id="Shape84" style="position:absolute;margin-left:2in;margin-top:85.85pt;width:3.7pt;height:12.75pt;z-index:-251769344;mso-wrap-style:none;mso-position-horizontal-relative:page;mso-position-vertical-relative:page" o:spid="_x0000_s1047" filled="f" stroked="f" strokecolor="#3465a4" type="#_x0000_t202">
-            <v:stroke joinstyle="round" color2="#cb9a5b"/>
+          <v:shape id="Shape84" o:spid="_x0000_s1047" type="#_x0000_t202" style="position:absolute;margin-left:2in;margin-top:85.85pt;width:3.7pt;height:12.75pt;z-index:-238;mso-wrap-style:none;mso-position-horizontal-relative:page;mso-position-vertical-relative:page" filled="f" stroked="f" strokecolor="#3465a4">
+            <v:stroke color2="#cb9a5b" joinstyle="round"/>
             <v:textbox style="mso-rotate-with-shape:t" inset="0,0,0,0">
               <w:txbxContent>
                 <w:p>
@@ -3185,16 +3372,16 @@
       </w:r>
       <w:r>
         <w:pict w14:anchorId="387184F4">
-          <v:shape id="Shape83" style="position:absolute;margin-left:90pt;margin-top:72.15pt;width:.1pt;height:13.85pt;z-index:-251773440;mso-wrap-style:none;mso-position-horizontal-relative:page;mso-position-vertical-relative:page;v-text-anchor:middle" o:spid="_x0000_s1043" filled="f" stroked="f" strokecolor="#3465a4" type="#_x0000_t202">
-            <v:stroke joinstyle="round" color2="#cb9a5b"/>
+          <v:shape id="Shape83" o:spid="_x0000_s1043" type="#_x0000_t202" style="position:absolute;margin-left:90pt;margin-top:72.15pt;width:.1pt;height:13.85pt;z-index:-242;mso-wrap-style:none;mso-position-horizontal-relative:page;mso-position-vertical-relative:page;v-text-anchor:middle" filled="f" stroked="f" strokecolor="#3465a4">
+            <v:stroke color2="#cb9a5b" joinstyle="round"/>
             <w10:wrap type="square" anchorx="margin" anchory="margin"/>
           </v:shape>
         </w:pict>
       </w:r>
       <w:r>
         <w:pict w14:anchorId="760668AB">
-          <v:shape id="Shape82" style="position:absolute;margin-left:89.95pt;margin-top:47.75pt;width:.1pt;height:13.85pt;z-index:-251783680;mso-wrap-style:none;mso-position-horizontal-relative:page;mso-position-vertical-relative:page;v-text-anchor:middle" o:spid="_x0000_s1033" filled="f" stroked="f" strokecolor="#3465a4" type="#_x0000_t202">
-            <v:stroke joinstyle="round" color2="#cb9a5b"/>
+          <v:shape id="Shape82" o:spid="_x0000_s1033" type="#_x0000_t202" style="position:absolute;margin-left:89.95pt;margin-top:47.75pt;width:.1pt;height:13.85pt;z-index:-252;mso-wrap-style:none;mso-position-horizontal-relative:page;mso-position-vertical-relative:page;v-text-anchor:middle" filled="f" stroked="f" strokecolor="#3465a4">
+            <v:stroke color2="#cb9a5b" joinstyle="round"/>
             <w10:wrap type="square" anchorx="margin" anchory="margin"/>
           </v:shape>
         </w:pict>
@@ -3210,8 +3397,9 @@
         </w:sectPr>
       </w:pPr>
       <w:r>
+        <w:lastRenderedPageBreak/>
         <w:pict w14:anchorId="6EEA54C4">
-          <v:shape id="Shape167" style="position:absolute;margin-left:84.6pt;margin-top:351.1pt;width:442.8pt;height:.5pt;z-index:-251585024;mso-wrap-style:none;mso-position-horizontal:absolute;mso-position-horizontal-relative:page;mso-position-vertical:absolute;mso-position-vertical-relative:page;v-text-anchor:middle" coordsize="15623,19" o:spid="_x0000_s1227" fillcolor="black" stroked="f" strokecolor="#3465a4" path="m,18r15622,l15622,,,,,18e">
+          <v:shape id="Shape167" o:spid="_x0000_s1227" style="position:absolute;margin-left:84.6pt;margin-top:351.1pt;width:442.8pt;height:.5pt;z-index:-58;mso-wrap-style:none;mso-position-horizontal:absolute;mso-position-horizontal-relative:page;mso-position-vertical:absolute;mso-position-vertical-relative:page;v-text-anchor:middle" coordsize="15623,19" path="m,18r15622,l15622,,,,,18e" fillcolor="black" stroked="f" strokecolor="#3465a4">
             <v:stroke color2="#cb9a5b"/>
             <w10:wrap type="square" anchorx="margin" anchory="margin"/>
           </v:shape>
@@ -3219,8 +3407,8 @@
       </w:r>
       <w:r>
         <w:pict w14:anchorId="2EC2CBBB">
-          <v:shape id="Shape178" style="position:absolute;margin-left:90pt;margin-top:452.9pt;width:428.05pt;height:12.75pt;z-index:-251555328;mso-wrap-style:none;mso-position-horizontal-relative:page;mso-position-vertical-relative:page" o:spid="_x0000_s1256" filled="f" stroked="f" strokecolor="#3465a4" type="#_x0000_t202">
-            <v:stroke joinstyle="round" color2="#cb9a5b"/>
+          <v:shape id="Shape178" o:spid="_x0000_s1256" type="#_x0000_t202" style="position:absolute;margin-left:90pt;margin-top:452.9pt;width:428.05pt;height:12.75pt;z-index:-29;mso-wrap-style:none;mso-position-horizontal-relative:page;mso-position-vertical-relative:page" filled="f" stroked="f" strokecolor="#3465a4">
+            <v:stroke color2="#cb9a5b" joinstyle="round"/>
             <v:textbox style="mso-rotate-with-shape:t" inset="0,0,0,0">
               <w:txbxContent>
                 <w:p>
@@ -3253,8 +3441,8 @@
       </w:r>
       <w:r>
         <w:pict w14:anchorId="020E8766">
-          <v:shape id="Shape177" style="position:absolute;margin-left:90pt;margin-top:440.35pt;width:397.2pt;height:12.75pt;z-index:-251557376;mso-wrap-style:none;mso-position-horizontal-relative:page;mso-position-vertical-relative:page" o:spid="_x0000_s1254" filled="f" stroked="f" strokecolor="#3465a4" type="#_x0000_t202">
-            <v:stroke joinstyle="round" color2="#cb9a5b"/>
+          <v:shape id="Shape177" o:spid="_x0000_s1254" type="#_x0000_t202" style="position:absolute;margin-left:90pt;margin-top:440.35pt;width:397.2pt;height:12.75pt;z-index:-31;mso-wrap-style:none;mso-position-horizontal-relative:page;mso-position-vertical-relative:page" filled="f" stroked="f" strokecolor="#3465a4">
+            <v:stroke color2="#cb9a5b" joinstyle="round"/>
             <v:textbox style="mso-rotate-with-shape:t" inset="0,0,0,0">
               <w:txbxContent>
                 <w:p>
@@ -3287,30 +3475,52 @@
       </w:r>
       <w:r>
         <w:pict w14:anchorId="026D0BF5">
-          <v:shape id="Shape176" style="position:absolute;margin-left:90pt;margin-top:427.6pt;width:386.8pt;height:12.75pt;z-index:-251559424;mso-wrap-style:none;mso-position-horizontal-relative:page;mso-position-vertical-relative:page" o:spid="_x0000_s1252" filled="f" stroked="f" strokecolor="#3465a4" type="#_x0000_t202">
-            <v:stroke joinstyle="round" color2="#cb9a5b"/>
-            <v:textbox style="mso-rotate-with-shape:t" inset="0,0,0,0">
-              <w:txbxContent>
-                <w:p>
-                  <w:pPr>
-                    <w:overflowPunct w:val="0"/>
-                    <w:rPr>
-                      <w:rFonts w:ascii="Arial" w:hAnsi="Arial"/>
-                      <w:i/>
-                      <w:color w:val="000000"/>
-                      <w:sz w:val="22"/>
-                      <w:szCs w:val="22"/>
-                    </w:rPr>
-                  </w:pPr>
-                  <w:r>
-                    <w:rPr>
-                      <w:rFonts w:ascii="Arial" w:hAnsi="Arial"/>
-                      <w:i/>
-                      <w:color w:val="000000"/>
-                      <w:sz w:val="22"/>
-                      <w:szCs w:val="22"/>
-                    </w:rPr>
-                    <w:t xml:space="preserve">as long as he or she likes and make sure you don’t talk over them or finish their </w:t>
+          <v:shape id="Shape176" o:spid="_x0000_s1252" type="#_x0000_t202" style="position:absolute;margin-left:90pt;margin-top:427.6pt;width:386.8pt;height:12.75pt;z-index:-33;mso-wrap-style:none;mso-position-horizontal-relative:page;mso-position-vertical-relative:page" filled="f" stroked="f" strokecolor="#3465a4">
+            <v:stroke color2="#cb9a5b" joinstyle="round"/>
+            <v:textbox style="mso-rotate-with-shape:t" inset="0,0,0,0">
+              <w:txbxContent>
+                <w:p>
+                  <w:pPr>
+                    <w:overflowPunct w:val="0"/>
+                    <w:rPr>
+                      <w:rFonts w:ascii="Arial" w:hAnsi="Arial"/>
+                      <w:i/>
+                      <w:color w:val="000000"/>
+                      <w:sz w:val="22"/>
+                      <w:szCs w:val="22"/>
+                    </w:rPr>
+                  </w:pPr>
+                  <w:r>
+                    <w:rPr>
+                      <w:rFonts w:ascii="Arial" w:hAnsi="Arial"/>
+                      <w:i/>
+                      <w:color w:val="000000"/>
+                      <w:sz w:val="22"/>
+                      <w:szCs w:val="22"/>
+                    </w:rPr>
+                    <w:t xml:space="preserve">as long as he or she likes and make sure you don’t talk over them or finish </w:t>
+                  </w:r>
+                  <w:proofErr w:type="gramStart"/>
+                  <w:r>
+                    <w:rPr>
+                      <w:rFonts w:ascii="Arial" w:hAnsi="Arial"/>
+                      <w:i/>
+                      <w:color w:val="000000"/>
+                      <w:sz w:val="22"/>
+                      <w:szCs w:val="22"/>
+                    </w:rPr>
+                    <w:t>their</w:t>
+                  </w:r>
+                  <w:proofErr w:type="gramEnd"/>
+                  <w:r>
+                    <w:rPr>
+                      <w:rFonts w:ascii="Arial" w:hAnsi="Arial"/>
+                      <w:i/>
+                      <w:color w:val="000000"/>
+                      <w:sz w:val="22"/>
+                      <w:szCs w:val="22"/>
+                    </w:rPr>
+                    <w:t xml:space="preserve"> </w:t>
                   </w:r>
                 </w:p>
               </w:txbxContent>
@@ -3321,8 +3531,8 @@
       </w:r>
       <w:r>
         <w:pict w14:anchorId="2C705674">
-          <v:shape id="Shape175" style="position:absolute;margin-left:90pt;margin-top:415pt;width:423.75pt;height:12.75pt;z-index:-251562496;mso-wrap-style:none;mso-position-horizontal-relative:page;mso-position-vertical-relative:page" o:spid="_x0000_s1249" filled="f" stroked="f" strokecolor="#3465a4" type="#_x0000_t202">
-            <v:stroke joinstyle="round" color2="#cb9a5b"/>
+          <v:shape id="Shape175" o:spid="_x0000_s1249" type="#_x0000_t202" style="position:absolute;margin-left:90pt;margin-top:415pt;width:423.75pt;height:12.75pt;z-index:-36;mso-wrap-style:none;mso-position-horizontal-relative:page;mso-position-vertical-relative:page" filled="f" stroked="f" strokecolor="#3465a4">
+            <v:stroke color2="#cb9a5b" joinstyle="round"/>
             <v:textbox style="mso-rotate-with-shape:t" inset="0,0,0,0">
               <w:txbxContent>
                 <w:p>
@@ -3397,8 +3607,8 @@
       </w:r>
       <w:r>
         <w:pict w14:anchorId="6CB15D33">
-          <v:shape id="Shape174" style="position:absolute;margin-left:90pt;margin-top:402.3pt;width:430.7pt;height:12.75pt;z-index:-251564544;mso-wrap-style:none;mso-position-horizontal-relative:page;mso-position-vertical-relative:page" o:spid="_x0000_s1247" filled="f" stroked="f" strokecolor="#3465a4" type="#_x0000_t202">
-            <v:stroke joinstyle="round" color2="#cb9a5b"/>
+          <v:shape id="Shape174" o:spid="_x0000_s1247" type="#_x0000_t202" style="position:absolute;margin-left:90pt;margin-top:402.3pt;width:430.7pt;height:12.75pt;z-index:-38;mso-wrap-style:none;mso-position-horizontal-relative:page;mso-position-vertical-relative:page" filled="f" stroked="f" strokecolor="#3465a4">
+            <v:stroke color2="#cb9a5b" joinstyle="round"/>
             <v:textbox style="mso-rotate-with-shape:t" inset="0,0,0,0">
               <w:txbxContent>
                 <w:p>
@@ -3431,8 +3641,8 @@
       </w:r>
       <w:r>
         <w:pict w14:anchorId="6B516782">
-          <v:shape id="Shape173" style="position:absolute;margin-left:90pt;margin-top:389.7pt;width:423.15pt;height:12.75pt;z-index:-251566592;mso-wrap-style:none;mso-position-horizontal-relative:page;mso-position-vertical-relative:page" o:spid="_x0000_s1245" filled="f" stroked="f" strokecolor="#3465a4" type="#_x0000_t202">
-            <v:stroke joinstyle="round" color2="#cb9a5b"/>
+          <v:shape id="Shape173" o:spid="_x0000_s1245" type="#_x0000_t202" style="position:absolute;margin-left:90pt;margin-top:389.7pt;width:423.15pt;height:12.75pt;z-index:-40;mso-wrap-style:none;mso-position-horizontal-relative:page;mso-position-vertical-relative:page" filled="f" stroked="f" strokecolor="#3465a4">
+            <v:stroke color2="#cb9a5b" joinstyle="round"/>
             <v:textbox style="mso-rotate-with-shape:t" inset="0,0,0,0">
               <w:txbxContent>
                 <w:p>
@@ -3486,8 +3696,8 @@
       </w:r>
       <w:r>
         <w:pict w14:anchorId="2CFCDB57">
-          <v:shape id="Shape172" style="position:absolute;margin-left:90pt;margin-top:377.1pt;width:397.3pt;height:12.75pt;z-index:-251568640;mso-wrap-style:none;mso-position-horizontal-relative:page;mso-position-vertical-relative:page" o:spid="_x0000_s1243" filled="f" stroked="f" strokecolor="#3465a4" type="#_x0000_t202">
-            <v:stroke joinstyle="round" color2="#cb9a5b"/>
+          <v:shape id="Shape172" o:spid="_x0000_s1243" type="#_x0000_t202" style="position:absolute;margin-left:90pt;margin-top:377.1pt;width:397.3pt;height:12.75pt;z-index:-42;mso-wrap-style:none;mso-position-horizontal-relative:page;mso-position-vertical-relative:page" filled="f" stroked="f" strokecolor="#3465a4">
+            <v:stroke color2="#cb9a5b" joinstyle="round"/>
             <v:textbox style="mso-rotate-with-shape:t" inset="0,0,0,0">
               <w:txbxContent>
                 <w:p>
@@ -3541,8 +3751,8 @@
       </w:r>
       <w:r>
         <w:pict w14:anchorId="7B776ED8">
-          <v:shape id="Shape171" style="position:absolute;margin-left:90pt;margin-top:364.4pt;width:418.65pt;height:12.75pt;z-index:-251570688;mso-wrap-style:none;mso-position-horizontal-relative:page;mso-position-vertical-relative:page" o:spid="_x0000_s1241" filled="f" stroked="f" strokecolor="#3465a4" type="#_x0000_t202">
-            <v:stroke joinstyle="round" color2="#cb9a5b"/>
+          <v:shape id="Shape171" o:spid="_x0000_s1241" type="#_x0000_t202" style="position:absolute;margin-left:90pt;margin-top:364.4pt;width:418.65pt;height:12.75pt;z-index:-44;mso-wrap-style:none;mso-position-horizontal-relative:page;mso-position-vertical-relative:page" filled="f" stroked="f" strokecolor="#3465a4">
+            <v:stroke color2="#cb9a5b" joinstyle="round"/>
             <v:textbox style="mso-rotate-with-shape:t" inset="0,0,0,0">
               <w:txbxContent>
                 <w:p>
@@ -3575,30 +3785,52 @@
       </w:r>
       <w:r>
         <w:pict w14:anchorId="2FE4574B">
-          <v:shape id="Shape170" style="position:absolute;margin-left:90pt;margin-top:351.8pt;width:426.25pt;height:12.75pt;z-index:-251572736;mso-wrap-style:none;mso-position-horizontal-relative:page;mso-position-vertical-relative:page" o:spid="_x0000_s1239" filled="f" stroked="f" strokecolor="#3465a4" type="#_x0000_t202">
-            <v:stroke joinstyle="round" color2="#cb9a5b"/>
-            <v:textbox style="mso-rotate-with-shape:t" inset="0,0,0,0">
-              <w:txbxContent>
-                <w:p>
-                  <w:pPr>
-                    <w:overflowPunct w:val="0"/>
-                    <w:rPr>
-                      <w:rFonts w:ascii="Arial" w:hAnsi="Arial"/>
-                      <w:i/>
-                      <w:color w:val="000000"/>
-                      <w:sz w:val="22"/>
-                      <w:szCs w:val="22"/>
-                    </w:rPr>
-                  </w:pPr>
-                  <w:r>
-                    <w:rPr>
-                      <w:rFonts w:ascii="Arial" w:hAnsi="Arial"/>
-                      <w:i/>
-                      <w:color w:val="000000"/>
-                      <w:sz w:val="22"/>
-                      <w:szCs w:val="22"/>
-                    </w:rPr>
-                    <w:t xml:space="preserve">After you have asked your open ended question and your user has provided an answer, </w:t>
+          <v:shape id="Shape170" o:spid="_x0000_s1239" type="#_x0000_t202" style="position:absolute;margin-left:90pt;margin-top:351.8pt;width:426.25pt;height:12.75pt;z-index:-46;mso-wrap-style:none;mso-position-horizontal-relative:page;mso-position-vertical-relative:page" filled="f" stroked="f" strokecolor="#3465a4">
+            <v:stroke color2="#cb9a5b" joinstyle="round"/>
+            <v:textbox style="mso-rotate-with-shape:t" inset="0,0,0,0">
+              <w:txbxContent>
+                <w:p>
+                  <w:pPr>
+                    <w:overflowPunct w:val="0"/>
+                    <w:rPr>
+                      <w:rFonts w:ascii="Arial" w:hAnsi="Arial"/>
+                      <w:i/>
+                      <w:color w:val="000000"/>
+                      <w:sz w:val="22"/>
+                      <w:szCs w:val="22"/>
+                    </w:rPr>
+                  </w:pPr>
+                  <w:r>
+                    <w:rPr>
+                      <w:rFonts w:ascii="Arial" w:hAnsi="Arial"/>
+                      <w:i/>
+                      <w:color w:val="000000"/>
+                      <w:sz w:val="22"/>
+                      <w:szCs w:val="22"/>
+                    </w:rPr>
+                    <w:t xml:space="preserve">After you have asked your </w:t>
+                  </w:r>
+                  <w:proofErr w:type="gramStart"/>
+                  <w:r>
+                    <w:rPr>
+                      <w:rFonts w:ascii="Arial" w:hAnsi="Arial"/>
+                      <w:i/>
+                      <w:color w:val="000000"/>
+                      <w:sz w:val="22"/>
+                      <w:szCs w:val="22"/>
+                    </w:rPr>
+                    <w:t>open ended</w:t>
+                  </w:r>
+                  <w:proofErr w:type="gramEnd"/>
+                  <w:r>
+                    <w:rPr>
+                      <w:rFonts w:ascii="Arial" w:hAnsi="Arial"/>
+                      <w:i/>
+                      <w:color w:val="000000"/>
+                      <w:sz w:val="22"/>
+                      <w:szCs w:val="22"/>
+                    </w:rPr>
+                    <w:t xml:space="preserve"> question and your user has provided an answer, </w:t>
                   </w:r>
                 </w:p>
               </w:txbxContent>
@@ -3609,7 +3841,7 @@
       </w:r>
       <w:r>
         <w:pict w14:anchorId="65F5B7C7">
-          <v:shape id="Shape169" style="position:absolute;margin-left:527.4pt;margin-top:351.1pt;width:.5pt;height:.5pt;z-index:-251580928;mso-wrap-style:none;mso-position-horizontal:absolute;mso-position-horizontal-relative:page;mso-position-vertical:absolute;mso-position-vertical-relative:page;v-text-anchor:middle" coordsize="19,19" o:spid="_x0000_s1231" fillcolor="black" stroked="f" strokecolor="#3465a4" path="m,18r18,l18,,,,,18e">
+          <v:shape id="Shape169" o:spid="_x0000_s1231" style="position:absolute;margin-left:527.4pt;margin-top:351.1pt;width:.5pt;height:.5pt;z-index:-54;mso-wrap-style:none;mso-position-horizontal:absolute;mso-position-horizontal-relative:page;mso-position-vertical:absolute;mso-position-vertical-relative:page;v-text-anchor:middle" coordsize="19,19" path="m,18r18,l18,,,,,18e" fillcolor="black" stroked="f" strokecolor="#3465a4">
             <v:stroke color2="#cb9a5b"/>
             <w10:wrap type="square" anchorx="margin" anchory="margin"/>
           </v:shape>
@@ -3617,7 +3849,7 @@
       </w:r>
       <w:r>
         <w:pict w14:anchorId="1E983DD6">
-          <v:shape id="Shape168" style="position:absolute;margin-left:527.4pt;margin-top:351.1pt;width:.5pt;height:.5pt;z-index:-251582976;mso-wrap-style:none;mso-position-horizontal:absolute;mso-position-horizontal-relative:page;mso-position-vertical:absolute;mso-position-vertical-relative:page;v-text-anchor:middle" coordsize="19,19" o:spid="_x0000_s1229" fillcolor="black" stroked="f" strokecolor="#3465a4" path="m,18r18,l18,,,,,18e">
+          <v:shape id="Shape168" o:spid="_x0000_s1229" style="position:absolute;margin-left:527.4pt;margin-top:351.1pt;width:.5pt;height:.5pt;z-index:-56;mso-wrap-style:none;mso-position-horizontal:absolute;mso-position-horizontal-relative:page;mso-position-vertical:absolute;mso-position-vertical-relative:page;v-text-anchor:middle" coordsize="19,19" path="m,18r18,l18,,,,,18e" fillcolor="black" stroked="f" strokecolor="#3465a4">
             <v:stroke color2="#cb9a5b"/>
             <w10:wrap type="square" anchorx="margin" anchory="margin"/>
           </v:shape>
@@ -3625,15 +3857,15 @@
       </w:r>
       <w:r>
         <w:pict w14:anchorId="51890DD6">
-          <v:shape id="Shape179" style="position:absolute;margin-left:90pt;margin-top:465.55pt;width:.1pt;height:13.85pt;z-index:-251553280;mso-wrap-style:none;mso-position-horizontal-relative:page;mso-position-vertical-relative:page;v-text-anchor:middle" o:spid="_x0000_s1258" filled="f" stroked="f" strokecolor="#3465a4" type="#_x0000_t202">
-            <v:stroke joinstyle="round" color2="#cb9a5b"/>
+          <v:shape id="Shape179" o:spid="_x0000_s1258" type="#_x0000_t202" style="position:absolute;margin-left:90pt;margin-top:465.55pt;width:.1pt;height:13.85pt;z-index:-27;mso-wrap-style:none;mso-position-horizontal-relative:page;mso-position-vertical-relative:page;v-text-anchor:middle" filled="f" stroked="f" strokecolor="#3465a4">
+            <v:stroke color2="#cb9a5b" joinstyle="round"/>
             <w10:wrap type="square" anchorx="margin" anchory="margin"/>
           </v:shape>
         </w:pict>
       </w:r>
       <w:r>
         <w:pict w14:anchorId="11E4B571">
-          <v:shape id="Shape166" style="position:absolute;margin-left:84.1pt;margin-top:351.1pt;width:.55pt;height:.5pt;z-index:-251587072;mso-wrap-style:none;mso-position-horizontal:absolute;mso-position-horizontal-relative:page;mso-position-vertical:absolute;mso-position-vertical-relative:page;v-text-anchor:middle" coordsize="20,19" o:spid="_x0000_s1225" fillcolor="black" stroked="f" strokecolor="#3465a4" path="m,18r19,l19,,,,,18e">
+          <v:shape id="Shape166" o:spid="_x0000_s1225" style="position:absolute;margin-left:84.1pt;margin-top:351.1pt;width:.55pt;height:.5pt;z-index:-60;mso-wrap-style:none;mso-position-horizontal:absolute;mso-position-horizontal-relative:page;mso-position-vertical:absolute;mso-position-vertical-relative:page;v-text-anchor:middle" coordsize="20,19" path="m,18r19,l19,,,,,18e" fillcolor="black" stroked="f" strokecolor="#3465a4">
             <v:stroke color2="#cb9a5b"/>
             <w10:wrap type="square" anchorx="margin" anchory="margin"/>
           </v:shape>
@@ -3641,7 +3873,7 @@
       </w:r>
       <w:r>
         <w:pict w14:anchorId="0E117CB5">
-          <v:shape id="Shape165" style="position:absolute;margin-left:84.1pt;margin-top:351.1pt;width:.55pt;height:.5pt;z-index:-251589120;mso-wrap-style:none;mso-position-horizontal:absolute;mso-position-horizontal-relative:page;mso-position-vertical:absolute;mso-position-vertical-relative:page;v-text-anchor:middle" coordsize="20,19" o:spid="_x0000_s1223" fillcolor="black" stroked="f" strokecolor="#3465a4" path="m,18r19,l19,,,,,18e">
+          <v:shape id="Shape165" o:spid="_x0000_s1223" style="position:absolute;margin-left:84.1pt;margin-top:351.1pt;width:.55pt;height:.5pt;z-index:-62;mso-wrap-style:none;mso-position-horizontal:absolute;mso-position-horizontal-relative:page;mso-position-vertical:absolute;mso-position-vertical-relative:page;v-text-anchor:middle" coordsize="20,19" path="m,18r19,l19,,,,,18e" fillcolor="black" stroked="f" strokecolor="#3465a4">
             <v:stroke color2="#cb9a5b"/>
             <w10:wrap type="square" anchorx="margin" anchory="margin"/>
           </v:shape>
@@ -3649,8 +3881,8 @@
       </w:r>
       <w:r>
         <w:pict w14:anchorId="4FE9D843">
-          <v:shape id="Shape164" style="position:absolute;margin-left:305.95pt;margin-top:337.5pt;width:206.7pt;height:12.75pt;z-index:-251574784;mso-wrap-style:none;mso-position-horizontal-relative:page;mso-position-vertical-relative:page" o:spid="_x0000_s1237" filled="f" stroked="f" strokecolor="#3465a4" type="#_x0000_t202">
-            <v:stroke joinstyle="round" color2="#cb9a5b"/>
+          <v:shape id="Shape164" o:spid="_x0000_s1237" type="#_x0000_t202" style="position:absolute;margin-left:305.95pt;margin-top:337.5pt;width:206.7pt;height:12.75pt;z-index:-48;mso-wrap-style:none;mso-position-horizontal-relative:page;mso-position-vertical-relative:page" filled="f" stroked="f" strokecolor="#3465a4">
+            <v:stroke color2="#cb9a5b" joinstyle="round"/>
             <v:textbox style="mso-rotate-with-shape:t" inset="0,0,0,0">
               <w:txbxContent>
                 <w:p>
@@ -3681,8 +3913,8 @@
       </w:r>
       <w:r>
         <w:pict w14:anchorId="591A5822">
-          <v:shape id="Shape163" style="position:absolute;margin-left:90pt;margin-top:337.5pt;width:178.55pt;height:12.75pt;z-index:-251606528;mso-wrap-style:none;mso-position-horizontal-relative:page;mso-position-vertical-relative:page" o:spid="_x0000_s1206" filled="f" stroked="f" strokecolor="#3465a4" type="#_x0000_t202">
-            <v:stroke joinstyle="round" color2="#cb9a5b"/>
+          <v:shape id="Shape163" o:spid="_x0000_s1206" type="#_x0000_t202" style="position:absolute;margin-left:90pt;margin-top:337.5pt;width:178.55pt;height:12.75pt;z-index:-79;mso-wrap-style:none;mso-position-horizontal-relative:page;mso-position-vertical-relative:page" filled="f" stroked="f" strokecolor="#3465a4">
+            <v:stroke color2="#cb9a5b" joinstyle="round"/>
             <v:textbox style="mso-rotate-with-shape:t" inset="0,0,0,0">
               <w:txbxContent>
                 <w:p>
@@ -3723,7 +3955,7 @@
       </w:r>
       <w:r>
         <w:pict w14:anchorId="62B3E95D">
-          <v:shape id="Shape162" style="position:absolute;margin-left:527.4pt;margin-top:336.35pt;width:.5pt;height:14.8pt;z-index:-251575808;mso-wrap-style:none;mso-position-horizontal:absolute;mso-position-horizontal-relative:page;mso-position-vertical:absolute;mso-position-vertical-relative:page;v-text-anchor:middle" coordsize="19,522" o:spid="_x0000_s1236" fillcolor="black" stroked="f" strokecolor="#3465a4" path="m,521r18,l18,,,,,521e">
+          <v:shape id="Shape162" o:spid="_x0000_s1236" style="position:absolute;margin-left:527.4pt;margin-top:336.35pt;width:.5pt;height:14.8pt;z-index:-49;mso-wrap-style:none;mso-position-horizontal:absolute;mso-position-horizontal-relative:page;mso-position-vertical:absolute;mso-position-vertical-relative:page;v-text-anchor:middle" coordsize="19,522" path="m,521r18,l18,,,,,521e" fillcolor="black" stroked="f" strokecolor="#3465a4">
             <v:stroke color2="#cb9a5b"/>
             <w10:wrap type="square" anchorx="margin" anchory="margin"/>
           </v:shape>
@@ -3731,7 +3963,7 @@
       </w:r>
       <w:r>
         <w:pict w14:anchorId="2B0C8CE6">
-          <v:shape id="Shape161" style="position:absolute;margin-left:527.4pt;margin-top:335.9pt;width:.5pt;height:.5pt;z-index:-251590144;mso-wrap-style:none;mso-position-horizontal:absolute;mso-position-horizontal-relative:page;mso-position-vertical:absolute;mso-position-vertical-relative:page;v-text-anchor:middle" coordsize="19,19" o:spid="_x0000_s1222" fillcolor="black" stroked="f" strokecolor="#3465a4" path="m,18r18,l18,,,,,18e">
+          <v:shape id="Shape161" o:spid="_x0000_s1222" style="position:absolute;margin-left:527.4pt;margin-top:335.9pt;width:.5pt;height:.5pt;z-index:-63;mso-wrap-style:none;mso-position-horizontal:absolute;mso-position-horizontal-relative:page;mso-position-vertical:absolute;mso-position-vertical-relative:page;v-text-anchor:middle" coordsize="19,19" path="m,18r18,l18,,,,,18e" fillcolor="black" stroked="f" strokecolor="#3465a4">
             <v:stroke color2="#cb9a5b"/>
             <w10:wrap type="square" anchorx="margin" anchory="margin"/>
           </v:shape>
@@ -3739,7 +3971,7 @@
       </w:r>
       <w:r>
         <w:pict w14:anchorId="1B860D8D">
-          <v:shape id="Shape160" style="position:absolute;margin-left:527.4pt;margin-top:335.9pt;width:.5pt;height:.5pt;z-index:-251593216;mso-wrap-style:none;mso-position-horizontal:absolute;mso-position-horizontal-relative:page;mso-position-vertical:absolute;mso-position-vertical-relative:page;v-text-anchor:middle" coordsize="19,19" o:spid="_x0000_s1219" fillcolor="black" stroked="f" strokecolor="#3465a4" path="m,18r18,l18,,,,,18e">
+          <v:shape id="Shape160" o:spid="_x0000_s1219" style="position:absolute;margin-left:527.4pt;margin-top:335.9pt;width:.5pt;height:.5pt;z-index:-66;mso-wrap-style:none;mso-position-horizontal:absolute;mso-position-horizontal-relative:page;mso-position-vertical:absolute;mso-position-vertical-relative:page;v-text-anchor:middle" coordsize="19,19" path="m,18r18,l18,,,,,18e" fillcolor="black" stroked="f" strokecolor="#3465a4">
             <v:stroke color2="#cb9a5b"/>
             <w10:wrap type="square" anchorx="margin" anchory="margin"/>
           </v:shape>
@@ -3747,7 +3979,7 @@
       </w:r>
       <w:r>
         <w:pict w14:anchorId="00C2A455">
-          <v:shape id="Shape159" style="position:absolute;margin-left:84.6pt;margin-top:335.9pt;width:442.8pt;height:.5pt;z-index:-251598336;mso-wrap-style:none;mso-position-horizontal:absolute;mso-position-horizontal-relative:page;mso-position-vertical:absolute;mso-position-vertical-relative:page;v-text-anchor:middle" coordsize="15623,19" o:spid="_x0000_s1214" fillcolor="black" stroked="f" strokecolor="#3465a4" path="m,18r15622,l15622,,,,,18e">
+          <v:shape id="Shape159" o:spid="_x0000_s1214" style="position:absolute;margin-left:84.6pt;margin-top:335.9pt;width:442.8pt;height:.5pt;z-index:-71;mso-wrap-style:none;mso-position-horizontal:absolute;mso-position-horizontal-relative:page;mso-position-vertical:absolute;mso-position-vertical-relative:page;v-text-anchor:middle" coordsize="15623,19" path="m,18r15622,l15622,,,,,18e" fillcolor="black" stroked="f" strokecolor="#3465a4">
             <v:stroke color2="#cb9a5b"/>
             <w10:wrap type="square" anchorx="margin" anchory="margin"/>
           </v:shape>
@@ -3755,7 +3987,7 @@
       </w:r>
       <w:r>
         <w:pict w14:anchorId="4626F6A5">
-          <v:shape id="Shape158" style="position:absolute;margin-left:84.1pt;margin-top:336.35pt;width:.55pt;height:14.8pt;z-index:-251577856;mso-wrap-style:none;mso-position-horizontal:absolute;mso-position-horizontal-relative:page;mso-position-vertical:absolute;mso-position-vertical-relative:page;v-text-anchor:middle" coordsize="20,522" o:spid="_x0000_s1234" fillcolor="black" stroked="f" strokecolor="#3465a4" path="m,521r19,l19,,,,,521e">
+          <v:shape id="Shape158" o:spid="_x0000_s1234" style="position:absolute;margin-left:84.1pt;margin-top:336.35pt;width:.55pt;height:14.8pt;z-index:-51;mso-wrap-style:none;mso-position-horizontal:absolute;mso-position-horizontal-relative:page;mso-position-vertical:absolute;mso-position-vertical-relative:page;v-text-anchor:middle" coordsize="20,522" path="m,521r19,l19,,,,,521e" fillcolor="black" stroked="f" strokecolor="#3465a4">
             <v:stroke color2="#cb9a5b"/>
             <w10:wrap type="square" anchorx="margin" anchory="margin"/>
           </v:shape>
@@ -3763,7 +3995,7 @@
       </w:r>
       <w:r>
         <w:pict w14:anchorId="5FD0E066">
-          <v:shape id="Shape157" style="position:absolute;margin-left:84.1pt;margin-top:335.9pt;width:.55pt;height:.5pt;z-index:-251599360;mso-wrap-style:none;mso-position-horizontal:absolute;mso-position-horizontal-relative:page;mso-position-vertical:absolute;mso-position-vertical-relative:page;v-text-anchor:middle" coordsize="20,19" o:spid="_x0000_s1213" fillcolor="black" stroked="f" strokecolor="#3465a4" path="m,18r19,l19,,,,,18e">
+          <v:shape id="Shape157" o:spid="_x0000_s1213" style="position:absolute;margin-left:84.1pt;margin-top:335.9pt;width:.55pt;height:.5pt;z-index:-72;mso-wrap-style:none;mso-position-horizontal:absolute;mso-position-horizontal-relative:page;mso-position-vertical:absolute;mso-position-vertical-relative:page;v-text-anchor:middle" coordsize="20,19" path="m,18r19,l19,,,,,18e" fillcolor="black" stroked="f" strokecolor="#3465a4">
             <v:stroke color2="#cb9a5b"/>
             <w10:wrap type="square" anchorx="margin" anchory="margin"/>
           </v:shape>
@@ -3771,7 +4003,7 @@
       </w:r>
       <w:r>
         <w:pict w14:anchorId="6B3D80CB">
-          <v:shape id="Shape156" style="position:absolute;margin-left:84.1pt;margin-top:335.9pt;width:.55pt;height:.5pt;z-index:-251604480;mso-wrap-style:none;mso-position-horizontal:absolute;mso-position-horizontal-relative:page;mso-position-vertical:absolute;mso-position-vertical-relative:page;v-text-anchor:middle" coordsize="20,19" o:spid="_x0000_s1208" fillcolor="black" stroked="f" strokecolor="#3465a4" path="m,18r19,l19,,,,,18e">
+          <v:shape id="Shape156" o:spid="_x0000_s1208" style="position:absolute;margin-left:84.1pt;margin-top:335.9pt;width:.55pt;height:.5pt;z-index:-77;mso-wrap-style:none;mso-position-horizontal:absolute;mso-position-horizontal-relative:page;mso-position-vertical:absolute;mso-position-vertical-relative:page;v-text-anchor:middle" coordsize="20,19" path="m,18r19,l19,,,,,18e" fillcolor="black" stroked="f" strokecolor="#3465a4">
             <v:stroke color2="#cb9a5b"/>
             <w10:wrap type="square" anchorx="margin" anchory="margin"/>
           </v:shape>
@@ -3779,7 +4011,7 @@
       </w:r>
       <w:r>
         <w:pict w14:anchorId="3182E07C">
-          <v:shape id="Shape191" style="position:absolute;margin-left:84.1pt;margin-top:505.9pt;width:.55pt;height:.55pt;z-index:-251538944;mso-wrap-style:none;mso-position-horizontal:absolute;mso-position-horizontal-relative:page;mso-position-vertical:absolute;mso-position-vertical-relative:page;v-text-anchor:middle" coordsize="20,20" o:spid="_x0000_s1272" fillcolor="black" stroked="f" strokecolor="#3465a4" path="m,19r19,l19,,,,,19e">
+          <v:shape id="Shape191" o:spid="_x0000_s1272" style="position:absolute;margin-left:84.1pt;margin-top:505.9pt;width:.55pt;height:.55pt;z-index:-13;mso-wrap-style:none;mso-position-horizontal:absolute;mso-position-horizontal-relative:page;mso-position-vertical:absolute;mso-position-vertical-relative:page;v-text-anchor:middle" coordsize="20,20" path="m,19r19,l19,,,,,19e" fillcolor="black" stroked="f" strokecolor="#3465a4">
             <v:stroke color2="#cb9a5b"/>
             <w10:wrap type="square" anchorx="margin" anchory="margin"/>
           </v:shape>
@@ -3787,16 +4019,16 @@
       </w:r>
       <w:r>
         <w:pict w14:anchorId="04EACEE4">
-          <v:shape id="Shape202" style="position:absolute;margin-left:90pt;margin-top:742.35pt;width:.1pt;height:13.85pt;z-index:-251777536;mso-wrap-style:none;mso-position-horizontal-relative:page;mso-position-vertical-relative:page;v-text-anchor:middle" o:spid="_x0000_s1039" filled="f" stroked="f" strokecolor="#3465a4" type="#_x0000_t202">
-            <v:stroke joinstyle="round" color2="#cb9a5b"/>
+          <v:shape id="Shape202" o:spid="_x0000_s1039" type="#_x0000_t202" style="position:absolute;margin-left:90pt;margin-top:742.35pt;width:.1pt;height:13.85pt;z-index:-246;mso-wrap-style:none;mso-position-horizontal-relative:page;mso-position-vertical-relative:page;v-text-anchor:middle" filled="f" stroked="f" strokecolor="#3465a4">
+            <v:stroke color2="#cb9a5b" joinstyle="round"/>
             <w10:wrap type="square" anchorx="margin" anchory="margin"/>
           </v:shape>
         </w:pict>
       </w:r>
       <w:r>
         <w:pict w14:anchorId="3F0FAC23">
-          <v:shape id="Shape201" style="position:absolute;margin-left:90pt;margin-top:732pt;width:426.75pt;height:10.4pt;z-index:-251781632;mso-wrap-style:none;mso-position-horizontal-relative:page;mso-position-vertical-relative:page" o:spid="_x0000_s1035" filled="f" stroked="f" strokecolor="#3465a4" type="#_x0000_t202">
-            <v:stroke joinstyle="round" color2="#cb9a5b"/>
+          <v:shape id="Shape201" o:spid="_x0000_s1035" type="#_x0000_t202" style="position:absolute;margin-left:90pt;margin-top:732pt;width:426.75pt;height:10.4pt;z-index:-250;mso-wrap-style:none;mso-position-horizontal-relative:page;mso-position-vertical-relative:page" filled="f" stroked="f" strokecolor="#3465a4">
+            <v:stroke color2="#cb9a5b" joinstyle="round"/>
             <v:textbox style="mso-rotate-with-shape:t" inset="0,0,0,0">
               <w:txbxContent>
                 <w:p>
@@ -3818,7 +4050,29 @@
                       <w:sz w:val="18"/>
                       <w:szCs w:val="18"/>
                     </w:rPr>
-                    <w:t xml:space="preserve">Adapted from work done at Hasso Plattner Institute of Design at Stanford and Henry Ford Learning institute </w:t>
+                    <w:t xml:space="preserve">Adapted from work done at </w:t>
+                  </w:r>
+                  <w:proofErr w:type="spellStart"/>
+                  <w:r>
+                    <w:rPr>
+                      <w:rFonts w:ascii="Arial" w:hAnsi="Arial"/>
+                      <w:i/>
+                      <w:color w:val="000000"/>
+                      <w:sz w:val="18"/>
+                      <w:szCs w:val="18"/>
+                    </w:rPr>
+                    <w:t>Hasso</w:t>
+                  </w:r>
+                  <w:proofErr w:type="spellEnd"/>
+                  <w:r>
+                    <w:rPr>
+                      <w:rFonts w:ascii="Arial" w:hAnsi="Arial"/>
+                      <w:i/>
+                      <w:color w:val="000000"/>
+                      <w:sz w:val="18"/>
+                      <w:szCs w:val="18"/>
+                    </w:rPr>
+                    <w:t xml:space="preserve"> Plattner Institute of Design at Stanford and Henry Ford Learning institute </w:t>
                   </w:r>
                 </w:p>
               </w:txbxContent>
@@ -3829,16 +4083,16 @@
       </w:r>
       <w:r>
         <w:pict w14:anchorId="574B941A">
-          <v:shape id="Shape200" style="position:absolute;margin-left:90pt;margin-top:569.8pt;width:.1pt;height:13.85pt;z-index:-251526656;mso-wrap-style:none;mso-position-horizontal-relative:page;mso-position-vertical-relative:page;v-text-anchor:middle" o:spid="_x0000_s1284" filled="f" stroked="f" strokecolor="#3465a4" type="#_x0000_t202">
-            <v:stroke joinstyle="round" color2="#cb9a5b"/>
+          <v:shape id="Shape200" o:spid="_x0000_s1284" type="#_x0000_t202" style="position:absolute;margin-left:90pt;margin-top:569.8pt;width:.1pt;height:13.85pt;z-index:-1;mso-wrap-style:none;mso-position-horizontal-relative:page;mso-position-vertical-relative:page;v-text-anchor:middle" filled="f" stroked="f" strokecolor="#3465a4">
+            <v:stroke color2="#cb9a5b" joinstyle="round"/>
             <w10:wrap type="square" anchorx="margin" anchory="margin"/>
           </v:shape>
         </w:pict>
       </w:r>
       <w:r>
         <w:pict w14:anchorId="097D9E0A">
-          <v:shape id="Shape199" style="position:absolute;margin-left:90pt;margin-top:557.1pt;width:358.95pt;height:12.75pt;z-index:-251527680;mso-wrap-style:none;mso-position-horizontal-relative:page;mso-position-vertical-relative:page" o:spid="_x0000_s1283" filled="f" stroked="f" strokecolor="#3465a4" type="#_x0000_t202">
-            <v:stroke joinstyle="round" color2="#cb9a5b"/>
+          <v:shape id="Shape199" o:spid="_x0000_s1283" type="#_x0000_t202" style="position:absolute;margin-left:90pt;margin-top:557.1pt;width:358.95pt;height:12.75pt;z-index:-2;mso-wrap-style:none;mso-position-horizontal-relative:page;mso-position-vertical-relative:page" filled="f" stroked="f" strokecolor="#3465a4">
+            <v:stroke color2="#cb9a5b" joinstyle="round"/>
             <v:textbox style="mso-rotate-with-shape:t" inset="0,0,0,0">
               <w:txbxContent>
                 <w:p>
@@ -3871,8 +4125,8 @@
       </w:r>
       <w:r>
         <w:pict w14:anchorId="33248B06">
-          <v:shape id="Shape198" style="position:absolute;margin-left:90pt;margin-top:544.5pt;width:409.5pt;height:12.75pt;z-index:-251528704;mso-wrap-style:none;mso-position-horizontal-relative:page;mso-position-vertical-relative:page" o:spid="_x0000_s1282" filled="f" stroked="f" strokecolor="#3465a4" type="#_x0000_t202">
-            <v:stroke joinstyle="round" color2="#cb9a5b"/>
+          <v:shape id="Shape198" o:spid="_x0000_s1282" type="#_x0000_t202" style="position:absolute;margin-left:90pt;margin-top:544.5pt;width:409.5pt;height:12.75pt;z-index:-3;mso-wrap-style:none;mso-position-horizontal-relative:page;mso-position-vertical-relative:page" filled="f" stroked="f" strokecolor="#3465a4">
+            <v:stroke color2="#cb9a5b" joinstyle="round"/>
             <v:textbox style="mso-rotate-with-shape:t" inset="0,0,0,0">
               <w:txbxContent>
                 <w:p>
@@ -3905,8 +4159,8 @@
       </w:r>
       <w:r>
         <w:pict w14:anchorId="1BF63129">
-          <v:shape id="Shape197" style="position:absolute;margin-left:90pt;margin-top:531.9pt;width:415.1pt;height:12.75pt;z-index:-251529728;mso-wrap-style:none;mso-position-horizontal-relative:page;mso-position-vertical-relative:page" o:spid="_x0000_s1281" filled="f" stroked="f" strokecolor="#3465a4" type="#_x0000_t202">
-            <v:stroke joinstyle="round" color2="#cb9a5b"/>
+          <v:shape id="Shape197" o:spid="_x0000_s1281" type="#_x0000_t202" style="position:absolute;margin-left:90pt;margin-top:531.9pt;width:415.1pt;height:12.75pt;z-index:-4;mso-wrap-style:none;mso-position-horizontal-relative:page;mso-position-vertical-relative:page" filled="f" stroked="f" strokecolor="#3465a4">
+            <v:stroke color2="#cb9a5b" joinstyle="round"/>
             <v:textbox style="mso-rotate-with-shape:t" inset="0,0,0,0">
               <w:txbxContent>
                 <w:p>
@@ -3939,8 +4193,8 @@
       </w:r>
       <w:r>
         <w:pict w14:anchorId="4EC8AC6A">
-          <v:shape id="Shape196" style="position:absolute;margin-left:90pt;margin-top:519.2pt;width:419.55pt;height:12.75pt;z-index:-251530752;mso-wrap-style:none;mso-position-horizontal-relative:page;mso-position-vertical-relative:page" o:spid="_x0000_s1280" filled="f" stroked="f" strokecolor="#3465a4" type="#_x0000_t202">
-            <v:stroke joinstyle="round" color2="#cb9a5b"/>
+          <v:shape id="Shape196" o:spid="_x0000_s1280" type="#_x0000_t202" style="position:absolute;margin-left:90pt;margin-top:519.2pt;width:419.55pt;height:12.75pt;z-index:-5;mso-wrap-style:none;mso-position-horizontal-relative:page;mso-position-vertical-relative:page" filled="f" stroked="f" strokecolor="#3465a4">
+            <v:stroke color2="#cb9a5b" joinstyle="round"/>
             <v:textbox style="mso-rotate-with-shape:t" inset="0,0,0,0">
               <w:txbxContent>
                 <w:p>
@@ -3973,8 +4227,8 @@
       </w:r>
       <w:r>
         <w:pict w14:anchorId="038B3308">
-          <v:shape id="Shape195" style="position:absolute;margin-left:90pt;margin-top:506.6pt;width:417.65pt;height:12.75pt;z-index:-251531776;mso-wrap-style:none;mso-position-horizontal-relative:page;mso-position-vertical-relative:page" o:spid="_x0000_s1279" filled="f" stroked="f" strokecolor="#3465a4" type="#_x0000_t202">
-            <v:stroke joinstyle="round" color2="#cb9a5b"/>
+          <v:shape id="Shape195" o:spid="_x0000_s1279" type="#_x0000_t202" style="position:absolute;margin-left:90pt;margin-top:506.6pt;width:417.65pt;height:12.75pt;z-index:-6;mso-wrap-style:none;mso-position-horizontal-relative:page;mso-position-vertical-relative:page" filled="f" stroked="f" strokecolor="#3465a4">
+            <v:stroke color2="#cb9a5b" joinstyle="round"/>
             <v:textbox style="mso-rotate-with-shape:t" inset="0,0,0,0">
               <w:txbxContent>
                 <w:p>
@@ -4007,7 +4261,7 @@
       </w:r>
       <w:r>
         <w:pict w14:anchorId="0E316930">
-          <v:shape id="Shape194" style="position:absolute;margin-left:527.4pt;margin-top:505.9pt;width:.5pt;height:.55pt;z-index:-251535872;mso-wrap-style:none;mso-position-horizontal:absolute;mso-position-horizontal-relative:page;mso-position-vertical:absolute;mso-position-vertical-relative:page;v-text-anchor:middle" coordsize="19,20" o:spid="_x0000_s1275" fillcolor="black" stroked="f" strokecolor="#3465a4" path="m,19r18,l18,,,,,19e">
+          <v:shape id="Shape194" o:spid="_x0000_s1275" style="position:absolute;margin-left:527.4pt;margin-top:505.9pt;width:.5pt;height:.55pt;z-index:-10;mso-wrap-style:none;mso-position-horizontal:absolute;mso-position-horizontal-relative:page;mso-position-vertical:absolute;mso-position-vertical-relative:page;v-text-anchor:middle" coordsize="19,20" path="m,19r18,l18,,,,,19e" fillcolor="black" stroked="f" strokecolor="#3465a4">
             <v:stroke color2="#cb9a5b"/>
             <w10:wrap type="square" anchorx="margin" anchory="margin"/>
           </v:shape>
@@ -4015,7 +4269,7 @@
       </w:r>
       <w:r>
         <w:pict w14:anchorId="189D2185">
-          <v:shape id="Shape193" style="position:absolute;margin-left:527.4pt;margin-top:505.9pt;width:.5pt;height:.55pt;z-index:-251536896;mso-wrap-style:none;mso-position-horizontal:absolute;mso-position-horizontal-relative:page;mso-position-vertical:absolute;mso-position-vertical-relative:page;v-text-anchor:middle" coordsize="19,20" o:spid="_x0000_s1274" fillcolor="black" stroked="f" strokecolor="#3465a4" path="m,19r18,l18,,,,,19e">
+          <v:shape id="Shape193" o:spid="_x0000_s1274" style="position:absolute;margin-left:527.4pt;margin-top:505.9pt;width:.5pt;height:.55pt;z-index:-11;mso-wrap-style:none;mso-position-horizontal:absolute;mso-position-horizontal-relative:page;mso-position-vertical:absolute;mso-position-vertical-relative:page;v-text-anchor:middle" coordsize="19,20" path="m,19r18,l18,,,,,19e" fillcolor="black" stroked="f" strokecolor="#3465a4">
             <v:stroke color2="#cb9a5b"/>
             <w10:wrap type="square" anchorx="margin" anchory="margin"/>
           </v:shape>
@@ -4023,7 +4277,7 @@
       </w:r>
       <w:r>
         <w:pict w14:anchorId="5F1B9EF1">
-          <v:shape id="Shape192" style="position:absolute;margin-left:84.6pt;margin-top:505.9pt;width:442.8pt;height:.55pt;z-index:-251537920;mso-wrap-style:none;mso-position-horizontal:absolute;mso-position-horizontal-relative:page;mso-position-vertical:absolute;mso-position-vertical-relative:page;v-text-anchor:middle" coordsize="15623,20" o:spid="_x0000_s1273" fillcolor="black" stroked="f" strokecolor="#3465a4" path="m,19r15622,l15622,,,,,19e">
+          <v:shape id="Shape192" o:spid="_x0000_s1273" style="position:absolute;margin-left:84.6pt;margin-top:505.9pt;width:442.8pt;height:.55pt;z-index:-12;mso-wrap-style:none;mso-position-horizontal:absolute;mso-position-horizontal-relative:page;mso-position-vertical:absolute;mso-position-vertical-relative:page;v-text-anchor:middle" coordsize="15623,20" path="m,19r15622,l15622,,,,,19e" fillcolor="black" stroked="f" strokecolor="#3465a4">
             <v:stroke color2="#cb9a5b"/>
             <w10:wrap type="square" anchorx="margin" anchory="margin"/>
           </v:shape>
@@ -4031,15 +4285,15 @@
       </w:r>
       <w:r>
         <w:pict w14:anchorId="41AD6329">
-          <v:shape id="Shape155" style="position:absolute;margin-left:90pt;margin-top:323.45pt;width:.1pt;height:13.85pt;z-index:-251610624;mso-wrap-style:none;mso-position-horizontal-relative:page;mso-position-vertical-relative:page;v-text-anchor:middle" o:spid="_x0000_s1202" filled="f" stroked="f" strokecolor="#3465a4" type="#_x0000_t202">
-            <v:stroke joinstyle="round" color2="#cb9a5b"/>
+          <v:shape id="Shape155" o:spid="_x0000_s1202" type="#_x0000_t202" style="position:absolute;margin-left:90pt;margin-top:323.45pt;width:.1pt;height:13.85pt;z-index:-83;mso-wrap-style:none;mso-position-horizontal-relative:page;mso-position-vertical-relative:page;v-text-anchor:middle" filled="f" stroked="f" strokecolor="#3465a4">
+            <v:stroke color2="#cb9a5b" joinstyle="round"/>
             <w10:wrap type="square" anchorx="margin" anchory="margin"/>
           </v:shape>
         </w:pict>
       </w:r>
       <w:r>
         <w:pict w14:anchorId="33C1ED0B">
-          <v:shape id="Shape190" style="position:absolute;margin-left:84.1pt;margin-top:505.9pt;width:.55pt;height:.55pt;z-index:-251539968;mso-wrap-style:none;mso-position-horizontal:absolute;mso-position-horizontal-relative:page;mso-position-vertical:absolute;mso-position-vertical-relative:page;v-text-anchor:middle" coordsize="20,20" o:spid="_x0000_s1271" fillcolor="black" stroked="f" strokecolor="#3465a4" path="m,19r19,l19,,,,,19e">
+          <v:shape id="Shape190" o:spid="_x0000_s1271" style="position:absolute;margin-left:84.1pt;margin-top:505.9pt;width:.55pt;height:.55pt;z-index:-14;mso-wrap-style:none;mso-position-horizontal:absolute;mso-position-horizontal-relative:page;mso-position-vertical:absolute;mso-position-vertical-relative:page;v-text-anchor:middle" coordsize="20,20" path="m,19r19,l19,,,,,19e" fillcolor="black" stroked="f" strokecolor="#3465a4">
             <v:stroke color2="#cb9a5b"/>
             <w10:wrap type="square" anchorx="margin" anchory="margin"/>
           </v:shape>
@@ -4047,8 +4301,8 @@
       </w:r>
       <w:r>
         <w:pict w14:anchorId="31AF8DF9">
-          <v:shape id="Shape189" style="position:absolute;margin-left:341.95pt;margin-top:492.3pt;width:102.5pt;height:12.75pt;z-index:-251532800;mso-wrap-style:none;mso-position-horizontal-relative:page;mso-position-vertical-relative:page" o:spid="_x0000_s1278" filled="f" stroked="f" strokecolor="#3465a4" type="#_x0000_t202">
-            <v:stroke joinstyle="round" color2="#cb9a5b"/>
+          <v:shape id="Shape189" o:spid="_x0000_s1278" type="#_x0000_t202" style="position:absolute;margin-left:341.95pt;margin-top:492.3pt;width:102.5pt;height:12.75pt;z-index:-7;mso-wrap-style:none;mso-position-horizontal-relative:page;mso-position-vertical-relative:page" filled="f" stroked="f" strokecolor="#3465a4">
+            <v:stroke color2="#cb9a5b" joinstyle="round"/>
             <v:textbox style="mso-rotate-with-shape:t" inset="0,0,0,0">
               <w:txbxContent>
                 <w:p>
@@ -4079,8 +4333,8 @@
       </w:r>
       <w:r>
         <w:pict w14:anchorId="36E64E2B">
-          <v:shape id="Shape188" style="position:absolute;margin-left:90pt;margin-top:492.3pt;width:240.9pt;height:12.75pt;z-index:-251550208;mso-wrap-style:none;mso-position-horizontal-relative:page;mso-position-vertical-relative:page" o:spid="_x0000_s1261" filled="f" stroked="f" strokecolor="#3465a4" type="#_x0000_t202">
-            <v:stroke joinstyle="round" color2="#cb9a5b"/>
+          <v:shape id="Shape188" o:spid="_x0000_s1261" type="#_x0000_t202" style="position:absolute;margin-left:90pt;margin-top:492.3pt;width:240.9pt;height:12.75pt;z-index:-24;mso-wrap-style:none;mso-position-horizontal-relative:page;mso-position-vertical-relative:page" filled="f" stroked="f" strokecolor="#3465a4">
+            <v:stroke color2="#cb9a5b" joinstyle="round"/>
             <v:textbox style="mso-rotate-with-shape:t" inset="0,0,0,0">
               <w:txbxContent>
                 <w:p>
@@ -4121,7 +4375,7 @@
       </w:r>
       <w:r>
         <w:pict w14:anchorId="3C5190C0">
-          <v:shape id="Shape187" style="position:absolute;margin-left:527.4pt;margin-top:491.15pt;width:.5pt;height:14.8pt;z-index:-251533824;mso-wrap-style:none;mso-position-horizontal:absolute;mso-position-horizontal-relative:page;mso-position-vertical:absolute;mso-position-vertical-relative:page;v-text-anchor:middle" coordsize="19,522" o:spid="_x0000_s1277" fillcolor="black" stroked="f" strokecolor="#3465a4" path="m,521r18,l18,,,,,521e">
+          <v:shape id="Shape187" o:spid="_x0000_s1277" style="position:absolute;margin-left:527.4pt;margin-top:491.15pt;width:.5pt;height:14.8pt;z-index:-8;mso-wrap-style:none;mso-position-horizontal:absolute;mso-position-horizontal-relative:page;mso-position-vertical:absolute;mso-position-vertical-relative:page;v-text-anchor:middle" coordsize="19,522" path="m,521r18,l18,,,,,521e" fillcolor="black" stroked="f" strokecolor="#3465a4">
             <v:stroke color2="#cb9a5b"/>
             <w10:wrap type="square" anchorx="margin" anchory="margin"/>
           </v:shape>
@@ -4129,7 +4383,7 @@
       </w:r>
       <w:r>
         <w:pict w14:anchorId="202AFA62">
-          <v:shape id="Shape186" style="position:absolute;margin-left:527.4pt;margin-top:490.7pt;width:.5pt;height:.5pt;z-index:-251540992;mso-wrap-style:none;mso-position-horizontal:absolute;mso-position-horizontal-relative:page;mso-position-vertical:absolute;mso-position-vertical-relative:page;v-text-anchor:middle" coordsize="19,19" o:spid="_x0000_s1270" fillcolor="black" stroked="f" strokecolor="#3465a4" path="m,18r18,l18,,,,,18e">
+          <v:shape id="Shape186" o:spid="_x0000_s1270" style="position:absolute;margin-left:527.4pt;margin-top:490.7pt;width:.5pt;height:.5pt;z-index:-15;mso-wrap-style:none;mso-position-horizontal:absolute;mso-position-horizontal-relative:page;mso-position-vertical:absolute;mso-position-vertical-relative:page;v-text-anchor:middle" coordsize="19,19" path="m,18r18,l18,,,,,18e" fillcolor="black" stroked="f" strokecolor="#3465a4">
             <v:stroke color2="#cb9a5b"/>
             <w10:wrap type="square" anchorx="margin" anchory="margin"/>
           </v:shape>
@@ -4137,7 +4391,7 @@
       </w:r>
       <w:r>
         <w:pict w14:anchorId="2BD432E8">
-          <v:shape id="Shape185" style="position:absolute;margin-left:527.4pt;margin-top:490.7pt;width:.5pt;height:.5pt;z-index:-251542016;mso-wrap-style:none;mso-position-horizontal:absolute;mso-position-horizontal-relative:page;mso-position-vertical:absolute;mso-position-vertical-relative:page;v-text-anchor:middle" coordsize="19,19" o:spid="_x0000_s1269" fillcolor="black" stroked="f" strokecolor="#3465a4" path="m,18r18,l18,,,,,18e">
+          <v:shape id="Shape185" o:spid="_x0000_s1269" style="position:absolute;margin-left:527.4pt;margin-top:490.7pt;width:.5pt;height:.5pt;z-index:-16;mso-wrap-style:none;mso-position-horizontal:absolute;mso-position-horizontal-relative:page;mso-position-vertical:absolute;mso-position-vertical-relative:page;v-text-anchor:middle" coordsize="19,19" path="m,18r18,l18,,,,,18e" fillcolor="black" stroked="f" strokecolor="#3465a4">
             <v:stroke color2="#cb9a5b"/>
             <w10:wrap type="square" anchorx="margin" anchory="margin"/>
           </v:shape>
@@ -4145,7 +4399,7 @@
       </w:r>
       <w:r>
         <w:pict w14:anchorId="06B1B5B1">
-          <v:shape id="Shape184" style="position:absolute;margin-left:84.6pt;margin-top:490.7pt;width:442.8pt;height:.5pt;z-index:-251544064;mso-wrap-style:none;mso-position-horizontal:absolute;mso-position-horizontal-relative:page;mso-position-vertical:absolute;mso-position-vertical-relative:page;v-text-anchor:middle" coordsize="15623,19" o:spid="_x0000_s1267" fillcolor="black" stroked="f" strokecolor="#3465a4" path="m,18r15622,l15622,,,,,18e">
+          <v:shape id="Shape184" o:spid="_x0000_s1267" style="position:absolute;margin-left:84.6pt;margin-top:490.7pt;width:442.8pt;height:.5pt;z-index:-18;mso-wrap-style:none;mso-position-horizontal:absolute;mso-position-horizontal-relative:page;mso-position-vertical:absolute;mso-position-vertical-relative:page;v-text-anchor:middle" coordsize="15623,19" path="m,18r15622,l15622,,,,,18e" fillcolor="black" stroked="f" strokecolor="#3465a4">
             <v:stroke color2="#cb9a5b"/>
             <w10:wrap type="square" anchorx="margin" anchory="margin"/>
           </v:shape>
@@ -4153,7 +4407,7 @@
       </w:r>
       <w:r>
         <w:pict w14:anchorId="6A93FEBF">
-          <v:shape id="Shape183" style="position:absolute;margin-left:84.1pt;margin-top:491.15pt;width:.55pt;height:14.8pt;z-index:-251534848;mso-wrap-style:none;mso-position-horizontal:absolute;mso-position-horizontal-relative:page;mso-position-vertical:absolute;mso-position-vertical-relative:page;v-text-anchor:middle" coordsize="20,522" o:spid="_x0000_s1276" fillcolor="black" stroked="f" strokecolor="#3465a4" path="m,521r19,l19,,,,,521e">
+          <v:shape id="Shape183" o:spid="_x0000_s1276" style="position:absolute;margin-left:84.1pt;margin-top:491.15pt;width:.55pt;height:14.8pt;z-index:-9;mso-wrap-style:none;mso-position-horizontal:absolute;mso-position-horizontal-relative:page;mso-position-vertical:absolute;mso-position-vertical-relative:page;v-text-anchor:middle" coordsize="20,522" path="m,521r19,l19,,,,,521e" fillcolor="black" stroked="f" strokecolor="#3465a4">
             <v:stroke color2="#cb9a5b"/>
             <w10:wrap type="square" anchorx="margin" anchory="margin"/>
           </v:shape>
@@ -4161,7 +4415,7 @@
       </w:r>
       <w:r>
         <w:pict w14:anchorId="4AA0CF1C">
-          <v:shape id="Shape182" style="position:absolute;margin-left:84.1pt;margin-top:490.7pt;width:.55pt;height:.5pt;z-index:-251545088;mso-wrap-style:none;mso-position-horizontal:absolute;mso-position-horizontal-relative:page;mso-position-vertical:absolute;mso-position-vertical-relative:page;v-text-anchor:middle" coordsize="20,19" o:spid="_x0000_s1266" fillcolor="black" stroked="f" strokecolor="#3465a4" path="m,18r19,l19,,,,,18e">
+          <v:shape id="Shape182" o:spid="_x0000_s1266" style="position:absolute;margin-left:84.1pt;margin-top:490.7pt;width:.55pt;height:.5pt;z-index:-19;mso-wrap-style:none;mso-position-horizontal:absolute;mso-position-horizontal-relative:page;mso-position-vertical:absolute;mso-position-vertical-relative:page;v-text-anchor:middle" coordsize="20,19" path="m,18r19,l19,,,,,18e" fillcolor="black" stroked="f" strokecolor="#3465a4">
             <v:stroke color2="#cb9a5b"/>
             <w10:wrap type="square" anchorx="margin" anchory="margin"/>
           </v:shape>
@@ -4169,7 +4423,7 @@
       </w:r>
       <w:r>
         <w:pict w14:anchorId="16364A54">
-          <v:shape id="Shape181" style="position:absolute;margin-left:84.1pt;margin-top:490.7pt;width:.55pt;height:.5pt;z-index:-251547136;mso-wrap-style:none;mso-position-horizontal:absolute;mso-position-horizontal-relative:page;mso-position-vertical:absolute;mso-position-vertical-relative:page;v-text-anchor:middle" coordsize="20,19" o:spid="_x0000_s1264" fillcolor="black" stroked="f" strokecolor="#3465a4" path="m,18r19,l19,,,,,18e">
+          <v:shape id="Shape181" o:spid="_x0000_s1264" style="position:absolute;margin-left:84.1pt;margin-top:490.7pt;width:.55pt;height:.5pt;z-index:-21;mso-wrap-style:none;mso-position-horizontal:absolute;mso-position-horizontal-relative:page;mso-position-vertical:absolute;mso-position-vertical-relative:page;v-text-anchor:middle" coordsize="20,19" path="m,18r19,l19,,,,,18e" fillcolor="black" stroked="f" strokecolor="#3465a4">
             <v:stroke color2="#cb9a5b"/>
             <w10:wrap type="square" anchorx="margin" anchory="margin"/>
           </v:shape>
@@ -4177,15 +4431,15 @@
       </w:r>
       <w:r>
         <w:pict w14:anchorId="3BCE343C">
-          <v:shape id="Shape180" style="position:absolute;margin-left:90pt;margin-top:478.25pt;width:.1pt;height:13.85pt;z-index:-251551232;mso-wrap-style:none;mso-position-horizontal-relative:page;mso-position-vertical-relative:page;v-text-anchor:middle" o:spid="_x0000_s1260" filled="f" stroked="f" strokecolor="#3465a4" type="#_x0000_t202">
-            <v:stroke joinstyle="round" color2="#cb9a5b"/>
+          <v:shape id="Shape180" o:spid="_x0000_s1260" type="#_x0000_t202" style="position:absolute;margin-left:90pt;margin-top:478.25pt;width:.1pt;height:13.85pt;z-index:-25;mso-wrap-style:none;mso-position-horizontal-relative:page;mso-position-vertical-relative:page;v-text-anchor:middle" filled="f" stroked="f" strokecolor="#3465a4">
+            <v:stroke color2="#cb9a5b" joinstyle="round"/>
             <w10:wrap type="square" anchorx="margin" anchory="margin"/>
           </v:shape>
         </w:pict>
       </w:r>
       <w:r>
         <w:pict w14:anchorId="70B6B2B7">
-          <v:shape id="Shape119" style="position:absolute;margin-left:527.4pt;margin-top:127.55pt;width:.5pt;height:.5pt;z-index:-251733504;mso-wrap-style:none;mso-position-horizontal:absolute;mso-position-horizontal-relative:page;mso-position-vertical:absolute;mso-position-vertical-relative:page;v-text-anchor:middle" coordsize="19,19" o:spid="_x0000_s1082" fillcolor="black" stroked="f" strokecolor="#3465a4" path="m,18r18,l18,,,,,18e">
+          <v:shape id="Shape119" o:spid="_x0000_s1082" style="position:absolute;margin-left:527.4pt;margin-top:127.55pt;width:.5pt;height:.5pt;z-index:-203;mso-wrap-style:none;mso-position-horizontal:absolute;mso-position-horizontal-relative:page;mso-position-vertical:absolute;mso-position-vertical-relative:page;v-text-anchor:middle" coordsize="19,19" path="m,18r18,l18,,,,,18e" fillcolor="black" stroked="f" strokecolor="#3465a4">
             <v:stroke color2="#cb9a5b"/>
             <w10:wrap type="square" anchorx="margin" anchory="margin"/>
           </v:shape>
@@ -4193,8 +4447,8 @@
       </w:r>
       <w:r>
         <w:pict w14:anchorId="2BF31D47">
-          <v:shape id="Shape130" style="position:absolute;margin-left:90pt;margin-top:156.1pt;width:429.9pt;height:12.75pt;z-index:-251686400;mso-wrap-style:none;mso-position-horizontal-relative:page;mso-position-vertical-relative:page" o:spid="_x0000_s1128" filled="f" stroked="f" strokecolor="#3465a4" type="#_x0000_t202">
-            <v:stroke joinstyle="round" color2="#cb9a5b"/>
+          <v:shape id="Shape130" o:spid="_x0000_s1128" type="#_x0000_t202" style="position:absolute;margin-left:90pt;margin-top:156.1pt;width:429.9pt;height:12.75pt;z-index:-157;mso-wrap-style:none;mso-position-horizontal-relative:page;mso-position-vertical-relative:page" filled="f" stroked="f" strokecolor="#3465a4">
+            <v:stroke color2="#cb9a5b" joinstyle="round"/>
             <v:textbox style="mso-rotate-with-shape:t" inset="0,0,0,0">
               <w:txbxContent>
                 <w:p>
@@ -4227,8 +4481,8 @@
       </w:r>
       <w:r>
         <w:pict w14:anchorId="28B6FDF1">
-          <v:shape id="Shape129" style="position:absolute;margin-left:90pt;margin-top:143.35pt;width:426.8pt;height:12.75pt;z-index:-251690496;mso-wrap-style:none;mso-position-horizontal-relative:page;mso-position-vertical-relative:page" o:spid="_x0000_s1124" filled="f" stroked="f" strokecolor="#3465a4" type="#_x0000_t202">
-            <v:stroke joinstyle="round" color2="#cb9a5b"/>
+          <v:shape id="Shape129" o:spid="_x0000_s1124" type="#_x0000_t202" style="position:absolute;margin-left:90pt;margin-top:143.35pt;width:426.8pt;height:12.75pt;z-index:-161;mso-wrap-style:none;mso-position-horizontal-relative:page;mso-position-vertical-relative:page" filled="f" stroked="f" strokecolor="#3465a4">
+            <v:stroke color2="#cb9a5b" joinstyle="round"/>
             <v:textbox style="mso-rotate-with-shape:t" inset="0,0,0,0">
               <w:txbxContent>
                 <w:p>
@@ -4261,7 +4515,7 @@
       </w:r>
       <w:r>
         <w:pict w14:anchorId="0F38D587">
-          <v:shape id="Shape128" style="position:absolute;margin-left:527.4pt;margin-top:142.65pt;width:.5pt;height:.55pt;z-index:-251707904;mso-wrap-style:none;mso-position-horizontal:absolute;mso-position-horizontal-relative:page;mso-position-vertical:absolute;mso-position-vertical-relative:page;v-text-anchor:middle" coordsize="19,19" o:spid="_x0000_s1107" fillcolor="black" stroked="f" strokecolor="#3465a4" path="m,18r18,l18,,,,,18e">
+          <v:shape id="Shape128" o:spid="_x0000_s1107" style="position:absolute;margin-left:527.4pt;margin-top:142.65pt;width:.5pt;height:.55pt;z-index:-178;mso-wrap-style:none;mso-position-horizontal:absolute;mso-position-horizontal-relative:page;mso-position-vertical:absolute;mso-position-vertical-relative:page;v-text-anchor:middle" coordsize="19,19" path="m,18r18,l18,,,,,18e" fillcolor="black" stroked="f" strokecolor="#3465a4">
             <v:stroke color2="#cb9a5b"/>
             <w10:wrap type="square" anchorx="margin" anchory="margin"/>
           </v:shape>
@@ -4269,7 +4523,7 @@
       </w:r>
       <w:r>
         <w:pict w14:anchorId="126460C1">
-          <v:shape id="Shape127" style="position:absolute;margin-left:527.4pt;margin-top:142.65pt;width:.5pt;height:.55pt;z-index:-251712000;mso-wrap-style:none;mso-position-horizontal:absolute;mso-position-horizontal-relative:page;mso-position-vertical:absolute;mso-position-vertical-relative:page;v-text-anchor:middle" coordsize="19,19" o:spid="_x0000_s1103" fillcolor="black" stroked="f" strokecolor="#3465a4" path="m,18r18,l18,,,,,18e">
+          <v:shape id="Shape127" o:spid="_x0000_s1103" style="position:absolute;margin-left:527.4pt;margin-top:142.65pt;width:.5pt;height:.55pt;z-index:-182;mso-wrap-style:none;mso-position-horizontal:absolute;mso-position-horizontal-relative:page;mso-position-vertical:absolute;mso-position-vertical-relative:page;v-text-anchor:middle" coordsize="19,19" path="m,18r18,l18,,,,,18e" fillcolor="black" stroked="f" strokecolor="#3465a4">
             <v:stroke color2="#cb9a5b"/>
             <w10:wrap type="square" anchorx="margin" anchory="margin"/>
           </v:shape>
@@ -4277,7 +4531,7 @@
       </w:r>
       <w:r>
         <w:pict w14:anchorId="2FE0953F">
-          <v:shape id="Shape126" style="position:absolute;margin-left:84.6pt;margin-top:142.65pt;width:442.8pt;height:.55pt;z-index:-251716096;mso-wrap-style:none;mso-position-horizontal:absolute;mso-position-horizontal-relative:page;mso-position-vertical:absolute;mso-position-vertical-relative:page;v-text-anchor:middle" coordsize="15623,19" o:spid="_x0000_s1099" fillcolor="black" stroked="f" strokecolor="#3465a4" path="m,18r15622,l15622,,,,,18e">
+          <v:shape id="Shape126" o:spid="_x0000_s1099" style="position:absolute;margin-left:84.6pt;margin-top:142.65pt;width:442.8pt;height:.55pt;z-index:-186;mso-wrap-style:none;mso-position-horizontal:absolute;mso-position-horizontal-relative:page;mso-position-vertical:absolute;mso-position-vertical-relative:page;v-text-anchor:middle" coordsize="15623,19" path="m,18r15622,l15622,,,,,18e" fillcolor="black" stroked="f" strokecolor="#3465a4">
             <v:stroke color2="#cb9a5b"/>
             <w10:wrap type="square" anchorx="margin" anchory="margin"/>
           </v:shape>
@@ -4285,7 +4539,7 @@
       </w:r>
       <w:r>
         <w:pict w14:anchorId="55CA5027">
-          <v:shape id="Shape125" style="position:absolute;margin-left:84.1pt;margin-top:142.65pt;width:.55pt;height:.55pt;z-index:-251720192;mso-wrap-style:none;mso-position-horizontal:absolute;mso-position-horizontal-relative:page;mso-position-vertical:absolute;mso-position-vertical-relative:page;v-text-anchor:middle" coordsize="20,19" o:spid="_x0000_s1095" fillcolor="black" stroked="f" strokecolor="#3465a4" path="m,18r19,l19,,,,,18e">
+          <v:shape id="Shape125" o:spid="_x0000_s1095" style="position:absolute;margin-left:84.1pt;margin-top:142.65pt;width:.55pt;height:.55pt;z-index:-190;mso-wrap-style:none;mso-position-horizontal:absolute;mso-position-horizontal-relative:page;mso-position-vertical:absolute;mso-position-vertical-relative:page;v-text-anchor:middle" coordsize="20,19" path="m,18r19,l19,,,,,18e" fillcolor="black" stroked="f" strokecolor="#3465a4">
             <v:stroke color2="#cb9a5b"/>
             <w10:wrap type="square" anchorx="margin" anchory="margin"/>
           </v:shape>
@@ -4293,7 +4547,7 @@
       </w:r>
       <w:r>
         <w:pict w14:anchorId="4D71BFD5">
-          <v:shape id="Shape124" style="position:absolute;margin-left:84.1pt;margin-top:142.65pt;width:.55pt;height:.55pt;z-index:-251723264;mso-wrap-style:none;mso-position-horizontal:absolute;mso-position-horizontal-relative:page;mso-position-vertical:absolute;mso-position-vertical-relative:page;v-text-anchor:middle" coordsize="20,19" o:spid="_x0000_s1092" fillcolor="black" stroked="f" strokecolor="#3465a4" path="m,18r19,l19,,,,,18e">
+          <v:shape id="Shape124" o:spid="_x0000_s1092" style="position:absolute;margin-left:84.1pt;margin-top:142.65pt;width:.55pt;height:.55pt;z-index:-193;mso-wrap-style:none;mso-position-horizontal:absolute;mso-position-horizontal-relative:page;mso-position-vertical:absolute;mso-position-vertical-relative:page;v-text-anchor:middle" coordsize="20,19" path="m,18r19,l19,,,,,18e" fillcolor="black" stroked="f" strokecolor="#3465a4">
             <v:stroke color2="#cb9a5b"/>
             <w10:wrap type="square" anchorx="margin" anchory="margin"/>
           </v:shape>
@@ -4301,8 +4555,8 @@
       </w:r>
       <w:r>
         <w:pict w14:anchorId="1FD93C27">
-          <v:shape id="Shape123" style="position:absolute;margin-left:90pt;margin-top:129.2pt;width:416.15pt;height:12.75pt;z-index:-251694592;mso-wrap-style:none;mso-position-horizontal-relative:page;mso-position-vertical-relative:page" o:spid="_x0000_s1120" filled="f" stroked="f" strokecolor="#3465a4" type="#_x0000_t202">
-            <v:stroke joinstyle="round" color2="#cb9a5b"/>
+          <v:shape id="Shape123" o:spid="_x0000_s1120" type="#_x0000_t202" style="position:absolute;margin-left:90pt;margin-top:129.2pt;width:416.15pt;height:12.75pt;z-index:-165;mso-wrap-style:none;mso-position-horizontal-relative:page;mso-position-vertical-relative:page" filled="f" stroked="f" strokecolor="#3465a4">
+            <v:stroke color2="#cb9a5b" joinstyle="round"/>
             <v:textbox style="mso-rotate-with-shape:t" inset="0,0,0,0">
               <w:txbxContent>
                 <w:p>
@@ -4354,7 +4608,7 @@
       </w:r>
       <w:r>
         <w:pict w14:anchorId="6BE55B9D">
-          <v:shape id="Shape122" style="position:absolute;margin-left:527.4pt;margin-top:128.05pt;width:.5pt;height:14.65pt;z-index:-251699712;mso-wrap-style:none;mso-position-horizontal:absolute;mso-position-horizontal-relative:page;mso-position-vertical:absolute;mso-position-vertical-relative:page;v-text-anchor:middle" coordsize="19,518" o:spid="_x0000_s1115" fillcolor="black" stroked="f" strokecolor="#3465a4" path="m,517r18,l18,,,,,517e">
+          <v:shape id="Shape122" o:spid="_x0000_s1115" style="position:absolute;margin-left:527.4pt;margin-top:128.05pt;width:.5pt;height:14.65pt;z-index:-170;mso-wrap-style:none;mso-position-horizontal:absolute;mso-position-horizontal-relative:page;mso-position-vertical:absolute;mso-position-vertical-relative:page;v-text-anchor:middle" coordsize="19,518" path="m,517r18,l18,,,,,517e" fillcolor="black" stroked="f" strokecolor="#3465a4">
             <v:stroke color2="#cb9a5b"/>
             <w10:wrap type="square" anchorx="margin" anchory="margin"/>
           </v:shape>
@@ -4362,7 +4616,7 @@
       </w:r>
       <w:r>
         <w:pict w14:anchorId="58F87FC2">
-          <v:shape id="Shape121" style="position:absolute;margin-left:84.1pt;margin-top:128.05pt;width:.55pt;height:14.65pt;z-index:-251704832;mso-wrap-style:none;mso-position-horizontal:absolute;mso-position-horizontal-relative:page;mso-position-vertical:absolute;mso-position-vertical-relative:page;v-text-anchor:middle" coordsize="20,518" o:spid="_x0000_s1110" fillcolor="black" stroked="f" strokecolor="#3465a4" path="m,517r19,l19,,,,,517e">
+          <v:shape id="Shape121" o:spid="_x0000_s1110" style="position:absolute;margin-left:84.1pt;margin-top:128.05pt;width:.55pt;height:14.65pt;z-index:-175;mso-wrap-style:none;mso-position-horizontal:absolute;mso-position-horizontal-relative:page;mso-position-vertical:absolute;mso-position-vertical-relative:page;v-text-anchor:middle" coordsize="20,518" path="m,517r19,l19,,,,,517e" fillcolor="black" stroked="f" strokecolor="#3465a4">
             <v:stroke color2="#cb9a5b"/>
             <w10:wrap type="square" anchorx="margin" anchory="margin"/>
           </v:shape>
@@ -4370,7 +4624,7 @@
       </w:r>
       <w:r>
         <w:pict w14:anchorId="504A1AB4">
-          <v:shape id="Shape120" style="position:absolute;margin-left:527.4pt;margin-top:127.55pt;width:.5pt;height:.5pt;z-index:-251728384;mso-wrap-style:none;mso-position-horizontal:absolute;mso-position-horizontal-relative:page;mso-position-vertical:absolute;mso-position-vertical-relative:page;v-text-anchor:middle" coordsize="19,19" o:spid="_x0000_s1087" fillcolor="black" stroked="f" strokecolor="#3465a4" path="m,18r18,l18,,,,,18e">
+          <v:shape id="Shape120" o:spid="_x0000_s1087" style="position:absolute;margin-left:527.4pt;margin-top:127.55pt;width:.5pt;height:.5pt;z-index:-198;mso-wrap-style:none;mso-position-horizontal:absolute;mso-position-horizontal-relative:page;mso-position-vertical:absolute;mso-position-vertical-relative:page;v-text-anchor:middle" coordsize="19,19" path="m,18r18,l18,,,,,18e" fillcolor="black" stroked="f" strokecolor="#3465a4">
             <v:stroke color2="#cb9a5b"/>
             <w10:wrap type="square" anchorx="margin" anchory="margin"/>
           </v:shape>
@@ -4378,8 +4632,8 @@
       </w:r>
       <w:r>
         <w:pict w14:anchorId="45EF5471">
-          <v:shape id="Shape131" style="position:absolute;margin-left:89.95pt;margin-top:168.65pt;width:428.25pt;height:12.75pt;z-index:-251683328;mso-wrap-style:none;mso-position-horizontal-relative:page;mso-position-vertical-relative:page" o:spid="_x0000_s1131" filled="f" stroked="f" strokecolor="#3465a4" type="#_x0000_t202">
-            <v:stroke joinstyle="round" color2="#cb9a5b"/>
+          <v:shape id="Shape131" o:spid="_x0000_s1131" type="#_x0000_t202" style="position:absolute;margin-left:89.95pt;margin-top:168.65pt;width:428.25pt;height:12.75pt;z-index:-154;mso-wrap-style:none;mso-position-horizontal-relative:page;mso-position-vertical-relative:page" filled="f" stroked="f" strokecolor="#3465a4">
+            <v:stroke color2="#cb9a5b" joinstyle="round"/>
             <v:textbox style="mso-rotate-with-shape:t" inset="0,0,0,0">
               <w:txbxContent>
                 <w:p>
@@ -4412,7 +4666,7 @@
       </w:r>
       <w:r>
         <w:pict w14:anchorId="09873FDB">
-          <v:shape id="Shape118" style="position:absolute;margin-left:84.6pt;margin-top:127.55pt;width:442.8pt;height:.5pt;z-index:-251737600;mso-wrap-style:none;mso-position-horizontal:absolute;mso-position-horizontal-relative:page;mso-position-vertical:absolute;mso-position-vertical-relative:page;v-text-anchor:middle" coordsize="15623,19" o:spid="_x0000_s1078" fillcolor="black" stroked="f" strokecolor="#3465a4" path="m,18r15622,l15622,,,,,18e">
+          <v:shape id="Shape118" o:spid="_x0000_s1078" style="position:absolute;margin-left:84.6pt;margin-top:127.55pt;width:442.8pt;height:.5pt;z-index:-207;mso-wrap-style:none;mso-position-horizontal:absolute;mso-position-horizontal-relative:page;mso-position-vertical:absolute;mso-position-vertical-relative:page;v-text-anchor:middle" coordsize="15623,19" path="m,18r15622,l15622,,,,,18e" fillcolor="black" stroked="f" strokecolor="#3465a4">
             <v:stroke color2="#cb9a5b"/>
             <w10:wrap type="square" anchorx="margin" anchory="margin"/>
           </v:shape>
@@ -4420,7 +4674,7 @@
       </w:r>
       <w:r>
         <w:pict w14:anchorId="24A96F01">
-          <v:shape id="Shape117" style="position:absolute;margin-left:84.1pt;margin-top:127.55pt;width:.55pt;height:.5pt;z-index:-251741696;mso-wrap-style:none;mso-position-horizontal:absolute;mso-position-horizontal-relative:page;mso-position-vertical:absolute;mso-position-vertical-relative:page;v-text-anchor:middle" coordsize="20,19" o:spid="_x0000_s1074" fillcolor="black" stroked="f" strokecolor="#3465a4" path="m,18r19,l19,,,,,18e">
+          <v:shape id="Shape117" o:spid="_x0000_s1074" style="position:absolute;margin-left:84.1pt;margin-top:127.55pt;width:.55pt;height:.5pt;z-index:-211;mso-wrap-style:none;mso-position-horizontal:absolute;mso-position-horizontal-relative:page;mso-position-vertical:absolute;mso-position-vertical-relative:page;v-text-anchor:middle" coordsize="20,19" path="m,18r19,l19,,,,,18e" fillcolor="black" stroked="f" strokecolor="#3465a4">
             <v:stroke color2="#cb9a5b"/>
             <w10:wrap type="square" anchorx="margin" anchory="margin"/>
           </v:shape>
@@ -4428,7 +4682,7 @@
       </w:r>
       <w:r>
         <w:pict w14:anchorId="131446EB">
-          <v:shape id="Shape116" style="position:absolute;margin-left:84.1pt;margin-top:127.55pt;width:.55pt;height:.5pt;z-index:-251744768;mso-wrap-style:none;mso-position-horizontal:absolute;mso-position-horizontal-relative:page;mso-position-vertical:absolute;mso-position-vertical-relative:page;v-text-anchor:middle" coordsize="20,19" o:spid="_x0000_s1071" fillcolor="black" stroked="f" strokecolor="#3465a4" path="m,18r19,l19,,,,,18e">
+          <v:shape id="Shape116" o:spid="_x0000_s1071" style="position:absolute;margin-left:84.1pt;margin-top:127.55pt;width:.55pt;height:.5pt;z-index:-214;mso-wrap-style:none;mso-position-horizontal:absolute;mso-position-horizontal-relative:page;mso-position-vertical:absolute;mso-position-vertical-relative:page;v-text-anchor:middle" coordsize="20,19" path="m,18r19,l19,,,,,18e" fillcolor="black" stroked="f" strokecolor="#3465a4">
             <v:stroke color2="#cb9a5b"/>
             <w10:wrap type="square" anchorx="margin" anchory="margin"/>
           </v:shape>
@@ -4436,31 +4690,31 @@
       </w:r>
       <w:r>
         <w:pict w14:anchorId="0BF158C7">
-          <v:shape id="Shape115" style="position:absolute;margin-left:90pt;margin-top:115.05pt;width:.1pt;height:13.85pt;z-index:-251748864;mso-wrap-style:none;mso-position-horizontal-relative:page;mso-position-vertical-relative:page;v-text-anchor:middle" o:spid="_x0000_s1067" filled="f" stroked="f" strokecolor="#3465a4" type="#_x0000_t202">
-            <v:stroke joinstyle="round" color2="#cb9a5b"/>
+          <v:shape id="Shape115" o:spid="_x0000_s1067" type="#_x0000_t202" style="position:absolute;margin-left:90pt;margin-top:115.05pt;width:.1pt;height:13.85pt;z-index:-218;mso-wrap-style:none;mso-position-horizontal-relative:page;mso-position-vertical-relative:page;v-text-anchor:middle" filled="f" stroked="f" strokecolor="#3465a4">
+            <v:stroke color2="#cb9a5b" joinstyle="round"/>
             <w10:wrap type="square" anchorx="margin" anchory="margin"/>
           </v:shape>
         </w:pict>
       </w:r>
       <w:r>
         <w:pict w14:anchorId="44E76EA2">
-          <v:shape id="Shape114" style="position:absolute;margin-left:90pt;margin-top:102.45pt;width:.1pt;height:13.85pt;z-index:-251752960;mso-wrap-style:none;mso-position-horizontal-relative:page;mso-position-vertical-relative:page;v-text-anchor:middle" o:spid="_x0000_s1063" filled="f" stroked="f" strokecolor="#3465a4" type="#_x0000_t202">
-            <v:stroke joinstyle="round" color2="#cb9a5b"/>
+          <v:shape id="Shape114" o:spid="_x0000_s1063" type="#_x0000_t202" style="position:absolute;margin-left:90pt;margin-top:102.45pt;width:.1pt;height:13.85pt;z-index:-222;mso-wrap-style:none;mso-position-horizontal-relative:page;mso-position-vertical-relative:page;v-text-anchor:middle" filled="f" stroked="f" strokecolor="#3465a4">
+            <v:stroke color2="#cb9a5b" joinstyle="round"/>
             <w10:wrap type="square" anchorx="margin" anchory="margin"/>
           </v:shape>
         </w:pict>
       </w:r>
       <w:r>
         <w:pict w14:anchorId="7D8C1A5C">
-          <v:shape id="Shape113" style="position:absolute;margin-left:90pt;margin-top:89.7pt;width:.1pt;height:13.85pt;z-index:-251756032;mso-wrap-style:none;mso-position-horizontal-relative:page;mso-position-vertical-relative:page;v-text-anchor:middle" o:spid="_x0000_s1060" filled="f" stroked="f" strokecolor="#3465a4" type="#_x0000_t202">
-            <v:stroke joinstyle="round" color2="#cb9a5b"/>
+          <v:shape id="Shape113" o:spid="_x0000_s1060" type="#_x0000_t202" style="position:absolute;margin-left:90pt;margin-top:89.7pt;width:.1pt;height:13.85pt;z-index:-225;mso-wrap-style:none;mso-position-horizontal-relative:page;mso-position-vertical-relative:page;v-text-anchor:middle" filled="f" stroked="f" strokecolor="#3465a4">
+            <v:stroke color2="#cb9a5b" joinstyle="round"/>
             <w10:wrap type="square" anchorx="margin" anchory="margin"/>
           </v:shape>
         </w:pict>
       </w:r>
       <w:r>
         <w:pict w14:anchorId="02DC2FA4">
-          <v:shape id="Shape112" style="position:absolute;margin-left:88.55pt;margin-top:88.05pt;width:434.9pt;height:.55pt;z-index:-251762176;mso-wrap-style:none;mso-position-horizontal:absolute;mso-position-horizontal-relative:page;mso-position-vertical:absolute;mso-position-vertical-relative:page;v-text-anchor:middle" coordsize="15343,19" o:spid="_x0000_s1054" fillcolor="black" stroked="f" strokecolor="#3465a4" path="m,18r15342,l15342,,,,,18e">
+          <v:shape id="Shape112" o:spid="_x0000_s1054" style="position:absolute;margin-left:88.55pt;margin-top:88.05pt;width:434.9pt;height:.55pt;z-index:-231;mso-wrap-style:none;mso-position-horizontal:absolute;mso-position-horizontal-relative:page;mso-position-vertical:absolute;mso-position-vertical-relative:page;v-text-anchor:middle" coordsize="15343,19" path="m,18r15342,l15342,,,,,18e" fillcolor="black" stroked="f" strokecolor="#3465a4">
             <v:stroke color2="#cb9a5b"/>
             <w10:wrap type="square" anchorx="margin" anchory="margin"/>
           </v:shape>
@@ -4468,16 +4722,16 @@
       </w:r>
       <w:r>
         <w:pict w14:anchorId="541C4F90">
-          <v:shape id="Shape111" style="position:absolute;margin-left:388.8pt;margin-top:74.95pt;width:.1pt;height:13.85pt;z-index:-251764224;mso-wrap-style:none;mso-position-horizontal-relative:page;mso-position-vertical-relative:page;v-text-anchor:middle" o:spid="_x0000_s1052" filled="f" stroked="f" strokecolor="#3465a4" type="#_x0000_t202">
-            <v:stroke joinstyle="round" color2="#cb9a5b"/>
+          <v:shape id="Shape111" o:spid="_x0000_s1052" type="#_x0000_t202" style="position:absolute;margin-left:388.8pt;margin-top:74.95pt;width:.1pt;height:13.85pt;z-index:-233;mso-wrap-style:none;mso-position-horizontal-relative:page;mso-position-vertical-relative:page;v-text-anchor:middle" filled="f" stroked="f" strokecolor="#3465a4">
+            <v:stroke color2="#cb9a5b" joinstyle="round"/>
             <w10:wrap type="square" anchorx="margin" anchory="margin"/>
           </v:shape>
         </w:pict>
       </w:r>
       <w:r>
         <w:pict w14:anchorId="5D252EDD">
-          <v:shape id="Shape110" style="position:absolute;margin-left:90pt;margin-top:74.7pt;width:52.15pt;height:15.1pt;z-index:-251772416;mso-wrap-style:none;mso-position-horizontal-relative:page;mso-position-vertical-relative:page" o:spid="_x0000_s1044" filled="f" stroked="f" strokecolor="#3465a4" type="#_x0000_t202">
-            <v:stroke joinstyle="round" color2="#cb9a5b"/>
+          <v:shape id="Shape110" o:spid="_x0000_s1044" type="#_x0000_t202" style="position:absolute;margin-left:90pt;margin-top:74.7pt;width:52.15pt;height:15.1pt;z-index:-241;mso-wrap-style:none;mso-position-horizontal-relative:page;mso-position-vertical-relative:page" filled="f" stroked="f" strokecolor="#3465a4">
+            <v:stroke color2="#cb9a5b" joinstyle="round"/>
             <v:textbox style="mso-rotate-with-shape:t" inset="0,0,0,0">
               <w:txbxContent>
                 <w:p>
@@ -4510,8 +4764,8 @@
       </w:r>
       <w:r>
         <w:pict w14:anchorId="7683C62C">
-          <v:shape id="Shape109" style="position:absolute;margin-left:132.7pt;margin-top:72.25pt;width:250.9pt;height:16.2pt;z-index:-251768320;mso-wrap-style:none;mso-position-horizontal-relative:page;mso-position-vertical-relative:page" o:spid="_x0000_s1048" filled="f" stroked="f" strokecolor="#3465a4" type="#_x0000_t202">
-            <v:stroke joinstyle="round" color2="#cb9a5b"/>
+          <v:shape id="Shape109" o:spid="_x0000_s1048" type="#_x0000_t202" style="position:absolute;margin-left:132.7pt;margin-top:72.25pt;width:250.9pt;height:16.2pt;z-index:-237;mso-wrap-style:none;mso-position-horizontal-relative:page;mso-position-vertical-relative:page" filled="f" stroked="f" strokecolor="#3465a4">
+            <v:stroke color2="#cb9a5b" joinstyle="round"/>
             <v:textbox style="mso-rotate-with-shape:t" inset="0,0,0,0">
               <w:txbxContent>
                 <w:p>
@@ -4544,15 +4798,15 @@
       </w:r>
       <w:r>
         <w:pict w14:anchorId="385689C9">
-          <v:shape id="Shape108" style="position:absolute;margin-left:89.95pt;margin-top:47.75pt;width:.1pt;height:13.85pt;z-index:-251784704;mso-wrap-style:none;mso-position-horizontal-relative:page;mso-position-vertical-relative:page;v-text-anchor:middle" o:spid="_x0000_s1032" filled="f" stroked="f" strokecolor="#3465a4" type="#_x0000_t202">
-            <v:stroke joinstyle="round" color2="#cb9a5b"/>
+          <v:shape id="Shape108" o:spid="_x0000_s1032" type="#_x0000_t202" style="position:absolute;margin-left:89.95pt;margin-top:47.75pt;width:.1pt;height:13.85pt;z-index:-253;mso-wrap-style:none;mso-position-horizontal-relative:page;mso-position-vertical-relative:page;v-text-anchor:middle" filled="f" stroked="f" strokecolor="#3465a4">
+            <v:stroke color2="#cb9a5b" joinstyle="round"/>
             <w10:wrap type="square" anchorx="margin" anchory="margin"/>
           </v:shape>
         </w:pict>
       </w:r>
       <w:r>
         <w:pict w14:anchorId="6AF0AAF9">
-          <v:shape id="Shape143" style="position:absolute;margin-left:527.4pt;margin-top:244.9pt;width:.5pt;height:14.65pt;z-index:-251631104;mso-wrap-style:none;mso-position-horizontal:absolute;mso-position-horizontal-relative:page;mso-position-vertical:absolute;mso-position-vertical-relative:page;v-text-anchor:middle" coordsize="19,518" o:spid="_x0000_s1182" fillcolor="black" stroked="f" strokecolor="#3465a4" path="m,517r18,l18,,,,,517e">
+          <v:shape id="Shape143" o:spid="_x0000_s1182" style="position:absolute;margin-left:527.4pt;margin-top:244.9pt;width:.5pt;height:14.65pt;z-index:-103;mso-wrap-style:none;mso-position-horizontal:absolute;mso-position-horizontal-relative:page;mso-position-vertical:absolute;mso-position-vertical-relative:page;v-text-anchor:middle" coordsize="19,518" path="m,517r18,l18,,,,,517e" fillcolor="black" stroked="f" strokecolor="#3465a4">
             <v:stroke color2="#cb9a5b"/>
             <w10:wrap type="square" anchorx="margin" anchory="margin"/>
           </v:shape>
@@ -4560,16 +4814,16 @@
       </w:r>
       <w:r>
         <w:pict w14:anchorId="2DDC132F">
-          <v:shape id="Shape154" style="position:absolute;margin-left:90pt;margin-top:310.9pt;width:.1pt;height:13.85pt;z-index:-251611648;mso-wrap-style:none;mso-position-horizontal-relative:page;mso-position-vertical-relative:page;v-text-anchor:middle" o:spid="_x0000_s1201" filled="f" stroked="f" strokecolor="#3465a4" type="#_x0000_t202">
-            <v:stroke joinstyle="round" color2="#cb9a5b"/>
+          <v:shape id="Shape154" o:spid="_x0000_s1201" type="#_x0000_t202" style="position:absolute;margin-left:90pt;margin-top:310.9pt;width:.1pt;height:13.85pt;z-index:-84;mso-wrap-style:none;mso-position-horizontal-relative:page;mso-position-vertical-relative:page;v-text-anchor:middle" filled="f" stroked="f" strokecolor="#3465a4">
+            <v:stroke color2="#cb9a5b" joinstyle="round"/>
             <w10:wrap type="square" anchorx="margin" anchory="margin"/>
           </v:shape>
         </w:pict>
       </w:r>
       <w:r>
         <w:pict w14:anchorId="6ED8CE4F">
-          <v:shape id="Shape153" style="position:absolute;margin-left:90pt;margin-top:298.15pt;width:332.6pt;height:12.75pt;z-index:-251614720;mso-wrap-style:none;mso-position-horizontal-relative:page;mso-position-vertical-relative:page" o:spid="_x0000_s1198" filled="f" stroked="f" strokecolor="#3465a4" type="#_x0000_t202">
-            <v:stroke joinstyle="round" color2="#cb9a5b"/>
+          <v:shape id="Shape153" o:spid="_x0000_s1198" type="#_x0000_t202" style="position:absolute;margin-left:90pt;margin-top:298.15pt;width:332.6pt;height:12.75pt;z-index:-87;mso-wrap-style:none;mso-position-horizontal-relative:page;mso-position-vertical-relative:page" filled="f" stroked="f" strokecolor="#3465a4">
+            <v:stroke color2="#cb9a5b" joinstyle="round"/>
             <v:textbox style="mso-rotate-with-shape:t" inset="0,0,0,0">
               <w:txbxContent>
                 <w:p>
@@ -4602,8 +4856,8 @@
       </w:r>
       <w:r>
         <w:pict w14:anchorId="0E6F9D8B">
-          <v:shape id="Shape152" style="position:absolute;margin-left:90pt;margin-top:285.55pt;width:406.6pt;height:12.75pt;z-index:-251617792;mso-wrap-style:none;mso-position-horizontal-relative:page;mso-position-vertical-relative:page" o:spid="_x0000_s1195" filled="f" stroked="f" strokecolor="#3465a4" type="#_x0000_t202">
-            <v:stroke joinstyle="round" color2="#cb9a5b"/>
+          <v:shape id="Shape152" o:spid="_x0000_s1195" type="#_x0000_t202" style="position:absolute;margin-left:90pt;margin-top:285.55pt;width:406.6pt;height:12.75pt;z-index:-90;mso-wrap-style:none;mso-position-horizontal-relative:page;mso-position-vertical-relative:page" filled="f" stroked="f" strokecolor="#3465a4">
+            <v:stroke color2="#cb9a5b" joinstyle="round"/>
             <v:textbox style="mso-rotate-with-shape:t" inset="0,0,0,0">
               <w:txbxContent>
                 <w:p>
@@ -4636,8 +4890,8 @@
       </w:r>
       <w:r>
         <w:pict w14:anchorId="6AFBA640">
-          <v:shape id="Shape151" style="position:absolute;margin-left:90pt;margin-top:272.85pt;width:422.55pt;height:12.75pt;z-index:-251620864;mso-wrap-style:none;mso-position-horizontal-relative:page;mso-position-vertical-relative:page" o:spid="_x0000_s1192" filled="f" stroked="f" strokecolor="#3465a4" type="#_x0000_t202">
-            <v:stroke joinstyle="round" color2="#cb9a5b"/>
+          <v:shape id="Shape151" o:spid="_x0000_s1192" type="#_x0000_t202" style="position:absolute;margin-left:90pt;margin-top:272.85pt;width:422.55pt;height:12.75pt;z-index:-93;mso-wrap-style:none;mso-position-horizontal-relative:page;mso-position-vertical-relative:page" filled="f" stroked="f" strokecolor="#3465a4">
+            <v:stroke color2="#cb9a5b" joinstyle="round"/>
             <v:textbox style="mso-rotate-with-shape:t" inset="0,0,0,0">
               <w:txbxContent>
                 <w:p>
@@ -4670,30 +4924,52 @@
       </w:r>
       <w:r>
         <w:pict w14:anchorId="5325CD66">
-          <v:shape id="Shape150" style="position:absolute;margin-left:90pt;margin-top:260.2pt;width:401.4pt;height:12.75pt;z-index:-251623936;mso-wrap-style:none;mso-position-horizontal-relative:page;mso-position-vertical-relative:page" o:spid="_x0000_s1189" filled="f" stroked="f" strokecolor="#3465a4" type="#_x0000_t202">
-            <v:stroke joinstyle="round" color2="#cb9a5b"/>
-            <v:textbox style="mso-rotate-with-shape:t" inset="0,0,0,0">
-              <w:txbxContent>
-                <w:p>
-                  <w:pPr>
-                    <w:overflowPunct w:val="0"/>
-                    <w:rPr>
-                      <w:rFonts w:ascii="Arial" w:hAnsi="Arial"/>
-                      <w:i/>
-                      <w:color w:val="000000"/>
-                      <w:sz w:val="22"/>
-                      <w:szCs w:val="22"/>
-                    </w:rPr>
-                  </w:pPr>
-                  <w:r>
-                    <w:rPr>
-                      <w:rFonts w:ascii="Arial" w:hAnsi="Arial"/>
-                      <w:i/>
-                      <w:color w:val="000000"/>
-                      <w:sz w:val="22"/>
-                      <w:szCs w:val="22"/>
-                    </w:rPr>
-                    <w:t xml:space="preserve">An open ended question asks someone to provide you with a description. A closed </w:t>
+          <v:shape id="Shape150" o:spid="_x0000_s1189" type="#_x0000_t202" style="position:absolute;margin-left:90pt;margin-top:260.2pt;width:401.4pt;height:12.75pt;z-index:-96;mso-wrap-style:none;mso-position-horizontal-relative:page;mso-position-vertical-relative:page" filled="f" stroked="f" strokecolor="#3465a4">
+            <v:stroke color2="#cb9a5b" joinstyle="round"/>
+            <v:textbox style="mso-rotate-with-shape:t" inset="0,0,0,0">
+              <w:txbxContent>
+                <w:p>
+                  <w:pPr>
+                    <w:overflowPunct w:val="0"/>
+                    <w:rPr>
+                      <w:rFonts w:ascii="Arial" w:hAnsi="Arial"/>
+                      <w:i/>
+                      <w:color w:val="000000"/>
+                      <w:sz w:val="22"/>
+                      <w:szCs w:val="22"/>
+                    </w:rPr>
+                  </w:pPr>
+                  <w:r>
+                    <w:rPr>
+                      <w:rFonts w:ascii="Arial" w:hAnsi="Arial"/>
+                      <w:i/>
+                      <w:color w:val="000000"/>
+                      <w:sz w:val="22"/>
+                      <w:szCs w:val="22"/>
+                    </w:rPr>
+                    <w:t xml:space="preserve">An </w:t>
+                  </w:r>
+                  <w:proofErr w:type="gramStart"/>
+                  <w:r>
+                    <w:rPr>
+                      <w:rFonts w:ascii="Arial" w:hAnsi="Arial"/>
+                      <w:i/>
+                      <w:color w:val="000000"/>
+                      <w:sz w:val="22"/>
+                      <w:szCs w:val="22"/>
+                    </w:rPr>
+                    <w:t>open ended</w:t>
+                  </w:r>
+                  <w:proofErr w:type="gramEnd"/>
+                  <w:r>
+                    <w:rPr>
+                      <w:rFonts w:ascii="Arial" w:hAnsi="Arial"/>
+                      <w:i/>
+                      <w:color w:val="000000"/>
+                      <w:sz w:val="22"/>
+                      <w:szCs w:val="22"/>
+                    </w:rPr>
+                    <w:t xml:space="preserve"> question asks someone to provide you with a description. A closed </w:t>
                   </w:r>
                 </w:p>
               </w:txbxContent>
@@ -4704,7 +4980,7 @@
       </w:r>
       <w:r>
         <w:pict w14:anchorId="6C45AE79">
-          <v:shape id="Shape149" style="position:absolute;margin-left:527.4pt;margin-top:259.55pt;width:.5pt;height:.5pt;z-index:-251637248;mso-wrap-style:none;mso-position-horizontal:absolute;mso-position-horizontal-relative:page;mso-position-vertical:absolute;mso-position-vertical-relative:page;v-text-anchor:middle" coordsize="19,19" o:spid="_x0000_s1176" fillcolor="black" stroked="f" strokecolor="#3465a4" path="m,18r18,l18,,,,,18e">
+          <v:shape id="Shape149" o:spid="_x0000_s1176" style="position:absolute;margin-left:527.4pt;margin-top:259.55pt;width:.5pt;height:.5pt;z-index:-109;mso-wrap-style:none;mso-position-horizontal:absolute;mso-position-horizontal-relative:page;mso-position-vertical:absolute;mso-position-vertical-relative:page;v-text-anchor:middle" coordsize="19,19" path="m,18r18,l18,,,,,18e" fillcolor="black" stroked="f" strokecolor="#3465a4">
             <v:stroke color2="#cb9a5b"/>
             <w10:wrap type="square" anchorx="margin" anchory="margin"/>
           </v:shape>
@@ -4712,7 +4988,7 @@
       </w:r>
       <w:r>
         <w:pict w14:anchorId="484351CA">
-          <v:shape id="Shape148" style="position:absolute;margin-left:527.4pt;margin-top:259.55pt;width:.5pt;height:.5pt;z-index:-251640320;mso-wrap-style:none;mso-position-horizontal:absolute;mso-position-horizontal-relative:page;mso-position-vertical:absolute;mso-position-vertical-relative:page;v-text-anchor:middle" coordsize="19,19" o:spid="_x0000_s1173" fillcolor="black" stroked="f" strokecolor="#3465a4" path="m,18r18,l18,,,,,18e">
+          <v:shape id="Shape148" o:spid="_x0000_s1173" style="position:absolute;margin-left:527.4pt;margin-top:259.55pt;width:.5pt;height:.5pt;z-index:-112;mso-wrap-style:none;mso-position-horizontal:absolute;mso-position-horizontal-relative:page;mso-position-vertical:absolute;mso-position-vertical-relative:page;v-text-anchor:middle" coordsize="19,19" path="m,18r18,l18,,,,,18e" fillcolor="black" stroked="f" strokecolor="#3465a4">
             <v:stroke color2="#cb9a5b"/>
             <w10:wrap type="square" anchorx="margin" anchory="margin"/>
           </v:shape>
@@ -4720,7 +4996,7 @@
       </w:r>
       <w:r>
         <w:pict w14:anchorId="59A599B5">
-          <v:shape id="Shape147" style="position:absolute;margin-left:84.6pt;margin-top:259.55pt;width:442.8pt;height:.5pt;z-index:-251643392;mso-wrap-style:none;mso-position-horizontal:absolute;mso-position-horizontal-relative:page;mso-position-vertical:absolute;mso-position-vertical-relative:page;v-text-anchor:middle" coordsize="15623,19" o:spid="_x0000_s1170" fillcolor="black" stroked="f" strokecolor="#3465a4" path="m,18r15622,l15622,,,,,18e">
+          <v:shape id="Shape147" o:spid="_x0000_s1170" style="position:absolute;margin-left:84.6pt;margin-top:259.55pt;width:442.8pt;height:.5pt;z-index:-115;mso-wrap-style:none;mso-position-horizontal:absolute;mso-position-horizontal-relative:page;mso-position-vertical:absolute;mso-position-vertical-relative:page;v-text-anchor:middle" coordsize="15623,19" path="m,18r15622,l15622,,,,,18e" fillcolor="black" stroked="f" strokecolor="#3465a4">
             <v:stroke color2="#cb9a5b"/>
             <w10:wrap type="square" anchorx="margin" anchory="margin"/>
           </v:shape>
@@ -4728,7 +5004,7 @@
       </w:r>
       <w:r>
         <w:pict w14:anchorId="4106A11A">
-          <v:shape id="Shape146" style="position:absolute;margin-left:84.1pt;margin-top:259.55pt;width:.55pt;height:.5pt;z-index:-251646464;mso-wrap-style:none;mso-position-horizontal:absolute;mso-position-horizontal-relative:page;mso-position-vertical:absolute;mso-position-vertical-relative:page;v-text-anchor:middle" coordsize="20,19" o:spid="_x0000_s1167" fillcolor="black" stroked="f" strokecolor="#3465a4" path="m,18r19,l19,,,,,18e">
+          <v:shape id="Shape146" o:spid="_x0000_s1167" style="position:absolute;margin-left:84.1pt;margin-top:259.55pt;width:.55pt;height:.5pt;z-index:-118;mso-wrap-style:none;mso-position-horizontal:absolute;mso-position-horizontal-relative:page;mso-position-vertical:absolute;mso-position-vertical-relative:page;v-text-anchor:middle" coordsize="20,19" path="m,18r19,l19,,,,,18e" fillcolor="black" stroked="f" strokecolor="#3465a4">
             <v:stroke color2="#cb9a5b"/>
             <w10:wrap type="square" anchorx="margin" anchory="margin"/>
           </v:shape>
@@ -4736,7 +5012,7 @@
       </w:r>
       <w:r>
         <w:pict w14:anchorId="365F2EF3">
-          <v:shape id="Shape145" style="position:absolute;margin-left:84.1pt;margin-top:259.55pt;width:.55pt;height:.5pt;z-index:-251649536;mso-wrap-style:none;mso-position-horizontal:absolute;mso-position-horizontal-relative:page;mso-position-vertical:absolute;mso-position-vertical-relative:page;v-text-anchor:middle" coordsize="20,19" o:spid="_x0000_s1164" fillcolor="black" stroked="f" strokecolor="#3465a4" path="m,18r19,l19,,,,,18e">
+          <v:shape id="Shape145" o:spid="_x0000_s1164" style="position:absolute;margin-left:84.1pt;margin-top:259.55pt;width:.55pt;height:.5pt;z-index:-121;mso-wrap-style:none;mso-position-horizontal:absolute;mso-position-horizontal-relative:page;mso-position-vertical:absolute;mso-position-vertical-relative:page;v-text-anchor:middle" coordsize="20,19" path="m,18r19,l19,,,,,18e" fillcolor="black" stroked="f" strokecolor="#3465a4">
             <v:stroke color2="#cb9a5b"/>
             <w10:wrap type="square" anchorx="margin" anchory="margin"/>
           </v:shape>
@@ -4744,8 +5020,8 @@
       </w:r>
       <w:r>
         <w:pict w14:anchorId="7C98E535">
-          <v:shape id="Shape144" style="position:absolute;margin-left:90pt;margin-top:246.1pt;width:360.9pt;height:12.75pt;z-index:-251629056;mso-wrap-style:none;mso-position-horizontal-relative:page;mso-position-vertical-relative:page" o:spid="_x0000_s1184" filled="f" stroked="f" strokecolor="#3465a4" type="#_x0000_t202">
-            <v:stroke joinstyle="round" color2="#cb9a5b"/>
+          <v:shape id="Shape144" o:spid="_x0000_s1184" type="#_x0000_t202" style="position:absolute;margin-left:90pt;margin-top:246.1pt;width:360.9pt;height:12.75pt;z-index:-101;mso-wrap-style:none;mso-position-horizontal-relative:page;mso-position-vertical-relative:page" filled="f" stroked="f" strokecolor="#3465a4">
+            <v:stroke color2="#cb9a5b" joinstyle="round"/>
             <v:textbox style="mso-rotate-with-shape:t" inset="0,0,0,0">
               <w:txbxContent>
                 <w:p>
@@ -4797,8 +5073,8 @@
       </w:r>
       <w:r>
         <w:pict w14:anchorId="109E26A8">
-          <v:shape id="Shape107" style="position:absolute;margin-left:470.85pt;margin-top:36.1pt;width:51.2pt;height:11.5pt;z-index:-251788800;mso-wrap-style:none;mso-position-horizontal-relative:page;mso-position-vertical-relative:page" o:spid="_x0000_s1028" filled="f" stroked="f" strokecolor="#3465a4" type="#_x0000_t202">
-            <v:stroke joinstyle="round" color2="#cb9a5b"/>
+          <v:shape id="Shape107" o:spid="_x0000_s1028" type="#_x0000_t202" style="position:absolute;margin-left:470.85pt;margin-top:36.1pt;width:51.2pt;height:11.5pt;z-index:-257;mso-wrap-style:none;mso-position-horizontal-relative:page;mso-position-vertical-relative:page" filled="f" stroked="f" strokecolor="#3465a4">
+            <v:stroke color2="#cb9a5b" joinstyle="round"/>
             <v:textbox style="mso-rotate-with-shape:t" inset="0,0,0,0">
               <w:txbxContent>
                 <w:p>
@@ -4867,7 +5143,7 @@
       </w:r>
       <w:r>
         <w:pict w14:anchorId="1E3DAD03">
-          <v:shape id="Shape142" style="position:absolute;margin-left:527.4pt;margin-top:244.45pt;width:.5pt;height:.5pt;z-index:-251651584;mso-wrap-style:none;mso-position-horizontal:absolute;mso-position-horizontal-relative:page;mso-position-vertical:absolute;mso-position-vertical-relative:page;v-text-anchor:middle" coordsize="19,19" o:spid="_x0000_s1162" fillcolor="black" stroked="f" strokecolor="#3465a4" path="m,18r18,l18,,,,,18e">
+          <v:shape id="Shape142" o:spid="_x0000_s1162" style="position:absolute;margin-left:527.4pt;margin-top:244.45pt;width:.5pt;height:.5pt;z-index:-123;mso-wrap-style:none;mso-position-horizontal:absolute;mso-position-horizontal-relative:page;mso-position-vertical:absolute;mso-position-vertical-relative:page;v-text-anchor:middle" coordsize="19,19" path="m,18r18,l18,,,,,18e" fillcolor="black" stroked="f" strokecolor="#3465a4">
             <v:stroke color2="#cb9a5b"/>
             <w10:wrap type="square" anchorx="margin" anchory="margin"/>
           </v:shape>
@@ -4875,7 +5151,7 @@
       </w:r>
       <w:r>
         <w:pict w14:anchorId="3F23057C">
-          <v:shape id="Shape141" style="position:absolute;margin-left:527.4pt;margin-top:244.45pt;width:.5pt;height:.5pt;z-index:-251654656;mso-wrap-style:none;mso-position-horizontal:absolute;mso-position-horizontal-relative:page;mso-position-vertical:absolute;mso-position-vertical-relative:page;v-text-anchor:middle" coordsize="19,19" o:spid="_x0000_s1159" fillcolor="black" stroked="f" strokecolor="#3465a4" path="m,18r18,l18,,,,,18e">
+          <v:shape id="Shape141" o:spid="_x0000_s1159" style="position:absolute;margin-left:527.4pt;margin-top:244.45pt;width:.5pt;height:.5pt;z-index:-126;mso-wrap-style:none;mso-position-horizontal:absolute;mso-position-horizontal-relative:page;mso-position-vertical:absolute;mso-position-vertical-relative:page;v-text-anchor:middle" coordsize="19,19" path="m,18r18,l18,,,,,18e" fillcolor="black" stroked="f" strokecolor="#3465a4">
             <v:stroke color2="#cb9a5b"/>
             <w10:wrap type="square" anchorx="margin" anchory="margin"/>
           </v:shape>
@@ -4883,7 +5159,7 @@
       </w:r>
       <w:r>
         <w:pict w14:anchorId="3D964522">
-          <v:shape id="Shape140" style="position:absolute;margin-left:84.6pt;margin-top:244.45pt;width:442.8pt;height:.5pt;z-index:-251657728;mso-wrap-style:none;mso-position-horizontal:absolute;mso-position-horizontal-relative:page;mso-position-vertical:absolute;mso-position-vertical-relative:page;v-text-anchor:middle" coordsize="15623,19" o:spid="_x0000_s1156" fillcolor="black" stroked="f" strokecolor="#3465a4" path="m,18r15622,l15622,,,,,18e">
+          <v:shape id="Shape140" o:spid="_x0000_s1156" style="position:absolute;margin-left:84.6pt;margin-top:244.45pt;width:442.8pt;height:.5pt;z-index:-129;mso-wrap-style:none;mso-position-horizontal:absolute;mso-position-horizontal-relative:page;mso-position-vertical:absolute;mso-position-vertical-relative:page;v-text-anchor:middle" coordsize="15623,19" path="m,18r15622,l15622,,,,,18e" fillcolor="black" stroked="f" strokecolor="#3465a4">
             <v:stroke color2="#cb9a5b"/>
             <w10:wrap type="square" anchorx="margin" anchory="margin"/>
           </v:shape>
@@ -4891,7 +5167,7 @@
       </w:r>
       <w:r>
         <w:pict w14:anchorId="48E6F015">
-          <v:shape id="Shape139" style="position:absolute;margin-left:84.1pt;margin-top:244.9pt;width:.55pt;height:14.65pt;z-index:-251635200;mso-wrap-style:none;mso-position-horizontal:absolute;mso-position-horizontal-relative:page;mso-position-vertical:absolute;mso-position-vertical-relative:page;v-text-anchor:middle" coordsize="20,518" o:spid="_x0000_s1178" fillcolor="black" stroked="f" strokecolor="#3465a4" path="m,517r19,l19,,,,,517e">
+          <v:shape id="Shape139" o:spid="_x0000_s1178" style="position:absolute;margin-left:84.1pt;margin-top:244.9pt;width:.55pt;height:14.65pt;z-index:-107;mso-wrap-style:none;mso-position-horizontal:absolute;mso-position-horizontal-relative:page;mso-position-vertical:absolute;mso-position-vertical-relative:page;v-text-anchor:middle" coordsize="20,518" path="m,517r19,l19,,,,,517e" fillcolor="black" stroked="f" strokecolor="#3465a4">
             <v:stroke color2="#cb9a5b"/>
             <w10:wrap type="square" anchorx="margin" anchory="margin"/>
           </v:shape>
@@ -4899,7 +5175,7 @@
       </w:r>
       <w:r>
         <w:pict w14:anchorId="5E954173">
-          <v:shape id="Shape138" style="position:absolute;margin-left:84.1pt;margin-top:244.45pt;width:.55pt;height:.5pt;z-index:-251661824;mso-wrap-style:none;mso-position-horizontal:absolute;mso-position-horizontal-relative:page;mso-position-vertical:absolute;mso-position-vertical-relative:page;v-text-anchor:middle" coordsize="20,19" o:spid="_x0000_s1152" fillcolor="black" stroked="f" strokecolor="#3465a4" path="m,18r19,l19,,,,,18e">
+          <v:shape id="Shape138" o:spid="_x0000_s1152" style="position:absolute;margin-left:84.1pt;margin-top:244.45pt;width:.55pt;height:.5pt;z-index:-133;mso-wrap-style:none;mso-position-horizontal:absolute;mso-position-horizontal-relative:page;mso-position-vertical:absolute;mso-position-vertical-relative:page;v-text-anchor:middle" coordsize="20,19" path="m,18r19,l19,,,,,18e" fillcolor="black" stroked="f" strokecolor="#3465a4">
             <v:stroke color2="#cb9a5b"/>
             <w10:wrap type="square" anchorx="margin" anchory="margin"/>
           </v:shape>
@@ -4907,7 +5183,7 @@
       </w:r>
       <w:r>
         <w:pict w14:anchorId="1EFCC13B">
-          <v:shape id="Shape137" style="position:absolute;margin-left:84.1pt;margin-top:244.45pt;width:.55pt;height:.5pt;z-index:-251663872;mso-wrap-style:none;mso-position-horizontal:absolute;mso-position-horizontal-relative:page;mso-position-vertical:absolute;mso-position-vertical-relative:page;v-text-anchor:middle" coordsize="20,19" o:spid="_x0000_s1150" fillcolor="black" stroked="f" strokecolor="#3465a4" path="m,18r19,l19,,,,,18e">
+          <v:shape id="Shape137" o:spid="_x0000_s1150" style="position:absolute;margin-left:84.1pt;margin-top:244.45pt;width:.55pt;height:.5pt;z-index:-135;mso-wrap-style:none;mso-position-horizontal:absolute;mso-position-horizontal-relative:page;mso-position-vertical:absolute;mso-position-vertical-relative:page;v-text-anchor:middle" coordsize="20,19" path="m,18r19,l19,,,,,18e" fillcolor="black" stroked="f" strokecolor="#3465a4">
             <v:stroke color2="#cb9a5b"/>
             <w10:wrap type="square" anchorx="margin" anchory="margin"/>
           </v:shape>
@@ -4915,46 +5191,68 @@
       </w:r>
       <w:r>
         <w:pict w14:anchorId="618DAFDA">
-          <v:shape id="Shape136" style="position:absolute;margin-left:89.95pt;margin-top:231.9pt;width:.1pt;height:13.85pt;z-index:-251666944;mso-wrap-style:none;mso-position-horizontal-relative:page;mso-position-vertical-relative:page;v-text-anchor:middle" o:spid="_x0000_s1147" filled="f" stroked="f" strokecolor="#3465a4" type="#_x0000_t202">
-            <v:stroke joinstyle="round" color2="#cb9a5b"/>
+          <v:shape id="Shape136" o:spid="_x0000_s1147" type="#_x0000_t202" style="position:absolute;margin-left:89.95pt;margin-top:231.9pt;width:.1pt;height:13.85pt;z-index:-138;mso-wrap-style:none;mso-position-horizontal-relative:page;mso-position-vertical-relative:page;v-text-anchor:middle" filled="f" stroked="f" strokecolor="#3465a4">
+            <v:stroke color2="#cb9a5b" joinstyle="round"/>
             <w10:wrap type="square" anchorx="margin" anchory="margin"/>
           </v:shape>
         </w:pict>
       </w:r>
       <w:r>
         <w:pict w14:anchorId="13A0199C">
-          <v:shape id="Shape135" style="position:absolute;margin-left:89.95pt;margin-top:219.3pt;width:.1pt;height:13.85pt;z-index:-251670016;mso-wrap-style:none;mso-position-horizontal-relative:page;mso-position-vertical-relative:page;v-text-anchor:middle" o:spid="_x0000_s1144" filled="f" stroked="f" strokecolor="#3465a4" type="#_x0000_t202">
-            <v:stroke joinstyle="round" color2="#cb9a5b"/>
+          <v:shape id="Shape135" o:spid="_x0000_s1144" type="#_x0000_t202" style="position:absolute;margin-left:89.95pt;margin-top:219.3pt;width:.1pt;height:13.85pt;z-index:-141;mso-wrap-style:none;mso-position-horizontal-relative:page;mso-position-vertical-relative:page;v-text-anchor:middle" filled="f" stroked="f" strokecolor="#3465a4">
+            <v:stroke color2="#cb9a5b" joinstyle="round"/>
             <w10:wrap type="square" anchorx="margin" anchory="margin"/>
           </v:shape>
         </w:pict>
       </w:r>
       <w:r>
         <w:pict w14:anchorId="0003403B">
-          <v:shape id="Shape134" style="position:absolute;margin-left:89.95pt;margin-top:206.6pt;width:406.95pt;height:12.75pt;z-index:-251673088;mso-wrap-style:none;mso-position-horizontal-relative:page;mso-position-vertical-relative:page" o:spid="_x0000_s1141" filled="f" stroked="f" strokecolor="#3465a4" type="#_x0000_t202">
-            <v:stroke joinstyle="round" color2="#cb9a5b"/>
-            <v:textbox style="mso-rotate-with-shape:t" inset="0,0,0,0">
-              <w:txbxContent>
-                <w:p>
-                  <w:pPr>
-                    <w:overflowPunct w:val="0"/>
-                    <w:rPr>
-                      <w:rFonts w:ascii="Arial" w:hAnsi="Arial"/>
-                      <w:i/>
-                      <w:color w:val="000000"/>
-                      <w:sz w:val="22"/>
-                      <w:szCs w:val="22"/>
-                    </w:rPr>
-                  </w:pPr>
-                  <w:r>
-                    <w:rPr>
-                      <w:rFonts w:ascii="Arial" w:hAnsi="Arial"/>
-                      <w:i/>
-                      <w:color w:val="000000"/>
-                      <w:sz w:val="22"/>
-                      <w:szCs w:val="22"/>
-                    </w:rPr>
-                    <w:t xml:space="preserve">you are done be sure to thank the user for their time and say good bye with a smile! </w:t>
+          <v:shape id="Shape134" o:spid="_x0000_s1141" type="#_x0000_t202" style="position:absolute;margin-left:89.95pt;margin-top:206.6pt;width:406.95pt;height:12.75pt;z-index:-144;mso-wrap-style:none;mso-position-horizontal-relative:page;mso-position-vertical-relative:page" filled="f" stroked="f" strokecolor="#3465a4">
+            <v:stroke color2="#cb9a5b" joinstyle="round"/>
+            <v:textbox style="mso-rotate-with-shape:t" inset="0,0,0,0">
+              <w:txbxContent>
+                <w:p>
+                  <w:pPr>
+                    <w:overflowPunct w:val="0"/>
+                    <w:rPr>
+                      <w:rFonts w:ascii="Arial" w:hAnsi="Arial"/>
+                      <w:i/>
+                      <w:color w:val="000000"/>
+                      <w:sz w:val="22"/>
+                      <w:szCs w:val="22"/>
+                    </w:rPr>
+                  </w:pPr>
+                  <w:r>
+                    <w:rPr>
+                      <w:rFonts w:ascii="Arial" w:hAnsi="Arial"/>
+                      <w:i/>
+                      <w:color w:val="000000"/>
+                      <w:sz w:val="22"/>
+                      <w:szCs w:val="22"/>
+                    </w:rPr>
+                    <w:t xml:space="preserve">you are done be sure to thank the user for their time and say </w:t>
+                  </w:r>
+                  <w:proofErr w:type="gramStart"/>
+                  <w:r>
+                    <w:rPr>
+                      <w:rFonts w:ascii="Arial" w:hAnsi="Arial"/>
+                      <w:i/>
+                      <w:color w:val="000000"/>
+                      <w:sz w:val="22"/>
+                      <w:szCs w:val="22"/>
+                    </w:rPr>
+                    <w:t>good bye</w:t>
+                  </w:r>
+                  <w:proofErr w:type="gramEnd"/>
+                  <w:r>
+                    <w:rPr>
+                      <w:rFonts w:ascii="Arial" w:hAnsi="Arial"/>
+                      <w:i/>
+                      <w:color w:val="000000"/>
+                      <w:sz w:val="22"/>
+                      <w:szCs w:val="22"/>
+                    </w:rPr>
+                    <w:t xml:space="preserve"> with a smile! </w:t>
                   </w:r>
                 </w:p>
               </w:txbxContent>
@@ -4965,8 +5263,8 @@
       </w:r>
       <w:r>
         <w:pict w14:anchorId="17C3C0A6">
-          <v:shape id="Shape133" style="position:absolute;margin-left:89.95pt;margin-top:193.95pt;width:420.1pt;height:12.75pt;z-index:-251677184;mso-wrap-style:none;mso-position-horizontal-relative:page;mso-position-vertical-relative:page" o:spid="_x0000_s1137" filled="f" stroked="f" strokecolor="#3465a4" type="#_x0000_t202">
-            <v:stroke joinstyle="round" color2="#cb9a5b"/>
+          <v:shape id="Shape133" o:spid="_x0000_s1137" type="#_x0000_t202" style="position:absolute;margin-left:89.95pt;margin-top:193.95pt;width:420.1pt;height:12.75pt;z-index:-148;mso-wrap-style:none;mso-position-horizontal-relative:page;mso-position-vertical-relative:page" filled="f" stroked="f" strokecolor="#3465a4">
+            <v:stroke color2="#cb9a5b" joinstyle="round"/>
             <v:textbox style="mso-rotate-with-shape:t" inset="0,0,0,0">
               <w:txbxContent>
                 <w:p>
@@ -4999,8 +5297,8 @@
       </w:r>
       <w:r>
         <w:pict w14:anchorId="4BC25009">
-          <v:shape id="Shape132" style="position:absolute;margin-left:89.95pt;margin-top:181.4pt;width:410.35pt;height:12.75pt;z-index:-251680256;mso-wrap-style:none;mso-position-horizontal-relative:page;mso-position-vertical-relative:page" o:spid="_x0000_s1134" filled="f" stroked="f" strokecolor="#3465a4" type="#_x0000_t202">
-            <v:stroke joinstyle="round" color2="#cb9a5b"/>
+          <v:shape id="Shape132" o:spid="_x0000_s1134" type="#_x0000_t202" style="position:absolute;margin-left:89.95pt;margin-top:181.4pt;width:410.35pt;height:12.75pt;z-index:-151;mso-wrap-style:none;mso-position-horizontal-relative:page;mso-position-vertical-relative:page" filled="f" stroked="f" strokecolor="#3465a4">
+            <v:stroke color2="#cb9a5b" joinstyle="round"/>
             <v:textbox style="mso-rotate-with-shape:t" inset="0,0,0,0">
               <w:txbxContent>
                 <w:p>
@@ -5032,11 +5330,12 @@
         </w:pict>
       </w:r>
     </w:p>
+    <w:p/>
     <w:p>
       <w:r>
         <w:pict w14:anchorId="7885459E">
-          <v:shape id="Shape246" style="position:absolute;margin-left:89.95pt;margin-top:553pt;width:9.2pt;height:12.75pt;z-index:-251624960;mso-wrap-style:none;mso-position-horizontal-relative:page;mso-position-vertical-relative:page" o:spid="_x0000_s1188" filled="f" stroked="f" strokecolor="#3465a4" type="#_x0000_t202">
-            <v:stroke joinstyle="round" color2="#cb9a5b"/>
+          <v:shape id="Shape246" o:spid="_x0000_s1188" type="#_x0000_t202" style="position:absolute;margin-left:89.95pt;margin-top:553pt;width:9.2pt;height:12.75pt;z-index:-97;mso-wrap-style:none;mso-position-horizontal-relative:page;mso-position-vertical-relative:page" filled="f" stroked="f" strokecolor="#3465a4">
+            <v:stroke color2="#cb9a5b" joinstyle="round"/>
             <v:textbox style="mso-rotate-with-shape:t" inset="0,0,0,0">
               <w:txbxContent>
                 <w:p>
@@ -5069,8 +5368,8 @@
       </w:r>
       <w:r>
         <w:pict w14:anchorId="2BCCA68D">
-          <v:shape id="Shape232" style="position:absolute;margin-left:89.95pt;margin-top:389.8pt;width:428.15pt;height:12.75pt;z-index:-251668992;mso-wrap-style:none;mso-position-horizontal-relative:page;mso-position-vertical-relative:page" o:spid="_x0000_s1145" filled="f" stroked="f" strokecolor="#3465a4" type="#_x0000_t202">
-            <v:stroke joinstyle="round" color2="#cb9a5b"/>
+          <v:shape id="Shape232" o:spid="_x0000_s1145" type="#_x0000_t202" style="position:absolute;margin-left:89.95pt;margin-top:389.8pt;width:428.15pt;height:12.75pt;z-index:-140;mso-wrap-style:none;mso-position-horizontal-relative:page;mso-position-vertical-relative:page" filled="f" stroked="f" strokecolor="#3465a4">
+            <v:stroke color2="#cb9a5b" joinstyle="round"/>
             <v:textbox style="mso-rotate-with-shape:t" inset="0,0,0,0">
               <w:txbxContent>
                 <w:p>
@@ -5101,16 +5400,16 @@
       </w:r>
       <w:r>
         <w:pict w14:anchorId="651E3547">
-          <v:shape id="Shape233" style="position:absolute;margin-left:89.95pt;margin-top:402.5pt;width:.1pt;height:13.85pt;z-index:-251665920;mso-wrap-style:none;mso-position-horizontal-relative:page;mso-position-vertical-relative:page;v-text-anchor:middle" o:spid="_x0000_s1148" filled="f" stroked="f" strokecolor="#3465a4" type="#_x0000_t202">
-            <v:stroke joinstyle="round" color2="#cb9a5b"/>
+          <v:shape id="Shape233" o:spid="_x0000_s1148" type="#_x0000_t202" style="position:absolute;margin-left:89.95pt;margin-top:402.5pt;width:.1pt;height:13.85pt;z-index:-137;mso-wrap-style:none;mso-position-horizontal-relative:page;mso-position-vertical-relative:page;v-text-anchor:middle" filled="f" stroked="f" strokecolor="#3465a4">
+            <v:stroke color2="#cb9a5b" joinstyle="round"/>
             <w10:wrap type="square" anchorx="margin" anchory="margin"/>
           </v:shape>
         </w:pict>
       </w:r>
       <w:r>
         <w:pict w14:anchorId="52EEDEA0">
-          <v:shape id="Shape234" style="position:absolute;margin-left:89.95pt;margin-top:421.15pt;width:9.2pt;height:12.75pt;z-index:-251662848;mso-wrap-style:none;mso-position-horizontal-relative:page;mso-position-vertical-relative:page" o:spid="_x0000_s1151" filled="f" stroked="f" strokecolor="#3465a4" type="#_x0000_t202">
-            <v:stroke joinstyle="round" color2="#cb9a5b"/>
+          <v:shape id="Shape234" o:spid="_x0000_s1151" type="#_x0000_t202" style="position:absolute;margin-left:89.95pt;margin-top:421.15pt;width:9.2pt;height:12.75pt;z-index:-134;mso-wrap-style:none;mso-position-horizontal-relative:page;mso-position-vertical-relative:page" filled="f" stroked="f" strokecolor="#3465a4">
+            <v:stroke color2="#cb9a5b" joinstyle="round"/>
             <v:textbox style="mso-rotate-with-shape:t" inset="0,0,0,0">
               <w:txbxContent>
                 <w:p>
@@ -5143,8 +5442,8 @@
       </w:r>
       <w:r>
         <w:pict w14:anchorId="30DF874D">
-          <v:shape id="Shape235" style="position:absolute;margin-left:107.85pt;margin-top:421.15pt;width:409.8pt;height:12.75pt;z-index:-251659776;mso-wrap-style:none;mso-position-horizontal-relative:page;mso-position-vertical-relative:page" o:spid="_x0000_s1154" filled="f" stroked="f" strokecolor="#3465a4" type="#_x0000_t202">
-            <v:stroke joinstyle="round" color2="#cb9a5b"/>
+          <v:shape id="Shape235" o:spid="_x0000_s1154" type="#_x0000_t202" style="position:absolute;margin-left:107.85pt;margin-top:421.15pt;width:409.8pt;height:12.75pt;z-index:-131;mso-wrap-style:none;mso-position-horizontal-relative:page;mso-position-vertical-relative:page" filled="f" stroked="f" strokecolor="#3465a4">
+            <v:stroke color2="#cb9a5b" joinstyle="round"/>
             <v:textbox style="mso-rotate-with-shape:t" inset="0,0,0,0">
               <w:txbxContent>
                 <w:p>
@@ -5169,8 +5468,8 @@
       </w:r>
       <w:r>
         <w:pict w14:anchorId="0A567363">
-          <v:shape id="Shape236" style="position:absolute;margin-left:89.95pt;margin-top:433.85pt;width:428.15pt;height:12.75pt;z-index:-251655680;mso-wrap-style:none;mso-position-horizontal-relative:page;mso-position-vertical-relative:page" o:spid="_x0000_s1158" filled="f" stroked="f" strokecolor="#3465a4" type="#_x0000_t202">
-            <v:stroke joinstyle="round" color2="#cb9a5b"/>
+          <v:shape id="Shape236" o:spid="_x0000_s1158" type="#_x0000_t202" style="position:absolute;margin-left:89.95pt;margin-top:433.85pt;width:428.15pt;height:12.75pt;z-index:-127;mso-wrap-style:none;mso-position-horizontal-relative:page;mso-position-vertical-relative:page" filled="f" stroked="f" strokecolor="#3465a4">
+            <v:stroke color2="#cb9a5b" joinstyle="round"/>
             <v:textbox style="mso-rotate-with-shape:t" inset="0,0,0,0">
               <w:txbxContent>
                 <w:p>
@@ -5198,16 +5497,16 @@
       </w:r>
       <w:r>
         <w:pict w14:anchorId="31954B59">
-          <v:shape id="Shape237" style="position:absolute;margin-left:89.95pt;margin-top:446.45pt;width:.1pt;height:13.85pt;z-index:-251652608;mso-wrap-style:none;mso-position-horizontal-relative:page;mso-position-vertical-relative:page;v-text-anchor:middle" o:spid="_x0000_s1161" filled="f" stroked="f" strokecolor="#3465a4" type="#_x0000_t202">
-            <v:stroke joinstyle="round" color2="#cb9a5b"/>
+          <v:shape id="Shape237" o:spid="_x0000_s1161" type="#_x0000_t202" style="position:absolute;margin-left:89.95pt;margin-top:446.45pt;width:.1pt;height:13.85pt;z-index:-124;mso-wrap-style:none;mso-position-horizontal-relative:page;mso-position-vertical-relative:page;v-text-anchor:middle" filled="f" stroked="f" strokecolor="#3465a4">
+            <v:stroke color2="#cb9a5b" joinstyle="round"/>
             <w10:wrap type="square" anchorx="margin" anchory="margin"/>
           </v:shape>
         </w:pict>
       </w:r>
       <w:r>
         <w:pict w14:anchorId="47785984">
-          <v:shape id="Shape238" style="position:absolute;margin-left:89.95pt;margin-top:465.05pt;width:9.2pt;height:12.75pt;z-index:-251650560;mso-wrap-style:none;mso-position-horizontal-relative:page;mso-position-vertical-relative:page" o:spid="_x0000_s1163" filled="f" stroked="f" strokecolor="#3465a4" type="#_x0000_t202">
-            <v:stroke joinstyle="round" color2="#cb9a5b"/>
+          <v:shape id="Shape238" o:spid="_x0000_s1163" type="#_x0000_t202" style="position:absolute;margin-left:89.95pt;margin-top:465.05pt;width:9.2pt;height:12.75pt;z-index:-122;mso-wrap-style:none;mso-position-horizontal-relative:page;mso-position-vertical-relative:page" filled="f" stroked="f" strokecolor="#3465a4">
+            <v:stroke color2="#cb9a5b" joinstyle="round"/>
             <v:textbox style="mso-rotate-with-shape:t" inset="0,0,0,0">
               <w:txbxContent>
                 <w:p>
@@ -5240,8 +5539,8 @@
       </w:r>
       <w:r>
         <w:pict w14:anchorId="6F0F0207">
-          <v:shape id="Shape239" style="position:absolute;margin-left:107.85pt;margin-top:465.05pt;width:409.8pt;height:12.75pt;z-index:-251645440;mso-wrap-style:none;mso-position-horizontal-relative:page;mso-position-vertical-relative:page" o:spid="_x0000_s1168" filled="f" stroked="f" strokecolor="#3465a4" type="#_x0000_t202">
-            <v:stroke joinstyle="round" color2="#cb9a5b"/>
+          <v:shape id="Shape239" o:spid="_x0000_s1168" type="#_x0000_t202" style="position:absolute;margin-left:107.85pt;margin-top:465.05pt;width:409.8pt;height:12.75pt;z-index:-117;mso-wrap-style:none;mso-position-horizontal-relative:page;mso-position-vertical-relative:page" filled="f" stroked="f" strokecolor="#3465a4">
+            <v:stroke color2="#cb9a5b" joinstyle="round"/>
             <v:textbox style="mso-rotate-with-shape:t" inset="0,0,0,0">
               <w:txbxContent>
                 <w:p>
@@ -5271,8 +5570,8 @@
       </w:r>
       <w:r>
         <w:pict w14:anchorId="2DCDC805">
-          <v:shape id="Shape240" style="position:absolute;margin-left:89.95pt;margin-top:477.8pt;width:428.15pt;height:12.75pt;z-index:-251642368;mso-wrap-style:none;mso-position-horizontal-relative:page;mso-position-vertical-relative:page" o:spid="_x0000_s1171" filled="f" stroked="f" strokecolor="#3465a4" type="#_x0000_t202">
-            <v:stroke joinstyle="round" color2="#cb9a5b"/>
+          <v:shape id="Shape240" o:spid="_x0000_s1171" type="#_x0000_t202" style="position:absolute;margin-left:89.95pt;margin-top:477.8pt;width:428.15pt;height:12.75pt;z-index:-114;mso-wrap-style:none;mso-position-horizontal-relative:page;mso-position-vertical-relative:page" filled="f" stroked="f" strokecolor="#3465a4">
+            <v:stroke color2="#cb9a5b" joinstyle="round"/>
             <v:textbox style="mso-rotate-with-shape:t" inset="0,0,0,0">
               <w:txbxContent>
                 <w:p>
@@ -5303,16 +5602,16 @@
       </w:r>
       <w:r>
         <w:pict w14:anchorId="4A7F3CDC">
-          <v:shape id="Shape241" style="position:absolute;margin-left:89.95pt;margin-top:490.35pt;width:.1pt;height:13.85pt;z-index:-251639296;mso-wrap-style:none;mso-position-horizontal-relative:page;mso-position-vertical-relative:page;v-text-anchor:middle" o:spid="_x0000_s1174" filled="f" stroked="f" strokecolor="#3465a4" type="#_x0000_t202">
-            <v:stroke joinstyle="round" color2="#cb9a5b"/>
+          <v:shape id="Shape241" o:spid="_x0000_s1174" type="#_x0000_t202" style="position:absolute;margin-left:89.95pt;margin-top:490.35pt;width:.1pt;height:13.85pt;z-index:-111;mso-wrap-style:none;mso-position-horizontal-relative:page;mso-position-vertical-relative:page;v-text-anchor:middle" filled="f" stroked="f" strokecolor="#3465a4">
+            <v:stroke color2="#cb9a5b" joinstyle="round"/>
             <w10:wrap type="square" anchorx="margin" anchory="margin"/>
           </v:shape>
         </w:pict>
       </w:r>
       <w:r>
         <w:pict w14:anchorId="0E4EA3FC">
-          <v:shape id="Shape242" style="position:absolute;margin-left:89.95pt;margin-top:509.1pt;width:9.2pt;height:12.75pt;z-index:-251636224;mso-wrap-style:none;mso-position-horizontal-relative:page;mso-position-vertical-relative:page" o:spid="_x0000_s1177" filled="f" stroked="f" strokecolor="#3465a4" type="#_x0000_t202">
-            <v:stroke joinstyle="round" color2="#cb9a5b"/>
+          <v:shape id="Shape242" o:spid="_x0000_s1177" type="#_x0000_t202" style="position:absolute;margin-left:89.95pt;margin-top:509.1pt;width:9.2pt;height:12.75pt;z-index:-108;mso-wrap-style:none;mso-position-horizontal-relative:page;mso-position-vertical-relative:page" filled="f" stroked="f" strokecolor="#3465a4">
+            <v:stroke color2="#cb9a5b" joinstyle="round"/>
             <v:textbox style="mso-rotate-with-shape:t" inset="0,0,0,0">
               <w:txbxContent>
                 <w:p>
@@ -5345,8 +5644,8 @@
       </w:r>
       <w:r>
         <w:pict w14:anchorId="79F5A8C6">
-          <v:shape id="Shape243" style="position:absolute;margin-left:107.85pt;margin-top:509.1pt;width:409.8pt;height:12.75pt;z-index:-251633152;mso-wrap-style:none;mso-position-horizontal-relative:page;mso-position-vertical-relative:page" o:spid="_x0000_s1180" filled="f" stroked="f" strokecolor="#3465a4" type="#_x0000_t202">
-            <v:stroke joinstyle="round" color2="#cb9a5b"/>
+          <v:shape id="Shape243" o:spid="_x0000_s1180" type="#_x0000_t202" style="position:absolute;margin-left:107.85pt;margin-top:509.1pt;width:409.8pt;height:12.75pt;z-index:-105;mso-wrap-style:none;mso-position-horizontal-relative:page;mso-position-vertical-relative:page" filled="f" stroked="f" strokecolor="#3465a4">
+            <v:stroke color2="#cb9a5b" joinstyle="round"/>
             <v:textbox style="mso-rotate-with-shape:t" inset="0,0,0,0">
               <w:txbxContent>
                 <w:p>
@@ -5362,8 +5661,8 @@
       </w:r>
       <w:r>
         <w:pict w14:anchorId="6058B6E7">
-          <v:shape id="Shape244" style="position:absolute;margin-left:89.95pt;margin-top:521.7pt;width:428.15pt;height:12.75pt;z-index:-251630080;mso-wrap-style:none;mso-position-horizontal-relative:page;mso-position-vertical-relative:page" o:spid="_x0000_s1183" filled="f" stroked="f" strokecolor="#3465a4" type="#_x0000_t202">
-            <v:stroke joinstyle="round" color2="#cb9a5b"/>
+          <v:shape id="Shape244" o:spid="_x0000_s1183" type="#_x0000_t202" style="position:absolute;margin-left:89.95pt;margin-top:521.7pt;width:428.15pt;height:12.75pt;z-index:-102;mso-wrap-style:none;mso-position-horizontal-relative:page;mso-position-vertical-relative:page" filled="f" stroked="f" strokecolor="#3465a4">
+            <v:stroke color2="#cb9a5b" joinstyle="round"/>
             <v:textbox style="mso-rotate-with-shape:t" inset="0,0,0,0">
               <w:txbxContent>
                 <w:p>
@@ -5394,16 +5693,16 @@
       </w:r>
       <w:r>
         <w:pict w14:anchorId="466DA93D">
-          <v:shape id="Shape245" style="position:absolute;margin-left:89.95pt;margin-top:534.25pt;width:.1pt;height:13.85pt;z-index:-251627008;mso-wrap-style:none;mso-position-horizontal-relative:page;mso-position-vertical-relative:page;v-text-anchor:middle" o:spid="_x0000_s1186" filled="f" stroked="f" strokecolor="#3465a4" type="#_x0000_t202">
-            <v:stroke joinstyle="round" color2="#cb9a5b"/>
+          <v:shape id="Shape245" o:spid="_x0000_s1186" type="#_x0000_t202" style="position:absolute;margin-left:89.95pt;margin-top:534.25pt;width:.1pt;height:13.85pt;z-index:-99;mso-wrap-style:none;mso-position-horizontal-relative:page;mso-position-vertical-relative:page;v-text-anchor:middle" filled="f" stroked="f" strokecolor="#3465a4">
+            <v:stroke color2="#cb9a5b" joinstyle="round"/>
             <w10:wrap type="square" anchorx="margin" anchory="margin"/>
           </v:shape>
         </w:pict>
       </w:r>
       <w:r>
         <w:pict w14:anchorId="78026385">
-          <v:shape id="Shape231" style="position:absolute;margin-left:107.85pt;margin-top:377.2pt;width:409.8pt;height:12.75pt;z-index:-251671040;mso-wrap-style:none;mso-position-horizontal-relative:page;mso-position-vertical-relative:page" o:spid="_x0000_s1143" filled="f" stroked="f" strokecolor="#3465a4" type="#_x0000_t202">
-            <v:stroke joinstyle="round" color2="#cb9a5b"/>
+          <v:shape id="Shape231" o:spid="_x0000_s1143" type="#_x0000_t202" style="position:absolute;margin-left:107.85pt;margin-top:377.2pt;width:409.8pt;height:12.75pt;z-index:-142;mso-wrap-style:none;mso-position-horizontal-relative:page;mso-position-vertical-relative:page" filled="f" stroked="f" strokecolor="#3465a4">
+            <v:stroke color2="#cb9a5b" joinstyle="round"/>
             <v:textbox style="mso-rotate-with-shape:t" inset="0,0,0,0">
               <w:txbxContent>
                 <w:p>
@@ -5436,8 +5735,8 @@
       </w:r>
       <w:r>
         <w:pict w14:anchorId="0EB0E7C5">
-          <v:shape id="Shape247" style="position:absolute;margin-left:107.8pt;margin-top:553pt;width:409.8pt;height:12.75pt;z-index:-251622912;mso-wrap-style:none;mso-position-horizontal-relative:page;mso-position-vertical-relative:page" o:spid="_x0000_s1190" filled="f" stroked="f" strokecolor="#3465a4" type="#_x0000_t202">
-            <v:stroke joinstyle="round" color2="#cb9a5b"/>
+          <v:shape id="Shape247" o:spid="_x0000_s1190" type="#_x0000_t202" style="position:absolute;margin-left:107.8pt;margin-top:553pt;width:409.8pt;height:12.75pt;z-index:-95;mso-wrap-style:none;mso-position-horizontal-relative:page;mso-position-vertical-relative:page" filled="f" stroked="f" strokecolor="#3465a4">
+            <v:stroke color2="#cb9a5b" joinstyle="round"/>
             <v:textbox style="mso-rotate-with-shape:t" inset="0,0,0,0">
               <w:txbxContent>
                 <w:p>
@@ -5462,8 +5761,8 @@
       </w:r>
       <w:r>
         <w:pict w14:anchorId="33B82D2F">
-          <v:shape id="Shape248" style="position:absolute;margin-left:89.95pt;margin-top:565.6pt;width:428.15pt;height:12.75pt;z-index:-251618816;mso-wrap-style:none;mso-position-horizontal-relative:page;mso-position-vertical-relative:page" o:spid="_x0000_s1194" filled="f" stroked="f" strokecolor="#3465a4" type="#_x0000_t202">
-            <v:stroke joinstyle="round" color2="#cb9a5b"/>
+          <v:shape id="Shape248" o:spid="_x0000_s1194" type="#_x0000_t202" style="position:absolute;margin-left:89.95pt;margin-top:565.6pt;width:428.15pt;height:12.75pt;z-index:-91;mso-wrap-style:none;mso-position-horizontal-relative:page;mso-position-vertical-relative:page" filled="f" stroked="f" strokecolor="#3465a4">
+            <v:stroke color2="#cb9a5b" joinstyle="round"/>
             <v:textbox style="mso-rotate-with-shape:t" inset="0,0,0,0">
               <w:txbxContent>
                 <w:p>
@@ -5494,16 +5793,16 @@
       </w:r>
       <w:r>
         <w:pict w14:anchorId="3BAA3BE4">
-          <v:shape id="Shape249" style="position:absolute;margin-left:89.95pt;margin-top:578.3pt;width:.1pt;height:13.85pt;z-index:-251615744;mso-wrap-style:none;mso-position-horizontal-relative:page;mso-position-vertical-relative:page;v-text-anchor:middle" o:spid="_x0000_s1197" filled="f" stroked="f" strokecolor="#3465a4" type="#_x0000_t202">
-            <v:stroke joinstyle="round" color2="#cb9a5b"/>
+          <v:shape id="Shape249" o:spid="_x0000_s1197" type="#_x0000_t202" style="position:absolute;margin-left:89.95pt;margin-top:578.3pt;width:.1pt;height:13.85pt;z-index:-88;mso-wrap-style:none;mso-position-horizontal-relative:page;mso-position-vertical-relative:page;v-text-anchor:middle" filled="f" stroked="f" strokecolor="#3465a4">
+            <v:stroke color2="#cb9a5b" joinstyle="round"/>
             <w10:wrap type="square" anchorx="margin" anchory="margin"/>
           </v:shape>
         </w:pict>
       </w:r>
       <w:r>
         <w:pict w14:anchorId="0CC86F2D">
-          <v:shape id="Shape250" style="position:absolute;margin-left:89.95pt;margin-top:596.9pt;width:428.15pt;height:12.75pt;z-index:-251612672;mso-wrap-style:none;mso-position-horizontal-relative:page;mso-position-vertical-relative:page" o:spid="_x0000_s1200" filled="f" stroked="f" strokecolor="#3465a4" type="#_x0000_t202">
-            <v:stroke joinstyle="round" color2="#cb9a5b"/>
+          <v:shape id="Shape250" o:spid="_x0000_s1200" type="#_x0000_t202" style="position:absolute;margin-left:89.95pt;margin-top:596.9pt;width:428.15pt;height:12.75pt;z-index:-85;mso-wrap-style:none;mso-position-horizontal-relative:page;mso-position-vertical-relative:page" filled="f" stroked="f" strokecolor="#3465a4">
+            <v:stroke color2="#cb9a5b" joinstyle="round"/>
             <v:textbox style="mso-rotate-with-shape:t" inset="0,0,0,0">
               <w:txbxContent>
                 <w:p>
@@ -5536,8 +5835,8 @@
       </w:r>
       <w:r>
         <w:pict w14:anchorId="005DC08F">
-          <v:shape id="Shape251" style="position:absolute;margin-left:89.9pt;margin-top:609.55pt;width:428.15pt;height:12.75pt;z-index:-251608576;mso-wrap-style:none;mso-position-horizontal-relative:page;mso-position-vertical-relative:page" o:spid="_x0000_s1204" filled="f" stroked="f" strokecolor="#3465a4" type="#_x0000_t202">
-            <v:stroke joinstyle="round" color2="#cb9a5b"/>
+          <v:shape id="Shape251" o:spid="_x0000_s1204" type="#_x0000_t202" style="position:absolute;margin-left:89.9pt;margin-top:609.55pt;width:428.15pt;height:12.75pt;z-index:-81;mso-wrap-style:none;mso-position-horizontal-relative:page;mso-position-vertical-relative:page" filled="f" stroked="f" strokecolor="#3465a4">
+            <v:stroke color2="#cb9a5b" joinstyle="round"/>
             <v:textbox style="mso-rotate-with-shape:t" inset="0,0,0,0">
               <w:txbxContent>
                 <w:p>
@@ -5568,16 +5867,16 @@
       </w:r>
       <w:r>
         <w:pict w14:anchorId="27B0CBB3">
-          <v:shape id="Shape252" style="position:absolute;margin-left:89.9pt;margin-top:622.25pt;width:.1pt;height:13.85pt;z-index:-251607552;mso-wrap-style:none;mso-position-horizontal-relative:page;mso-position-vertical-relative:page;v-text-anchor:middle" o:spid="_x0000_s1205" filled="f" stroked="f" strokecolor="#3465a4" type="#_x0000_t202">
-            <v:stroke joinstyle="round" color2="#cb9a5b"/>
+          <v:shape id="Shape252" o:spid="_x0000_s1205" type="#_x0000_t202" style="position:absolute;margin-left:89.9pt;margin-top:622.25pt;width:.1pt;height:13.85pt;z-index:-80;mso-wrap-style:none;mso-position-horizontal-relative:page;mso-position-vertical-relative:page;v-text-anchor:middle" filled="f" stroked="f" strokecolor="#3465a4">
+            <v:stroke color2="#cb9a5b" joinstyle="round"/>
             <w10:wrap type="square" anchorx="margin" anchory="margin"/>
           </v:shape>
         </w:pict>
       </w:r>
       <w:r>
         <w:pict w14:anchorId="448349C7">
-          <v:shape id="Shape253" style="position:absolute;margin-left:89.9pt;margin-top:640.85pt;width:427.3pt;height:12.75pt;z-index:-251603456;mso-wrap-style:none;mso-position-horizontal-relative:page;mso-position-vertical-relative:page" o:spid="_x0000_s1209" filled="f" stroked="f" strokecolor="#3465a4" type="#_x0000_t202">
-            <v:stroke joinstyle="round" color2="#cb9a5b"/>
+          <v:shape id="Shape253" o:spid="_x0000_s1209" type="#_x0000_t202" style="position:absolute;margin-left:89.9pt;margin-top:640.85pt;width:427.3pt;height:12.75pt;z-index:-76;mso-wrap-style:none;mso-position-horizontal-relative:page;mso-position-vertical-relative:page" filled="f" stroked="f" strokecolor="#3465a4">
+            <v:stroke color2="#cb9a5b" joinstyle="round"/>
             <v:textbox style="mso-rotate-with-shape:t" inset="0,0,0,0">
               <w:txbxContent>
                 <w:p>
@@ -5603,8 +5902,8 @@
       </w:r>
       <w:r>
         <w:pict w14:anchorId="7BB21E8C">
-          <v:shape id="Shape254" style="position:absolute;margin-left:89.9pt;margin-top:653.55pt;width:428.15pt;height:12.75pt;z-index:-251601408;mso-wrap-style:none;mso-position-horizontal-relative:page;mso-position-vertical-relative:page" o:spid="_x0000_s1211" filled="f" stroked="f" strokecolor="#3465a4" type="#_x0000_t202">
-            <v:stroke joinstyle="round" color2="#cb9a5b"/>
+          <v:shape id="Shape254" o:spid="_x0000_s1211" type="#_x0000_t202" style="position:absolute;margin-left:89.9pt;margin-top:653.55pt;width:428.15pt;height:12.75pt;z-index:-74;mso-wrap-style:none;mso-position-horizontal-relative:page;mso-position-vertical-relative:page" filled="f" stroked="f" strokecolor="#3465a4">
+            <v:stroke color2="#cb9a5b" joinstyle="round"/>
             <v:textbox style="mso-rotate-with-shape:t" inset="0,0,0,0">
               <w:txbxContent>
                 <w:p>
@@ -5635,16 +5934,16 @@
       </w:r>
       <w:r>
         <w:pict w14:anchorId="7B4AD718">
-          <v:shape id="Shape255" style="position:absolute;margin-left:89.9pt;margin-top:666.15pt;width:.1pt;height:13.85pt;z-index:-251596288;mso-wrap-style:none;mso-position-horizontal-relative:page;mso-position-vertical-relative:page;v-text-anchor:middle" o:spid="_x0000_s1216" filled="f" stroked="f" strokecolor="#3465a4" type="#_x0000_t202">
-            <v:stroke joinstyle="round" color2="#cb9a5b"/>
+          <v:shape id="Shape255" o:spid="_x0000_s1216" type="#_x0000_t202" style="position:absolute;margin-left:89.9pt;margin-top:666.15pt;width:.1pt;height:13.85pt;z-index:-69;mso-wrap-style:none;mso-position-horizontal-relative:page;mso-position-vertical-relative:page;v-text-anchor:middle" filled="f" stroked="f" strokecolor="#3465a4">
+            <v:stroke color2="#cb9a5b" joinstyle="round"/>
             <w10:wrap type="square" anchorx="margin" anchory="margin"/>
           </v:shape>
         </w:pict>
       </w:r>
       <w:r>
         <w:pict w14:anchorId="012AA5D7">
-          <v:shape id="Shape256" style="position:absolute;margin-left:89.9pt;margin-top:684.75pt;width:428.15pt;height:12.75pt;z-index:-251594240;mso-wrap-style:none;mso-position-horizontal-relative:page;mso-position-vertical-relative:page" o:spid="_x0000_s1218" filled="f" stroked="f" strokecolor="#3465a4" type="#_x0000_t202">
-            <v:stroke joinstyle="round" color2="#cb9a5b"/>
+          <v:shape id="Shape256" o:spid="_x0000_s1218" type="#_x0000_t202" style="position:absolute;margin-left:89.9pt;margin-top:684.75pt;width:428.15pt;height:12.75pt;z-index:-67;mso-wrap-style:none;mso-position-horizontal-relative:page;mso-position-vertical-relative:page" filled="f" stroked="f" strokecolor="#3465a4">
+            <v:stroke color2="#cb9a5b" joinstyle="round"/>
             <v:textbox style="mso-rotate-with-shape:t" inset="0,0,0,0">
               <w:txbxContent>
                 <w:p>
@@ -5681,8 +5980,8 @@
       </w:r>
       <w:r>
         <w:pict w14:anchorId="5C28CECB">
-          <v:shape id="Shape257" style="position:absolute;margin-left:89.9pt;margin-top:697.45pt;width:428.15pt;height:12.75pt;z-index:-251591168;mso-wrap-style:none;mso-position-horizontal-relative:page;mso-position-vertical-relative:page" o:spid="_x0000_s1221" filled="f" stroked="f" strokecolor="#3465a4" type="#_x0000_t202">
-            <v:stroke joinstyle="round" color2="#cb9a5b"/>
+          <v:shape id="Shape257" o:spid="_x0000_s1221" type="#_x0000_t202" style="position:absolute;margin-left:89.9pt;margin-top:697.45pt;width:428.15pt;height:12.75pt;z-index:-64;mso-wrap-style:none;mso-position-horizontal-relative:page;mso-position-vertical-relative:page" filled="f" stroked="f" strokecolor="#3465a4">
+            <v:stroke color2="#cb9a5b" joinstyle="round"/>
             <v:textbox style="mso-rotate-with-shape:t" inset="0,0,0,0">
               <w:txbxContent>
                 <w:p>
@@ -5715,8 +6014,8 @@
       </w:r>
       <w:r>
         <w:pict w14:anchorId="2492299A">
-          <v:shape id="Shape258" style="position:absolute;margin-left:90pt;margin-top:732pt;width:426.75pt;height:10.4pt;z-index:-251782656;mso-wrap-style:none;mso-position-horizontal-relative:page;mso-position-vertical-relative:page" o:spid="_x0000_s1034" filled="f" stroked="f" strokecolor="#3465a4" type="#_x0000_t202">
-            <v:stroke joinstyle="round" color2="#cb9a5b"/>
+          <v:shape id="Shape258" o:spid="_x0000_s1034" type="#_x0000_t202" style="position:absolute;margin-left:90pt;margin-top:732pt;width:426.75pt;height:10.4pt;z-index:-251;mso-wrap-style:none;mso-position-horizontal-relative:page;mso-position-vertical-relative:page" filled="f" stroked="f" strokecolor="#3465a4">
+            <v:stroke color2="#cb9a5b" joinstyle="round"/>
             <v:textbox style="mso-rotate-with-shape:t" inset="0,0,0,0">
               <w:txbxContent>
                 <w:p>
@@ -5738,7 +6037,29 @@
                       <w:sz w:val="18"/>
                       <w:szCs w:val="18"/>
                     </w:rPr>
-                    <w:t xml:space="preserve">Adapted from work done at Hasso Plattner Institute of Design at Stanford and Henry Ford Learning institute </w:t>
+                    <w:t xml:space="preserve">Adapted from work done at </w:t>
+                  </w:r>
+                  <w:proofErr w:type="spellStart"/>
+                  <w:r>
+                    <w:rPr>
+                      <w:rFonts w:ascii="Arial" w:hAnsi="Arial"/>
+                      <w:i/>
+                      <w:color w:val="000000"/>
+                      <w:sz w:val="18"/>
+                      <w:szCs w:val="18"/>
+                    </w:rPr>
+                    <w:t>Hasso</w:t>
+                  </w:r>
+                  <w:proofErr w:type="spellEnd"/>
+                  <w:r>
+                    <w:rPr>
+                      <w:rFonts w:ascii="Arial" w:hAnsi="Arial"/>
+                      <w:i/>
+                      <w:color w:val="000000"/>
+                      <w:sz w:val="18"/>
+                      <w:szCs w:val="18"/>
+                    </w:rPr>
+                    <w:t xml:space="preserve"> Plattner Institute of Design at Stanford and Henry Ford Learning institute </w:t>
                   </w:r>
                 </w:p>
               </w:txbxContent>
@@ -5749,16 +6070,16 @@
       </w:r>
       <w:r>
         <w:pict w14:anchorId="1652AE72">
-          <v:shape id="Shape259" style="position:absolute;margin-left:90pt;margin-top:742.35pt;width:.1pt;height:13.85pt;z-index:-251778560;mso-wrap-style:none;mso-position-horizontal-relative:page;mso-position-vertical-relative:page;v-text-anchor:middle" o:spid="_x0000_s1038" filled="f" stroked="f" strokecolor="#3465a4" type="#_x0000_t202">
-            <v:stroke joinstyle="round" color2="#cb9a5b"/>
+          <v:shape id="Shape259" o:spid="_x0000_s1038" type="#_x0000_t202" style="position:absolute;margin-left:90pt;margin-top:742.35pt;width:.1pt;height:13.85pt;z-index:-247;mso-wrap-style:none;mso-position-horizontal-relative:page;mso-position-vertical-relative:page;v-text-anchor:middle" filled="f" stroked="f" strokecolor="#3465a4">
+            <v:stroke color2="#cb9a5b" joinstyle="round"/>
             <w10:wrap type="square" anchorx="margin" anchory="margin"/>
           </v:shape>
         </w:pict>
       </w:r>
       <w:r>
         <w:pict w14:anchorId="7CFB1969">
-          <v:shape id="Shape217" style="position:absolute;margin-left:90.05pt;margin-top:226.75pt;width:428.15pt;height:12.75pt;z-index:-251722240;mso-wrap-style:none;mso-position-horizontal-relative:page;mso-position-vertical-relative:page" o:spid="_x0000_s1093" filled="f" stroked="f" strokecolor="#3465a4" type="#_x0000_t202">
-            <v:stroke joinstyle="round" color2="#cb9a5b"/>
+          <v:shape id="Shape217" o:spid="_x0000_s1093" type="#_x0000_t202" style="position:absolute;margin-left:90.05pt;margin-top:226.75pt;width:428.15pt;height:12.75pt;z-index:-192;mso-wrap-style:none;mso-position-horizontal-relative:page;mso-position-vertical-relative:page" filled="f" stroked="f" strokecolor="#3465a4">
+            <v:stroke color2="#cb9a5b" joinstyle="round"/>
             <v:textbox style="mso-rotate-with-shape:t" inset="0,0,0,0">
               <w:txbxContent>
                 <w:p>
@@ -5789,16 +6110,16 @@
       </w:r>
       <w:r>
         <w:pict w14:anchorId="480AD4B8">
-          <v:shape id="Shape204" style="position:absolute;margin-left:89.95pt;margin-top:47.75pt;width:.1pt;height:13.85pt;z-index:-251785728;mso-wrap-style:none;mso-position-horizontal-relative:page;mso-position-vertical-relative:page;v-text-anchor:middle" o:spid="_x0000_s1031" filled="f" stroked="f" strokecolor="#3465a4" type="#_x0000_t202">
-            <v:stroke joinstyle="round" color2="#cb9a5b"/>
+          <v:shape id="Shape204" o:spid="_x0000_s1031" type="#_x0000_t202" style="position:absolute;margin-left:89.95pt;margin-top:47.75pt;width:.1pt;height:13.85pt;z-index:-254;mso-wrap-style:none;mso-position-horizontal-relative:page;mso-position-vertical-relative:page;v-text-anchor:middle" filled="f" stroked="f" strokecolor="#3465a4">
+            <v:stroke color2="#cb9a5b" joinstyle="round"/>
             <w10:wrap type="square" anchorx="margin" anchory="margin"/>
           </v:shape>
         </w:pict>
       </w:r>
       <w:r>
         <w:pict w14:anchorId="628F6F2F">
-          <v:shape id="Shape205" style="position:absolute;margin-left:90pt;margin-top:72.2pt;width:402.3pt;height:12.75pt;z-index:-251771392;mso-wrap-style:none;mso-position-horizontal-relative:page;mso-position-vertical-relative:page" o:spid="_x0000_s1045" filled="f" stroked="f" strokecolor="#3465a4" type="#_x0000_t202">
-            <v:stroke joinstyle="round" color2="#cb9a5b"/>
+          <v:shape id="Shape205" o:spid="_x0000_s1045" type="#_x0000_t202" style="position:absolute;margin-left:90pt;margin-top:72.2pt;width:402.3pt;height:12.75pt;z-index:-240;mso-wrap-style:none;mso-position-horizontal-relative:page;mso-position-vertical-relative:page" filled="f" stroked="f" strokecolor="#3465a4">
+            <v:stroke color2="#cb9a5b" joinstyle="round"/>
             <v:textbox style="mso-rotate-with-shape:t" inset="0,0,0,0">
               <w:txbxContent>
                 <w:p>
@@ -5842,8 +6163,8 @@
       </w:r>
       <w:r>
         <w:pict w14:anchorId="33A93DD5">
-          <v:shape id="Shape206" style="position:absolute;margin-left:107.9pt;margin-top:96.8pt;width:9.2pt;height:12.75pt;z-index:-251767296;mso-wrap-style:none;mso-position-horizontal-relative:page;mso-position-vertical-relative:page" o:spid="_x0000_s1049" filled="f" stroked="f" strokecolor="#3465a4" type="#_x0000_t202">
-            <v:stroke joinstyle="round" color2="#cb9a5b"/>
+          <v:shape id="Shape206" o:spid="_x0000_s1049" type="#_x0000_t202" style="position:absolute;margin-left:107.9pt;margin-top:96.8pt;width:9.2pt;height:12.75pt;z-index:-236;mso-wrap-style:none;mso-position-horizontal-relative:page;mso-position-vertical-relative:page" filled="f" stroked="f" strokecolor="#3465a4">
+            <v:stroke color2="#cb9a5b" joinstyle="round"/>
             <v:textbox style="mso-rotate-with-shape:t" inset="0,0,0,0">
               <w:txbxContent>
                 <w:p>
@@ -5874,13 +6195,17 @@
       </w:r>
       <w:r>
         <w:pict w14:anchorId="7EB5F376">
-          <v:shape id="Shape207" style="position:absolute;margin-left:125.65pt;margin-top:96.8pt;width:391.45pt;height:12.75pt;z-index:-251763200;mso-wrap-style:none;mso-position-horizontal-relative:page;mso-position-vertical-relative:page" o:spid="_x0000_s1053" filled="f" stroked="f" strokecolor="#3465a4" type="#_x0000_t202">
-            <v:stroke joinstyle="round" color2="#cb9a5b"/>
-            <v:textbox style="mso-rotate-with-shape:t" inset="0,0,0,0">
-              <w:txbxContent>
-                <w:p>
-                  <w:r>
-                    <w:t>(_____</w:t>
+          <v:shape id="Shape207" o:spid="_x0000_s1053" type="#_x0000_t202" style="position:absolute;margin-left:125.65pt;margin-top:96.8pt;width:391.45pt;height:12.75pt;z-index:-232;mso-wrap-style:none;mso-position-horizontal-relative:page;mso-position-vertical-relative:page" filled="f" stroked="f" strokecolor="#3465a4">
+            <v:stroke color2="#cb9a5b" joinstyle="round"/>
+            <v:textbox style="mso-rotate-with-shape:t" inset="0,0,0,0">
+              <w:txbxContent>
+                <w:p>
+                  <w:r>
+                    <w:t>(____</w:t>
+                  </w:r>
+                  <w:proofErr w:type="gramStart"/>
+                  <w:r>
+                    <w:t>_</w:t>
                   </w:r>
                   <w:r>
                     <w:t xml:space="preserve">  </w:t>
@@ -5888,6 +6213,7 @@
                   <w:r>
                     <w:t>5</w:t>
                   </w:r>
+                  <w:proofErr w:type="gramEnd"/>
                   <w:r>
                     <w:t xml:space="preserve">_______ minutes): </w:t>
                   </w:r>
@@ -5906,8 +6232,8 @@
       </w:r>
       <w:r>
         <w:pict w14:anchorId="2549E2F7">
-          <v:shape id="Shape208" style="position:absolute;margin-left:107.9pt;margin-top:121.5pt;width:9.2pt;height:12.75pt;z-index:-251760128;mso-wrap-style:none;mso-position-horizontal-relative:page;mso-position-vertical-relative:page" o:spid="_x0000_s1056" filled="f" stroked="f" strokecolor="#3465a4" type="#_x0000_t202">
-            <v:stroke joinstyle="round" color2="#cb9a5b"/>
+          <v:shape id="Shape208" o:spid="_x0000_s1056" type="#_x0000_t202" style="position:absolute;margin-left:107.9pt;margin-top:121.5pt;width:9.2pt;height:12.75pt;z-index:-229;mso-wrap-style:none;mso-position-horizontal-relative:page;mso-position-vertical-relative:page" filled="f" stroked="f" strokecolor="#3465a4">
+            <v:stroke color2="#cb9a5b" joinstyle="round"/>
             <v:textbox style="mso-rotate-with-shape:t" inset="0,0,0,0">
               <w:txbxContent>
                 <w:p>
@@ -5938,8 +6264,8 @@
       </w:r>
       <w:r>
         <w:pict w14:anchorId="1E94E331">
-          <v:shape id="Shape209" style="position:absolute;margin-left:125.65pt;margin-top:121.5pt;width:391.45pt;height:12.75pt;z-index:-251758080;mso-wrap-style:none;mso-position-horizontal-relative:page;mso-position-vertical-relative:page" o:spid="_x0000_s1058" filled="f" stroked="f" strokecolor="#3465a4" type="#_x0000_t202">
-            <v:stroke joinstyle="round" color2="#cb9a5b"/>
+          <v:shape id="Shape209" o:spid="_x0000_s1058" type="#_x0000_t202" style="position:absolute;margin-left:125.65pt;margin-top:121.5pt;width:391.45pt;height:12.75pt;z-index:-227;mso-wrap-style:none;mso-position-horizontal-relative:page;mso-position-vertical-relative:page" filled="f" stroked="f" strokecolor="#3465a4">
+            <v:stroke color2="#cb9a5b" joinstyle="round"/>
             <v:textbox style="mso-rotate-with-shape:t" inset="0,0,0,0">
               <w:txbxContent>
                 <w:p>
@@ -5981,8 +6307,8 @@
       </w:r>
       <w:r>
         <w:pict w14:anchorId="50DC90E3">
-          <v:shape id="Shape210" style="position:absolute;margin-left:107.9pt;margin-top:146.1pt;width:9.2pt;height:12.75pt;z-index:-251751936;mso-wrap-style:none;mso-position-horizontal-relative:page;mso-position-vertical-relative:page" o:spid="_x0000_s1064" filled="f" stroked="f" strokecolor="#3465a4" type="#_x0000_t202">
-            <v:stroke joinstyle="round" color2="#cb9a5b"/>
+          <v:shape id="Shape210" o:spid="_x0000_s1064" type="#_x0000_t202" style="position:absolute;margin-left:107.9pt;margin-top:146.1pt;width:9.2pt;height:12.75pt;z-index:-221;mso-wrap-style:none;mso-position-horizontal-relative:page;mso-position-vertical-relative:page" filled="f" stroked="f" strokecolor="#3465a4">
+            <v:stroke color2="#cb9a5b" joinstyle="round"/>
             <v:textbox style="mso-rotate-with-shape:t" inset="0,0,0,0">
               <w:txbxContent>
                 <w:p>
@@ -6013,8 +6339,8 @@
       </w:r>
       <w:r>
         <w:pict w14:anchorId="38AF363F">
-          <v:shape id="Shape211" style="position:absolute;margin-left:125.65pt;margin-top:146.1pt;width:391.45pt;height:12.75pt;z-index:-251747840;mso-wrap-style:none;mso-position-horizontal-relative:page;mso-position-vertical-relative:page" o:spid="_x0000_s1068" filled="f" stroked="f" strokecolor="#3465a4" type="#_x0000_t202">
-            <v:stroke joinstyle="round" color2="#cb9a5b"/>
+          <v:shape id="Shape211" o:spid="_x0000_s1068" type="#_x0000_t202" style="position:absolute;margin-left:125.65pt;margin-top:146.1pt;width:391.45pt;height:12.75pt;z-index:-217;mso-wrap-style:none;mso-position-horizontal-relative:page;mso-position-vertical-relative:page" filled="f" stroked="f" strokecolor="#3465a4">
+            <v:stroke color2="#cb9a5b" joinstyle="round"/>
             <v:textbox style="mso-rotate-with-shape:t" inset="0,0,0,0">
               <w:txbxContent>
                 <w:p>
@@ -6056,8 +6382,8 @@
       </w:r>
       <w:r>
         <w:pict w14:anchorId="34C0EA4D">
-          <v:shape id="Shape212" style="position:absolute;margin-left:107.9pt;margin-top:170.8pt;width:9.2pt;height:12.75pt;z-index:-251742720;mso-wrap-style:none;mso-position-horizontal-relative:page;mso-position-vertical-relative:page" o:spid="_x0000_s1073" filled="f" stroked="f" strokecolor="#3465a4" type="#_x0000_t202">
-            <v:stroke joinstyle="round" color2="#cb9a5b"/>
+          <v:shape id="Shape212" o:spid="_x0000_s1073" type="#_x0000_t202" style="position:absolute;margin-left:107.9pt;margin-top:170.8pt;width:9.2pt;height:12.75pt;z-index:-212;mso-wrap-style:none;mso-position-horizontal-relative:page;mso-position-vertical-relative:page" filled="f" stroked="f" strokecolor="#3465a4">
+            <v:stroke color2="#cb9a5b" joinstyle="round"/>
             <v:textbox style="mso-rotate-with-shape:t" inset="0,0,0,0">
               <w:txbxContent>
                 <w:p>
@@ -6088,8 +6414,8 @@
       </w:r>
       <w:r>
         <w:pict w14:anchorId="67E95686">
-          <v:shape id="Shape213" style="position:absolute;margin-left:125.65pt;margin-top:170.8pt;width:391.45pt;height:12.75pt;z-index:-251739648;mso-wrap-style:none;mso-position-horizontal-relative:page;mso-position-vertical-relative:page" o:spid="_x0000_s1076" filled="f" stroked="f" strokecolor="#3465a4" type="#_x0000_t202">
-            <v:stroke joinstyle="round" color2="#cb9a5b"/>
+          <v:shape id="Shape213" o:spid="_x0000_s1076" type="#_x0000_t202" style="position:absolute;margin-left:125.65pt;margin-top:170.8pt;width:391.45pt;height:12.75pt;z-index:-209;mso-wrap-style:none;mso-position-horizontal-relative:page;mso-position-vertical-relative:page" filled="f" stroked="f" strokecolor="#3465a4">
+            <v:stroke color2="#cb9a5b" joinstyle="round"/>
             <v:textbox style="mso-rotate-with-shape:t" inset="0,0,0,0">
               <w:txbxContent>
                 <w:p>
@@ -6131,8 +6457,8 @@
       </w:r>
       <w:r>
         <w:pict w14:anchorId="7DA9489D">
-          <v:shape id="Shape214" style="position:absolute;margin-left:90.05pt;margin-top:195.4pt;width:404.75pt;height:12.75pt;z-index:-251736576;mso-wrap-style:none;mso-position-horizontal-relative:page;mso-position-vertical-relative:page" o:spid="_x0000_s1079" filled="f" stroked="f" strokecolor="#3465a4" type="#_x0000_t202">
-            <v:stroke joinstyle="round" color2="#cb9a5b"/>
+          <v:shape id="Shape214" o:spid="_x0000_s1079" type="#_x0000_t202" style="position:absolute;margin-left:90.05pt;margin-top:195.4pt;width:404.75pt;height:12.75pt;z-index:-206;mso-wrap-style:none;mso-position-horizontal-relative:page;mso-position-vertical-relative:page" filled="f" stroked="f" strokecolor="#3465a4">
+            <v:stroke color2="#cb9a5b" joinstyle="round"/>
             <v:textbox style="mso-rotate-with-shape:t" inset="0,0,0,0">
               <w:txbxContent>
                 <w:p>
@@ -6176,8 +6502,8 @@
       </w:r>
       <w:r>
         <w:pict w14:anchorId="6253AB7D">
-          <v:shape id="Shape215" style="position:absolute;margin-left:90.05pt;margin-top:214pt;width:9.2pt;height:12.75pt;z-index:-251732480;mso-wrap-style:none;mso-position-horizontal-relative:page;mso-position-vertical-relative:page" o:spid="_x0000_s1083" filled="f" stroked="f" strokecolor="#3465a4" type="#_x0000_t202">
-            <v:stroke joinstyle="round" color2="#cb9a5b"/>
+          <v:shape id="Shape215" o:spid="_x0000_s1083" type="#_x0000_t202" style="position:absolute;margin-left:90.05pt;margin-top:214pt;width:9.2pt;height:12.75pt;z-index:-202;mso-wrap-style:none;mso-position-horizontal-relative:page;mso-position-vertical-relative:page" filled="f" stroked="f" strokecolor="#3465a4">
+            <v:stroke color2="#cb9a5b" joinstyle="round"/>
             <v:textbox style="mso-rotate-with-shape:t" inset="0,0,0,0">
               <w:txbxContent>
                 <w:p>
@@ -6197,8 +6523,8 @@
       </w:r>
       <w:r>
         <w:pict w14:anchorId="3EE6CF60">
-          <v:shape id="Shape216" style="position:absolute;margin-left:107.9pt;margin-top:214pt;width:409.8pt;height:12.75pt;z-index:-251727360;mso-wrap-style:none;mso-position-horizontal-relative:page;mso-position-vertical-relative:page" o:spid="_x0000_s1088" filled="f" stroked="f" strokecolor="#3465a4" type="#_x0000_t202">
-            <v:stroke joinstyle="round" color2="#cb9a5b"/>
+          <v:shape id="Shape216" o:spid="_x0000_s1088" type="#_x0000_t202" style="position:absolute;margin-left:107.9pt;margin-top:214pt;width:409.8pt;height:12.75pt;z-index:-197;mso-wrap-style:none;mso-position-horizontal-relative:page;mso-position-vertical-relative:page" filled="f" stroked="f" strokecolor="#3465a4">
+            <v:stroke color2="#cb9a5b" joinstyle="round"/>
             <v:textbox style="mso-rotate-with-shape:t" inset="0,0,0,0">
               <w:txbxContent>
                 <w:p/>
@@ -6210,8 +6536,8 @@
       </w:r>
       <w:r>
         <w:pict w14:anchorId="37AE5E1B">
-          <v:shape id="Shape203" style="position:absolute;margin-left:470.85pt;margin-top:36.1pt;width:51.2pt;height:11.5pt;z-index:-251789824;mso-wrap-style:none;mso-position-horizontal-relative:page;mso-position-vertical-relative:page" o:spid="_x0000_s1027" filled="f" stroked="f" strokecolor="#3465a4" type="#_x0000_t202">
-            <v:stroke joinstyle="round" color2="#cb9a5b"/>
+          <v:shape id="Shape203" o:spid="_x0000_s1027" type="#_x0000_t202" style="position:absolute;margin-left:470.85pt;margin-top:36.1pt;width:51.2pt;height:11.5pt;z-index:-258;mso-wrap-style:none;mso-position-horizontal-relative:page;mso-position-vertical-relative:page" filled="f" stroked="f" strokecolor="#3465a4">
+            <v:stroke color2="#cb9a5b" joinstyle="round"/>
             <v:textbox style="mso-rotate-with-shape:t" inset="0,0,0,0">
               <w:txbxContent>
                 <w:p>
@@ -6280,8 +6606,8 @@
       </w:r>
       <w:r>
         <w:pict w14:anchorId="375D0F8B">
-          <v:shape id="Shape218" style="position:absolute;margin-left:90.05pt;margin-top:245.35pt;width:9.2pt;height:12.75pt;z-index:-251719168;mso-wrap-style:none;mso-position-horizontal-relative:page;mso-position-vertical-relative:page" o:spid="_x0000_s1096" filled="f" stroked="f" strokecolor="#3465a4" type="#_x0000_t202">
-            <v:stroke joinstyle="round" color2="#cb9a5b"/>
+          <v:shape id="Shape218" o:spid="_x0000_s1096" type="#_x0000_t202" style="position:absolute;margin-left:90.05pt;margin-top:245.35pt;width:9.2pt;height:12.75pt;z-index:-189;mso-wrap-style:none;mso-position-horizontal-relative:page;mso-position-vertical-relative:page" filled="f" stroked="f" strokecolor="#3465a4">
+            <v:stroke color2="#cb9a5b" joinstyle="round"/>
             <v:textbox style="mso-rotate-with-shape:t" inset="0,0,0,0">
               <w:txbxContent>
                 <w:p>
@@ -6314,8 +6640,8 @@
       </w:r>
       <w:r>
         <w:pict w14:anchorId="082A2A41">
-          <v:shape id="Shape219" style="position:absolute;margin-left:107.9pt;margin-top:245.35pt;width:409.8pt;height:12.75pt;z-index:-251715072;mso-wrap-style:none;mso-position-horizontal-relative:page;mso-position-vertical-relative:page" o:spid="_x0000_s1100" filled="f" stroked="f" strokecolor="#3465a4" type="#_x0000_t202">
-            <v:stroke joinstyle="round" color2="#cb9a5b"/>
+          <v:shape id="Shape219" o:spid="_x0000_s1100" type="#_x0000_t202" style="position:absolute;margin-left:107.9pt;margin-top:245.35pt;width:409.8pt;height:12.75pt;z-index:-185;mso-wrap-style:none;mso-position-horizontal-relative:page;mso-position-vertical-relative:page" filled="f" stroked="f" strokecolor="#3465a4">
+            <v:stroke color2="#cb9a5b" joinstyle="round"/>
             <v:textbox style="mso-rotate-with-shape:t" inset="0,0,0,0">
               <w:txbxContent>
                 <w:p>
@@ -6335,8 +6661,8 @@
       </w:r>
       <w:r>
         <w:pict w14:anchorId="54A3C286">
-          <v:shape id="Shape220" style="position:absolute;margin-left:90pt;margin-top:258.05pt;width:428.15pt;height:12.75pt;z-index:-251710976;mso-wrap-style:none;mso-position-horizontal-relative:page;mso-position-vertical-relative:page" o:spid="_x0000_s1104" filled="f" stroked="f" strokecolor="#3465a4" type="#_x0000_t202">
-            <v:stroke joinstyle="round" color2="#cb9a5b"/>
+          <v:shape id="Shape220" o:spid="_x0000_s1104" type="#_x0000_t202" style="position:absolute;margin-left:90pt;margin-top:258.05pt;width:428.15pt;height:12.75pt;z-index:-181;mso-wrap-style:none;mso-position-horizontal-relative:page;mso-position-vertical-relative:page" filled="f" stroked="f" strokecolor="#3465a4">
+            <v:stroke color2="#cb9a5b" joinstyle="round"/>
             <v:textbox style="mso-rotate-with-shape:t" inset="0,0,0,0">
               <w:txbxContent>
                 <w:p>
@@ -6367,16 +6693,16 @@
       </w:r>
       <w:r>
         <w:pict w14:anchorId="296A7063">
-          <v:shape id="Shape221" style="position:absolute;margin-left:90pt;margin-top:270.65pt;width:.1pt;height:13.85pt;z-index:-251705856;mso-wrap-style:none;mso-position-horizontal-relative:page;mso-position-vertical-relative:page;v-text-anchor:middle" o:spid="_x0000_s1109" filled="f" stroked="f" strokecolor="#3465a4" type="#_x0000_t202">
-            <v:stroke joinstyle="round" color2="#cb9a5b"/>
+          <v:shape id="Shape221" o:spid="_x0000_s1109" type="#_x0000_t202" style="position:absolute;margin-left:90pt;margin-top:270.65pt;width:.1pt;height:13.85pt;z-index:-176;mso-wrap-style:none;mso-position-horizontal-relative:page;mso-position-vertical-relative:page;v-text-anchor:middle" filled="f" stroked="f" strokecolor="#3465a4">
+            <v:stroke color2="#cb9a5b" joinstyle="round"/>
             <w10:wrap type="square" anchorx="margin" anchory="margin"/>
           </v:shape>
         </w:pict>
       </w:r>
       <w:r>
         <w:pict w14:anchorId="73665A68">
-          <v:shape id="Shape222" style="position:absolute;margin-left:90pt;margin-top:289.3pt;width:9.2pt;height:12.75pt;z-index:-251702784;mso-wrap-style:none;mso-position-horizontal-relative:page;mso-position-vertical-relative:page" o:spid="_x0000_s1112" filled="f" stroked="f" strokecolor="#3465a4" type="#_x0000_t202">
-            <v:stroke joinstyle="round" color2="#cb9a5b"/>
+          <v:shape id="Shape222" o:spid="_x0000_s1112" type="#_x0000_t202" style="position:absolute;margin-left:90pt;margin-top:289.3pt;width:9.2pt;height:12.75pt;z-index:-173;mso-wrap-style:none;mso-position-horizontal-relative:page;mso-position-vertical-relative:page" filled="f" stroked="f" strokecolor="#3465a4">
+            <v:stroke color2="#cb9a5b" joinstyle="round"/>
             <v:textbox style="mso-rotate-with-shape:t" inset="0,0,0,0">
               <w:txbxContent>
                 <w:p>
@@ -6409,8 +6735,8 @@
       </w:r>
       <w:r>
         <w:pict w14:anchorId="38A73CD2">
-          <v:shape id="Shape223" style="position:absolute;margin-left:107.9pt;margin-top:289.3pt;width:409.8pt;height:12.75pt;z-index:-251697664;mso-wrap-style:none;mso-position-horizontal-relative:page;mso-position-vertical-relative:page" o:spid="_x0000_s1117" filled="f" stroked="f" strokecolor="#3465a4" type="#_x0000_t202">
-            <v:stroke joinstyle="round" color2="#cb9a5b"/>
+          <v:shape id="Shape223" o:spid="_x0000_s1117" type="#_x0000_t202" style="position:absolute;margin-left:107.9pt;margin-top:289.3pt;width:409.8pt;height:12.75pt;z-index:-168;mso-wrap-style:none;mso-position-horizontal-relative:page;mso-position-vertical-relative:page" filled="f" stroked="f" strokecolor="#3465a4">
+            <v:stroke color2="#cb9a5b" joinstyle="round"/>
             <v:textbox style="mso-rotate-with-shape:t" inset="0,0,0,0">
               <w:txbxContent>
                 <w:p>
@@ -6426,8 +6752,8 @@
       </w:r>
       <w:r>
         <w:pict w14:anchorId="02D513A4">
-          <v:shape id="Shape224" style="position:absolute;margin-left:90pt;margin-top:301.95pt;width:428.15pt;height:12.75pt;z-index:-251696640;mso-wrap-style:none;mso-position-horizontal-relative:page;mso-position-vertical-relative:page" o:spid="_x0000_s1118" filled="f" stroked="f" strokecolor="#3465a4" type="#_x0000_t202">
-            <v:stroke joinstyle="round" color2="#cb9a5b"/>
+          <v:shape id="Shape224" o:spid="_x0000_s1118" type="#_x0000_t202" style="position:absolute;margin-left:90pt;margin-top:301.95pt;width:428.15pt;height:12.75pt;z-index:-167;mso-wrap-style:none;mso-position-horizontal-relative:page;mso-position-vertical-relative:page" filled="f" stroked="f" strokecolor="#3465a4">
+            <v:stroke color2="#cb9a5b" joinstyle="round"/>
             <v:textbox style="mso-rotate-with-shape:t" inset="0,0,0,0">
               <w:txbxContent>
                 <w:p>
@@ -6458,16 +6784,16 @@
       </w:r>
       <w:r>
         <w:pict w14:anchorId="435F3BC4">
-          <v:shape id="Shape225" style="position:absolute;margin-left:90pt;margin-top:314.6pt;width:.1pt;height:13.85pt;z-index:-251689472;mso-wrap-style:none;mso-position-horizontal-relative:page;mso-position-vertical-relative:page;v-text-anchor:middle" o:spid="_x0000_s1125" filled="f" stroked="f" strokecolor="#3465a4" type="#_x0000_t202">
-            <v:stroke joinstyle="round" color2="#cb9a5b"/>
+          <v:shape id="Shape225" o:spid="_x0000_s1125" type="#_x0000_t202" style="position:absolute;margin-left:90pt;margin-top:314.6pt;width:.1pt;height:13.85pt;z-index:-160;mso-wrap-style:none;mso-position-horizontal-relative:page;mso-position-vertical-relative:page;v-text-anchor:middle" filled="f" stroked="f" strokecolor="#3465a4">
+            <v:stroke color2="#cb9a5b" joinstyle="round"/>
             <w10:wrap type="square" anchorx="margin" anchory="margin"/>
           </v:shape>
         </w:pict>
       </w:r>
       <w:r>
         <w:pict w14:anchorId="3784A918">
-          <v:shape id="Shape226" style="position:absolute;margin-left:90pt;margin-top:333.3pt;width:9.2pt;height:12.75pt;z-index:-251685376;mso-wrap-style:none;mso-position-horizontal-relative:page;mso-position-vertical-relative:page" o:spid="_x0000_s1129" filled="f" stroked="f" strokecolor="#3465a4" type="#_x0000_t202">
-            <v:stroke joinstyle="round" color2="#cb9a5b"/>
+          <v:shape id="Shape226" o:spid="_x0000_s1129" type="#_x0000_t202" style="position:absolute;margin-left:90pt;margin-top:333.3pt;width:9.2pt;height:12.75pt;z-index:-156;mso-wrap-style:none;mso-position-horizontal-relative:page;mso-position-vertical-relative:page" filled="f" stroked="f" strokecolor="#3465a4">
+            <v:stroke color2="#cb9a5b" joinstyle="round"/>
             <v:textbox style="mso-rotate-with-shape:t" inset="0,0,0,0">
               <w:txbxContent>
                 <w:p>
@@ -6500,8 +6826,8 @@
       </w:r>
       <w:r>
         <w:pict w14:anchorId="7F8DDF46">
-          <v:shape id="Shape228" style="position:absolute;margin-left:90pt;margin-top:345.9pt;width:428.15pt;height:12.75pt;z-index:-251679232;mso-wrap-style:none;mso-position-horizontal-relative:page;mso-position-vertical-relative:page" o:spid="_x0000_s1135" filled="f" stroked="f" strokecolor="#3465a4" type="#_x0000_t202">
-            <v:stroke joinstyle="round" color2="#cb9a5b"/>
+          <v:shape id="Shape228" o:spid="_x0000_s1135" type="#_x0000_t202" style="position:absolute;margin-left:90pt;margin-top:345.9pt;width:428.15pt;height:12.75pt;z-index:-150;mso-wrap-style:none;mso-position-horizontal-relative:page;mso-position-vertical-relative:page" filled="f" stroked="f" strokecolor="#3465a4">
+            <v:stroke color2="#cb9a5b" joinstyle="round"/>
             <v:textbox style="mso-rotate-with-shape:t" inset="0,0,0,0">
               <w:txbxContent>
                 <w:p/>
@@ -6513,16 +6839,16 @@
       </w:r>
       <w:r>
         <w:pict w14:anchorId="00BB7B3E">
-          <v:shape id="Shape229" style="position:absolute;margin-left:90pt;margin-top:358.6pt;width:.1pt;height:13.85pt;z-index:-251678208;mso-wrap-style:none;mso-position-horizontal-relative:page;mso-position-vertical-relative:page;v-text-anchor:middle" o:spid="_x0000_s1136" filled="f" stroked="f" strokecolor="#3465a4" type="#_x0000_t202">
-            <v:stroke joinstyle="round" color2="#cb9a5b"/>
+          <v:shape id="Shape229" o:spid="_x0000_s1136" type="#_x0000_t202" style="position:absolute;margin-left:90pt;margin-top:358.6pt;width:.1pt;height:13.85pt;z-index:-149;mso-wrap-style:none;mso-position-horizontal-relative:page;mso-position-vertical-relative:page;v-text-anchor:middle" filled="f" stroked="f" strokecolor="#3465a4">
+            <v:stroke color2="#cb9a5b" joinstyle="round"/>
             <w10:wrap type="square" anchorx="margin" anchory="margin"/>
           </v:shape>
         </w:pict>
       </w:r>
       <w:r>
         <w:pict w14:anchorId="3373A1E9">
-          <v:shape id="Shape230" style="position:absolute;margin-left:90pt;margin-top:377.2pt;width:9.2pt;height:12.75pt;z-index:-251675136;mso-wrap-style:none;mso-position-horizontal-relative:page;mso-position-vertical-relative:page" o:spid="_x0000_s1139" filled="f" stroked="f" strokecolor="#3465a4" type="#_x0000_t202">
-            <v:stroke joinstyle="round" color2="#cb9a5b"/>
+          <v:shape id="Shape230" o:spid="_x0000_s1139" type="#_x0000_t202" style="position:absolute;margin-left:90pt;margin-top:377.2pt;width:9.2pt;height:12.75pt;z-index:-146;mso-wrap-style:none;mso-position-horizontal-relative:page;mso-position-vertical-relative:page" filled="f" stroked="f" strokecolor="#3465a4">
+            <v:stroke color2="#cb9a5b" joinstyle="round"/>
             <v:textbox style="mso-rotate-with-shape:t" inset="0,0,0,0">
               <w:txbxContent>
                 <w:p>
@@ -6552,6 +6878,13 @@
             <w10:wrap type="square" anchorx="margin" anchory="margin"/>
           </v:shape>
         </w:pict>
+      </w:r>
+      <w:r>
+        <w:tab/>
+      </w:r>
+      <w:r>
+        <w:tab/>
+        <w:t xml:space="preserve">                                    </w:t>
       </w:r>
     </w:p>
     <w:p/>
@@ -6577,8 +6910,8 @@
     <w:p>
       <w:r>
         <w:pict w14:anchorId="7757D4DB">
-          <v:shape id="Shape227" style="position:absolute;margin-left:107.85pt;margin-top:333.3pt;width:298.35pt;height:12.75pt;z-index:-251682304;mso-wrap-style:none;mso-position-horizontal-relative:page;mso-position-vertical-relative:page" o:spid="_x0000_s1132" filled="f" stroked="f" strokecolor="#3465a4" type="#_x0000_t202">
-            <v:stroke joinstyle="round" color2="#cb9a5b"/>
+          <v:shape id="Shape227" o:spid="_x0000_s1132" type="#_x0000_t202" style="position:absolute;margin-left:107.85pt;margin-top:333.3pt;width:298.35pt;height:12.75pt;z-index:-153;mso-wrap-style:none;mso-position-horizontal-relative:page;mso-position-vertical-relative:page" filled="f" stroked="f" strokecolor="#3465a4">
+            <v:stroke color2="#cb9a5b" joinstyle="round"/>
             <v:textbox style="mso-rotate-with-shape:t" inset="0,0,0,0">
               <w:txbxContent>
                 <w:p>
@@ -6592,7 +6925,15 @@
                     <w:t xml:space="preserve"> </w:t>
                   </w:r>
                   <w:r>
-                    <w:t>length of PDF documents? (in pages)</w:t>
+                    <w:t>length of PDF documents? (</w:t>
+                  </w:r>
+                  <w:proofErr w:type="gramStart"/>
+                  <w:r>
+                    <w:t>in</w:t>
+                  </w:r>
+                  <w:proofErr w:type="gramEnd"/>
+                  <w:r>
+                    <w:t xml:space="preserve"> pages)</w:t>
                   </w:r>
                 </w:p>
               </w:txbxContent>
@@ -6632,6 +6973,7 @@
         <w:br w:type="page"/>
       </w:r>
       <w:r>
+        <w:lastRenderedPageBreak/>
         <w:t>What we already know</w:t>
       </w:r>
       <w:r>
@@ -6826,7 +7168,7 @@
         <w:ind w:left="720" w:hanging="360"/>
       </w:pPr>
       <w:rPr>
-        <w:rFonts w:hint="default" w:ascii="Liberation Serif" w:hAnsi="Liberation Serif" w:eastAsia="Tahoma" w:cs="DejaVu Sans"/>
+        <w:rFonts w:ascii="Liberation Serif" w:eastAsia="Tahoma" w:hAnsi="Liberation Serif" w:cs="DejaVu Sans" w:hint="default"/>
       </w:rPr>
     </w:lvl>
     <w:lvl w:ilvl="1" w:tplc="04090003" w:tentative="1">
@@ -6838,7 +7180,7 @@
         <w:ind w:left="1440" w:hanging="360"/>
       </w:pPr>
       <w:rPr>
-        <w:rFonts w:hint="default" w:ascii="Courier New" w:hAnsi="Courier New" w:cs="Courier New"/>
+        <w:rFonts w:ascii="Courier New" w:hAnsi="Courier New" w:cs="Courier New" w:hint="default"/>
       </w:rPr>
     </w:lvl>
     <w:lvl w:ilvl="2" w:tplc="04090005" w:tentative="1">
@@ -6850,7 +7192,7 @@
         <w:ind w:left="2160" w:hanging="360"/>
       </w:pPr>
       <w:rPr>
-        <w:rFonts w:hint="default" w:ascii="Wingdings" w:hAnsi="Wingdings"/>
+        <w:rFonts w:ascii="Wingdings" w:hAnsi="Wingdings" w:hint="default"/>
       </w:rPr>
     </w:lvl>
     <w:lvl w:ilvl="3" w:tplc="04090001" w:tentative="1">
@@ -6862,7 +7204,7 @@
         <w:ind w:left="2880" w:hanging="360"/>
       </w:pPr>
       <w:rPr>
-        <w:rFonts w:hint="default" w:ascii="Symbol" w:hAnsi="Symbol"/>
+        <w:rFonts w:ascii="Symbol" w:hAnsi="Symbol" w:hint="default"/>
       </w:rPr>
     </w:lvl>
     <w:lvl w:ilvl="4" w:tplc="04090003" w:tentative="1">
@@ -6874,7 +7216,7 @@
         <w:ind w:left="3600" w:hanging="360"/>
       </w:pPr>
       <w:rPr>
-        <w:rFonts w:hint="default" w:ascii="Courier New" w:hAnsi="Courier New" w:cs="Courier New"/>
+        <w:rFonts w:ascii="Courier New" w:hAnsi="Courier New" w:cs="Courier New" w:hint="default"/>
       </w:rPr>
     </w:lvl>
     <w:lvl w:ilvl="5" w:tplc="04090005" w:tentative="1">
@@ -6886,7 +7228,7 @@
         <w:ind w:left="4320" w:hanging="360"/>
       </w:pPr>
       <w:rPr>
-        <w:rFonts w:hint="default" w:ascii="Wingdings" w:hAnsi="Wingdings"/>
+        <w:rFonts w:ascii="Wingdings" w:hAnsi="Wingdings" w:hint="default"/>
       </w:rPr>
     </w:lvl>
     <w:lvl w:ilvl="6" w:tplc="04090001" w:tentative="1">
@@ -6898,7 +7240,7 @@
         <w:ind w:left="5040" w:hanging="360"/>
       </w:pPr>
       <w:rPr>
-        <w:rFonts w:hint="default" w:ascii="Symbol" w:hAnsi="Symbol"/>
+        <w:rFonts w:ascii="Symbol" w:hAnsi="Symbol" w:hint="default"/>
       </w:rPr>
     </w:lvl>
     <w:lvl w:ilvl="7" w:tplc="04090003" w:tentative="1">
@@ -6910,7 +7252,7 @@
         <w:ind w:left="5760" w:hanging="360"/>
       </w:pPr>
       <w:rPr>
-        <w:rFonts w:hint="default" w:ascii="Courier New" w:hAnsi="Courier New" w:cs="Courier New"/>
+        <w:rFonts w:ascii="Courier New" w:hAnsi="Courier New" w:cs="Courier New" w:hint="default"/>
       </w:rPr>
     </w:lvl>
     <w:lvl w:ilvl="8" w:tplc="04090005" w:tentative="1">
@@ -6922,7 +7264,7 @@
         <w:ind w:left="6480" w:hanging="360"/>
       </w:pPr>
       <w:rPr>
-        <w:rFonts w:hint="default" w:ascii="Wingdings" w:hAnsi="Wingdings"/>
+        <w:rFonts w:ascii="Wingdings" w:hAnsi="Wingdings" w:hint="default"/>
       </w:rPr>
     </w:lvl>
   </w:abstractNum>
@@ -6933,12 +7275,12 @@
 </file>
 
 <file path=word/styles.xml><?xml version="1.0" encoding="utf-8"?>
-<w:styles xmlns:wp14="http://schemas.microsoft.com/office/word/2010/wordprocessingDrawing" xmlns:mc="http://schemas.openxmlformats.org/markup-compatibility/2006" xmlns:r="http://schemas.openxmlformats.org/officeDocument/2006/relationships" xmlns:w="http://schemas.openxmlformats.org/wordprocessingml/2006/main" xmlns:w14="http://schemas.microsoft.com/office/word/2010/wordml" xmlns:w15="http://schemas.microsoft.com/office/word/2012/wordml" xmlns:w16cex="http://schemas.microsoft.com/office/word/2018/wordml/cex" xmlns:w16cid="http://schemas.microsoft.com/office/word/2016/wordml/cid" xmlns:w16="http://schemas.microsoft.com/office/word/2018/wordml" xmlns:w16sdtdh="http://schemas.microsoft.com/office/word/2020/wordml/sdtdatahash" xmlns:w16se="http://schemas.microsoft.com/office/word/2015/wordml/symex" mc:Ignorable="w14 w15 w16se w16cid w16 w16cex w16sdtdh wp14">
+<w:styles xmlns:mc="http://schemas.openxmlformats.org/markup-compatibility/2006" xmlns:r="http://schemas.openxmlformats.org/officeDocument/2006/relationships" xmlns:w="http://schemas.openxmlformats.org/wordprocessingml/2006/main" xmlns:w14="http://schemas.microsoft.com/office/word/2010/wordml" xmlns:w15="http://schemas.microsoft.com/office/word/2012/wordml" xmlns:w16cex="http://schemas.microsoft.com/office/word/2018/wordml/cex" xmlns:w16cid="http://schemas.microsoft.com/office/word/2016/wordml/cid" xmlns:w16="http://schemas.microsoft.com/office/word/2018/wordml" xmlns:w16sdtdh="http://schemas.microsoft.com/office/word/2020/wordml/sdtdatahash" xmlns:w16se="http://schemas.microsoft.com/office/word/2015/wordml/symex" mc:Ignorable="w14 w15 w16se w16cid w16 w16cex w16sdtdh">
   <w:docDefaults>
     <w:rPrDefault>
       <w:rPr>
-        <w:rFonts w:ascii="Times New Roman" w:hAnsi="Times New Roman" w:eastAsia="Times New Roman" w:cs="Times New Roman"/>
-        <w:lang w:val="fr-CA" w:eastAsia="fr-CA" w:bidi="ar-SA"/>
+        <w:rFonts w:ascii="Times New Roman" w:eastAsia="Times New Roman" w:hAnsi="Times New Roman" w:cs="Times New Roman"/>
+        <w:lang w:val="en-CA" w:eastAsia="en-CA" w:bidi="ar-SA"/>
       </w:rPr>
     </w:rPrDefault>
     <w:pPrDefault/>
@@ -6946,14 +7288,14 @@
   <w:latentStyles w:defLockedState="0" w:defUIPriority="99" w:defSemiHidden="0" w:defUnhideWhenUsed="0" w:defQFormat="0" w:count="376">
     <w:lsdException w:name="Normal" w:uiPriority="0" w:qFormat="1"/>
     <w:lsdException w:name="heading 1" w:uiPriority="9" w:qFormat="1"/>
-    <w:lsdException w:name="heading 2" w:uiPriority="9" w:semiHidden="1" w:unhideWhenUsed="1" w:qFormat="1"/>
-    <w:lsdException w:name="heading 3" w:uiPriority="9" w:semiHidden="1" w:unhideWhenUsed="1" w:qFormat="1"/>
-    <w:lsdException w:name="heading 4" w:uiPriority="9" w:semiHidden="1" w:unhideWhenUsed="1" w:qFormat="1"/>
-    <w:lsdException w:name="heading 5" w:uiPriority="9" w:semiHidden="1" w:unhideWhenUsed="1" w:qFormat="1"/>
-    <w:lsdException w:name="heading 6" w:uiPriority="9" w:semiHidden="1" w:unhideWhenUsed="1" w:qFormat="1"/>
-    <w:lsdException w:name="heading 7" w:uiPriority="9" w:semiHidden="1" w:unhideWhenUsed="1" w:qFormat="1"/>
-    <w:lsdException w:name="heading 8" w:uiPriority="9" w:semiHidden="1" w:unhideWhenUsed="1" w:qFormat="1"/>
-    <w:lsdException w:name="heading 9" w:uiPriority="9" w:semiHidden="1" w:unhideWhenUsed="1" w:qFormat="1"/>
+    <w:lsdException w:name="heading 2" w:semiHidden="1" w:uiPriority="9" w:unhideWhenUsed="1" w:qFormat="1"/>
+    <w:lsdException w:name="heading 3" w:semiHidden="1" w:uiPriority="9" w:unhideWhenUsed="1" w:qFormat="1"/>
+    <w:lsdException w:name="heading 4" w:semiHidden="1" w:uiPriority="9" w:unhideWhenUsed="1" w:qFormat="1"/>
+    <w:lsdException w:name="heading 5" w:semiHidden="1" w:uiPriority="9" w:unhideWhenUsed="1" w:qFormat="1"/>
+    <w:lsdException w:name="heading 6" w:semiHidden="1" w:uiPriority="9" w:unhideWhenUsed="1" w:qFormat="1"/>
+    <w:lsdException w:name="heading 7" w:semiHidden="1" w:uiPriority="9" w:unhideWhenUsed="1" w:qFormat="1"/>
+    <w:lsdException w:name="heading 8" w:semiHidden="1" w:uiPriority="9" w:unhideWhenUsed="1" w:qFormat="1"/>
+    <w:lsdException w:name="heading 9" w:semiHidden="1" w:uiPriority="9" w:unhideWhenUsed="1" w:qFormat="1"/>
     <w:lsdException w:name="index 1" w:semiHidden="1" w:unhideWhenUsed="1"/>
     <w:lsdException w:name="index 2" w:semiHidden="1" w:unhideWhenUsed="1"/>
     <w:lsdException w:name="index 3" w:semiHidden="1" w:unhideWhenUsed="1"/>
@@ -6963,15 +7305,15 @@
     <w:lsdException w:name="index 7" w:semiHidden="1" w:unhideWhenUsed="1"/>
     <w:lsdException w:name="index 8" w:semiHidden="1" w:unhideWhenUsed="1"/>
     <w:lsdException w:name="index 9" w:semiHidden="1" w:unhideWhenUsed="1"/>
-    <w:lsdException w:name="toc 1" w:uiPriority="39" w:semiHidden="1" w:unhideWhenUsed="1"/>
-    <w:lsdException w:name="toc 2" w:uiPriority="39" w:semiHidden="1" w:unhideWhenUsed="1"/>
-    <w:lsdException w:name="toc 3" w:uiPriority="39" w:semiHidden="1" w:unhideWhenUsed="1"/>
-    <w:lsdException w:name="toc 4" w:uiPriority="39" w:semiHidden="1" w:unhideWhenUsed="1"/>
-    <w:lsdException w:name="toc 5" w:uiPriority="39" w:semiHidden="1" w:unhideWhenUsed="1"/>
-    <w:lsdException w:name="toc 6" w:uiPriority="39" w:semiHidden="1" w:unhideWhenUsed="1"/>
-    <w:lsdException w:name="toc 7" w:uiPriority="39" w:semiHidden="1" w:unhideWhenUsed="1"/>
-    <w:lsdException w:name="toc 8" w:uiPriority="39" w:semiHidden="1" w:unhideWhenUsed="1"/>
-    <w:lsdException w:name="toc 9" w:uiPriority="39" w:semiHidden="1" w:unhideWhenUsed="1"/>
+    <w:lsdException w:name="toc 1" w:semiHidden="1" w:uiPriority="39" w:unhideWhenUsed="1"/>
+    <w:lsdException w:name="toc 2" w:semiHidden="1" w:uiPriority="39" w:unhideWhenUsed="1"/>
+    <w:lsdException w:name="toc 3" w:semiHidden="1" w:uiPriority="39" w:unhideWhenUsed="1"/>
+    <w:lsdException w:name="toc 4" w:semiHidden="1" w:uiPriority="39" w:unhideWhenUsed="1"/>
+    <w:lsdException w:name="toc 5" w:semiHidden="1" w:uiPriority="39" w:unhideWhenUsed="1"/>
+    <w:lsdException w:name="toc 6" w:semiHidden="1" w:uiPriority="39" w:unhideWhenUsed="1"/>
+    <w:lsdException w:name="toc 7" w:semiHidden="1" w:uiPriority="39" w:unhideWhenUsed="1"/>
+    <w:lsdException w:name="toc 8" w:semiHidden="1" w:uiPriority="39" w:unhideWhenUsed="1"/>
+    <w:lsdException w:name="toc 9" w:semiHidden="1" w:uiPriority="39" w:unhideWhenUsed="1"/>
     <w:lsdException w:name="Normal Indent" w:semiHidden="1" w:unhideWhenUsed="1"/>
     <w:lsdException w:name="footnote text" w:semiHidden="1" w:unhideWhenUsed="1"/>
     <w:lsdException w:name="annotation text" w:semiHidden="1" w:unhideWhenUsed="1"/>
@@ -7009,7 +7351,7 @@
     <w:lsdException w:name="Title" w:uiPriority="10" w:qFormat="1"/>
     <w:lsdException w:name="Closing" w:semiHidden="1" w:unhideWhenUsed="1"/>
     <w:lsdException w:name="Signature" w:semiHidden="1" w:unhideWhenUsed="1"/>
-    <w:lsdException w:name="Default Paragraph Font" w:uiPriority="1" w:semiHidden="1" w:unhideWhenUsed="1"/>
+    <w:lsdException w:name="Default Paragraph Font" w:semiHidden="1" w:uiPriority="1" w:unhideWhenUsed="1"/>
     <w:lsdException w:name="Body Text" w:semiHidden="1" w:unhideWhenUsed="1"/>
     <w:lsdException w:name="Body Text Indent" w:semiHidden="1" w:unhideWhenUsed="1"/>
     <w:lsdException w:name="List Continue" w:semiHidden="1" w:unhideWhenUsed="1"/>
@@ -7209,8 +7551,8 @@
     <w:lsdException w:name="Subtle Reference" w:uiPriority="31" w:qFormat="1"/>
     <w:lsdException w:name="Intense Reference" w:uiPriority="32" w:qFormat="1"/>
     <w:lsdException w:name="Book Title" w:uiPriority="33" w:qFormat="1"/>
-    <w:lsdException w:name="Bibliography" w:uiPriority="37" w:semiHidden="1" w:unhideWhenUsed="1"/>
-    <w:lsdException w:name="TOC Heading" w:uiPriority="39" w:semiHidden="1" w:unhideWhenUsed="1" w:qFormat="1"/>
+    <w:lsdException w:name="Bibliography" w:semiHidden="1" w:uiPriority="37" w:unhideWhenUsed="1"/>
+    <w:lsdException w:name="TOC Heading" w:semiHidden="1" w:uiPriority="39" w:unhideWhenUsed="1" w:qFormat="1"/>
     <w:lsdException w:name="Plain Table 1" w:uiPriority="41"/>
     <w:lsdException w:name="Plain Table 2" w:uiPriority="42"/>
     <w:lsdException w:name="Plain Table 3" w:uiPriority="43"/>
@@ -7321,7 +7663,7 @@
     <w:lsdException w:name="Unresolved Mention" w:semiHidden="1" w:unhideWhenUsed="1"/>
     <w:lsdException w:name="Smart Link" w:semiHidden="1" w:unhideWhenUsed="1"/>
   </w:latentStyles>
-  <w:style w:type="paragraph" w:styleId="Normal" w:default="1">
+  <w:style w:type="paragraph" w:default="1" w:styleId="Normal">
     <w:name w:val="Normal"/>
     <w:qFormat/>
     <w:rsid w:val="008E6EE2"/>
@@ -7330,7 +7672,7 @@
       <w:suppressAutoHyphens/>
     </w:pPr>
     <w:rPr>
-      <w:rFonts w:ascii="Liberation Serif" w:hAnsi="Liberation Serif" w:eastAsia="Tahoma" w:cs="DejaVu Sans"/>
+      <w:rFonts w:ascii="Liberation Serif" w:eastAsia="Tahoma" w:hAnsi="Liberation Serif" w:cs="DejaVu Sans"/>
       <w:kern w:val="2"/>
       <w:sz w:val="24"/>
       <w:szCs w:val="24"/>
@@ -7351,7 +7693,7 @@
       <w:outlineLvl w:val="0"/>
     </w:pPr>
     <w:rPr>
-      <w:rFonts w:ascii="Calibri Light" w:hAnsi="Calibri Light" w:eastAsia="Times New Roman" w:cs="Mangal"/>
+      <w:rFonts w:ascii="Calibri Light" w:eastAsia="Times New Roman" w:hAnsi="Calibri Light" w:cs="Mangal"/>
       <w:b/>
       <w:bCs/>
       <w:kern w:val="32"/>
@@ -7374,7 +7716,7 @@
       <w:outlineLvl w:val="1"/>
     </w:pPr>
     <w:rPr>
-      <w:rFonts w:ascii="Calibri Light" w:hAnsi="Calibri Light" w:eastAsia="Times New Roman" w:cs="Mangal"/>
+      <w:rFonts w:ascii="Calibri Light" w:eastAsia="Times New Roman" w:hAnsi="Calibri Light" w:cs="Mangal"/>
       <w:b/>
       <w:bCs/>
       <w:i/>
@@ -7383,13 +7725,13 @@
       <w:szCs w:val="25"/>
     </w:rPr>
   </w:style>
-  <w:style w:type="character" w:styleId="DefaultParagraphFont" w:default="1">
+  <w:style w:type="character" w:default="1" w:styleId="DefaultParagraphFont">
     <w:name w:val="Default Paragraph Font"/>
     <w:uiPriority w:val="1"/>
     <w:semiHidden/>
     <w:unhideWhenUsed/>
   </w:style>
-  <w:style w:type="table" w:styleId="TableNormal" w:default="1">
+  <w:style w:type="table" w:default="1" w:styleId="TableNormal">
     <w:name w:val="Normal Table"/>
     <w:uiPriority w:val="99"/>
     <w:semiHidden/>
@@ -7404,13 +7746,13 @@
       </w:tblCellMar>
     </w:tblPr>
   </w:style>
-  <w:style w:type="numbering" w:styleId="NoList" w:default="1">
+  <w:style w:type="numbering" w:default="1" w:styleId="NoList">
     <w:name w:val="No List"/>
     <w:uiPriority w:val="99"/>
     <w:semiHidden/>
     <w:unhideWhenUsed/>
   </w:style>
-  <w:style w:type="paragraph" w:styleId="Heading" w:customStyle="1">
+  <w:style w:type="paragraph" w:customStyle="1" w:styleId="Heading">
     <w:name w:val="Heading"/>
     <w:basedOn w:val="Normal"/>
     <w:next w:val="BodyText"/>
@@ -7448,7 +7790,7 @@
       <w:iCs/>
     </w:rPr>
   </w:style>
-  <w:style w:type="paragraph" w:styleId="Index" w:customStyle="1">
+  <w:style w:type="paragraph" w:customStyle="1" w:styleId="Index">
     <w:name w:val="Index"/>
     <w:basedOn w:val="Normal"/>
     <w:pPr>
@@ -7459,13 +7801,13 @@
       <w:lang w:bidi="ar-SA"/>
     </w:rPr>
   </w:style>
-  <w:style w:type="character" w:styleId="Heading1Char" w:customStyle="1">
+  <w:style w:type="character" w:customStyle="1" w:styleId="Heading1Char">
     <w:name w:val="Heading 1 Char"/>
     <w:link w:val="Heading1"/>
     <w:uiPriority w:val="9"/>
     <w:rsid w:val="006D6BE7"/>
     <w:rPr>
-      <w:rFonts w:ascii="Calibri Light" w:hAnsi="Calibri Light" w:eastAsia="Times New Roman" w:cs="Mangal"/>
+      <w:rFonts w:ascii="Calibri Light" w:eastAsia="Times New Roman" w:hAnsi="Calibri Light" w:cs="Mangal"/>
       <w:b/>
       <w:bCs/>
       <w:kern w:val="32"/>
@@ -7474,13 +7816,13 @@
       <w:lang w:val="en-US" w:eastAsia="zh-CN" w:bidi="hi-IN"/>
     </w:rPr>
   </w:style>
-  <w:style w:type="character" w:styleId="Heading2Char" w:customStyle="1">
+  <w:style w:type="character" w:customStyle="1" w:styleId="Heading2Char">
     <w:name w:val="Heading 2 Char"/>
     <w:link w:val="Heading2"/>
     <w:uiPriority w:val="9"/>
     <w:rsid w:val="006D6BE7"/>
     <w:rPr>
-      <w:rFonts w:ascii="Calibri Light" w:hAnsi="Calibri Light" w:eastAsia="Times New Roman" w:cs="Mangal"/>
+      <w:rFonts w:ascii="Calibri Light" w:eastAsia="Times New Roman" w:hAnsi="Calibri Light" w:cs="Mangal"/>
       <w:b/>
       <w:bCs/>
       <w:i/>

</xml_diff>